<commit_message>
poceo pisati o serv. str.
</commit_message>
<xml_diff>
--- a/dokumentacijaDiplomski.docx
+++ b/dokumentacijaDiplomski.docx
@@ -1,6 +1,6 @@
 
 <file path=word/document.xml><?xml version="1.0" encoding="utf-8"?>
-<w:document xmlns:wpc="http://schemas.microsoft.com/office/word/2010/wordprocessingCanvas" xmlns:mc="http://schemas.openxmlformats.org/markup-compatibility/2006" xmlns:o="urn:schemas-microsoft-com:office:office" xmlns:r="http://schemas.openxmlformats.org/officeDocument/2006/relationships" xmlns:m="http://schemas.openxmlformats.org/officeDocument/2006/math" xmlns:v="urn:schemas-microsoft-com:vml" xmlns:wp14="http://schemas.microsoft.com/office/word/2010/wordprocessingDrawing" xmlns:wp="http://schemas.openxmlformats.org/drawingml/2006/wordprocessingDrawing" xmlns:w10="urn:schemas-microsoft-com:office:word" xmlns:w="http://schemas.openxmlformats.org/wordprocessingml/2006/main" xmlns:w14="http://schemas.microsoft.com/office/word/2010/wordml" xmlns:w15="http://schemas.microsoft.com/office/word/2012/wordml" xmlns:wpg="http://schemas.microsoft.com/office/word/2010/wordprocessingGroup" xmlns:wpi="http://schemas.microsoft.com/office/word/2010/wordprocessingInk" xmlns:wne="http://schemas.microsoft.com/office/word/2006/wordml" xmlns:wps="http://schemas.microsoft.com/office/word/2010/wordprocessingShape" mc:Ignorable="w14 w15 wp14">
+<w:document xmlns:wpc="http://schemas.microsoft.com/office/word/2010/wordprocessingCanvas" xmlns:cx="http://schemas.microsoft.com/office/drawing/2014/chartex" xmlns:mc="http://schemas.openxmlformats.org/markup-compatibility/2006" xmlns:o="urn:schemas-microsoft-com:office:office" xmlns:r="http://schemas.openxmlformats.org/officeDocument/2006/relationships" xmlns:m="http://schemas.openxmlformats.org/officeDocument/2006/math" xmlns:v="urn:schemas-microsoft-com:vml" xmlns:wp14="http://schemas.microsoft.com/office/word/2010/wordprocessingDrawing" xmlns:wp="http://schemas.openxmlformats.org/drawingml/2006/wordprocessingDrawing" xmlns:w10="urn:schemas-microsoft-com:office:word" xmlns:w="http://schemas.openxmlformats.org/wordprocessingml/2006/main" xmlns:w14="http://schemas.microsoft.com/office/word/2010/wordml" xmlns:w15="http://schemas.microsoft.com/office/word/2012/wordml" xmlns:w16se="http://schemas.microsoft.com/office/word/2015/wordml/symex" xmlns:wpg="http://schemas.microsoft.com/office/word/2010/wordprocessingGroup" xmlns:wpi="http://schemas.microsoft.com/office/word/2010/wordprocessingInk" xmlns:wne="http://schemas.microsoft.com/office/word/2006/wordml" xmlns:wps="http://schemas.microsoft.com/office/word/2010/wordprocessingShape" mc:Ignorable="w14 w15 w16se wp14">
   <w:body>
     <w:p>
       <w:pPr>
@@ -70,10 +70,10 @@
                   <v:path o:extrusionok="f" gradientshapeok="t" o:connecttype="rect"/>
                   <o:lock v:ext="edit" aspectratio="t"/>
                 </v:shapetype>
-                <v:shape id="_x0000_i1025" type="#_x0000_t75" style="width:64.5pt;height:64.5pt" o:ole="" fillcolor="window">
+                <v:shape id="_x0000_i1025" type="#_x0000_t75" style="width:64.55pt;height:64.55pt" o:ole="" fillcolor="window">
                   <v:imagedata r:id="rId7" o:title=""/>
                 </v:shape>
-                <o:OLEObject Type="Embed" ProgID="CorelDraw.Graphic.7" ShapeID="_x0000_i1025" DrawAspect="Content" ObjectID="_1591168116" r:id="rId8"/>
+                <o:OLEObject Type="Embed" ProgID="CorelDraw.Graphic.7" ShapeID="_x0000_i1025" DrawAspect="Content" ObjectID="_1591518699" r:id="rId8"/>
               </w:object>
             </w:r>
           </w:p>
@@ -152,7 +152,6 @@
             <w:r>
               <w:rPr>
                 <w:noProof/>
-                <w:lang w:val="en-GB" w:eastAsia="en-GB"/>
               </w:rPr>
               <w:drawing>
                 <wp:inline distT="0" distB="0" distL="0" distR="0">
@@ -6401,7 +6400,7 @@
           <w:noProof/>
           <w:sz w:val="22"/>
           <w:szCs w:val="22"/>
-          <w:lang w:val="en-GB" w:eastAsia="en-GB"/>
+          <w:lang w:val="en-US"/>
         </w:rPr>
       </w:pPr>
       <w:r>
@@ -6422,7 +6421,7 @@
         </w:rPr>
         <w:fldChar w:fldCharType="separate"/>
       </w:r>
-      <w:hyperlink w:anchor="_Toc517349330" w:history="1">
+      <w:hyperlink w:anchor="_Toc517776823" w:history="1">
         <w:r>
           <w:rPr>
             <w:rStyle w:val="Hyperlink"/>
@@ -6436,7 +6435,7 @@
             <w:noProof/>
             <w:sz w:val="22"/>
             <w:szCs w:val="22"/>
-            <w:lang w:val="en-GB" w:eastAsia="en-GB"/>
+            <w:lang w:val="en-US"/>
           </w:rPr>
           <w:tab/>
         </w:r>
@@ -6466,7 +6465,7 @@
             <w:noProof/>
             <w:webHidden/>
           </w:rPr>
-          <w:instrText xml:space="preserve"> PAGEREF _Toc517349330 \h </w:instrText>
+          <w:instrText xml:space="preserve"> PAGEREF _Toc517776823 \h </w:instrText>
         </w:r>
         <w:r>
           <w:rPr>
@@ -6505,10 +6504,10 @@
           <w:noProof/>
           <w:sz w:val="22"/>
           <w:szCs w:val="22"/>
-          <w:lang w:val="en-GB" w:eastAsia="en-GB"/>
-        </w:rPr>
-      </w:pPr>
-      <w:hyperlink w:anchor="_Toc517349331" w:history="1">
+          <w:lang w:val="en-US"/>
+        </w:rPr>
+      </w:pPr>
+      <w:hyperlink w:anchor="_Toc517776824" w:history="1">
         <w:r>
           <w:rPr>
             <w:rStyle w:val="Hyperlink"/>
@@ -6522,7 +6521,7 @@
             <w:noProof/>
             <w:sz w:val="22"/>
             <w:szCs w:val="22"/>
-            <w:lang w:val="en-GB" w:eastAsia="en-GB"/>
+            <w:lang w:val="en-US"/>
           </w:rPr>
           <w:tab/>
         </w:r>
@@ -6552,7 +6551,7 @@
             <w:noProof/>
             <w:webHidden/>
           </w:rPr>
-          <w:instrText xml:space="preserve"> PAGEREF _Toc517349331 \h </w:instrText>
+          <w:instrText xml:space="preserve"> PAGEREF _Toc517776824 \h </w:instrText>
         </w:r>
         <w:r>
           <w:rPr>
@@ -6595,10 +6594,9 @@
           <w:noProof/>
           <w:sz w:val="22"/>
           <w:szCs w:val="22"/>
-          <w:lang w:val="en-GB" w:eastAsia="en-GB"/>
-        </w:rPr>
-      </w:pPr>
-      <w:hyperlink w:anchor="_Toc517349332" w:history="1">
+        </w:rPr>
+      </w:pPr>
+      <w:hyperlink w:anchor="_Toc517776825" w:history="1">
         <w:r>
           <w:rPr>
             <w:rStyle w:val="Hyperlink"/>
@@ -6613,7 +6611,6 @@
             <w:noProof/>
             <w:sz w:val="22"/>
             <w:szCs w:val="22"/>
-            <w:lang w:val="en-GB" w:eastAsia="en-GB"/>
           </w:rPr>
           <w:tab/>
         </w:r>
@@ -6644,7 +6641,7 @@
             <w:noProof/>
             <w:webHidden/>
           </w:rPr>
-          <w:instrText xml:space="preserve"> PAGEREF _Toc517349332 \h </w:instrText>
+          <w:instrText xml:space="preserve"> PAGEREF _Toc517776825 \h </w:instrText>
         </w:r>
         <w:r>
           <w:rPr>
@@ -6687,10 +6684,9 @@
           <w:noProof/>
           <w:sz w:val="22"/>
           <w:szCs w:val="22"/>
-          <w:lang w:val="en-GB" w:eastAsia="en-GB"/>
-        </w:rPr>
-      </w:pPr>
-      <w:hyperlink w:anchor="_Toc517349333" w:history="1">
+        </w:rPr>
+      </w:pPr>
+      <w:hyperlink w:anchor="_Toc517776826" w:history="1">
         <w:r>
           <w:rPr>
             <w:rStyle w:val="Hyperlink"/>
@@ -6705,7 +6701,6 @@
             <w:noProof/>
             <w:sz w:val="22"/>
             <w:szCs w:val="22"/>
-            <w:lang w:val="en-GB" w:eastAsia="en-GB"/>
           </w:rPr>
           <w:tab/>
         </w:r>
@@ -6736,7 +6731,7 @@
             <w:noProof/>
             <w:webHidden/>
           </w:rPr>
-          <w:instrText xml:space="preserve"> PAGEREF _Toc517349333 \h </w:instrText>
+          <w:instrText xml:space="preserve"> PAGEREF _Toc517776826 \h </w:instrText>
         </w:r>
         <w:r>
           <w:rPr>
@@ -6779,10 +6774,9 @@
           <w:noProof/>
           <w:sz w:val="22"/>
           <w:szCs w:val="22"/>
-          <w:lang w:val="en-GB" w:eastAsia="en-GB"/>
-        </w:rPr>
-      </w:pPr>
-      <w:hyperlink w:anchor="_Toc517349334" w:history="1">
+        </w:rPr>
+      </w:pPr>
+      <w:hyperlink w:anchor="_Toc517776827" w:history="1">
         <w:r>
           <w:rPr>
             <w:rStyle w:val="Hyperlink"/>
@@ -6797,7 +6791,6 @@
             <w:noProof/>
             <w:sz w:val="22"/>
             <w:szCs w:val="22"/>
-            <w:lang w:val="en-GB" w:eastAsia="en-GB"/>
           </w:rPr>
           <w:tab/>
         </w:r>
@@ -6828,7 +6821,7 @@
             <w:noProof/>
             <w:webHidden/>
           </w:rPr>
-          <w:instrText xml:space="preserve"> PAGEREF _Toc517349334 \h </w:instrText>
+          <w:instrText xml:space="preserve"> PAGEREF _Toc517776827 \h </w:instrText>
         </w:r>
         <w:r>
           <w:rPr>
@@ -6871,10 +6864,9 @@
           <w:noProof/>
           <w:sz w:val="22"/>
           <w:szCs w:val="22"/>
-          <w:lang w:val="en-GB" w:eastAsia="en-GB"/>
-        </w:rPr>
-      </w:pPr>
-      <w:hyperlink w:anchor="_Toc517349335" w:history="1">
+        </w:rPr>
+      </w:pPr>
+      <w:hyperlink w:anchor="_Toc517776828" w:history="1">
         <w:r>
           <w:rPr>
             <w:rStyle w:val="Hyperlink"/>
@@ -6889,7 +6881,6 @@
             <w:noProof/>
             <w:sz w:val="22"/>
             <w:szCs w:val="22"/>
-            <w:lang w:val="en-GB" w:eastAsia="en-GB"/>
           </w:rPr>
           <w:tab/>
         </w:r>
@@ -6935,7 +6926,7 @@
             <w:noProof/>
             <w:webHidden/>
           </w:rPr>
-          <w:instrText xml:space="preserve"> PAGEREF _Toc517349335 \h </w:instrText>
+          <w:instrText xml:space="preserve"> PAGEREF _Toc517776828 \h </w:instrText>
         </w:r>
         <w:r>
           <w:rPr>
@@ -6978,10 +6969,9 @@
           <w:noProof/>
           <w:sz w:val="22"/>
           <w:szCs w:val="22"/>
-          <w:lang w:val="en-GB" w:eastAsia="en-GB"/>
-        </w:rPr>
-      </w:pPr>
-      <w:hyperlink w:anchor="_Toc517349336" w:history="1">
+        </w:rPr>
+      </w:pPr>
+      <w:hyperlink w:anchor="_Toc517776829" w:history="1">
         <w:r>
           <w:rPr>
             <w:rStyle w:val="Hyperlink"/>
@@ -6996,7 +6986,6 @@
             <w:noProof/>
             <w:sz w:val="22"/>
             <w:szCs w:val="22"/>
-            <w:lang w:val="en-GB" w:eastAsia="en-GB"/>
           </w:rPr>
           <w:tab/>
         </w:r>
@@ -7027,7 +7016,7 @@
             <w:noProof/>
             <w:webHidden/>
           </w:rPr>
-          <w:instrText xml:space="preserve"> PAGEREF _Toc517349336 \h </w:instrText>
+          <w:instrText xml:space="preserve"> PAGEREF _Toc517776829 \h </w:instrText>
         </w:r>
         <w:r>
           <w:rPr>
@@ -7070,10 +7059,9 @@
           <w:noProof/>
           <w:sz w:val="22"/>
           <w:szCs w:val="22"/>
-          <w:lang w:val="en-GB" w:eastAsia="en-GB"/>
-        </w:rPr>
-      </w:pPr>
-      <w:hyperlink w:anchor="_Toc517349337" w:history="1">
+        </w:rPr>
+      </w:pPr>
+      <w:hyperlink w:anchor="_Toc517776830" w:history="1">
         <w:r>
           <w:rPr>
             <w:rStyle w:val="Hyperlink"/>
@@ -7088,7 +7076,6 @@
             <w:noProof/>
             <w:sz w:val="22"/>
             <w:szCs w:val="22"/>
-            <w:lang w:val="en-GB" w:eastAsia="en-GB"/>
           </w:rPr>
           <w:tab/>
         </w:r>
@@ -7119,7 +7106,7 @@
             <w:noProof/>
             <w:webHidden/>
           </w:rPr>
-          <w:instrText xml:space="preserve"> PAGEREF _Toc517349337 \h </w:instrText>
+          <w:instrText xml:space="preserve"> PAGEREF _Toc517776830 \h </w:instrText>
         </w:r>
         <w:r>
           <w:rPr>
@@ -7162,10 +7149,9 @@
           <w:noProof/>
           <w:sz w:val="22"/>
           <w:szCs w:val="22"/>
-          <w:lang w:val="en-GB" w:eastAsia="en-GB"/>
-        </w:rPr>
-      </w:pPr>
-      <w:hyperlink w:anchor="_Toc517349338" w:history="1">
+        </w:rPr>
+      </w:pPr>
+      <w:hyperlink w:anchor="_Toc517776831" w:history="1">
         <w:r>
           <w:rPr>
             <w:rStyle w:val="Hyperlink"/>
@@ -7180,7 +7166,6 @@
             <w:noProof/>
             <w:sz w:val="22"/>
             <w:szCs w:val="22"/>
-            <w:lang w:val="en-GB" w:eastAsia="en-GB"/>
           </w:rPr>
           <w:tab/>
         </w:r>
@@ -7211,7 +7196,7 @@
             <w:noProof/>
             <w:webHidden/>
           </w:rPr>
-          <w:instrText xml:space="preserve"> PAGEREF _Toc517349338 \h </w:instrText>
+          <w:instrText xml:space="preserve"> PAGEREF _Toc517776831 \h </w:instrText>
         </w:r>
         <w:r>
           <w:rPr>
@@ -7254,10 +7239,9 @@
           <w:noProof/>
           <w:sz w:val="22"/>
           <w:szCs w:val="22"/>
-          <w:lang w:val="en-GB" w:eastAsia="en-GB"/>
-        </w:rPr>
-      </w:pPr>
-      <w:hyperlink w:anchor="_Toc517349339" w:history="1">
+        </w:rPr>
+      </w:pPr>
+      <w:hyperlink w:anchor="_Toc517776832" w:history="1">
         <w:r>
           <w:rPr>
             <w:rStyle w:val="Hyperlink"/>
@@ -7272,7 +7256,6 @@
             <w:noProof/>
             <w:sz w:val="22"/>
             <w:szCs w:val="22"/>
-            <w:lang w:val="en-GB" w:eastAsia="en-GB"/>
           </w:rPr>
           <w:tab/>
         </w:r>
@@ -7303,7 +7286,7 @@
             <w:noProof/>
             <w:webHidden/>
           </w:rPr>
-          <w:instrText xml:space="preserve"> PAGEREF _Toc517349339 \h </w:instrText>
+          <w:instrText xml:space="preserve"> PAGEREF _Toc517776832 \h </w:instrText>
         </w:r>
         <w:r>
           <w:rPr>
@@ -7346,10 +7329,9 @@
           <w:noProof/>
           <w:sz w:val="22"/>
           <w:szCs w:val="22"/>
-          <w:lang w:val="en-GB" w:eastAsia="en-GB"/>
-        </w:rPr>
-      </w:pPr>
-      <w:hyperlink w:anchor="_Toc517349340" w:history="1">
+        </w:rPr>
+      </w:pPr>
+      <w:hyperlink w:anchor="_Toc517776833" w:history="1">
         <w:r>
           <w:rPr>
             <w:rStyle w:val="Hyperlink"/>
@@ -7364,7 +7346,6 @@
             <w:noProof/>
             <w:sz w:val="22"/>
             <w:szCs w:val="22"/>
-            <w:lang w:val="en-GB" w:eastAsia="en-GB"/>
           </w:rPr>
           <w:tab/>
         </w:r>
@@ -7395,7 +7376,7 @@
             <w:noProof/>
             <w:webHidden/>
           </w:rPr>
-          <w:instrText xml:space="preserve"> PAGEREF _Toc517349340 \h </w:instrText>
+          <w:instrText xml:space="preserve"> PAGEREF _Toc517776833 \h </w:instrText>
         </w:r>
         <w:r>
           <w:rPr>
@@ -7438,10 +7419,9 @@
           <w:noProof/>
           <w:sz w:val="22"/>
           <w:szCs w:val="22"/>
-          <w:lang w:val="en-GB" w:eastAsia="en-GB"/>
-        </w:rPr>
-      </w:pPr>
-      <w:hyperlink w:anchor="_Toc517349341" w:history="1">
+        </w:rPr>
+      </w:pPr>
+      <w:hyperlink w:anchor="_Toc517776834" w:history="1">
         <w:r>
           <w:rPr>
             <w:rStyle w:val="Hyperlink"/>
@@ -7456,7 +7436,6 @@
             <w:noProof/>
             <w:sz w:val="22"/>
             <w:szCs w:val="22"/>
-            <w:lang w:val="en-GB" w:eastAsia="en-GB"/>
           </w:rPr>
           <w:tab/>
         </w:r>
@@ -7487,7 +7466,7 @@
             <w:noProof/>
             <w:webHidden/>
           </w:rPr>
-          <w:instrText xml:space="preserve"> PAGEREF _Toc517349341 \h </w:instrText>
+          <w:instrText xml:space="preserve"> PAGEREF _Toc517776834 \h </w:instrText>
         </w:r>
         <w:r>
           <w:rPr>
@@ -7530,10 +7509,9 @@
           <w:noProof/>
           <w:sz w:val="22"/>
           <w:szCs w:val="22"/>
-          <w:lang w:val="en-GB" w:eastAsia="en-GB"/>
-        </w:rPr>
-      </w:pPr>
-      <w:hyperlink w:anchor="_Toc517349342" w:history="1">
+        </w:rPr>
+      </w:pPr>
+      <w:hyperlink w:anchor="_Toc517776835" w:history="1">
         <w:r>
           <w:rPr>
             <w:rStyle w:val="Hyperlink"/>
@@ -7548,7 +7526,6 @@
             <w:noProof/>
             <w:sz w:val="22"/>
             <w:szCs w:val="22"/>
-            <w:lang w:val="en-GB" w:eastAsia="en-GB"/>
           </w:rPr>
           <w:tab/>
         </w:r>
@@ -7579,7 +7556,7 @@
             <w:noProof/>
             <w:webHidden/>
           </w:rPr>
-          <w:instrText xml:space="preserve"> PAGEREF _Toc517349342 \h </w:instrText>
+          <w:instrText xml:space="preserve"> PAGEREF _Toc517776835 \h </w:instrText>
         </w:r>
         <w:r>
           <w:rPr>
@@ -7622,10 +7599,9 @@
           <w:noProof/>
           <w:sz w:val="22"/>
           <w:szCs w:val="22"/>
-          <w:lang w:val="en-GB" w:eastAsia="en-GB"/>
-        </w:rPr>
-      </w:pPr>
-      <w:hyperlink w:anchor="_Toc517349343" w:history="1">
+        </w:rPr>
+      </w:pPr>
+      <w:hyperlink w:anchor="_Toc517776836" w:history="1">
         <w:r>
           <w:rPr>
             <w:rStyle w:val="Hyperlink"/>
@@ -7640,7 +7616,6 @@
             <w:noProof/>
             <w:sz w:val="22"/>
             <w:szCs w:val="22"/>
-            <w:lang w:val="en-GB" w:eastAsia="en-GB"/>
           </w:rPr>
           <w:tab/>
         </w:r>
@@ -7671,7 +7646,7 @@
             <w:noProof/>
             <w:webHidden/>
           </w:rPr>
-          <w:instrText xml:space="preserve"> PAGEREF _Toc517349343 \h </w:instrText>
+          <w:instrText xml:space="preserve"> PAGEREF _Toc517776836 \h </w:instrText>
         </w:r>
         <w:r>
           <w:rPr>
@@ -7710,10 +7685,10 @@
           <w:noProof/>
           <w:sz w:val="22"/>
           <w:szCs w:val="22"/>
-          <w:lang w:val="en-GB" w:eastAsia="en-GB"/>
-        </w:rPr>
-      </w:pPr>
-      <w:hyperlink w:anchor="_Toc517349344" w:history="1">
+          <w:lang w:val="en-US"/>
+        </w:rPr>
+      </w:pPr>
+      <w:hyperlink w:anchor="_Toc517776837" w:history="1">
         <w:r>
           <w:rPr>
             <w:rStyle w:val="Hyperlink"/>
@@ -7728,7 +7703,7 @@
             <w:noProof/>
             <w:sz w:val="22"/>
             <w:szCs w:val="22"/>
-            <w:lang w:val="en-GB" w:eastAsia="en-GB"/>
+            <w:lang w:val="en-US"/>
           </w:rPr>
           <w:tab/>
         </w:r>
@@ -7766,7 +7741,7 @@
             <w:noProof/>
             <w:webHidden/>
           </w:rPr>
-          <w:instrText xml:space="preserve"> PAGEREF _Toc517349344 \h </w:instrText>
+          <w:instrText xml:space="preserve"> PAGEREF _Toc517776837 \h </w:instrText>
         </w:r>
         <w:r>
           <w:rPr>
@@ -7805,10 +7780,10 @@
           <w:noProof/>
           <w:sz w:val="22"/>
           <w:szCs w:val="22"/>
-          <w:lang w:val="en-GB" w:eastAsia="en-GB"/>
-        </w:rPr>
-      </w:pPr>
-      <w:hyperlink w:anchor="_Toc517349345" w:history="1">
+          <w:lang w:val="en-US"/>
+        </w:rPr>
+      </w:pPr>
+      <w:hyperlink w:anchor="_Toc517776838" w:history="1">
         <w:r>
           <w:rPr>
             <w:rStyle w:val="Hyperlink"/>
@@ -7822,7 +7797,7 @@
             <w:noProof/>
             <w:sz w:val="22"/>
             <w:szCs w:val="22"/>
-            <w:lang w:val="en-GB" w:eastAsia="en-GB"/>
+            <w:lang w:val="en-US"/>
           </w:rPr>
           <w:tab/>
         </w:r>
@@ -7852,7 +7827,7 @@
             <w:noProof/>
             <w:webHidden/>
           </w:rPr>
-          <w:instrText xml:space="preserve"> PAGEREF _Toc517349345 \h </w:instrText>
+          <w:instrText xml:space="preserve"> PAGEREF _Toc517776838 \h </w:instrText>
         </w:r>
         <w:r>
           <w:rPr>
@@ -7895,10 +7870,9 @@
           <w:noProof/>
           <w:sz w:val="22"/>
           <w:szCs w:val="22"/>
-          <w:lang w:val="en-GB" w:eastAsia="en-GB"/>
-        </w:rPr>
-      </w:pPr>
-      <w:hyperlink w:anchor="_Toc517349346" w:history="1">
+        </w:rPr>
+      </w:pPr>
+      <w:hyperlink w:anchor="_Toc517776839" w:history="1">
         <w:r>
           <w:rPr>
             <w:rStyle w:val="Hyperlink"/>
@@ -7912,7 +7886,6 @@
             <w:noProof/>
             <w:sz w:val="22"/>
             <w:szCs w:val="22"/>
-            <w:lang w:val="en-GB" w:eastAsia="en-GB"/>
           </w:rPr>
           <w:tab/>
         </w:r>
@@ -7942,7 +7915,7 @@
             <w:noProof/>
             <w:webHidden/>
           </w:rPr>
-          <w:instrText xml:space="preserve"> PAGEREF _Toc517349346 \h </w:instrText>
+          <w:instrText xml:space="preserve"> PAGEREF _Toc517776839 \h </w:instrText>
         </w:r>
         <w:r>
           <w:rPr>
@@ -7985,10 +7958,9 @@
           <w:noProof/>
           <w:sz w:val="22"/>
           <w:szCs w:val="22"/>
-          <w:lang w:val="en-GB" w:eastAsia="en-GB"/>
-        </w:rPr>
-      </w:pPr>
-      <w:hyperlink w:anchor="_Toc517349347" w:history="1">
+        </w:rPr>
+      </w:pPr>
+      <w:hyperlink w:anchor="_Toc517776840" w:history="1">
         <w:r>
           <w:rPr>
             <w:rStyle w:val="Hyperlink"/>
@@ -8002,7 +7974,6 @@
             <w:noProof/>
             <w:sz w:val="22"/>
             <w:szCs w:val="22"/>
-            <w:lang w:val="en-GB" w:eastAsia="en-GB"/>
           </w:rPr>
           <w:tab/>
         </w:r>
@@ -8032,7 +8003,7 @@
             <w:noProof/>
             <w:webHidden/>
           </w:rPr>
-          <w:instrText xml:space="preserve"> PAGEREF _Toc517349347 \h </w:instrText>
+          <w:instrText xml:space="preserve"> PAGEREF _Toc517776840 \h </w:instrText>
         </w:r>
         <w:r>
           <w:rPr>
@@ -8075,10 +8046,9 @@
           <w:noProof/>
           <w:sz w:val="22"/>
           <w:szCs w:val="22"/>
-          <w:lang w:val="en-GB" w:eastAsia="en-GB"/>
-        </w:rPr>
-      </w:pPr>
-      <w:hyperlink w:anchor="_Toc517349348" w:history="1">
+        </w:rPr>
+      </w:pPr>
+      <w:hyperlink w:anchor="_Toc517776841" w:history="1">
         <w:r>
           <w:rPr>
             <w:rStyle w:val="Hyperlink"/>
@@ -8093,7 +8063,6 @@
             <w:noProof/>
             <w:sz w:val="22"/>
             <w:szCs w:val="22"/>
-            <w:lang w:val="en-GB" w:eastAsia="en-GB"/>
           </w:rPr>
           <w:tab/>
         </w:r>
@@ -8124,7 +8093,7 @@
             <w:noProof/>
             <w:webHidden/>
           </w:rPr>
-          <w:instrText xml:space="preserve"> PAGEREF _Toc517349348 \h </w:instrText>
+          <w:instrText xml:space="preserve"> PAGEREF _Toc517776841 \h </w:instrText>
         </w:r>
         <w:r>
           <w:rPr>
@@ -8157,22 +8126,26 @@
     </w:p>
     <w:p>
       <w:pPr>
-        <w:pStyle w:val="TOC1"/>
+        <w:pStyle w:val="TOC3"/>
+        <w:tabs>
+          <w:tab w:val="left" w:pos="1667"/>
+          <w:tab w:val="right" w:leader="dot" w:pos="9345"/>
+        </w:tabs>
         <w:rPr>
           <w:rFonts w:asciiTheme="minorHAnsi" w:eastAsiaTheme="minorEastAsia" w:hAnsiTheme="minorHAnsi" w:cstheme="minorBidi"/>
           <w:noProof/>
           <w:sz w:val="22"/>
           <w:szCs w:val="22"/>
-          <w:lang w:val="en-GB" w:eastAsia="en-GB"/>
-        </w:rPr>
-      </w:pPr>
-      <w:hyperlink w:anchor="_Toc517349349" w:history="1">
+        </w:rPr>
+      </w:pPr>
+      <w:hyperlink w:anchor="_Toc517776842" w:history="1">
         <w:r>
           <w:rPr>
             <w:rStyle w:val="Hyperlink"/>
             <w:noProof/>
-          </w:rPr>
-          <w:t>5.</w:t>
+            <w:lang w:val="en-GB"/>
+          </w:rPr>
+          <w:t>4.1.3</w:t>
         </w:r>
         <w:r>
           <w:rPr>
@@ -8180,7 +8153,6 @@
             <w:noProof/>
             <w:sz w:val="22"/>
             <w:szCs w:val="22"/>
-            <w:lang w:val="en-GB" w:eastAsia="en-GB"/>
           </w:rPr>
           <w:tab/>
         </w:r>
@@ -8188,6 +8160,635 @@
           <w:rPr>
             <w:rStyle w:val="Hyperlink"/>
             <w:noProof/>
+            <w:lang w:val="en-GB"/>
+          </w:rPr>
+          <w:t>void decrypt(void)</w:t>
+        </w:r>
+        <w:r>
+          <w:rPr>
+            <w:noProof/>
+            <w:webHidden/>
+          </w:rPr>
+          <w:tab/>
+        </w:r>
+        <w:r>
+          <w:rPr>
+            <w:noProof/>
+            <w:webHidden/>
+          </w:rPr>
+          <w:fldChar w:fldCharType="begin"/>
+        </w:r>
+        <w:r>
+          <w:rPr>
+            <w:noProof/>
+            <w:webHidden/>
+          </w:rPr>
+          <w:instrText xml:space="preserve"> PAGEREF _Toc517776842 \h </w:instrText>
+        </w:r>
+        <w:r>
+          <w:rPr>
+            <w:noProof/>
+            <w:webHidden/>
+          </w:rPr>
+        </w:r>
+        <w:r>
+          <w:rPr>
+            <w:noProof/>
+            <w:webHidden/>
+          </w:rPr>
+          <w:fldChar w:fldCharType="separate"/>
+        </w:r>
+        <w:r>
+          <w:rPr>
+            <w:noProof/>
+            <w:webHidden/>
+          </w:rPr>
+          <w:t>19</w:t>
+        </w:r>
+        <w:r>
+          <w:rPr>
+            <w:noProof/>
+            <w:webHidden/>
+          </w:rPr>
+          <w:fldChar w:fldCharType="end"/>
+        </w:r>
+      </w:hyperlink>
+    </w:p>
+    <w:p>
+      <w:pPr>
+        <w:pStyle w:val="TOC3"/>
+        <w:tabs>
+          <w:tab w:val="left" w:pos="1667"/>
+          <w:tab w:val="right" w:leader="dot" w:pos="9345"/>
+        </w:tabs>
+        <w:rPr>
+          <w:rFonts w:asciiTheme="minorHAnsi" w:eastAsiaTheme="minorEastAsia" w:hAnsiTheme="minorHAnsi" w:cstheme="minorBidi"/>
+          <w:noProof/>
+          <w:sz w:val="22"/>
+          <w:szCs w:val="22"/>
+        </w:rPr>
+      </w:pPr>
+      <w:hyperlink w:anchor="_Toc517776843" w:history="1">
+        <w:r>
+          <w:rPr>
+            <w:rStyle w:val="Hyperlink"/>
+            <w:noProof/>
+            <w:lang w:val="sr-Latn-RS"/>
+          </w:rPr>
+          <w:t>4.1.4</w:t>
+        </w:r>
+        <w:r>
+          <w:rPr>
+            <w:rFonts w:asciiTheme="minorHAnsi" w:eastAsiaTheme="minorEastAsia" w:hAnsiTheme="minorHAnsi" w:cstheme="minorBidi"/>
+            <w:noProof/>
+            <w:sz w:val="22"/>
+            <w:szCs w:val="22"/>
+          </w:rPr>
+          <w:tab/>
+        </w:r>
+        <w:r>
+          <w:rPr>
+            <w:rStyle w:val="Hyperlink"/>
+            <w:noProof/>
+            <w:lang w:val="sr-Latn-RS"/>
+          </w:rPr>
+          <w:t>uint32_t prime(uint_32 pr)</w:t>
+        </w:r>
+        <w:r>
+          <w:rPr>
+            <w:noProof/>
+            <w:webHidden/>
+          </w:rPr>
+          <w:tab/>
+        </w:r>
+        <w:r>
+          <w:rPr>
+            <w:noProof/>
+            <w:webHidden/>
+          </w:rPr>
+          <w:fldChar w:fldCharType="begin"/>
+        </w:r>
+        <w:r>
+          <w:rPr>
+            <w:noProof/>
+            <w:webHidden/>
+          </w:rPr>
+          <w:instrText xml:space="preserve"> PAGEREF _Toc517776843 \h </w:instrText>
+        </w:r>
+        <w:r>
+          <w:rPr>
+            <w:noProof/>
+            <w:webHidden/>
+          </w:rPr>
+        </w:r>
+        <w:r>
+          <w:rPr>
+            <w:noProof/>
+            <w:webHidden/>
+          </w:rPr>
+          <w:fldChar w:fldCharType="separate"/>
+        </w:r>
+        <w:r>
+          <w:rPr>
+            <w:noProof/>
+            <w:webHidden/>
+          </w:rPr>
+          <w:t>19</w:t>
+        </w:r>
+        <w:r>
+          <w:rPr>
+            <w:noProof/>
+            <w:webHidden/>
+          </w:rPr>
+          <w:fldChar w:fldCharType="end"/>
+        </w:r>
+      </w:hyperlink>
+    </w:p>
+    <w:p>
+      <w:pPr>
+        <w:pStyle w:val="TOC3"/>
+        <w:tabs>
+          <w:tab w:val="left" w:pos="1667"/>
+          <w:tab w:val="right" w:leader="dot" w:pos="9345"/>
+        </w:tabs>
+        <w:rPr>
+          <w:rFonts w:asciiTheme="minorHAnsi" w:eastAsiaTheme="minorEastAsia" w:hAnsiTheme="minorHAnsi" w:cstheme="minorBidi"/>
+          <w:noProof/>
+          <w:sz w:val="22"/>
+          <w:szCs w:val="22"/>
+        </w:rPr>
+      </w:pPr>
+      <w:hyperlink w:anchor="_Toc517776844" w:history="1">
+        <w:r>
+          <w:rPr>
+            <w:rStyle w:val="Hyperlink"/>
+            <w:noProof/>
+            <w:lang w:val="sr-Latn-RS"/>
+          </w:rPr>
+          <w:t>4.1.5</w:t>
+        </w:r>
+        <w:r>
+          <w:rPr>
+            <w:rFonts w:asciiTheme="minorHAnsi" w:eastAsiaTheme="minorEastAsia" w:hAnsiTheme="minorHAnsi" w:cstheme="minorBidi"/>
+            <w:noProof/>
+            <w:sz w:val="22"/>
+            <w:szCs w:val="22"/>
+          </w:rPr>
+          <w:tab/>
+        </w:r>
+        <w:r>
+          <w:rPr>
+            <w:rStyle w:val="Hyperlink"/>
+            <w:noProof/>
+            <w:lang w:val="sr-Latn-RS"/>
+          </w:rPr>
+          <w:t>void ce(void) i uint32_t cd(uint32_t x)</w:t>
+        </w:r>
+        <w:r>
+          <w:rPr>
+            <w:noProof/>
+            <w:webHidden/>
+          </w:rPr>
+          <w:tab/>
+        </w:r>
+        <w:r>
+          <w:rPr>
+            <w:noProof/>
+            <w:webHidden/>
+          </w:rPr>
+          <w:fldChar w:fldCharType="begin"/>
+        </w:r>
+        <w:r>
+          <w:rPr>
+            <w:noProof/>
+            <w:webHidden/>
+          </w:rPr>
+          <w:instrText xml:space="preserve"> PAGEREF _Toc517776844 \h </w:instrText>
+        </w:r>
+        <w:r>
+          <w:rPr>
+            <w:noProof/>
+            <w:webHidden/>
+          </w:rPr>
+        </w:r>
+        <w:r>
+          <w:rPr>
+            <w:noProof/>
+            <w:webHidden/>
+          </w:rPr>
+          <w:fldChar w:fldCharType="separate"/>
+        </w:r>
+        <w:r>
+          <w:rPr>
+            <w:noProof/>
+            <w:webHidden/>
+          </w:rPr>
+          <w:t>19</w:t>
+        </w:r>
+        <w:r>
+          <w:rPr>
+            <w:noProof/>
+            <w:webHidden/>
+          </w:rPr>
+          <w:fldChar w:fldCharType="end"/>
+        </w:r>
+      </w:hyperlink>
+    </w:p>
+    <w:p>
+      <w:pPr>
+        <w:pStyle w:val="TOC2"/>
+        <w:tabs>
+          <w:tab w:val="left" w:pos="1400"/>
+          <w:tab w:val="right" w:leader="dot" w:pos="9345"/>
+        </w:tabs>
+        <w:rPr>
+          <w:rFonts w:asciiTheme="minorHAnsi" w:eastAsiaTheme="minorEastAsia" w:hAnsiTheme="minorHAnsi" w:cstheme="minorBidi"/>
+          <w:noProof/>
+          <w:sz w:val="22"/>
+          <w:szCs w:val="22"/>
+        </w:rPr>
+      </w:pPr>
+      <w:hyperlink w:anchor="_Toc517776845" w:history="1">
+        <w:r>
+          <w:rPr>
+            <w:rStyle w:val="Hyperlink"/>
+            <w:noProof/>
+            <w:lang w:val="sr-Latn-RS"/>
+          </w:rPr>
+          <w:t>4.2</w:t>
+        </w:r>
+        <w:r>
+          <w:rPr>
+            <w:rFonts w:asciiTheme="minorHAnsi" w:eastAsiaTheme="minorEastAsia" w:hAnsiTheme="minorHAnsi" w:cstheme="minorBidi"/>
+            <w:noProof/>
+            <w:sz w:val="22"/>
+            <w:szCs w:val="22"/>
+          </w:rPr>
+          <w:tab/>
+        </w:r>
+        <w:r>
+          <w:rPr>
+            <w:rStyle w:val="Hyperlink"/>
+            <w:noProof/>
+            <w:lang w:val="sr-Latn-RS"/>
+          </w:rPr>
+          <w:t>Serverska strana</w:t>
+        </w:r>
+        <w:r>
+          <w:rPr>
+            <w:noProof/>
+            <w:webHidden/>
+          </w:rPr>
+          <w:tab/>
+        </w:r>
+        <w:r>
+          <w:rPr>
+            <w:noProof/>
+            <w:webHidden/>
+          </w:rPr>
+          <w:fldChar w:fldCharType="begin"/>
+        </w:r>
+        <w:r>
+          <w:rPr>
+            <w:noProof/>
+            <w:webHidden/>
+          </w:rPr>
+          <w:instrText xml:space="preserve"> PAGEREF _Toc517776845 \h </w:instrText>
+        </w:r>
+        <w:r>
+          <w:rPr>
+            <w:noProof/>
+            <w:webHidden/>
+          </w:rPr>
+        </w:r>
+        <w:r>
+          <w:rPr>
+            <w:noProof/>
+            <w:webHidden/>
+          </w:rPr>
+          <w:fldChar w:fldCharType="separate"/>
+        </w:r>
+        <w:r>
+          <w:rPr>
+            <w:noProof/>
+            <w:webHidden/>
+          </w:rPr>
+          <w:t>19</w:t>
+        </w:r>
+        <w:r>
+          <w:rPr>
+            <w:noProof/>
+            <w:webHidden/>
+          </w:rPr>
+          <w:fldChar w:fldCharType="end"/>
+        </w:r>
+      </w:hyperlink>
+    </w:p>
+    <w:p>
+      <w:pPr>
+        <w:pStyle w:val="TOC3"/>
+        <w:tabs>
+          <w:tab w:val="left" w:pos="1667"/>
+          <w:tab w:val="right" w:leader="dot" w:pos="9345"/>
+        </w:tabs>
+        <w:rPr>
+          <w:rFonts w:asciiTheme="minorHAnsi" w:eastAsiaTheme="minorEastAsia" w:hAnsiTheme="minorHAnsi" w:cstheme="minorBidi"/>
+          <w:noProof/>
+          <w:sz w:val="22"/>
+          <w:szCs w:val="22"/>
+        </w:rPr>
+      </w:pPr>
+      <w:hyperlink w:anchor="_Toc517776846" w:history="1">
+        <w:r>
+          <w:rPr>
+            <w:rStyle w:val="Hyperlink"/>
+            <w:noProof/>
+          </w:rPr>
+          <w:t>4.2.1</w:t>
+        </w:r>
+        <w:r>
+          <w:rPr>
+            <w:rFonts w:asciiTheme="minorHAnsi" w:eastAsiaTheme="minorEastAsia" w:hAnsiTheme="minorHAnsi" w:cstheme="minorBidi"/>
+            <w:noProof/>
+            <w:sz w:val="22"/>
+            <w:szCs w:val="22"/>
+          </w:rPr>
+          <w:tab/>
+        </w:r>
+        <w:r>
+          <w:rPr>
+            <w:rStyle w:val="Hyperlink"/>
+            <w:noProof/>
+            <w:lang w:val="sr-Latn-RS"/>
+          </w:rPr>
+          <w:t>FUNC</w:t>
+        </w:r>
+        <w:r>
+          <w:rPr>
+            <w:rStyle w:val="Hyperlink"/>
+            <w:noProof/>
+          </w:rPr>
+          <w:t>(void, RTE_CTCDETHCOM_APPL_CODE) REthComInit(void)</w:t>
+        </w:r>
+        <w:r>
+          <w:rPr>
+            <w:noProof/>
+            <w:webHidden/>
+          </w:rPr>
+          <w:tab/>
+        </w:r>
+        <w:r>
+          <w:rPr>
+            <w:noProof/>
+            <w:webHidden/>
+          </w:rPr>
+          <w:fldChar w:fldCharType="begin"/>
+        </w:r>
+        <w:r>
+          <w:rPr>
+            <w:noProof/>
+            <w:webHidden/>
+          </w:rPr>
+          <w:instrText xml:space="preserve"> PAGEREF _Toc517776846 \h </w:instrText>
+        </w:r>
+        <w:r>
+          <w:rPr>
+            <w:noProof/>
+            <w:webHidden/>
+          </w:rPr>
+        </w:r>
+        <w:r>
+          <w:rPr>
+            <w:noProof/>
+            <w:webHidden/>
+          </w:rPr>
+          <w:fldChar w:fldCharType="separate"/>
+        </w:r>
+        <w:r>
+          <w:rPr>
+            <w:noProof/>
+            <w:webHidden/>
+          </w:rPr>
+          <w:t>20</w:t>
+        </w:r>
+        <w:r>
+          <w:rPr>
+            <w:noProof/>
+            <w:webHidden/>
+          </w:rPr>
+          <w:fldChar w:fldCharType="end"/>
+        </w:r>
+      </w:hyperlink>
+    </w:p>
+    <w:p>
+      <w:pPr>
+        <w:pStyle w:val="TOC3"/>
+        <w:tabs>
+          <w:tab w:val="left" w:pos="1667"/>
+          <w:tab w:val="right" w:leader="dot" w:pos="9345"/>
+        </w:tabs>
+        <w:rPr>
+          <w:rFonts w:asciiTheme="minorHAnsi" w:eastAsiaTheme="minorEastAsia" w:hAnsiTheme="minorHAnsi" w:cstheme="minorBidi"/>
+          <w:noProof/>
+          <w:sz w:val="22"/>
+          <w:szCs w:val="22"/>
+        </w:rPr>
+      </w:pPr>
+      <w:hyperlink w:anchor="_Toc517776847" w:history="1">
+        <w:r>
+          <w:rPr>
+            <w:rStyle w:val="Hyperlink"/>
+            <w:noProof/>
+          </w:rPr>
+          <w:t>4.2.2</w:t>
+        </w:r>
+        <w:r>
+          <w:rPr>
+            <w:rFonts w:asciiTheme="minorHAnsi" w:eastAsiaTheme="minorEastAsia" w:hAnsiTheme="minorHAnsi" w:cstheme="minorBidi"/>
+            <w:noProof/>
+            <w:sz w:val="22"/>
+            <w:szCs w:val="22"/>
+          </w:rPr>
+          <w:tab/>
+        </w:r>
+        <w:r>
+          <w:rPr>
+            <w:rStyle w:val="Hyperlink"/>
+            <w:noProof/>
+          </w:rPr>
+          <w:t>FUNC(void, RTE_CTCDETHCOM_APPL_CODE) REthComCyclic(void)</w:t>
+        </w:r>
+        <w:r>
+          <w:rPr>
+            <w:noProof/>
+            <w:webHidden/>
+          </w:rPr>
+          <w:tab/>
+        </w:r>
+        <w:r>
+          <w:rPr>
+            <w:noProof/>
+            <w:webHidden/>
+          </w:rPr>
+          <w:fldChar w:fldCharType="begin"/>
+        </w:r>
+        <w:r>
+          <w:rPr>
+            <w:noProof/>
+            <w:webHidden/>
+          </w:rPr>
+          <w:instrText xml:space="preserve"> PAGEREF _Toc517776847 \h </w:instrText>
+        </w:r>
+        <w:r>
+          <w:rPr>
+            <w:noProof/>
+            <w:webHidden/>
+          </w:rPr>
+        </w:r>
+        <w:r>
+          <w:rPr>
+            <w:noProof/>
+            <w:webHidden/>
+          </w:rPr>
+          <w:fldChar w:fldCharType="separate"/>
+        </w:r>
+        <w:r>
+          <w:rPr>
+            <w:noProof/>
+            <w:webHidden/>
+          </w:rPr>
+          <w:t>20</w:t>
+        </w:r>
+        <w:r>
+          <w:rPr>
+            <w:noProof/>
+            <w:webHidden/>
+          </w:rPr>
+          <w:fldChar w:fldCharType="end"/>
+        </w:r>
+      </w:hyperlink>
+    </w:p>
+    <w:p>
+      <w:pPr>
+        <w:pStyle w:val="TOC3"/>
+        <w:tabs>
+          <w:tab w:val="left" w:pos="1667"/>
+          <w:tab w:val="right" w:leader="dot" w:pos="9345"/>
+        </w:tabs>
+        <w:rPr>
+          <w:rFonts w:asciiTheme="minorHAnsi" w:eastAsiaTheme="minorEastAsia" w:hAnsiTheme="minorHAnsi" w:cstheme="minorBidi"/>
+          <w:noProof/>
+          <w:sz w:val="22"/>
+          <w:szCs w:val="22"/>
+        </w:rPr>
+      </w:pPr>
+      <w:hyperlink w:anchor="_Toc517776848" w:history="1">
+        <w:r>
+          <w:rPr>
+            <w:rStyle w:val="Hyperlink"/>
+            <w:noProof/>
+          </w:rPr>
+          <w:t>4.2.3</w:t>
+        </w:r>
+        <w:r>
+          <w:rPr>
+            <w:rFonts w:asciiTheme="minorHAnsi" w:eastAsiaTheme="minorEastAsia" w:hAnsiTheme="minorHAnsi" w:cstheme="minorBidi"/>
+            <w:noProof/>
+            <w:sz w:val="22"/>
+            <w:szCs w:val="22"/>
+          </w:rPr>
+          <w:tab/>
+        </w:r>
+        <w:r>
+          <w:rPr>
+            <w:rStyle w:val="Hyperlink"/>
+            <w:noProof/>
+          </w:rPr>
+          <w:t>static void  backgroundTask(void)</w:t>
+        </w:r>
+        <w:r>
+          <w:rPr>
+            <w:noProof/>
+            <w:webHidden/>
+          </w:rPr>
+          <w:tab/>
+        </w:r>
+        <w:r>
+          <w:rPr>
+            <w:noProof/>
+            <w:webHidden/>
+          </w:rPr>
+          <w:fldChar w:fldCharType="begin"/>
+        </w:r>
+        <w:r>
+          <w:rPr>
+            <w:noProof/>
+            <w:webHidden/>
+          </w:rPr>
+          <w:instrText xml:space="preserve"> PAGEREF _Toc517776848 \h </w:instrText>
+        </w:r>
+        <w:r>
+          <w:rPr>
+            <w:noProof/>
+            <w:webHidden/>
+          </w:rPr>
+        </w:r>
+        <w:r>
+          <w:rPr>
+            <w:noProof/>
+            <w:webHidden/>
+          </w:rPr>
+          <w:fldChar w:fldCharType="separate"/>
+        </w:r>
+        <w:r>
+          <w:rPr>
+            <w:noProof/>
+            <w:webHidden/>
+          </w:rPr>
+          <w:t>20</w:t>
+        </w:r>
+        <w:r>
+          <w:rPr>
+            <w:noProof/>
+            <w:webHidden/>
+          </w:rPr>
+          <w:fldChar w:fldCharType="end"/>
+        </w:r>
+      </w:hyperlink>
+    </w:p>
+    <w:p>
+      <w:pPr>
+        <w:pStyle w:val="TOC1"/>
+        <w:rPr>
+          <w:rFonts w:asciiTheme="minorHAnsi" w:eastAsiaTheme="minorEastAsia" w:hAnsiTheme="minorHAnsi" w:cstheme="minorBidi"/>
+          <w:noProof/>
+          <w:sz w:val="22"/>
+          <w:szCs w:val="22"/>
+          <w:lang w:val="en-US"/>
+        </w:rPr>
+      </w:pPr>
+      <w:hyperlink w:anchor="_Toc517776849" w:history="1">
+        <w:r>
+          <w:rPr>
+            <w:rStyle w:val="Hyperlink"/>
+            <w:noProof/>
+          </w:rPr>
+          <w:t>5.</w:t>
+        </w:r>
+        <w:r>
+          <w:rPr>
+            <w:rFonts w:asciiTheme="minorHAnsi" w:eastAsiaTheme="minorEastAsia" w:hAnsiTheme="minorHAnsi" w:cstheme="minorBidi"/>
+            <w:noProof/>
+            <w:sz w:val="22"/>
+            <w:szCs w:val="22"/>
+            <w:lang w:val="en-US"/>
+          </w:rPr>
+          <w:tab/>
+        </w:r>
+        <w:r>
+          <w:rPr>
+            <w:rStyle w:val="Hyperlink"/>
+            <w:noProof/>
           </w:rPr>
           <w:t>Literatura</w:t>
         </w:r>
@@ -8210,7 +8811,7 @@
             <w:noProof/>
             <w:webHidden/>
           </w:rPr>
-          <w:instrText xml:space="preserve"> PAGEREF _Toc517349349 \h </w:instrText>
+          <w:instrText xml:space="preserve"> PAGEREF _Toc517776849 \h </w:instrText>
         </w:r>
         <w:r>
           <w:rPr>
@@ -8230,7 +8831,7 @@
             <w:noProof/>
             <w:webHidden/>
           </w:rPr>
-          <w:t>19</w:t>
+          <w:t>21</w:t>
         </w:r>
         <w:r>
           <w:rPr>
@@ -9249,7 +9850,6 @@
           <w:noProof/>
           <w:sz w:val="22"/>
           <w:szCs w:val="22"/>
-          <w:lang w:val="en-GB" w:eastAsia="en-GB"/>
         </w:rPr>
       </w:pPr>
       <w:r>
@@ -9292,7 +9892,7 @@
         <w:rPr>
           <w:noProof/>
         </w:rPr>
-        <w:instrText xml:space="preserve"> PAGEREF _Toc517349350 \h </w:instrText>
+        <w:instrText xml:space="preserve"> PAGEREF _Toc517776094 \h </w:instrText>
       </w:r>
       <w:r>
         <w:rPr>
@@ -9310,6 +9910,67 @@
           <w:noProof/>
         </w:rPr>
         <w:t>17</w:t>
+      </w:r>
+      <w:r>
+        <w:rPr>
+          <w:noProof/>
+        </w:rPr>
+        <w:fldChar w:fldCharType="end"/>
+      </w:r>
+    </w:p>
+    <w:p>
+      <w:pPr>
+        <w:pStyle w:val="TableofFigures"/>
+        <w:tabs>
+          <w:tab w:val="right" w:leader="dot" w:pos="9345"/>
+        </w:tabs>
+        <w:rPr>
+          <w:rFonts w:asciiTheme="minorHAnsi" w:eastAsiaTheme="minorEastAsia" w:hAnsiTheme="minorHAnsi" w:cstheme="minorBidi"/>
+          <w:noProof/>
+          <w:sz w:val="22"/>
+          <w:szCs w:val="22"/>
+        </w:rPr>
+      </w:pPr>
+      <w:r>
+        <w:rPr>
+          <w:noProof/>
+        </w:rPr>
+        <w:t>Tabela 4.2 Funkcije na serverskoj strani</w:t>
+      </w:r>
+      <w:r>
+        <w:rPr>
+          <w:noProof/>
+        </w:rPr>
+        <w:tab/>
+      </w:r>
+      <w:r>
+        <w:rPr>
+          <w:noProof/>
+        </w:rPr>
+        <w:fldChar w:fldCharType="begin"/>
+      </w:r>
+      <w:r>
+        <w:rPr>
+          <w:noProof/>
+        </w:rPr>
+        <w:instrText xml:space="preserve"> PAGEREF _Toc517776095 \h </w:instrText>
+      </w:r>
+      <w:r>
+        <w:rPr>
+          <w:noProof/>
+        </w:rPr>
+      </w:r>
+      <w:r>
+        <w:rPr>
+          <w:noProof/>
+        </w:rPr>
+        <w:fldChar w:fldCharType="separate"/>
+      </w:r>
+      <w:r>
+        <w:rPr>
+          <w:noProof/>
+        </w:rPr>
+        <w:t>20</w:t>
       </w:r>
       <w:r>
         <w:rPr>
@@ -9927,7 +10588,7 @@
         <w:pStyle w:val="Heading1"/>
       </w:pPr>
       <w:bookmarkStart w:id="0" w:name="_Ref471876195"/>
-      <w:bookmarkStart w:id="1" w:name="_Toc517349330"/>
+      <w:bookmarkStart w:id="1" w:name="_Toc517776823"/>
       <w:r>
         <w:lastRenderedPageBreak/>
         <w:t>Uvod</w:t>
@@ -10321,7 +10982,7 @@
       <w:pPr>
         <w:pStyle w:val="Heading1"/>
       </w:pPr>
-      <w:bookmarkStart w:id="2" w:name="_Toc517349331"/>
+      <w:bookmarkStart w:id="2" w:name="_Toc517776824"/>
       <w:r>
         <w:lastRenderedPageBreak/>
         <w:t>Teorijske osnove</w:t>
@@ -10337,7 +10998,7 @@
           <w:lang w:val="sr-Latn-RS"/>
         </w:rPr>
       </w:pPr>
-      <w:bookmarkStart w:id="3" w:name="_Toc517349332"/>
+      <w:bookmarkStart w:id="3" w:name="_Toc517776825"/>
       <w:r>
         <w:rPr>
           <w:lang w:val="sr-Latn-RS"/>
@@ -10405,7 +11066,7 @@
           <w:lang w:val="sr-Latn-RS"/>
         </w:rPr>
       </w:pPr>
-      <w:bookmarkStart w:id="4" w:name="_Toc517349333"/>
+      <w:bookmarkStart w:id="4" w:name="_Toc517776826"/>
       <w:r>
         <w:rPr>
           <w:lang w:val="sr-Latn-RS"/>
@@ -10429,7 +11090,6 @@
       <w:r>
         <w:rPr>
           <w:noProof/>
-          <w:lang w:val="en-GB" w:eastAsia="en-GB"/>
         </w:rPr>
         <w:drawing>
           <wp:inline distT="0" distB="0" distL="0" distR="0">
@@ -10617,7 +11277,6 @@
       <w:r>
         <w:rPr>
           <w:noProof/>
-          <w:lang w:val="en-GB" w:eastAsia="en-GB"/>
         </w:rPr>
         <w:drawing>
           <wp:inline distT="0" distB="0" distL="0" distR="0">
@@ -10819,7 +11478,7 @@
           <w:lang w:val="sr-Latn-RS"/>
         </w:rPr>
       </w:pPr>
-      <w:bookmarkStart w:id="7" w:name="_Toc517349334"/>
+      <w:bookmarkStart w:id="7" w:name="_Toc517776827"/>
       <w:r>
         <w:rPr>
           <w:lang w:val="sr-Latn-RS"/>
@@ -10863,7 +11522,6 @@
       <w:r>
         <w:rPr>
           <w:noProof/>
-          <w:lang w:val="en-GB" w:eastAsia="en-GB"/>
         </w:rPr>
         <w:lastRenderedPageBreak/>
         <w:drawing>
@@ -11131,7 +11789,6 @@
       <w:r>
         <w:rPr>
           <w:noProof/>
-          <w:lang w:val="en-GB" w:eastAsia="en-GB"/>
         </w:rPr>
         <w:lastRenderedPageBreak/>
         <w:drawing>
@@ -11394,7 +12051,7 @@
           <w:lang w:val="sr-Latn-RS"/>
         </w:rPr>
       </w:pPr>
-      <w:bookmarkStart w:id="10" w:name="_Toc517349335"/>
+      <w:bookmarkStart w:id="10" w:name="_Toc517776828"/>
       <w:r>
         <w:t>Uspostavljanje</w:t>
       </w:r>
@@ -11484,7 +12141,6 @@
       <w:r>
         <w:rPr>
           <w:noProof/>
-          <w:lang w:val="en-GB" w:eastAsia="en-GB"/>
         </w:rPr>
         <w:drawing>
           <wp:inline distT="0" distB="0" distL="0" distR="0">
@@ -11611,7 +12267,7 @@
           <w:lang w:val="sr-Latn-RS"/>
         </w:rPr>
       </w:pPr>
-      <w:bookmarkStart w:id="12" w:name="_Toc517349336"/>
+      <w:bookmarkStart w:id="12" w:name="_Toc517776829"/>
       <w:r>
         <w:rPr>
           <w:lang w:val="sr-Latn-RS"/>
@@ -11727,7 +12383,6 @@
       <w:r>
         <w:rPr>
           <w:noProof/>
-          <w:lang w:val="en-GB" w:eastAsia="en-GB"/>
         </w:rPr>
         <w:drawing>
           <wp:inline distT="0" distB="0" distL="0" distR="0">
@@ -11854,7 +12509,7 @@
           <w:lang w:val="sr-Latn-RS"/>
         </w:rPr>
       </w:pPr>
-      <w:bookmarkStart w:id="14" w:name="_Toc517349337"/>
+      <w:bookmarkStart w:id="14" w:name="_Toc517776830"/>
       <w:r>
         <w:rPr>
           <w:lang w:val="sr-Latn-RS"/>
@@ -11997,7 +12652,7 @@
           <w:lang w:val="sr-Latn-RS"/>
         </w:rPr>
       </w:pPr>
-      <w:bookmarkStart w:id="15" w:name="_Toc517349338"/>
+      <w:bookmarkStart w:id="15" w:name="_Toc517776831"/>
       <w:r>
         <w:rPr>
           <w:lang w:val="sr-Latn-RS"/>
@@ -12111,7 +12766,7 @@
           <w:lang w:val="sr-Latn-RS"/>
         </w:rPr>
       </w:pPr>
-      <w:bookmarkStart w:id="16" w:name="_Toc517349339"/>
+      <w:bookmarkStart w:id="16" w:name="_Toc517776832"/>
       <w:r>
         <w:rPr>
           <w:lang w:val="sr-Latn-RS"/>
@@ -12174,7 +12829,6 @@
       <w:r>
         <w:rPr>
           <w:noProof/>
-          <w:lang w:val="en-GB" w:eastAsia="en-GB"/>
         </w:rPr>
         <w:drawing>
           <wp:inline distT="0" distB="0" distL="0" distR="0">
@@ -12596,7 +13250,6 @@
         <w:rPr>
           <w:noProof/>
           <w:szCs w:val="24"/>
-          <w:lang w:val="en-GB" w:eastAsia="en-GB"/>
         </w:rPr>
         <w:lastRenderedPageBreak/>
         <w:drawing>
@@ -12895,7 +13548,7 @@
           <w:lang w:val="en-GB"/>
         </w:rPr>
       </w:pPr>
-      <w:bookmarkStart w:id="19" w:name="_Toc517349340"/>
+      <w:bookmarkStart w:id="19" w:name="_Toc517776833"/>
       <w:r>
         <w:rPr>
           <w:lang w:val="en-GB"/>
@@ -13109,7 +13762,7 @@
           <w:lang w:val="en-GB"/>
         </w:rPr>
       </w:pPr>
-      <w:bookmarkStart w:id="20" w:name="_Toc517349341"/>
+      <w:bookmarkStart w:id="20" w:name="_Toc517776834"/>
       <w:r>
         <w:rPr>
           <w:lang w:val="en-GB"/>
@@ -13388,7 +14041,7 @@
           <w:lang w:val="en-GB"/>
         </w:rPr>
       </w:pPr>
-      <w:bookmarkStart w:id="21" w:name="_Toc517349342"/>
+      <w:bookmarkStart w:id="21" w:name="_Toc517776835"/>
       <w:r>
         <w:rPr>
           <w:lang w:val="en-GB"/>
@@ -13616,6 +14269,7 @@
         <w:rPr>
           <w:noProof/>
           <w:color w:val="222222"/>
+          <w:lang w:val="en-US" w:eastAsia="en-US"/>
         </w:rPr>
         <w:lastRenderedPageBreak/>
         <w:drawing>
@@ -13749,7 +14403,7 @@
           <w:lang w:val="en-GB"/>
         </w:rPr>
       </w:pPr>
-      <w:bookmarkStart w:id="23" w:name="_Toc517349343"/>
+      <w:bookmarkStart w:id="23" w:name="_Toc517776836"/>
       <w:r>
         <w:rPr>
           <w:lang w:val="en-GB"/>
@@ -15016,7 +15670,7 @@
           <w:lang w:val="sr-Latn-RS"/>
         </w:rPr>
       </w:pPr>
-      <w:bookmarkStart w:id="24" w:name="_Toc517349344"/>
+      <w:bookmarkStart w:id="24" w:name="_Toc517776837"/>
       <w:r>
         <w:lastRenderedPageBreak/>
         <w:t xml:space="preserve">Koncept </w:t>
@@ -15227,7 +15881,6 @@
       <w:r>
         <w:rPr>
           <w:noProof/>
-          <w:lang w:val="en-GB" w:eastAsia="en-GB"/>
         </w:rPr>
         <w:drawing>
           <wp:inline distT="0" distB="0" distL="0" distR="0">
@@ -15647,7 +16300,6 @@
       <w:r>
         <w:rPr>
           <w:noProof/>
-          <w:lang w:val="en-GB" w:eastAsia="en-GB"/>
         </w:rPr>
         <w:drawing>
           <wp:inline distT="0" distB="0" distL="0" distR="0">
@@ -15807,7 +16459,7 @@
       <w:pPr>
         <w:pStyle w:val="Heading1"/>
       </w:pPr>
-      <w:bookmarkStart w:id="27" w:name="_Toc517349345"/>
+      <w:bookmarkStart w:id="27" w:name="_Toc517776838"/>
       <w:r>
         <w:lastRenderedPageBreak/>
         <w:t>Programsko rešenje</w:t>
@@ -15825,7 +16477,7 @@
       <w:pPr>
         <w:pStyle w:val="Heading2"/>
       </w:pPr>
-      <w:bookmarkStart w:id="28" w:name="_Toc517349346"/>
+      <w:bookmarkStart w:id="28" w:name="_Toc517776839"/>
       <w:r>
         <w:t>Klijentska strana</w:t>
       </w:r>
@@ -15858,6 +16510,46 @@
               <w:rPr>
                 <w:i/>
               </w:rPr>
+              <w:t>int main(void)</w:t>
+            </w:r>
+          </w:p>
+        </w:tc>
+        <w:tc>
+          <w:tcPr>
+            <w:tcW w:w="4673" w:type="dxa"/>
+          </w:tcPr>
+          <w:p>
+            <w:pPr>
+              <w:ind w:firstLine="0"/>
+            </w:pPr>
+            <w:r>
+              <w:rPr>
+                <w:i/>
+              </w:rPr>
+              <w:t>Main</w:t>
+            </w:r>
+            <w:r>
+              <w:t xml:space="preserve"> funkcija</w:t>
+            </w:r>
+          </w:p>
+        </w:tc>
+      </w:tr>
+      <w:tr>
+        <w:tc>
+          <w:tcPr>
+            <w:tcW w:w="4672" w:type="dxa"/>
+          </w:tcPr>
+          <w:p>
+            <w:pPr>
+              <w:ind w:firstLine="0"/>
+              <w:rPr>
+                <w:i/>
+              </w:rPr>
+            </w:pPr>
+            <w:r>
+              <w:rPr>
+                <w:i/>
+              </w:rPr>
               <w:t>void receiveFile(void)</w:t>
             </w:r>
           </w:p>
@@ -16039,7 +16731,7 @@
           <w:noProof/>
         </w:rPr>
       </w:pPr>
-      <w:bookmarkStart w:id="29" w:name="_Toc517349350"/>
+      <w:bookmarkStart w:id="29" w:name="_Toc517776094"/>
       <w:r>
         <w:t xml:space="preserve">Tabela </w:t>
       </w:r>
@@ -16109,7 +16801,7 @@
       <w:pPr>
         <w:pStyle w:val="Heading3"/>
       </w:pPr>
-      <w:bookmarkStart w:id="30" w:name="_Toc517349347"/>
+      <w:bookmarkStart w:id="30" w:name="_Toc517776840"/>
       <w:r>
         <w:lastRenderedPageBreak/>
         <w:t>int main(void)</w:t>
@@ -16368,7 +17060,7 @@
           <w:lang w:val="sr-Latn-RS"/>
         </w:rPr>
       </w:pPr>
-      <w:bookmarkStart w:id="31" w:name="_Toc517349348"/>
+      <w:bookmarkStart w:id="31" w:name="_Toc517776841"/>
       <w:r>
         <w:rPr>
           <w:lang w:val="sr-Latn-RS"/>
@@ -16616,6 +17308,7 @@
           <w:lang w:val="en-GB"/>
         </w:rPr>
       </w:pPr>
+      <w:bookmarkStart w:id="32" w:name="_Toc517776842"/>
       <w:r>
         <w:rPr>
           <w:lang w:val="en-GB"/>
@@ -16623,6 +17316,7 @@
         <w:lastRenderedPageBreak/>
         <w:t>void decrypt(void)</w:t>
       </w:r>
+      <w:bookmarkEnd w:id="32"/>
     </w:p>
     <w:p>
       <w:pPr>
@@ -16697,12 +17391,14 @@
           <w:lang w:val="sr-Latn-RS"/>
         </w:rPr>
       </w:pPr>
+      <w:bookmarkStart w:id="33" w:name="_Toc517776843"/>
       <w:r>
         <w:rPr>
           <w:lang w:val="sr-Latn-RS"/>
         </w:rPr>
         <w:t>uint32_t prime(uint_32 pr)</w:t>
       </w:r>
+      <w:bookmarkEnd w:id="33"/>
     </w:p>
     <w:p>
       <w:pPr>
@@ -16771,25 +17467,691 @@
           <w:lang w:val="sr-Latn-RS"/>
         </w:rPr>
       </w:pPr>
+      <w:bookmarkStart w:id="34" w:name="_Toc517776844"/>
       <w:r>
         <w:rPr>
           <w:lang w:val="sr-Latn-RS"/>
         </w:rPr>
         <w:t>void ce(void)</w:t>
       </w:r>
-    </w:p>
-    <w:p>
-      <w:pPr>
-        <w:rPr>
-          <w:lang w:val="sr-Latn-RS"/>
-        </w:rPr>
-      </w:pPr>
-    </w:p>
-    <w:p>
-      <w:pPr>
-        <w:rPr>
-          <w:lang w:val="sr-Latn-RS"/>
-        </w:rPr>
+      <w:r>
+        <w:rPr>
+          <w:lang w:val="sr-Latn-RS"/>
+        </w:rPr>
+        <w:t xml:space="preserve"> i uint32_t cd(uint32_t x)</w:t>
+      </w:r>
+      <w:bookmarkEnd w:id="34"/>
+    </w:p>
+    <w:p>
+      <w:pPr>
+        <w:rPr>
+          <w:lang w:val="sr-Latn-RS"/>
+        </w:rPr>
+      </w:pPr>
+    </w:p>
+    <w:p>
+      <w:pPr>
+        <w:rPr>
+          <w:lang w:val="en-GB"/>
+        </w:rPr>
+      </w:pPr>
+      <w:r>
+        <w:rPr>
+          <w:lang w:val="sr-Latn-RS"/>
+        </w:rPr>
+        <w:t>Uloga ovih</w:t>
+      </w:r>
+      <w:r>
+        <w:rPr>
+          <w:lang w:val="sr-Latn-RS"/>
+        </w:rPr>
+        <w:t xml:space="preserve"> funkcija</w:t>
+      </w:r>
+      <w:r>
+        <w:rPr>
+          <w:lang w:val="sr-Latn-RS"/>
+        </w:rPr>
+        <w:t xml:space="preserve"> je</w:t>
+      </w:r>
+      <w:r>
+        <w:rPr>
+          <w:lang w:val="sr-Latn-RS"/>
+        </w:rPr>
+        <w:t>ste</w:t>
+      </w:r>
+      <w:r>
+        <w:rPr>
+          <w:lang w:val="sr-Latn-RS"/>
+        </w:rPr>
+        <w:t xml:space="preserve"> generisanje parova tajnih i javnih ključeva.</w:t>
+      </w:r>
+      <w:r>
+        <w:rPr>
+          <w:lang w:val="sr-Latn-RS"/>
+        </w:rPr>
+        <w:t xml:space="preserve"> U funkciji </w:t>
+      </w:r>
+      <w:r>
+        <w:rPr>
+          <w:i/>
+          <w:lang w:val="sr-Latn-RS"/>
+        </w:rPr>
+        <w:t>void ce(void)</w:t>
+      </w:r>
+      <w:r>
+        <w:rPr>
+          <w:lang w:val="sr-Latn-RS"/>
+        </w:rPr>
+        <w:t xml:space="preserve"> se</w:t>
+      </w:r>
+      <w:r>
+        <w:rPr>
+          <w:lang w:val="sr-Latn-RS"/>
+        </w:rPr>
+        <w:t xml:space="preserve"> bira vrednost ključa za enkriptivanje podataka, a pomoću funkcije </w:t>
+      </w:r>
+      <w:r>
+        <w:rPr>
+          <w:i/>
+          <w:lang w:val="sr-Latn-RS"/>
+        </w:rPr>
+        <w:t>uint</w:t>
+      </w:r>
+      <w:r>
+        <w:rPr>
+          <w:i/>
+        </w:rPr>
+        <w:t>32_t cd(uint32_t x)</w:t>
+      </w:r>
+      <w:r>
+        <w:t xml:space="preserve"> se bira vrednost tajnog ključ</w:t>
+      </w:r>
+      <w:r>
+        <w:t>a, odnosno ključa za dekripciju.</w:t>
+      </w:r>
+      <w:r>
+        <w:t xml:space="preserve"> Brojevi </w:t>
+      </w:r>
+      <m:oMath>
+        <m:r>
+          <m:rPr>
+            <m:sty m:val="bi"/>
+          </m:rPr>
+          <w:rPr>
+            <w:rFonts w:ascii="Cambria Math" w:hAnsi="Cambria Math"/>
+            <w:lang w:val="en-GB"/>
+          </w:rPr>
+          <m:t>e</m:t>
+        </m:r>
+      </m:oMath>
+      <w:r>
+        <w:rPr>
+          <w:lang w:val="en-GB"/>
+        </w:rPr>
+        <w:t xml:space="preserve"> i</w:t>
+      </w:r>
+      <w:r>
+        <w:rPr>
+          <w:lang w:val="en-GB"/>
+        </w:rPr>
+        <w:t xml:space="preserve"> </w:t>
+      </w:r>
+      <m:oMath>
+        <m:r>
+          <m:rPr>
+            <m:sty m:val="bi"/>
+          </m:rPr>
+          <w:rPr>
+            <w:rFonts w:ascii="Cambria Math" w:hAnsi="Cambria Math"/>
+            <w:lang w:val="en-GB"/>
+          </w:rPr>
+          <m:t>d</m:t>
+        </m:r>
+      </m:oMath>
+      <w:r>
+        <w:rPr>
+          <w:b/>
+          <w:lang w:val="en-GB"/>
+        </w:rPr>
+        <w:t xml:space="preserve"> </w:t>
+      </w:r>
+      <w:r>
+        <w:rPr>
+          <w:lang w:val="en-GB"/>
+        </w:rPr>
+        <w:t>koji se koriste za enkripciju i dekripciju podataka moraju biti prosti, pa se u rešenju za gornju granicu</w:t>
+      </w:r>
+      <w:r>
+        <w:rPr>
+          <w:lang w:val="en-GB"/>
+        </w:rPr>
+        <w:t xml:space="preserve"> provere</w:t>
+      </w:r>
+      <w:r>
+        <w:rPr>
+          <w:lang w:val="en-GB"/>
+        </w:rPr>
+        <w:t xml:space="preserve"> postavlja prvih </w:t>
+      </w:r>
+      <w:r>
+        <w:rPr>
+          <w:i/>
+          <w:lang w:val="en-GB"/>
+        </w:rPr>
+        <w:t>100</w:t>
+      </w:r>
+      <w:r>
+        <w:rPr>
+          <w:lang w:val="en-GB"/>
+        </w:rPr>
+        <w:t xml:space="preserve"> prostih brojeva </w:t>
+      </w:r>
+      <w:r>
+        <w:rPr>
+          <w:lang w:val="en-GB"/>
+        </w:rPr>
+        <w:t xml:space="preserve"> (ovo ne mora da bude slučaj, tako je izabrano radi preglednosti rešenja).</w:t>
+      </w:r>
+    </w:p>
+    <w:p>
+      <w:pPr>
+        <w:rPr>
+          <w:lang w:val="en-GB"/>
+        </w:rPr>
+      </w:pPr>
+    </w:p>
+    <w:p>
+      <w:pPr>
+        <w:pStyle w:val="Heading2"/>
+        <w:rPr>
+          <w:lang w:val="sr-Latn-RS"/>
+        </w:rPr>
+      </w:pPr>
+      <w:bookmarkStart w:id="35" w:name="_Toc517776845"/>
+      <w:r>
+        <w:rPr>
+          <w:lang w:val="sr-Latn-RS"/>
+        </w:rPr>
+        <w:t>Serverska strana</w:t>
+      </w:r>
+      <w:bookmarkEnd w:id="35"/>
+    </w:p>
+    <w:p>
+      <w:pPr>
+        <w:rPr>
+          <w:lang w:val="sr-Latn-RS"/>
+        </w:rPr>
+      </w:pPr>
+    </w:p>
+    <w:tbl>
+      <w:tblPr>
+        <w:tblStyle w:val="TableGrid"/>
+        <w:tblW w:w="0" w:type="auto"/>
+        <w:tblLook w:val="04A0" w:firstRow="1" w:lastRow="0" w:firstColumn="1" w:lastColumn="0" w:noHBand="0" w:noVBand="1"/>
+      </w:tblPr>
+      <w:tblGrid>
+        <w:gridCol w:w="4672"/>
+        <w:gridCol w:w="4673"/>
+      </w:tblGrid>
+      <w:tr>
+        <w:tc>
+          <w:tcPr>
+            <w:tcW w:w="4672" w:type="dxa"/>
+          </w:tcPr>
+          <w:p>
+            <w:pPr>
+              <w:ind w:firstLine="0"/>
+              <w:rPr>
+                <w:i/>
+              </w:rPr>
+            </w:pPr>
+            <w:r>
+              <w:rPr>
+                <w:i/>
+              </w:rPr>
+              <w:t>FUNC(void, RTE_CTCDETHCOM_APPL_CODE) REthComInit(void)</w:t>
+            </w:r>
+          </w:p>
+        </w:tc>
+        <w:tc>
+          <w:tcPr>
+            <w:tcW w:w="4673" w:type="dxa"/>
+          </w:tcPr>
+          <w:p>
+            <w:pPr>
+              <w:ind w:firstLine="0"/>
+              <w:rPr>
+                <w:lang w:val="sr-Latn-RS"/>
+              </w:rPr>
+            </w:pPr>
+            <w:r>
+              <w:rPr>
+                <w:lang w:val="sr-Latn-RS"/>
+              </w:rPr>
+              <w:t>Funkcija koja će se pozvati samo jednom pri pokretanju serverske strane</w:t>
+            </w:r>
+          </w:p>
+        </w:tc>
+      </w:tr>
+      <w:tr>
+        <w:tc>
+          <w:tcPr>
+            <w:tcW w:w="4672" w:type="dxa"/>
+          </w:tcPr>
+          <w:p>
+            <w:pPr>
+              <w:ind w:firstLine="0"/>
+              <w:rPr>
+                <w:i/>
+                <w:lang w:val="sr-Latn-RS"/>
+              </w:rPr>
+            </w:pPr>
+            <w:r>
+              <w:rPr>
+                <w:i/>
+              </w:rPr>
+              <w:t>FUNC(void, RTE_CTCDETHCOM_APPL_CODE) R</w:t>
+            </w:r>
+            <w:r>
+              <w:rPr>
+                <w:i/>
+              </w:rPr>
+              <w:t>EthComCyclic</w:t>
+            </w:r>
+            <w:r>
+              <w:rPr>
+                <w:i/>
+              </w:rPr>
+              <w:t>(void)</w:t>
+            </w:r>
+          </w:p>
+        </w:tc>
+        <w:tc>
+          <w:tcPr>
+            <w:tcW w:w="4673" w:type="dxa"/>
+          </w:tcPr>
+          <w:p>
+            <w:pPr>
+              <w:ind w:firstLine="0"/>
+              <w:rPr>
+                <w:lang w:val="sr-Latn-RS"/>
+              </w:rPr>
+            </w:pPr>
+            <w:r>
+              <w:rPr>
+                <w:lang w:val="sr-Latn-RS"/>
+              </w:rPr>
+              <w:t>Funkcija koja će se pozivati u pozadini nakon određenog vremena</w:t>
+            </w:r>
+          </w:p>
+        </w:tc>
+      </w:tr>
+      <w:tr>
+        <w:tc>
+          <w:tcPr>
+            <w:tcW w:w="4672" w:type="dxa"/>
+          </w:tcPr>
+          <w:p>
+            <w:pPr>
+              <w:ind w:firstLine="0"/>
+              <w:rPr>
+                <w:i/>
+                <w:lang w:val="sr-Latn-RS"/>
+              </w:rPr>
+            </w:pPr>
+            <w:r>
+              <w:rPr>
+                <w:i/>
+                <w:lang w:val="sr-Latn-RS"/>
+              </w:rPr>
+              <w:t>static void backgroundTask(void)</w:t>
+            </w:r>
+          </w:p>
+        </w:tc>
+        <w:tc>
+          <w:tcPr>
+            <w:tcW w:w="4673" w:type="dxa"/>
+          </w:tcPr>
+          <w:p>
+            <w:pPr>
+              <w:ind w:firstLine="0"/>
+              <w:rPr>
+                <w:lang w:val="sr-Latn-RS"/>
+              </w:rPr>
+            </w:pPr>
+            <w:r>
+              <w:rPr>
+                <w:i/>
+                <w:lang w:val="sr-Latn-RS"/>
+              </w:rPr>
+              <w:t>Callback</w:t>
+            </w:r>
+            <w:r>
+              <w:rPr>
+                <w:lang w:val="sr-Latn-RS"/>
+              </w:rPr>
+              <w:t xml:space="preserve"> funkcija u kojoj se nalazi veći deo logike serverske strane rešenja</w:t>
+            </w:r>
+          </w:p>
+        </w:tc>
+      </w:tr>
+      <w:tr>
+        <w:tc>
+          <w:tcPr>
+            <w:tcW w:w="4672" w:type="dxa"/>
+          </w:tcPr>
+          <w:p>
+            <w:pPr>
+              <w:ind w:firstLine="0"/>
+              <w:rPr>
+                <w:i/>
+                <w:lang w:val="sr-Latn-RS"/>
+              </w:rPr>
+            </w:pPr>
+            <w:r>
+              <w:rPr>
+                <w:i/>
+                <w:lang w:val="sr-Latn-RS"/>
+              </w:rPr>
+              <w:t>static void receivePublicKeys(void)</w:t>
+            </w:r>
+          </w:p>
+        </w:tc>
+        <w:tc>
+          <w:tcPr>
+            <w:tcW w:w="4673" w:type="dxa"/>
+          </w:tcPr>
+          <w:p>
+            <w:pPr>
+              <w:ind w:firstLine="0"/>
+              <w:rPr>
+                <w:lang w:val="sr-Latn-RS"/>
+              </w:rPr>
+            </w:pPr>
+            <w:r>
+              <w:rPr>
+                <w:lang w:val="sr-Latn-RS"/>
+              </w:rPr>
+              <w:t>Primanje ključeva za enkripciju</w:t>
+            </w:r>
+          </w:p>
+        </w:tc>
+      </w:tr>
+      <w:tr>
+        <w:tc>
+          <w:tcPr>
+            <w:tcW w:w="4672" w:type="dxa"/>
+          </w:tcPr>
+          <w:p>
+            <w:pPr>
+              <w:ind w:firstLine="0"/>
+              <w:rPr>
+                <w:i/>
+                <w:lang w:val="sr-Latn-RS"/>
+              </w:rPr>
+            </w:pPr>
+            <w:r>
+              <w:rPr>
+                <w:i/>
+                <w:lang w:val="sr-Latn-RS"/>
+              </w:rPr>
+              <w:lastRenderedPageBreak/>
+              <w:t>static void sendFile(const char fs_name[])</w:t>
+            </w:r>
+          </w:p>
+        </w:tc>
+        <w:tc>
+          <w:tcPr>
+            <w:tcW w:w="4673" w:type="dxa"/>
+          </w:tcPr>
+          <w:p>
+            <w:pPr>
+              <w:ind w:firstLine="0"/>
+              <w:rPr>
+                <w:lang w:val="sr-Latn-RS"/>
+              </w:rPr>
+            </w:pPr>
+            <w:r>
+              <w:rPr>
+                <w:lang w:val="sr-Latn-RS"/>
+              </w:rPr>
+              <w:t>Slanje datoteke</w:t>
+            </w:r>
+          </w:p>
+        </w:tc>
+      </w:tr>
+      <w:tr>
+        <w:tc>
+          <w:tcPr>
+            <w:tcW w:w="4672" w:type="dxa"/>
+          </w:tcPr>
+          <w:p>
+            <w:pPr>
+              <w:ind w:firstLine="0"/>
+              <w:rPr>
+                <w:i/>
+                <w:lang w:val="sr-Latn-RS"/>
+              </w:rPr>
+            </w:pPr>
+            <w:r>
+              <w:rPr>
+                <w:i/>
+                <w:lang w:val="sr-Latn-RS"/>
+              </w:rPr>
+              <w:t>static int32_t numOfFiles(void)</w:t>
+            </w:r>
+          </w:p>
+        </w:tc>
+        <w:tc>
+          <w:tcPr>
+            <w:tcW w:w="4673" w:type="dxa"/>
+          </w:tcPr>
+          <w:p>
+            <w:pPr>
+              <w:ind w:firstLine="0"/>
+              <w:rPr>
+                <w:lang w:val="sr-Latn-RS"/>
+              </w:rPr>
+            </w:pPr>
+            <w:r>
+              <w:rPr>
+                <w:lang w:val="sr-Latn-RS"/>
+              </w:rPr>
+              <w:t>Broj datoteka u direktorijumu</w:t>
+            </w:r>
+          </w:p>
+        </w:tc>
+      </w:tr>
+      <w:tr>
+        <w:tc>
+          <w:tcPr>
+            <w:tcW w:w="4672" w:type="dxa"/>
+          </w:tcPr>
+          <w:p>
+            <w:pPr>
+              <w:ind w:firstLine="0"/>
+              <w:rPr>
+                <w:i/>
+                <w:lang w:val="sr-Latn-RS"/>
+              </w:rPr>
+            </w:pPr>
+            <w:r>
+              <w:rPr>
+                <w:i/>
+                <w:lang w:val="sr-Latn-RS"/>
+              </w:rPr>
+              <w:t>static void encrypt(void)</w:t>
+            </w:r>
+          </w:p>
+        </w:tc>
+        <w:tc>
+          <w:tcPr>
+            <w:tcW w:w="4673" w:type="dxa"/>
+          </w:tcPr>
+          <w:p>
+            <w:pPr>
+              <w:keepNext/>
+              <w:ind w:firstLine="0"/>
+              <w:rPr>
+                <w:lang w:val="sr-Latn-RS"/>
+              </w:rPr>
+            </w:pPr>
+            <w:r>
+              <w:rPr>
+                <w:lang w:val="sr-Latn-RS"/>
+              </w:rPr>
+              <w:t>Enkripcija</w:t>
+            </w:r>
+          </w:p>
+        </w:tc>
+      </w:tr>
+    </w:tbl>
+    <w:p>
+      <w:pPr>
+        <w:pStyle w:val="Caption"/>
+        <w:rPr>
+          <w:noProof/>
+        </w:rPr>
+      </w:pPr>
+      <w:bookmarkStart w:id="36" w:name="_Toc517776095"/>
+      <w:r>
+        <w:t xml:space="preserve">Tabela </w:t>
+      </w:r>
+      <w:r>
+        <w:fldChar w:fldCharType="begin"/>
+      </w:r>
+      <w:r>
+        <w:instrText xml:space="preserve"> STYLEREF 1 \s </w:instrText>
+      </w:r>
+      <w:r>
+        <w:fldChar w:fldCharType="separate"/>
+      </w:r>
+      <w:r>
+        <w:rPr>
+          <w:noProof/>
+        </w:rPr>
+        <w:t>4</w:t>
+      </w:r>
+      <w:r>
+        <w:fldChar w:fldCharType="end"/>
+      </w:r>
+      <w:r>
+        <w:t>.</w:t>
+      </w:r>
+      <w:r>
+        <w:fldChar w:fldCharType="begin"/>
+      </w:r>
+      <w:r>
+        <w:instrText xml:space="preserve"> SEQ Tabela \* ARABIC \s 1 </w:instrText>
+      </w:r>
+      <w:r>
+        <w:fldChar w:fldCharType="separate"/>
+      </w:r>
+      <w:r>
+        <w:rPr>
+          <w:noProof/>
+        </w:rPr>
+        <w:t>2</w:t>
+      </w:r>
+      <w:r>
+        <w:fldChar w:fldCharType="end"/>
+      </w:r>
+      <w:r>
+        <w:t xml:space="preserve"> </w:t>
+      </w:r>
+      <w:r>
+        <w:rPr>
+          <w:noProof/>
+        </w:rPr>
+        <w:t>Funkcije na serverskoj strani</w:t>
+      </w:r>
+      <w:bookmarkEnd w:id="36"/>
+    </w:p>
+    <w:p>
+      <w:pPr>
+        <w:rPr>
+          <w:lang w:val="sr-Latn-RS"/>
+        </w:rPr>
+      </w:pPr>
+    </w:p>
+    <w:p>
+      <w:pPr>
+        <w:rPr>
+          <w:lang w:val="sr-Latn-RS"/>
+        </w:rPr>
+      </w:pPr>
+      <w:r>
+        <w:rPr>
+          <w:lang w:val="sr-Latn-RS"/>
+        </w:rPr>
+        <w:t xml:space="preserve">Serverska strana nema </w:t>
+      </w:r>
+      <w:r>
+        <w:rPr>
+          <w:i/>
+          <w:lang w:val="sr-Latn-RS"/>
+        </w:rPr>
+        <w:t>main</w:t>
+      </w:r>
+      <w:r>
+        <w:rPr>
+          <w:lang w:val="sr-Latn-RS"/>
+        </w:rPr>
+        <w:t xml:space="preserve"> funkciju, pa će taj deo rešenja izgledati malo drugačije. Sledi detaljan opis svake funkcije ponaosob na serverskoj strani.</w:t>
+      </w:r>
+    </w:p>
+    <w:p>
+      <w:pPr>
+        <w:rPr>
+          <w:lang w:val="sr-Latn-RS"/>
+        </w:rPr>
+      </w:pPr>
+    </w:p>
+    <w:p>
+      <w:pPr>
+        <w:pStyle w:val="Heading3"/>
+      </w:pPr>
+      <w:bookmarkStart w:id="37" w:name="_Toc517776846"/>
+      <w:r>
+        <w:rPr>
+          <w:lang w:val="sr-Latn-RS"/>
+        </w:rPr>
+        <w:t>FUNC</w:t>
+      </w:r>
+      <w:r>
+        <w:t>(void, RTE_CTCDETHCOM_APPL_CODE) REthComInit(void)</w:t>
+      </w:r>
+      <w:bookmarkEnd w:id="37"/>
+    </w:p>
+    <w:p/>
+    <w:p>
+      <w:r>
+        <w:t>dsa</w:t>
+      </w:r>
+    </w:p>
+    <w:p/>
+    <w:p>
+      <w:pPr>
+        <w:pStyle w:val="Heading3"/>
+      </w:pPr>
+      <w:bookmarkStart w:id="38" w:name="_Toc517776847"/>
+      <w:r>
+        <w:t>FUNC(void, RTE_CTCDETHCOM_APPL_CODE) REthComCyclic(void)</w:t>
+      </w:r>
+      <w:bookmarkEnd w:id="38"/>
+    </w:p>
+    <w:p/>
+    <w:p>
+      <w:r>
+        <w:t>asd</w:t>
+      </w:r>
+      <w:bookmarkStart w:id="39" w:name="_GoBack"/>
+      <w:bookmarkEnd w:id="39"/>
+    </w:p>
+    <w:p/>
+    <w:p>
+      <w:pPr>
+        <w:pStyle w:val="Heading3"/>
         <w:sectPr>
           <w:headerReference w:type="default" r:id="rId34"/>
           <w:pgSz w:w="11907" w:h="16840" w:code="9"/>
@@ -16797,14 +18159,11 @@
           <w:cols w:space="720"/>
         </w:sectPr>
       </w:pPr>
-      <w:r>
-        <w:rPr>
-          <w:lang w:val="sr-Latn-RS"/>
-        </w:rPr>
-        <w:t>Uloga ove funkcije je generisanje parova tajnih i javnih ključeva.</w:t>
-      </w:r>
-      <w:bookmarkStart w:id="32" w:name="_GoBack"/>
-      <w:bookmarkEnd w:id="32"/>
+      <w:bookmarkStart w:id="40" w:name="_Toc517776848"/>
+      <w:r>
+        <w:t>static void  backgroundTask(void)</w:t>
+      </w:r>
+      <w:bookmarkEnd w:id="40"/>
     </w:p>
     <w:p>
       <w:pPr>
@@ -16813,8 +18172,8 @@
           <w:lang w:val="sl-SI"/>
         </w:rPr>
       </w:pPr>
-      <w:bookmarkStart w:id="33" w:name="_Ref471876445"/>
-      <w:bookmarkStart w:id="34" w:name="_Toc517349349"/>
+      <w:bookmarkStart w:id="41" w:name="_Ref471876445"/>
+      <w:bookmarkStart w:id="42" w:name="_Toc517776849"/>
       <w:r>
         <w:rPr>
           <w:lang w:val="sl-SI"/>
@@ -16822,8 +18181,8 @@
         <w:lastRenderedPageBreak/>
         <w:t>Literatura</w:t>
       </w:r>
-      <w:bookmarkEnd w:id="33"/>
-      <w:bookmarkEnd w:id="34"/>
+      <w:bookmarkEnd w:id="41"/>
+      <w:bookmarkEnd w:id="42"/>
     </w:p>
     <w:p>
       <w:pPr>
@@ -17068,7 +18427,7 @@
 </file>
 
 <file path=word/endnotes.xml><?xml version="1.0" encoding="utf-8"?>
-<w:endnotes xmlns:wpc="http://schemas.microsoft.com/office/word/2010/wordprocessingCanvas" xmlns:mc="http://schemas.openxmlformats.org/markup-compatibility/2006" xmlns:o="urn:schemas-microsoft-com:office:office" xmlns:r="http://schemas.openxmlformats.org/officeDocument/2006/relationships" xmlns:m="http://schemas.openxmlformats.org/officeDocument/2006/math" xmlns:v="urn:schemas-microsoft-com:vml" xmlns:wp14="http://schemas.microsoft.com/office/word/2010/wordprocessingDrawing" xmlns:wp="http://schemas.openxmlformats.org/drawingml/2006/wordprocessingDrawing" xmlns:w10="urn:schemas-microsoft-com:office:word" xmlns:w="http://schemas.openxmlformats.org/wordprocessingml/2006/main" xmlns:w14="http://schemas.microsoft.com/office/word/2010/wordml" xmlns:w15="http://schemas.microsoft.com/office/word/2012/wordml" xmlns:wpg="http://schemas.microsoft.com/office/word/2010/wordprocessingGroup" xmlns:wpi="http://schemas.microsoft.com/office/word/2010/wordprocessingInk" xmlns:wne="http://schemas.microsoft.com/office/word/2006/wordml" xmlns:wps="http://schemas.microsoft.com/office/word/2010/wordprocessingShape" mc:Ignorable="w14 w15 wp14">
+<w:endnotes xmlns:wpc="http://schemas.microsoft.com/office/word/2010/wordprocessingCanvas" xmlns:cx="http://schemas.microsoft.com/office/drawing/2014/chartex" xmlns:mc="http://schemas.openxmlformats.org/markup-compatibility/2006" xmlns:o="urn:schemas-microsoft-com:office:office" xmlns:r="http://schemas.openxmlformats.org/officeDocument/2006/relationships" xmlns:m="http://schemas.openxmlformats.org/officeDocument/2006/math" xmlns:v="urn:schemas-microsoft-com:vml" xmlns:wp14="http://schemas.microsoft.com/office/word/2010/wordprocessingDrawing" xmlns:wp="http://schemas.openxmlformats.org/drawingml/2006/wordprocessingDrawing" xmlns:w10="urn:schemas-microsoft-com:office:word" xmlns:w="http://schemas.openxmlformats.org/wordprocessingml/2006/main" xmlns:w14="http://schemas.microsoft.com/office/word/2010/wordml" xmlns:w15="http://schemas.microsoft.com/office/word/2012/wordml" xmlns:w16se="http://schemas.microsoft.com/office/word/2015/wordml/symex" xmlns:wpg="http://schemas.microsoft.com/office/word/2010/wordprocessingGroup" xmlns:wpi="http://schemas.microsoft.com/office/word/2010/wordprocessingInk" xmlns:wne="http://schemas.microsoft.com/office/word/2006/wordml" xmlns:wps="http://schemas.microsoft.com/office/word/2010/wordprocessingShape" mc:Ignorable="w14 w15 w16se wp14">
   <w:endnote w:type="separator" w:id="-1">
     <w:p>
       <w:r>
@@ -17087,7 +18446,7 @@
 </file>
 
 <file path=word/footer1.xml><?xml version="1.0" encoding="utf-8"?>
-<w:ftr xmlns:wpc="http://schemas.microsoft.com/office/word/2010/wordprocessingCanvas" xmlns:mc="http://schemas.openxmlformats.org/markup-compatibility/2006" xmlns:o="urn:schemas-microsoft-com:office:office" xmlns:r="http://schemas.openxmlformats.org/officeDocument/2006/relationships" xmlns:m="http://schemas.openxmlformats.org/officeDocument/2006/math" xmlns:v="urn:schemas-microsoft-com:vml" xmlns:wp14="http://schemas.microsoft.com/office/word/2010/wordprocessingDrawing" xmlns:wp="http://schemas.openxmlformats.org/drawingml/2006/wordprocessingDrawing" xmlns:w10="urn:schemas-microsoft-com:office:word" xmlns:w="http://schemas.openxmlformats.org/wordprocessingml/2006/main" xmlns:w14="http://schemas.microsoft.com/office/word/2010/wordml" xmlns:w15="http://schemas.microsoft.com/office/word/2012/wordml" xmlns:wpg="http://schemas.microsoft.com/office/word/2010/wordprocessingGroup" xmlns:wpi="http://schemas.microsoft.com/office/word/2010/wordprocessingInk" xmlns:wne="http://schemas.microsoft.com/office/word/2006/wordml" xmlns:wps="http://schemas.microsoft.com/office/word/2010/wordprocessingShape" mc:Ignorable="w14 w15 wp14">
+<w:ftr xmlns:wpc="http://schemas.microsoft.com/office/word/2010/wordprocessingCanvas" xmlns:cx="http://schemas.microsoft.com/office/drawing/2014/chartex" xmlns:mc="http://schemas.openxmlformats.org/markup-compatibility/2006" xmlns:o="urn:schemas-microsoft-com:office:office" xmlns:r="http://schemas.openxmlformats.org/officeDocument/2006/relationships" xmlns:m="http://schemas.openxmlformats.org/officeDocument/2006/math" xmlns:v="urn:schemas-microsoft-com:vml" xmlns:wp14="http://schemas.microsoft.com/office/word/2010/wordprocessingDrawing" xmlns:wp="http://schemas.openxmlformats.org/drawingml/2006/wordprocessingDrawing" xmlns:w10="urn:schemas-microsoft-com:office:word" xmlns:w="http://schemas.openxmlformats.org/wordprocessingml/2006/main" xmlns:w14="http://schemas.microsoft.com/office/word/2010/wordml" xmlns:w15="http://schemas.microsoft.com/office/word/2012/wordml" xmlns:w16se="http://schemas.microsoft.com/office/word/2015/wordml/symex" xmlns:wpg="http://schemas.microsoft.com/office/word/2010/wordprocessingGroup" xmlns:wpi="http://schemas.microsoft.com/office/word/2010/wordprocessingInk" xmlns:wne="http://schemas.microsoft.com/office/word/2006/wordml" xmlns:wps="http://schemas.microsoft.com/office/word/2010/wordprocessingShape" mc:Ignorable="w14 w15 w16se wp14">
   <w:p>
     <w:pPr>
       <w:pStyle w:val="Footer"/>
@@ -17116,7 +18475,7 @@
         <w:rStyle w:val="PageNumber"/>
         <w:noProof/>
       </w:rPr>
-      <w:t>II</w:t>
+      <w:t>III</w:t>
     </w:r>
     <w:r>
       <w:rPr>
@@ -17129,7 +18488,7 @@
 </file>
 
 <file path=word/footer2.xml><?xml version="1.0" encoding="utf-8"?>
-<w:ftr xmlns:wpc="http://schemas.microsoft.com/office/word/2010/wordprocessingCanvas" xmlns:mc="http://schemas.openxmlformats.org/markup-compatibility/2006" xmlns:o="urn:schemas-microsoft-com:office:office" xmlns:r="http://schemas.openxmlformats.org/officeDocument/2006/relationships" xmlns:m="http://schemas.openxmlformats.org/officeDocument/2006/math" xmlns:v="urn:schemas-microsoft-com:vml" xmlns:wp14="http://schemas.microsoft.com/office/word/2010/wordprocessingDrawing" xmlns:wp="http://schemas.openxmlformats.org/drawingml/2006/wordprocessingDrawing" xmlns:w10="urn:schemas-microsoft-com:office:word" xmlns:w="http://schemas.openxmlformats.org/wordprocessingml/2006/main" xmlns:w14="http://schemas.microsoft.com/office/word/2010/wordml" xmlns:w15="http://schemas.microsoft.com/office/word/2012/wordml" xmlns:wpg="http://schemas.microsoft.com/office/word/2010/wordprocessingGroup" xmlns:wpi="http://schemas.microsoft.com/office/word/2010/wordprocessingInk" xmlns:wne="http://schemas.microsoft.com/office/word/2006/wordml" xmlns:wps="http://schemas.microsoft.com/office/word/2010/wordprocessingShape" mc:Ignorable="w14 w15 wp14">
+<w:ftr xmlns:wpc="http://schemas.microsoft.com/office/word/2010/wordprocessingCanvas" xmlns:cx="http://schemas.microsoft.com/office/drawing/2014/chartex" xmlns:mc="http://schemas.openxmlformats.org/markup-compatibility/2006" xmlns:o="urn:schemas-microsoft-com:office:office" xmlns:r="http://schemas.openxmlformats.org/officeDocument/2006/relationships" xmlns:m="http://schemas.openxmlformats.org/officeDocument/2006/math" xmlns:v="urn:schemas-microsoft-com:vml" xmlns:wp14="http://schemas.microsoft.com/office/word/2010/wordprocessingDrawing" xmlns:wp="http://schemas.openxmlformats.org/drawingml/2006/wordprocessingDrawing" xmlns:w10="urn:schemas-microsoft-com:office:word" xmlns:w="http://schemas.openxmlformats.org/wordprocessingml/2006/main" xmlns:w14="http://schemas.microsoft.com/office/word/2010/wordml" xmlns:w15="http://schemas.microsoft.com/office/word/2012/wordml" xmlns:w16se="http://schemas.microsoft.com/office/word/2015/wordml/symex" xmlns:wpg="http://schemas.microsoft.com/office/word/2010/wordprocessingGroup" xmlns:wpi="http://schemas.microsoft.com/office/word/2010/wordprocessingInk" xmlns:wne="http://schemas.microsoft.com/office/word/2006/wordml" xmlns:wps="http://schemas.microsoft.com/office/word/2010/wordprocessingShape" mc:Ignorable="w14 w15 w16se wp14">
   <w:p>
     <w:pPr>
       <w:pStyle w:val="Footer"/>
@@ -17158,7 +18517,7 @@
         <w:rStyle w:val="PageNumber"/>
         <w:noProof/>
       </w:rPr>
-      <w:t>V</w:t>
+      <w:t>VI</w:t>
     </w:r>
     <w:r>
       <w:rPr>
@@ -17171,7 +18530,7 @@
 </file>
 
 <file path=word/footer3.xml><?xml version="1.0" encoding="utf-8"?>
-<w:ftr xmlns:wpc="http://schemas.microsoft.com/office/word/2010/wordprocessingCanvas" xmlns:mc="http://schemas.openxmlformats.org/markup-compatibility/2006" xmlns:o="urn:schemas-microsoft-com:office:office" xmlns:r="http://schemas.openxmlformats.org/officeDocument/2006/relationships" xmlns:m="http://schemas.openxmlformats.org/officeDocument/2006/math" xmlns:v="urn:schemas-microsoft-com:vml" xmlns:wp14="http://schemas.microsoft.com/office/word/2010/wordprocessingDrawing" xmlns:wp="http://schemas.openxmlformats.org/drawingml/2006/wordprocessingDrawing" xmlns:w10="urn:schemas-microsoft-com:office:word" xmlns:w="http://schemas.openxmlformats.org/wordprocessingml/2006/main" xmlns:w14="http://schemas.microsoft.com/office/word/2010/wordml" xmlns:w15="http://schemas.microsoft.com/office/word/2012/wordml" xmlns:wpg="http://schemas.microsoft.com/office/word/2010/wordprocessingGroup" xmlns:wpi="http://schemas.microsoft.com/office/word/2010/wordprocessingInk" xmlns:wne="http://schemas.microsoft.com/office/word/2006/wordml" xmlns:wps="http://schemas.microsoft.com/office/word/2010/wordprocessingShape" mc:Ignorable="w14 w15 wp14">
+<w:ftr xmlns:wpc="http://schemas.microsoft.com/office/word/2010/wordprocessingCanvas" xmlns:cx="http://schemas.microsoft.com/office/drawing/2014/chartex" xmlns:mc="http://schemas.openxmlformats.org/markup-compatibility/2006" xmlns:o="urn:schemas-microsoft-com:office:office" xmlns:r="http://schemas.openxmlformats.org/officeDocument/2006/relationships" xmlns:m="http://schemas.openxmlformats.org/officeDocument/2006/math" xmlns:v="urn:schemas-microsoft-com:vml" xmlns:wp14="http://schemas.microsoft.com/office/word/2010/wordprocessingDrawing" xmlns:wp="http://schemas.openxmlformats.org/drawingml/2006/wordprocessingDrawing" xmlns:w10="urn:schemas-microsoft-com:office:word" xmlns:w="http://schemas.openxmlformats.org/wordprocessingml/2006/main" xmlns:w14="http://schemas.microsoft.com/office/word/2010/wordml" xmlns:w15="http://schemas.microsoft.com/office/word/2012/wordml" xmlns:w16se="http://schemas.microsoft.com/office/word/2015/wordml/symex" xmlns:wpg="http://schemas.microsoft.com/office/word/2010/wordprocessingGroup" xmlns:wpi="http://schemas.microsoft.com/office/word/2010/wordprocessingInk" xmlns:wne="http://schemas.microsoft.com/office/word/2006/wordml" xmlns:wps="http://schemas.microsoft.com/office/word/2010/wordprocessingShape" mc:Ignorable="w14 w15 w16se wp14">
   <w:p>
     <w:pPr>
       <w:pStyle w:val="Footer"/>
@@ -17222,7 +18581,7 @@
 </file>
 
 <file path=word/footnotes.xml><?xml version="1.0" encoding="utf-8"?>
-<w:footnotes xmlns:wpc="http://schemas.microsoft.com/office/word/2010/wordprocessingCanvas" xmlns:mc="http://schemas.openxmlformats.org/markup-compatibility/2006" xmlns:o="urn:schemas-microsoft-com:office:office" xmlns:r="http://schemas.openxmlformats.org/officeDocument/2006/relationships" xmlns:m="http://schemas.openxmlformats.org/officeDocument/2006/math" xmlns:v="urn:schemas-microsoft-com:vml" xmlns:wp14="http://schemas.microsoft.com/office/word/2010/wordprocessingDrawing" xmlns:wp="http://schemas.openxmlformats.org/drawingml/2006/wordprocessingDrawing" xmlns:w10="urn:schemas-microsoft-com:office:word" xmlns:w="http://schemas.openxmlformats.org/wordprocessingml/2006/main" xmlns:w14="http://schemas.microsoft.com/office/word/2010/wordml" xmlns:w15="http://schemas.microsoft.com/office/word/2012/wordml" xmlns:wpg="http://schemas.microsoft.com/office/word/2010/wordprocessingGroup" xmlns:wpi="http://schemas.microsoft.com/office/word/2010/wordprocessingInk" xmlns:wne="http://schemas.microsoft.com/office/word/2006/wordml" xmlns:wps="http://schemas.microsoft.com/office/word/2010/wordprocessingShape" mc:Ignorable="w14 w15 wp14">
+<w:footnotes xmlns:wpc="http://schemas.microsoft.com/office/word/2010/wordprocessingCanvas" xmlns:cx="http://schemas.microsoft.com/office/drawing/2014/chartex" xmlns:mc="http://schemas.openxmlformats.org/markup-compatibility/2006" xmlns:o="urn:schemas-microsoft-com:office:office" xmlns:r="http://schemas.openxmlformats.org/officeDocument/2006/relationships" xmlns:m="http://schemas.openxmlformats.org/officeDocument/2006/math" xmlns:v="urn:schemas-microsoft-com:vml" xmlns:wp14="http://schemas.microsoft.com/office/word/2010/wordprocessingDrawing" xmlns:wp="http://schemas.openxmlformats.org/drawingml/2006/wordprocessingDrawing" xmlns:w10="urn:schemas-microsoft-com:office:word" xmlns:w="http://schemas.openxmlformats.org/wordprocessingml/2006/main" xmlns:w14="http://schemas.microsoft.com/office/word/2010/wordml" xmlns:w15="http://schemas.microsoft.com/office/word/2012/wordml" xmlns:w16se="http://schemas.microsoft.com/office/word/2015/wordml/symex" xmlns:wpg="http://schemas.microsoft.com/office/word/2010/wordprocessingGroup" xmlns:wpi="http://schemas.microsoft.com/office/word/2010/wordprocessingInk" xmlns:wne="http://schemas.microsoft.com/office/word/2006/wordml" xmlns:wps="http://schemas.microsoft.com/office/word/2010/wordprocessingShape" mc:Ignorable="w14 w15 w16se wp14">
   <w:footnote w:type="separator" w:id="-1">
     <w:p>
       <w:r>
@@ -17241,7 +18600,7 @@
 </file>
 
 <file path=word/header1.xml><?xml version="1.0" encoding="utf-8"?>
-<w:hdr xmlns:wpc="http://schemas.microsoft.com/office/word/2010/wordprocessingCanvas" xmlns:mc="http://schemas.openxmlformats.org/markup-compatibility/2006" xmlns:o="urn:schemas-microsoft-com:office:office" xmlns:r="http://schemas.openxmlformats.org/officeDocument/2006/relationships" xmlns:m="http://schemas.openxmlformats.org/officeDocument/2006/math" xmlns:v="urn:schemas-microsoft-com:vml" xmlns:wp14="http://schemas.microsoft.com/office/word/2010/wordprocessingDrawing" xmlns:wp="http://schemas.openxmlformats.org/drawingml/2006/wordprocessingDrawing" xmlns:w10="urn:schemas-microsoft-com:office:word" xmlns:w="http://schemas.openxmlformats.org/wordprocessingml/2006/main" xmlns:w14="http://schemas.microsoft.com/office/word/2010/wordml" xmlns:w15="http://schemas.microsoft.com/office/word/2012/wordml" xmlns:wpg="http://schemas.microsoft.com/office/word/2010/wordprocessingGroup" xmlns:wpi="http://schemas.microsoft.com/office/word/2010/wordprocessingInk" xmlns:wne="http://schemas.microsoft.com/office/word/2006/wordml" xmlns:wps="http://schemas.microsoft.com/office/word/2010/wordprocessingShape" mc:Ignorable="w14 w15 wp14">
+<w:hdr xmlns:wpc="http://schemas.microsoft.com/office/word/2010/wordprocessingCanvas" xmlns:cx="http://schemas.microsoft.com/office/drawing/2014/chartex" xmlns:mc="http://schemas.openxmlformats.org/markup-compatibility/2006" xmlns:o="urn:schemas-microsoft-com:office:office" xmlns:r="http://schemas.openxmlformats.org/officeDocument/2006/relationships" xmlns:m="http://schemas.openxmlformats.org/officeDocument/2006/math" xmlns:v="urn:schemas-microsoft-com:vml" xmlns:wp14="http://schemas.microsoft.com/office/word/2010/wordprocessingDrawing" xmlns:wp="http://schemas.openxmlformats.org/drawingml/2006/wordprocessingDrawing" xmlns:w10="urn:schemas-microsoft-com:office:word" xmlns:w="http://schemas.openxmlformats.org/wordprocessingml/2006/main" xmlns:w14="http://schemas.microsoft.com/office/word/2010/wordml" xmlns:w15="http://schemas.microsoft.com/office/word/2012/wordml" xmlns:w16se="http://schemas.microsoft.com/office/word/2015/wordml/symex" xmlns:wpg="http://schemas.microsoft.com/office/word/2010/wordprocessingGroup" xmlns:wpi="http://schemas.microsoft.com/office/word/2010/wordprocessingInk" xmlns:wne="http://schemas.microsoft.com/office/word/2006/wordml" xmlns:wps="http://schemas.microsoft.com/office/word/2010/wordprocessingShape" mc:Ignorable="w14 w15 w16se wp14">
   <w:tbl>
     <w:tblPr>
       <w:tblW w:w="0" w:type="auto"/>
@@ -17295,7 +18654,6 @@
           <w:r>
             <w:rPr>
               <w:noProof/>
-              <w:lang w:val="en-GB" w:eastAsia="en-GB"/>
             </w:rPr>
             <w:drawing>
               <wp:inline distT="0" distB="0" distL="0" distR="0">
@@ -17571,7 +18929,7 @@
 </file>
 
 <file path=word/header10.xml><?xml version="1.0" encoding="utf-8"?>
-<w:hdr xmlns:wpc="http://schemas.microsoft.com/office/word/2010/wordprocessingCanvas" xmlns:mc="http://schemas.openxmlformats.org/markup-compatibility/2006" xmlns:o="urn:schemas-microsoft-com:office:office" xmlns:r="http://schemas.openxmlformats.org/officeDocument/2006/relationships" xmlns:m="http://schemas.openxmlformats.org/officeDocument/2006/math" xmlns:v="urn:schemas-microsoft-com:vml" xmlns:wp14="http://schemas.microsoft.com/office/word/2010/wordprocessingDrawing" xmlns:wp="http://schemas.openxmlformats.org/drawingml/2006/wordprocessingDrawing" xmlns:w10="urn:schemas-microsoft-com:office:word" xmlns:w="http://schemas.openxmlformats.org/wordprocessingml/2006/main" xmlns:w14="http://schemas.microsoft.com/office/word/2010/wordml" xmlns:w15="http://schemas.microsoft.com/office/word/2012/wordml" xmlns:wpg="http://schemas.microsoft.com/office/word/2010/wordprocessingGroup" xmlns:wpi="http://schemas.microsoft.com/office/word/2010/wordprocessingInk" xmlns:wne="http://schemas.microsoft.com/office/word/2006/wordml" xmlns:wps="http://schemas.microsoft.com/office/word/2010/wordprocessingShape" mc:Ignorable="w14 w15 wp14">
+<w:hdr xmlns:wpc="http://schemas.microsoft.com/office/word/2010/wordprocessingCanvas" xmlns:cx="http://schemas.microsoft.com/office/drawing/2014/chartex" xmlns:mc="http://schemas.openxmlformats.org/markup-compatibility/2006" xmlns:o="urn:schemas-microsoft-com:office:office" xmlns:r="http://schemas.openxmlformats.org/officeDocument/2006/relationships" xmlns:m="http://schemas.openxmlformats.org/officeDocument/2006/math" xmlns:v="urn:schemas-microsoft-com:vml" xmlns:wp14="http://schemas.microsoft.com/office/word/2010/wordprocessingDrawing" xmlns:wp="http://schemas.openxmlformats.org/drawingml/2006/wordprocessingDrawing" xmlns:w10="urn:schemas-microsoft-com:office:word" xmlns:w="http://schemas.openxmlformats.org/wordprocessingml/2006/main" xmlns:w14="http://schemas.microsoft.com/office/word/2010/wordml" xmlns:w15="http://schemas.microsoft.com/office/word/2012/wordml" xmlns:w16se="http://schemas.microsoft.com/office/word/2015/wordml/symex" xmlns:wpg="http://schemas.microsoft.com/office/word/2010/wordprocessingGroup" xmlns:wpi="http://schemas.microsoft.com/office/word/2010/wordprocessingInk" xmlns:wne="http://schemas.microsoft.com/office/word/2006/wordml" xmlns:wps="http://schemas.microsoft.com/office/word/2010/wordprocessingShape" mc:Ignorable="w14 w15 w16se wp14">
   <w:p>
     <w:pPr>
       <w:pStyle w:val="Header"/>
@@ -17629,7 +18987,7 @@
 </file>
 
 <file path=word/header11.xml><?xml version="1.0" encoding="utf-8"?>
-<w:hdr xmlns:wpc="http://schemas.microsoft.com/office/word/2010/wordprocessingCanvas" xmlns:mc="http://schemas.openxmlformats.org/markup-compatibility/2006" xmlns:o="urn:schemas-microsoft-com:office:office" xmlns:r="http://schemas.openxmlformats.org/officeDocument/2006/relationships" xmlns:m="http://schemas.openxmlformats.org/officeDocument/2006/math" xmlns:v="urn:schemas-microsoft-com:vml" xmlns:wp14="http://schemas.microsoft.com/office/word/2010/wordprocessingDrawing" xmlns:wp="http://schemas.openxmlformats.org/drawingml/2006/wordprocessingDrawing" xmlns:w10="urn:schemas-microsoft-com:office:word" xmlns:w="http://schemas.openxmlformats.org/wordprocessingml/2006/main" xmlns:w14="http://schemas.microsoft.com/office/word/2010/wordml" xmlns:w15="http://schemas.microsoft.com/office/word/2012/wordml" xmlns:wpg="http://schemas.microsoft.com/office/word/2010/wordprocessingGroup" xmlns:wpi="http://schemas.microsoft.com/office/word/2010/wordprocessingInk" xmlns:wne="http://schemas.microsoft.com/office/word/2006/wordml" xmlns:wps="http://schemas.microsoft.com/office/word/2010/wordprocessingShape" mc:Ignorable="w14 w15 wp14">
+<w:hdr xmlns:wpc="http://schemas.microsoft.com/office/word/2010/wordprocessingCanvas" xmlns:cx="http://schemas.microsoft.com/office/drawing/2014/chartex" xmlns:mc="http://schemas.openxmlformats.org/markup-compatibility/2006" xmlns:o="urn:schemas-microsoft-com:office:office" xmlns:r="http://schemas.openxmlformats.org/officeDocument/2006/relationships" xmlns:m="http://schemas.openxmlformats.org/officeDocument/2006/math" xmlns:v="urn:schemas-microsoft-com:vml" xmlns:wp14="http://schemas.microsoft.com/office/word/2010/wordprocessingDrawing" xmlns:wp="http://schemas.openxmlformats.org/drawingml/2006/wordprocessingDrawing" xmlns:w10="urn:schemas-microsoft-com:office:word" xmlns:w="http://schemas.openxmlformats.org/wordprocessingml/2006/main" xmlns:w14="http://schemas.microsoft.com/office/word/2010/wordml" xmlns:w15="http://schemas.microsoft.com/office/word/2012/wordml" xmlns:w16se="http://schemas.microsoft.com/office/word/2015/wordml/symex" xmlns:wpg="http://schemas.microsoft.com/office/word/2010/wordprocessingGroup" xmlns:wpi="http://schemas.microsoft.com/office/word/2010/wordprocessingInk" xmlns:wne="http://schemas.microsoft.com/office/word/2006/wordml" xmlns:wps="http://schemas.microsoft.com/office/word/2010/wordprocessingShape" mc:Ignorable="w14 w15 w16se wp14">
   <w:p>
     <w:pPr>
       <w:pStyle w:val="Header"/>
@@ -17687,7 +19045,7 @@
 </file>
 
 <file path=word/header12.xml><?xml version="1.0" encoding="utf-8"?>
-<w:hdr xmlns:wpc="http://schemas.microsoft.com/office/word/2010/wordprocessingCanvas" xmlns:mc="http://schemas.openxmlformats.org/markup-compatibility/2006" xmlns:o="urn:schemas-microsoft-com:office:office" xmlns:r="http://schemas.openxmlformats.org/officeDocument/2006/relationships" xmlns:m="http://schemas.openxmlformats.org/officeDocument/2006/math" xmlns:v="urn:schemas-microsoft-com:vml" xmlns:wp14="http://schemas.microsoft.com/office/word/2010/wordprocessingDrawing" xmlns:wp="http://schemas.openxmlformats.org/drawingml/2006/wordprocessingDrawing" xmlns:w10="urn:schemas-microsoft-com:office:word" xmlns:w="http://schemas.openxmlformats.org/wordprocessingml/2006/main" xmlns:w14="http://schemas.microsoft.com/office/word/2010/wordml" xmlns:w15="http://schemas.microsoft.com/office/word/2012/wordml" xmlns:wpg="http://schemas.microsoft.com/office/word/2010/wordprocessingGroup" xmlns:wpi="http://schemas.microsoft.com/office/word/2010/wordprocessingInk" xmlns:wne="http://schemas.microsoft.com/office/word/2006/wordml" xmlns:wps="http://schemas.microsoft.com/office/word/2010/wordprocessingShape" mc:Ignorable="w14 w15 wp14">
+<w:hdr xmlns:wpc="http://schemas.microsoft.com/office/word/2010/wordprocessingCanvas" xmlns:cx="http://schemas.microsoft.com/office/drawing/2014/chartex" xmlns:mc="http://schemas.openxmlformats.org/markup-compatibility/2006" xmlns:o="urn:schemas-microsoft-com:office:office" xmlns:r="http://schemas.openxmlformats.org/officeDocument/2006/relationships" xmlns:m="http://schemas.openxmlformats.org/officeDocument/2006/math" xmlns:v="urn:schemas-microsoft-com:vml" xmlns:wp14="http://schemas.microsoft.com/office/word/2010/wordprocessingDrawing" xmlns:wp="http://schemas.openxmlformats.org/drawingml/2006/wordprocessingDrawing" xmlns:w10="urn:schemas-microsoft-com:office:word" xmlns:w="http://schemas.openxmlformats.org/wordprocessingml/2006/main" xmlns:w14="http://schemas.microsoft.com/office/word/2010/wordml" xmlns:w15="http://schemas.microsoft.com/office/word/2012/wordml" xmlns:w16se="http://schemas.microsoft.com/office/word/2015/wordml/symex" xmlns:wpg="http://schemas.microsoft.com/office/word/2010/wordprocessingGroup" xmlns:wpi="http://schemas.microsoft.com/office/word/2010/wordprocessingInk" xmlns:wne="http://schemas.microsoft.com/office/word/2006/wordml" xmlns:wps="http://schemas.microsoft.com/office/word/2010/wordprocessingShape" mc:Ignorable="w14 w15 w16se wp14">
   <w:p>
     <w:pPr>
       <w:pStyle w:val="Header"/>
@@ -17742,7 +19100,7 @@
 </file>
 
 <file path=word/header2.xml><?xml version="1.0" encoding="utf-8"?>
-<w:hdr xmlns:wpc="http://schemas.microsoft.com/office/word/2010/wordprocessingCanvas" xmlns:mc="http://schemas.openxmlformats.org/markup-compatibility/2006" xmlns:o="urn:schemas-microsoft-com:office:office" xmlns:r="http://schemas.openxmlformats.org/officeDocument/2006/relationships" xmlns:m="http://schemas.openxmlformats.org/officeDocument/2006/math" xmlns:v="urn:schemas-microsoft-com:vml" xmlns:wp14="http://schemas.microsoft.com/office/word/2010/wordprocessingDrawing" xmlns:wp="http://schemas.openxmlformats.org/drawingml/2006/wordprocessingDrawing" xmlns:w10="urn:schemas-microsoft-com:office:word" xmlns:w="http://schemas.openxmlformats.org/wordprocessingml/2006/main" xmlns:w14="http://schemas.microsoft.com/office/word/2010/wordml" xmlns:w15="http://schemas.microsoft.com/office/word/2012/wordml" xmlns:wpg="http://schemas.microsoft.com/office/word/2010/wordprocessingGroup" xmlns:wpi="http://schemas.microsoft.com/office/word/2010/wordprocessingInk" xmlns:wne="http://schemas.microsoft.com/office/word/2006/wordml" xmlns:wps="http://schemas.microsoft.com/office/word/2010/wordprocessingShape" mc:Ignorable="w14 w15 wp14">
+<w:hdr xmlns:wpc="http://schemas.microsoft.com/office/word/2010/wordprocessingCanvas" xmlns:cx="http://schemas.microsoft.com/office/drawing/2014/chartex" xmlns:mc="http://schemas.openxmlformats.org/markup-compatibility/2006" xmlns:o="urn:schemas-microsoft-com:office:office" xmlns:r="http://schemas.openxmlformats.org/officeDocument/2006/relationships" xmlns:m="http://schemas.openxmlformats.org/officeDocument/2006/math" xmlns:v="urn:schemas-microsoft-com:vml" xmlns:wp14="http://schemas.microsoft.com/office/word/2010/wordprocessingDrawing" xmlns:wp="http://schemas.openxmlformats.org/drawingml/2006/wordprocessingDrawing" xmlns:w10="urn:schemas-microsoft-com:office:word" xmlns:w="http://schemas.openxmlformats.org/wordprocessingml/2006/main" xmlns:w14="http://schemas.microsoft.com/office/word/2010/wordml" xmlns:w15="http://schemas.microsoft.com/office/word/2012/wordml" xmlns:w16se="http://schemas.microsoft.com/office/word/2015/wordml/symex" xmlns:wpg="http://schemas.microsoft.com/office/word/2010/wordprocessingGroup" xmlns:wpi="http://schemas.microsoft.com/office/word/2010/wordprocessingInk" xmlns:wne="http://schemas.microsoft.com/office/word/2006/wordml" xmlns:wps="http://schemas.microsoft.com/office/word/2010/wordprocessingShape" mc:Ignorable="w14 w15 w16se wp14">
   <w:tbl>
     <w:tblPr>
       <w:tblW w:w="0" w:type="auto"/>
@@ -17796,7 +19154,6 @@
           <w:r>
             <w:rPr>
               <w:noProof/>
-              <w:lang w:val="en-GB" w:eastAsia="en-GB"/>
             </w:rPr>
             <w:drawing>
               <wp:inline distT="0" distB="0" distL="0" distR="0">
@@ -18029,7 +19386,7 @@
 </file>
 
 <file path=word/header3.xml><?xml version="1.0" encoding="utf-8"?>
-<w:hdr xmlns:wpc="http://schemas.microsoft.com/office/word/2010/wordprocessingCanvas" xmlns:mc="http://schemas.openxmlformats.org/markup-compatibility/2006" xmlns:o="urn:schemas-microsoft-com:office:office" xmlns:r="http://schemas.openxmlformats.org/officeDocument/2006/relationships" xmlns:m="http://schemas.openxmlformats.org/officeDocument/2006/math" xmlns:v="urn:schemas-microsoft-com:vml" xmlns:wp14="http://schemas.microsoft.com/office/word/2010/wordprocessingDrawing" xmlns:wp="http://schemas.openxmlformats.org/drawingml/2006/wordprocessingDrawing" xmlns:w10="urn:schemas-microsoft-com:office:word" xmlns:w="http://schemas.openxmlformats.org/wordprocessingml/2006/main" xmlns:w14="http://schemas.microsoft.com/office/word/2010/wordml" xmlns:w15="http://schemas.microsoft.com/office/word/2012/wordml" xmlns:wpg="http://schemas.microsoft.com/office/word/2010/wordprocessingGroup" xmlns:wpi="http://schemas.microsoft.com/office/word/2010/wordprocessingInk" xmlns:wne="http://schemas.microsoft.com/office/word/2006/wordml" xmlns:wps="http://schemas.microsoft.com/office/word/2010/wordprocessingShape" mc:Ignorable="w14 w15 wp14">
+<w:hdr xmlns:wpc="http://schemas.microsoft.com/office/word/2010/wordprocessingCanvas" xmlns:cx="http://schemas.microsoft.com/office/drawing/2014/chartex" xmlns:mc="http://schemas.openxmlformats.org/markup-compatibility/2006" xmlns:o="urn:schemas-microsoft-com:office:office" xmlns:r="http://schemas.openxmlformats.org/officeDocument/2006/relationships" xmlns:m="http://schemas.openxmlformats.org/officeDocument/2006/math" xmlns:v="urn:schemas-microsoft-com:vml" xmlns:wp14="http://schemas.microsoft.com/office/word/2010/wordprocessingDrawing" xmlns:wp="http://schemas.openxmlformats.org/drawingml/2006/wordprocessingDrawing" xmlns:w10="urn:schemas-microsoft-com:office:word" xmlns:w="http://schemas.openxmlformats.org/wordprocessingml/2006/main" xmlns:w14="http://schemas.microsoft.com/office/word/2010/wordml" xmlns:w15="http://schemas.microsoft.com/office/word/2012/wordml" xmlns:w16se="http://schemas.microsoft.com/office/word/2015/wordml/symex" xmlns:wpg="http://schemas.microsoft.com/office/word/2010/wordprocessingGroup" xmlns:wpi="http://schemas.microsoft.com/office/word/2010/wordprocessingInk" xmlns:wne="http://schemas.microsoft.com/office/word/2006/wordml" xmlns:wps="http://schemas.microsoft.com/office/word/2010/wordprocessingShape" mc:Ignorable="w14 w15 w16se wp14">
   <w:p>
     <w:pPr>
       <w:pStyle w:val="Header"/>
@@ -18052,7 +19409,7 @@
 </file>
 
 <file path=word/header4.xml><?xml version="1.0" encoding="utf-8"?>
-<w:hdr xmlns:wpc="http://schemas.microsoft.com/office/word/2010/wordprocessingCanvas" xmlns:mc="http://schemas.openxmlformats.org/markup-compatibility/2006" xmlns:o="urn:schemas-microsoft-com:office:office" xmlns:r="http://schemas.openxmlformats.org/officeDocument/2006/relationships" xmlns:m="http://schemas.openxmlformats.org/officeDocument/2006/math" xmlns:v="urn:schemas-microsoft-com:vml" xmlns:wp14="http://schemas.microsoft.com/office/word/2010/wordprocessingDrawing" xmlns:wp="http://schemas.openxmlformats.org/drawingml/2006/wordprocessingDrawing" xmlns:w10="urn:schemas-microsoft-com:office:word" xmlns:w="http://schemas.openxmlformats.org/wordprocessingml/2006/main" xmlns:w14="http://schemas.microsoft.com/office/word/2010/wordml" xmlns:w15="http://schemas.microsoft.com/office/word/2012/wordml" xmlns:wpg="http://schemas.microsoft.com/office/word/2010/wordprocessingGroup" xmlns:wpi="http://schemas.microsoft.com/office/word/2010/wordprocessingInk" xmlns:wne="http://schemas.microsoft.com/office/word/2006/wordml" xmlns:wps="http://schemas.microsoft.com/office/word/2010/wordprocessingShape" mc:Ignorable="w14 w15 wp14">
+<w:hdr xmlns:wpc="http://schemas.microsoft.com/office/word/2010/wordprocessingCanvas" xmlns:cx="http://schemas.microsoft.com/office/drawing/2014/chartex" xmlns:mc="http://schemas.openxmlformats.org/markup-compatibility/2006" xmlns:o="urn:schemas-microsoft-com:office:office" xmlns:r="http://schemas.openxmlformats.org/officeDocument/2006/relationships" xmlns:m="http://schemas.openxmlformats.org/officeDocument/2006/math" xmlns:v="urn:schemas-microsoft-com:vml" xmlns:wp14="http://schemas.microsoft.com/office/word/2010/wordprocessingDrawing" xmlns:wp="http://schemas.openxmlformats.org/drawingml/2006/wordprocessingDrawing" xmlns:w10="urn:schemas-microsoft-com:office:word" xmlns:w="http://schemas.openxmlformats.org/wordprocessingml/2006/main" xmlns:w14="http://schemas.microsoft.com/office/word/2010/wordml" xmlns:w15="http://schemas.microsoft.com/office/word/2012/wordml" xmlns:w16se="http://schemas.microsoft.com/office/word/2015/wordml/symex" xmlns:wpg="http://schemas.microsoft.com/office/word/2010/wordprocessingGroup" xmlns:wpi="http://schemas.microsoft.com/office/word/2010/wordprocessingInk" xmlns:wne="http://schemas.microsoft.com/office/word/2006/wordml" xmlns:wps="http://schemas.microsoft.com/office/word/2010/wordprocessingShape" mc:Ignorable="w14 w15 w16se wp14">
   <w:p>
     <w:pPr>
       <w:pStyle w:val="Header"/>
@@ -18075,7 +19432,7 @@
 </file>
 
 <file path=word/header5.xml><?xml version="1.0" encoding="utf-8"?>
-<w:hdr xmlns:wpc="http://schemas.microsoft.com/office/word/2010/wordprocessingCanvas" xmlns:mc="http://schemas.openxmlformats.org/markup-compatibility/2006" xmlns:o="urn:schemas-microsoft-com:office:office" xmlns:r="http://schemas.openxmlformats.org/officeDocument/2006/relationships" xmlns:m="http://schemas.openxmlformats.org/officeDocument/2006/math" xmlns:v="urn:schemas-microsoft-com:vml" xmlns:wp14="http://schemas.microsoft.com/office/word/2010/wordprocessingDrawing" xmlns:wp="http://schemas.openxmlformats.org/drawingml/2006/wordprocessingDrawing" xmlns:w10="urn:schemas-microsoft-com:office:word" xmlns:w="http://schemas.openxmlformats.org/wordprocessingml/2006/main" xmlns:w14="http://schemas.microsoft.com/office/word/2010/wordml" xmlns:w15="http://schemas.microsoft.com/office/word/2012/wordml" xmlns:wpg="http://schemas.microsoft.com/office/word/2010/wordprocessingGroup" xmlns:wpi="http://schemas.microsoft.com/office/word/2010/wordprocessingInk" xmlns:wne="http://schemas.microsoft.com/office/word/2006/wordml" xmlns:wps="http://schemas.microsoft.com/office/word/2010/wordprocessingShape" mc:Ignorable="w14 w15 wp14">
+<w:hdr xmlns:wpc="http://schemas.microsoft.com/office/word/2010/wordprocessingCanvas" xmlns:cx="http://schemas.microsoft.com/office/drawing/2014/chartex" xmlns:mc="http://schemas.openxmlformats.org/markup-compatibility/2006" xmlns:o="urn:schemas-microsoft-com:office:office" xmlns:r="http://schemas.openxmlformats.org/officeDocument/2006/relationships" xmlns:m="http://schemas.openxmlformats.org/officeDocument/2006/math" xmlns:v="urn:schemas-microsoft-com:vml" xmlns:wp14="http://schemas.microsoft.com/office/word/2010/wordprocessingDrawing" xmlns:wp="http://schemas.openxmlformats.org/drawingml/2006/wordprocessingDrawing" xmlns:w10="urn:schemas-microsoft-com:office:word" xmlns:w="http://schemas.openxmlformats.org/wordprocessingml/2006/main" xmlns:w14="http://schemas.microsoft.com/office/word/2010/wordml" xmlns:w15="http://schemas.microsoft.com/office/word/2012/wordml" xmlns:w16se="http://schemas.microsoft.com/office/word/2015/wordml/symex" xmlns:wpg="http://schemas.microsoft.com/office/word/2010/wordprocessingGroup" xmlns:wpi="http://schemas.microsoft.com/office/word/2010/wordprocessingInk" xmlns:wne="http://schemas.microsoft.com/office/word/2006/wordml" xmlns:wps="http://schemas.microsoft.com/office/word/2010/wordprocessingShape" mc:Ignorable="w14 w15 w16se wp14">
   <w:p>
     <w:pPr>
       <w:pStyle w:val="Header"/>
@@ -18095,7 +19452,7 @@
 </file>
 
 <file path=word/header6.xml><?xml version="1.0" encoding="utf-8"?>
-<w:hdr xmlns:wpc="http://schemas.microsoft.com/office/word/2010/wordprocessingCanvas" xmlns:mc="http://schemas.openxmlformats.org/markup-compatibility/2006" xmlns:o="urn:schemas-microsoft-com:office:office" xmlns:r="http://schemas.openxmlformats.org/officeDocument/2006/relationships" xmlns:m="http://schemas.openxmlformats.org/officeDocument/2006/math" xmlns:v="urn:schemas-microsoft-com:vml" xmlns:wp14="http://schemas.microsoft.com/office/word/2010/wordprocessingDrawing" xmlns:wp="http://schemas.openxmlformats.org/drawingml/2006/wordprocessingDrawing" xmlns:w10="urn:schemas-microsoft-com:office:word" xmlns:w="http://schemas.openxmlformats.org/wordprocessingml/2006/main" xmlns:w14="http://schemas.microsoft.com/office/word/2010/wordml" xmlns:w15="http://schemas.microsoft.com/office/word/2012/wordml" xmlns:wpg="http://schemas.microsoft.com/office/word/2010/wordprocessingGroup" xmlns:wpi="http://schemas.microsoft.com/office/word/2010/wordprocessingInk" xmlns:wne="http://schemas.microsoft.com/office/word/2006/wordml" xmlns:wps="http://schemas.microsoft.com/office/word/2010/wordprocessingShape" mc:Ignorable="w14 w15 wp14">
+<w:hdr xmlns:wpc="http://schemas.microsoft.com/office/word/2010/wordprocessingCanvas" xmlns:cx="http://schemas.microsoft.com/office/drawing/2014/chartex" xmlns:mc="http://schemas.openxmlformats.org/markup-compatibility/2006" xmlns:o="urn:schemas-microsoft-com:office:office" xmlns:r="http://schemas.openxmlformats.org/officeDocument/2006/relationships" xmlns:m="http://schemas.openxmlformats.org/officeDocument/2006/math" xmlns:v="urn:schemas-microsoft-com:vml" xmlns:wp14="http://schemas.microsoft.com/office/word/2010/wordprocessingDrawing" xmlns:wp="http://schemas.openxmlformats.org/drawingml/2006/wordprocessingDrawing" xmlns:w10="urn:schemas-microsoft-com:office:word" xmlns:w="http://schemas.openxmlformats.org/wordprocessingml/2006/main" xmlns:w14="http://schemas.microsoft.com/office/word/2010/wordml" xmlns:w15="http://schemas.microsoft.com/office/word/2012/wordml" xmlns:w16se="http://schemas.microsoft.com/office/word/2015/wordml/symex" xmlns:wpg="http://schemas.microsoft.com/office/word/2010/wordprocessingGroup" xmlns:wpi="http://schemas.microsoft.com/office/word/2010/wordprocessingInk" xmlns:wne="http://schemas.microsoft.com/office/word/2006/wordml" xmlns:wps="http://schemas.microsoft.com/office/word/2010/wordprocessingShape" mc:Ignorable="w14 w15 w16se wp14">
   <w:p>
     <w:pPr>
       <w:pStyle w:val="Header"/>
@@ -18118,7 +19475,7 @@
 </file>
 
 <file path=word/header7.xml><?xml version="1.0" encoding="utf-8"?>
-<w:hdr xmlns:wpc="http://schemas.microsoft.com/office/word/2010/wordprocessingCanvas" xmlns:mc="http://schemas.openxmlformats.org/markup-compatibility/2006" xmlns:o="urn:schemas-microsoft-com:office:office" xmlns:r="http://schemas.openxmlformats.org/officeDocument/2006/relationships" xmlns:m="http://schemas.openxmlformats.org/officeDocument/2006/math" xmlns:v="urn:schemas-microsoft-com:vml" xmlns:wp14="http://schemas.microsoft.com/office/word/2010/wordprocessingDrawing" xmlns:wp="http://schemas.openxmlformats.org/drawingml/2006/wordprocessingDrawing" xmlns:w10="urn:schemas-microsoft-com:office:word" xmlns:w="http://schemas.openxmlformats.org/wordprocessingml/2006/main" xmlns:w14="http://schemas.microsoft.com/office/word/2010/wordml" xmlns:w15="http://schemas.microsoft.com/office/word/2012/wordml" xmlns:wpg="http://schemas.microsoft.com/office/word/2010/wordprocessingGroup" xmlns:wpi="http://schemas.microsoft.com/office/word/2010/wordprocessingInk" xmlns:wne="http://schemas.microsoft.com/office/word/2006/wordml" xmlns:wps="http://schemas.microsoft.com/office/word/2010/wordprocessingShape" mc:Ignorable="w14 w15 wp14">
+<w:hdr xmlns:wpc="http://schemas.microsoft.com/office/word/2010/wordprocessingCanvas" xmlns:cx="http://schemas.microsoft.com/office/drawing/2014/chartex" xmlns:mc="http://schemas.openxmlformats.org/markup-compatibility/2006" xmlns:o="urn:schemas-microsoft-com:office:office" xmlns:r="http://schemas.openxmlformats.org/officeDocument/2006/relationships" xmlns:m="http://schemas.openxmlformats.org/officeDocument/2006/math" xmlns:v="urn:schemas-microsoft-com:vml" xmlns:wp14="http://schemas.microsoft.com/office/word/2010/wordprocessingDrawing" xmlns:wp="http://schemas.openxmlformats.org/drawingml/2006/wordprocessingDrawing" xmlns:w10="urn:schemas-microsoft-com:office:word" xmlns:w="http://schemas.openxmlformats.org/wordprocessingml/2006/main" xmlns:w14="http://schemas.microsoft.com/office/word/2010/wordml" xmlns:w15="http://schemas.microsoft.com/office/word/2012/wordml" xmlns:w16se="http://schemas.microsoft.com/office/word/2015/wordml/symex" xmlns:wpg="http://schemas.microsoft.com/office/word/2010/wordprocessingGroup" xmlns:wpi="http://schemas.microsoft.com/office/word/2010/wordprocessingInk" xmlns:wne="http://schemas.microsoft.com/office/word/2006/wordml" xmlns:wps="http://schemas.microsoft.com/office/word/2010/wordprocessingShape" mc:Ignorable="w14 w15 w16se wp14">
   <w:p>
     <w:pPr>
       <w:pStyle w:val="Header"/>
@@ -18141,7 +19498,7 @@
 </file>
 
 <file path=word/header8.xml><?xml version="1.0" encoding="utf-8"?>
-<w:hdr xmlns:wpc="http://schemas.microsoft.com/office/word/2010/wordprocessingCanvas" xmlns:mc="http://schemas.openxmlformats.org/markup-compatibility/2006" xmlns:o="urn:schemas-microsoft-com:office:office" xmlns:r="http://schemas.openxmlformats.org/officeDocument/2006/relationships" xmlns:m="http://schemas.openxmlformats.org/officeDocument/2006/math" xmlns:v="urn:schemas-microsoft-com:vml" xmlns:wp14="http://schemas.microsoft.com/office/word/2010/wordprocessingDrawing" xmlns:wp="http://schemas.openxmlformats.org/drawingml/2006/wordprocessingDrawing" xmlns:w10="urn:schemas-microsoft-com:office:word" xmlns:w="http://schemas.openxmlformats.org/wordprocessingml/2006/main" xmlns:w14="http://schemas.microsoft.com/office/word/2010/wordml" xmlns:w15="http://schemas.microsoft.com/office/word/2012/wordml" xmlns:wpg="http://schemas.microsoft.com/office/word/2010/wordprocessingGroup" xmlns:wpi="http://schemas.microsoft.com/office/word/2010/wordprocessingInk" xmlns:wne="http://schemas.microsoft.com/office/word/2006/wordml" xmlns:wps="http://schemas.microsoft.com/office/word/2010/wordprocessingShape" mc:Ignorable="w14 w15 wp14">
+<w:hdr xmlns:wpc="http://schemas.microsoft.com/office/word/2010/wordprocessingCanvas" xmlns:cx="http://schemas.microsoft.com/office/drawing/2014/chartex" xmlns:mc="http://schemas.openxmlformats.org/markup-compatibility/2006" xmlns:o="urn:schemas-microsoft-com:office:office" xmlns:r="http://schemas.openxmlformats.org/officeDocument/2006/relationships" xmlns:m="http://schemas.openxmlformats.org/officeDocument/2006/math" xmlns:v="urn:schemas-microsoft-com:vml" xmlns:wp14="http://schemas.microsoft.com/office/word/2010/wordprocessingDrawing" xmlns:wp="http://schemas.openxmlformats.org/drawingml/2006/wordprocessingDrawing" xmlns:w10="urn:schemas-microsoft-com:office:word" xmlns:w="http://schemas.openxmlformats.org/wordprocessingml/2006/main" xmlns:w14="http://schemas.microsoft.com/office/word/2010/wordml" xmlns:w15="http://schemas.microsoft.com/office/word/2012/wordml" xmlns:w16se="http://schemas.microsoft.com/office/word/2015/wordml/symex" xmlns:wpg="http://schemas.microsoft.com/office/word/2010/wordprocessingGroup" xmlns:wpi="http://schemas.microsoft.com/office/word/2010/wordprocessingInk" xmlns:wne="http://schemas.microsoft.com/office/word/2006/wordml" xmlns:wps="http://schemas.microsoft.com/office/word/2010/wordprocessingShape" mc:Ignorable="w14 w15 w16se wp14">
   <w:p>
     <w:pPr>
       <w:pStyle w:val="Header"/>
@@ -18193,7 +19550,7 @@
 </file>
 
 <file path=word/header9.xml><?xml version="1.0" encoding="utf-8"?>
-<w:hdr xmlns:wpc="http://schemas.microsoft.com/office/word/2010/wordprocessingCanvas" xmlns:mc="http://schemas.openxmlformats.org/markup-compatibility/2006" xmlns:o="urn:schemas-microsoft-com:office:office" xmlns:r="http://schemas.openxmlformats.org/officeDocument/2006/relationships" xmlns:m="http://schemas.openxmlformats.org/officeDocument/2006/math" xmlns:v="urn:schemas-microsoft-com:vml" xmlns:wp14="http://schemas.microsoft.com/office/word/2010/wordprocessingDrawing" xmlns:wp="http://schemas.openxmlformats.org/drawingml/2006/wordprocessingDrawing" xmlns:w10="urn:schemas-microsoft-com:office:word" xmlns:w="http://schemas.openxmlformats.org/wordprocessingml/2006/main" xmlns:w14="http://schemas.microsoft.com/office/word/2010/wordml" xmlns:w15="http://schemas.microsoft.com/office/word/2012/wordml" xmlns:wpg="http://schemas.microsoft.com/office/word/2010/wordprocessingGroup" xmlns:wpi="http://schemas.microsoft.com/office/word/2010/wordprocessingInk" xmlns:wne="http://schemas.microsoft.com/office/word/2006/wordml" xmlns:wps="http://schemas.microsoft.com/office/word/2010/wordprocessingShape" mc:Ignorable="w14 w15 wp14">
+<w:hdr xmlns:wpc="http://schemas.microsoft.com/office/word/2010/wordprocessingCanvas" xmlns:cx="http://schemas.microsoft.com/office/drawing/2014/chartex" xmlns:mc="http://schemas.openxmlformats.org/markup-compatibility/2006" xmlns:o="urn:schemas-microsoft-com:office:office" xmlns:r="http://schemas.openxmlformats.org/officeDocument/2006/relationships" xmlns:m="http://schemas.openxmlformats.org/officeDocument/2006/math" xmlns:v="urn:schemas-microsoft-com:vml" xmlns:wp14="http://schemas.microsoft.com/office/word/2010/wordprocessingDrawing" xmlns:wp="http://schemas.openxmlformats.org/drawingml/2006/wordprocessingDrawing" xmlns:w10="urn:schemas-microsoft-com:office:word" xmlns:w="http://schemas.openxmlformats.org/wordprocessingml/2006/main" xmlns:w14="http://schemas.microsoft.com/office/word/2010/wordml" xmlns:w15="http://schemas.microsoft.com/office/word/2012/wordml" xmlns:w16se="http://schemas.microsoft.com/office/word/2015/wordml/symex" xmlns:wpg="http://schemas.microsoft.com/office/word/2010/wordprocessingGroup" xmlns:wpi="http://schemas.microsoft.com/office/word/2010/wordprocessingInk" xmlns:wne="http://schemas.microsoft.com/office/word/2006/wordml" xmlns:wps="http://schemas.microsoft.com/office/word/2010/wordprocessingShape" mc:Ignorable="w14 w15 w16se wp14">
   <w:p>
     <w:pPr>
       <w:pStyle w:val="Header"/>
@@ -18245,7 +19602,7 @@
 </file>
 
 <file path=word/numbering.xml><?xml version="1.0" encoding="utf-8"?>
-<w:numbering xmlns:wpc="http://schemas.microsoft.com/office/word/2010/wordprocessingCanvas" xmlns:mc="http://schemas.openxmlformats.org/markup-compatibility/2006" xmlns:o="urn:schemas-microsoft-com:office:office" xmlns:r="http://schemas.openxmlformats.org/officeDocument/2006/relationships" xmlns:m="http://schemas.openxmlformats.org/officeDocument/2006/math" xmlns:v="urn:schemas-microsoft-com:vml" xmlns:wp14="http://schemas.microsoft.com/office/word/2010/wordprocessingDrawing" xmlns:wp="http://schemas.openxmlformats.org/drawingml/2006/wordprocessingDrawing" xmlns:w10="urn:schemas-microsoft-com:office:word" xmlns:w="http://schemas.openxmlformats.org/wordprocessingml/2006/main" xmlns:w14="http://schemas.microsoft.com/office/word/2010/wordml" xmlns:w15="http://schemas.microsoft.com/office/word/2012/wordml" xmlns:wpg="http://schemas.microsoft.com/office/word/2010/wordprocessingGroup" xmlns:wpi="http://schemas.microsoft.com/office/word/2010/wordprocessingInk" xmlns:wne="http://schemas.microsoft.com/office/word/2006/wordml" xmlns:wps="http://schemas.microsoft.com/office/word/2010/wordprocessingShape" mc:Ignorable="w14 w15 wp14">
+<w:numbering xmlns:wpc="http://schemas.microsoft.com/office/word/2010/wordprocessingCanvas" xmlns:cx="http://schemas.microsoft.com/office/drawing/2014/chartex" xmlns:mc="http://schemas.openxmlformats.org/markup-compatibility/2006" xmlns:o="urn:schemas-microsoft-com:office:office" xmlns:r="http://schemas.openxmlformats.org/officeDocument/2006/relationships" xmlns:m="http://schemas.openxmlformats.org/officeDocument/2006/math" xmlns:v="urn:schemas-microsoft-com:vml" xmlns:wp14="http://schemas.microsoft.com/office/word/2010/wordprocessingDrawing" xmlns:wp="http://schemas.openxmlformats.org/drawingml/2006/wordprocessingDrawing" xmlns:w10="urn:schemas-microsoft-com:office:word" xmlns:w="http://schemas.openxmlformats.org/wordprocessingml/2006/main" xmlns:w14="http://schemas.microsoft.com/office/word/2010/wordml" xmlns:w15="http://schemas.microsoft.com/office/word/2012/wordml" xmlns:w16se="http://schemas.microsoft.com/office/word/2015/wordml/symex" xmlns:wpg="http://schemas.microsoft.com/office/word/2010/wordprocessingGroup" xmlns:wpi="http://schemas.microsoft.com/office/word/2010/wordprocessingInk" xmlns:wne="http://schemas.microsoft.com/office/word/2006/wordml" xmlns:wps="http://schemas.microsoft.com/office/word/2010/wordprocessingShape" mc:Ignorable="w14 w15 w16se wp14">
   <w:abstractNum w:abstractNumId="0" w15:restartNumberingAfterBreak="0">
     <w:nsid w:val="18291A71"/>
     <w:multiLevelType w:val="multilevel"/>
@@ -19259,7 +20616,7 @@
 </file>
 
 <file path=word/styles.xml><?xml version="1.0" encoding="utf-8"?>
-<w:styles xmlns:mc="http://schemas.openxmlformats.org/markup-compatibility/2006" xmlns:r="http://schemas.openxmlformats.org/officeDocument/2006/relationships" xmlns:w="http://schemas.openxmlformats.org/wordprocessingml/2006/main" xmlns:w14="http://schemas.microsoft.com/office/word/2010/wordml" xmlns:w15="http://schemas.microsoft.com/office/word/2012/wordml" mc:Ignorable="w14 w15">
+<w:styles xmlns:mc="http://schemas.openxmlformats.org/markup-compatibility/2006" xmlns:r="http://schemas.openxmlformats.org/officeDocument/2006/relationships" xmlns:w="http://schemas.openxmlformats.org/wordprocessingml/2006/main" xmlns:w14="http://schemas.microsoft.com/office/word/2010/wordml" xmlns:w15="http://schemas.microsoft.com/office/word/2012/wordml" xmlns:w16se="http://schemas.microsoft.com/office/word/2015/wordml/symex" mc:Ignorable="w14 w15 w16se">
   <w:docDefaults>
     <w:rPrDefault>
       <w:rPr>

</xml_diff>

<commit_message>
ostalo jos testiranje i zakljucak
</commit_message>
<xml_diff>
--- a/dokumentacijaDiplomski.docx
+++ b/dokumentacijaDiplomski.docx
@@ -1,6 +1,6 @@
 
 <file path=word/document.xml><?xml version="1.0" encoding="utf-8"?>
-<w:document xmlns:wpc="http://schemas.microsoft.com/office/word/2010/wordprocessingCanvas" xmlns:cx="http://schemas.microsoft.com/office/drawing/2014/chartex" xmlns:mc="http://schemas.openxmlformats.org/markup-compatibility/2006" xmlns:o="urn:schemas-microsoft-com:office:office" xmlns:r="http://schemas.openxmlformats.org/officeDocument/2006/relationships" xmlns:m="http://schemas.openxmlformats.org/officeDocument/2006/math" xmlns:v="urn:schemas-microsoft-com:vml" xmlns:wp14="http://schemas.microsoft.com/office/word/2010/wordprocessingDrawing" xmlns:wp="http://schemas.openxmlformats.org/drawingml/2006/wordprocessingDrawing" xmlns:w10="urn:schemas-microsoft-com:office:word" xmlns:w="http://schemas.openxmlformats.org/wordprocessingml/2006/main" xmlns:w14="http://schemas.microsoft.com/office/word/2010/wordml" xmlns:w15="http://schemas.microsoft.com/office/word/2012/wordml" xmlns:w16se="http://schemas.microsoft.com/office/word/2015/wordml/symex" xmlns:wpg="http://schemas.microsoft.com/office/word/2010/wordprocessingGroup" xmlns:wpi="http://schemas.microsoft.com/office/word/2010/wordprocessingInk" xmlns:wne="http://schemas.microsoft.com/office/word/2006/wordml" xmlns:wps="http://schemas.microsoft.com/office/word/2010/wordprocessingShape" mc:Ignorable="w14 w15 w16se wp14">
+<w:document xmlns:wpc="http://schemas.microsoft.com/office/word/2010/wordprocessingCanvas" xmlns:mc="http://schemas.openxmlformats.org/markup-compatibility/2006" xmlns:o="urn:schemas-microsoft-com:office:office" xmlns:r="http://schemas.openxmlformats.org/officeDocument/2006/relationships" xmlns:m="http://schemas.openxmlformats.org/officeDocument/2006/math" xmlns:v="urn:schemas-microsoft-com:vml" xmlns:wp14="http://schemas.microsoft.com/office/word/2010/wordprocessingDrawing" xmlns:wp="http://schemas.openxmlformats.org/drawingml/2006/wordprocessingDrawing" xmlns:w10="urn:schemas-microsoft-com:office:word" xmlns:w="http://schemas.openxmlformats.org/wordprocessingml/2006/main" xmlns:w14="http://schemas.microsoft.com/office/word/2010/wordml" xmlns:w15="http://schemas.microsoft.com/office/word/2012/wordml" xmlns:wpg="http://schemas.microsoft.com/office/word/2010/wordprocessingGroup" xmlns:wpi="http://schemas.microsoft.com/office/word/2010/wordprocessingInk" xmlns:wne="http://schemas.microsoft.com/office/word/2006/wordml" xmlns:wps="http://schemas.microsoft.com/office/word/2010/wordprocessingShape" mc:Ignorable="w14 w15 wp14">
   <w:body>
     <w:p>
       <w:pPr>
@@ -70,10 +70,10 @@
                   <v:path o:extrusionok="f" gradientshapeok="t" o:connecttype="rect"/>
                   <o:lock v:ext="edit" aspectratio="t"/>
                 </v:shapetype>
-                <v:shape id="_x0000_i1025" type="#_x0000_t75" style="width:64.55pt;height:64.55pt" o:ole="" fillcolor="window">
+                <v:shape id="_x0000_i1025" type="#_x0000_t75" style="width:64.5pt;height:64.5pt" o:ole="" fillcolor="window">
                   <v:imagedata r:id="rId7" o:title=""/>
                 </v:shape>
-                <o:OLEObject Type="Embed" ProgID="CorelDraw.Graphic.7" ShapeID="_x0000_i1025" DrawAspect="Content" ObjectID="_1591518699" r:id="rId8"/>
+                <o:OLEObject Type="Embed" ProgID="CorelDraw.Graphic.7" ShapeID="_x0000_i1025" DrawAspect="Content" ObjectID="_1591698345" r:id="rId8"/>
               </w:object>
             </w:r>
           </w:p>
@@ -152,6 +152,7 @@
             <w:r>
               <w:rPr>
                 <w:noProof/>
+                <w:lang w:val="en-GB" w:eastAsia="en-GB"/>
               </w:rPr>
               <w:drawing>
                 <wp:inline distT="0" distB="0" distL="0" distR="0">
@@ -11090,6 +11091,7 @@
       <w:r>
         <w:rPr>
           <w:noProof/>
+          <w:lang w:val="en-GB" w:eastAsia="en-GB"/>
         </w:rPr>
         <w:drawing>
           <wp:inline distT="0" distB="0" distL="0" distR="0">
@@ -11277,6 +11279,7 @@
       <w:r>
         <w:rPr>
           <w:noProof/>
+          <w:lang w:val="en-GB" w:eastAsia="en-GB"/>
         </w:rPr>
         <w:drawing>
           <wp:inline distT="0" distB="0" distL="0" distR="0">
@@ -11522,6 +11525,7 @@
       <w:r>
         <w:rPr>
           <w:noProof/>
+          <w:lang w:val="en-GB" w:eastAsia="en-GB"/>
         </w:rPr>
         <w:lastRenderedPageBreak/>
         <w:drawing>
@@ -11789,6 +11793,7 @@
       <w:r>
         <w:rPr>
           <w:noProof/>
+          <w:lang w:val="en-GB" w:eastAsia="en-GB"/>
         </w:rPr>
         <w:lastRenderedPageBreak/>
         <w:drawing>
@@ -12141,6 +12146,7 @@
       <w:r>
         <w:rPr>
           <w:noProof/>
+          <w:lang w:val="en-GB" w:eastAsia="en-GB"/>
         </w:rPr>
         <w:drawing>
           <wp:inline distT="0" distB="0" distL="0" distR="0">
@@ -12383,6 +12389,7 @@
       <w:r>
         <w:rPr>
           <w:noProof/>
+          <w:lang w:val="en-GB" w:eastAsia="en-GB"/>
         </w:rPr>
         <w:drawing>
           <wp:inline distT="0" distB="0" distL="0" distR="0">
@@ -12829,6 +12836,7 @@
       <w:r>
         <w:rPr>
           <w:noProof/>
+          <w:lang w:val="en-GB" w:eastAsia="en-GB"/>
         </w:rPr>
         <w:drawing>
           <wp:inline distT="0" distB="0" distL="0" distR="0">
@@ -13250,6 +13258,7 @@
         <w:rPr>
           <w:noProof/>
           <w:szCs w:val="24"/>
+          <w:lang w:val="en-GB" w:eastAsia="en-GB"/>
         </w:rPr>
         <w:lastRenderedPageBreak/>
         <w:drawing>
@@ -14269,7 +14278,6 @@
         <w:rPr>
           <w:noProof/>
           <w:color w:val="222222"/>
-          <w:lang w:val="en-US" w:eastAsia="en-US"/>
         </w:rPr>
         <w:lastRenderedPageBreak/>
         <w:drawing>
@@ -15881,6 +15889,7 @@
       <w:r>
         <w:rPr>
           <w:noProof/>
+          <w:lang w:val="en-GB" w:eastAsia="en-GB"/>
         </w:rPr>
         <w:drawing>
           <wp:inline distT="0" distB="0" distL="0" distR="0">
@@ -16300,6 +16309,7 @@
       <w:r>
         <w:rPr>
           <w:noProof/>
+          <w:lang w:val="en-GB" w:eastAsia="en-GB"/>
         </w:rPr>
         <w:drawing>
           <wp:inline distT="0" distB="0" distL="0" distR="0">
@@ -16940,7 +16950,13 @@
         <w:t>socket-a</w:t>
       </w:r>
       <w:r>
-        <w:t xml:space="preserve"> za komunikaciju i popunjavanje structure </w:t>
+        <w:t xml:space="preserve"> za k</w:t>
+      </w:r>
+      <w:r>
+        <w:t>omunikaciju i popunjavanje struk</w:t>
+      </w:r>
+      <w:r>
+        <w:t xml:space="preserve">ture </w:t>
       </w:r>
       <w:r>
         <w:rPr>
@@ -17750,19 +17766,7 @@
               <w:rPr>
                 <w:i/>
               </w:rPr>
-              <w:t>FUNC(void, RTE_CTCDETHCOM_APPL_CODE) R</w:t>
-            </w:r>
-            <w:r>
-              <w:rPr>
-                <w:i/>
-              </w:rPr>
-              <w:t>EthComCyclic</w:t>
-            </w:r>
-            <w:r>
-              <w:rPr>
-                <w:i/>
-              </w:rPr>
-              <w:t>(void)</w:t>
+              <w:t>FUNC(void, RTE_CTCDETHCOM_APPL_CODE) REthComCyclic(void)</w:t>
             </w:r>
           </w:p>
         </w:tc>
@@ -18125,8 +18129,116 @@
     </w:p>
     <w:p/>
     <w:p>
-      <w:r>
-        <w:t>dsa</w:t>
+      <w:pPr>
+        <w:rPr>
+          <w:lang w:val="sr-Latn-RS"/>
+        </w:rPr>
+      </w:pPr>
+      <w:r>
+        <w:t>Funkcija koja se po</w:t>
+      </w:r>
+      <w:r>
+        <w:rPr>
+          <w:lang w:val="sr-Latn-RS"/>
+        </w:rPr>
+        <w:t xml:space="preserve">ziva samo jednom kada se namenska platforma upali. U njoj se nalazi poziv </w:t>
+      </w:r>
+      <w:r>
+        <w:rPr>
+          <w:i/>
+          <w:lang w:val="sr-Latn-RS"/>
+        </w:rPr>
+        <w:t>callback</w:t>
+      </w:r>
+      <w:r>
+        <w:rPr>
+          <w:lang w:val="sr-Latn-RS"/>
+        </w:rPr>
+        <w:t xml:space="preserve"> funkcije </w:t>
+      </w:r>
+      <w:r>
+        <w:rPr>
+          <w:i/>
+          <w:lang w:val="sr-Latn-RS"/>
+        </w:rPr>
+        <w:t>static void backgroundTask()</w:t>
+      </w:r>
+      <w:r>
+        <w:rPr>
+          <w:lang w:val="sr-Latn-RS"/>
+        </w:rPr>
+        <w:t xml:space="preserve">. U funkciji je napravljen red poruka iz biblioteke </w:t>
+      </w:r>
+      <w:r>
+        <w:rPr>
+          <w:i/>
+          <w:lang w:val="sr-Latn-RS"/>
+        </w:rPr>
+        <w:t>msgQLib.h</w:t>
+      </w:r>
+      <w:r>
+        <w:rPr>
+          <w:lang w:val="sr-Latn-RS"/>
+        </w:rPr>
+        <w:t xml:space="preserve"> pomoću funkcije </w:t>
+      </w:r>
+      <w:r>
+        <w:rPr>
+          <w:i/>
+          <w:lang w:val="sr-Latn-RS"/>
+        </w:rPr>
+        <w:t>MSG</w:t>
+      </w:r>
+      <w:r>
+        <w:rPr>
+          <w:i/>
+          <w:lang w:val="en-GB"/>
+        </w:rPr>
+        <w:t>_Q_ID msgQCreate (int maxMsgs, int maxMsgLength, int options)</w:t>
+      </w:r>
+      <w:r>
+        <w:rPr>
+          <w:lang w:val="en-GB"/>
+        </w:rPr>
+        <w:t xml:space="preserve"> koji slu</w:t>
+      </w:r>
+      <w:r>
+        <w:rPr>
+          <w:lang w:val="sr-Latn-RS"/>
+        </w:rPr>
+        <w:t>ži</w:t>
+      </w:r>
+      <w:r>
+        <w:rPr>
+          <w:lang w:val="sr-Latn-RS"/>
+        </w:rPr>
+        <w:t xml:space="preserve"> za kontrolu promene stanja. Tu se takođe nalazi funkcija pomoću koje se kreira </w:t>
+      </w:r>
+      <w:r>
+        <w:rPr>
+          <w:i/>
+          <w:lang w:val="sr-Latn-RS"/>
+        </w:rPr>
+        <w:t>task</w:t>
+      </w:r>
+      <w:r>
+        <w:rPr>
+          <w:lang w:val="sr-Latn-RS"/>
+        </w:rPr>
+        <w:t xml:space="preserve"> koji će pozvati </w:t>
+      </w:r>
+      <w:r>
+        <w:rPr>
+          <w:i/>
+          <w:lang w:val="sr-Latn-RS"/>
+        </w:rPr>
+        <w:t>callback</w:t>
+      </w:r>
+      <w:r>
+        <w:rPr>
+          <w:lang w:val="sr-Latn-RS"/>
+        </w:rPr>
+        <w:t xml:space="preserve"> funkciju.</w:t>
       </w:r>
     </w:p>
     <w:p/>
@@ -18142,16 +18254,661 @@
     </w:p>
     <w:p/>
     <w:p>
-      <w:r>
-        <w:t>asd</w:t>
-      </w:r>
-      <w:bookmarkStart w:id="39" w:name="_GoBack"/>
+      <w:pPr>
+        <w:rPr>
+          <w:lang w:val="sr-Latn-RS"/>
+        </w:rPr>
+      </w:pPr>
+      <w:r>
+        <w:t>Ova fu</w:t>
+      </w:r>
+      <w:r>
+        <w:t xml:space="preserve">nkcija se poziva svaki put kada istekne predefinisano vreme (ciklična funkcija). U njoj </w:t>
+      </w:r>
+      <w:r>
+        <w:t>će se poslati poruka koja će ući u prethodno napravljen red poruka</w:t>
+      </w:r>
+      <w:r>
+        <w:t>,</w:t>
+      </w:r>
+      <w:r>
+        <w:t xml:space="preserve"> i na osnovu</w:t>
+      </w:r>
+      <w:r>
+        <w:t xml:space="preserve"> njene vrednosti se prelazi</w:t>
+      </w:r>
+      <w:r>
+        <w:t xml:space="preserve"> u odgovarajuće stanj</w:t>
+      </w:r>
+      <w:r>
+        <w:t>e, ili ako je vredno</w:t>
+      </w:r>
+      <w:r>
+        <w:t xml:space="preserve">st poruke nepromenjena, </w:t>
+      </w:r>
+      <w:r>
+        <w:t>stanje</w:t>
+      </w:r>
+      <w:r>
+        <w:t xml:space="preserve"> se</w:t>
+      </w:r>
+      <w:r>
+        <w:t xml:space="preserve"> ne menja.</w:t>
+      </w:r>
+    </w:p>
+    <w:p/>
+    <w:p>
+      <w:pPr>
+        <w:pStyle w:val="Heading3"/>
+      </w:pPr>
+      <w:bookmarkStart w:id="39" w:name="_Toc517776848"/>
+      <w:r>
+        <w:t>static void  backgroundTask(void)</w:t>
+      </w:r>
       <w:bookmarkEnd w:id="39"/>
     </w:p>
     <w:p/>
     <w:p>
       <w:pPr>
+        <w:rPr>
+          <w:lang w:val="sr-Latn-RS"/>
+        </w:rPr>
+      </w:pPr>
+      <w:r>
+        <w:t xml:space="preserve">U ovoj funkciji </w:t>
+      </w:r>
+      <w:r>
+        <w:t>je realizovana</w:t>
+      </w:r>
+      <w:r>
+        <w:t xml:space="preserve"> glavna logika serverske strane.</w:t>
+      </w:r>
+      <w:r>
+        <w:t xml:space="preserve"> Na početku je neophodno osposobiti ovu stranu rešenja za komunikaciju sa računarom.</w:t>
+      </w:r>
+      <w:r>
+        <w:t xml:space="preserve"> </w:t>
+      </w:r>
+      <w:r>
+        <w:t>Kao i na klijentskoj strani</w:t>
+      </w:r>
+      <w:r>
+        <w:rPr>
+          <w:lang w:val="sr-Latn-RS"/>
+        </w:rPr>
+        <w:t xml:space="preserve">, prva stvar koju treba uraditi jeste napraviti </w:t>
+      </w:r>
+      <w:r>
+        <w:rPr>
+          <w:i/>
+          <w:lang w:val="sr-Latn-RS"/>
+        </w:rPr>
+        <w:t>socket</w:t>
+      </w:r>
+      <w:r>
+        <w:rPr>
+          <w:lang w:val="sr-Latn-RS"/>
+        </w:rPr>
+        <w:t xml:space="preserve">. Nakon toga se popunjava </w:t>
+      </w:r>
+      <w:r>
+        <w:rPr>
+          <w:i/>
+          <w:lang w:val="sr-Latn-RS"/>
+        </w:rPr>
+        <w:t>sockaddr_in6</w:t>
+      </w:r>
+      <w:r>
+        <w:rPr>
+          <w:lang w:val="sr-Latn-RS"/>
+        </w:rPr>
+        <w:t xml:space="preserve"> struktura</w:t>
+      </w:r>
+      <w:r>
+        <w:rPr>
+          <w:lang w:val="sr-Latn-RS"/>
+        </w:rPr>
+        <w:t xml:space="preserve">, poziva se </w:t>
+      </w:r>
+      <w:r>
+        <w:rPr>
+          <w:i/>
+          <w:lang w:val="en-GB"/>
+        </w:rPr>
+        <w:t xml:space="preserve">int bind(int socket, const struct sockaddr* address, socklen_t address_len) </w:t>
+      </w:r>
+      <w:r>
+        <w:rPr>
+          <w:lang w:val="en-GB"/>
+        </w:rPr>
+        <w:t xml:space="preserve">funkcija koja povezuje napravljeni </w:t>
+      </w:r>
+      <w:r>
+        <w:rPr>
+          <w:i/>
+          <w:lang w:val="en-GB"/>
+        </w:rPr>
+        <w:t>socket</w:t>
+      </w:r>
+      <w:r>
+        <w:rPr>
+          <w:lang w:val="en-GB"/>
+        </w:rPr>
+        <w:t xml:space="preserve"> sa željenom adresom. Sledeći je poziv </w:t>
+      </w:r>
+      <w:r>
+        <w:rPr>
+          <w:i/>
+          <w:lang w:val="en-GB"/>
+        </w:rPr>
+        <w:t>int listen(int socket, int backlog)</w:t>
+      </w:r>
+      <w:r>
+        <w:rPr>
+          <w:lang w:val="en-GB"/>
+        </w:rPr>
+        <w:t xml:space="preserve"> </w:t>
+      </w:r>
+      <w:r>
+        <w:rPr>
+          <w:lang w:val="sr-Latn-RS"/>
+        </w:rPr>
+        <w:t>funkcije</w:t>
+      </w:r>
+      <w:r>
+        <w:rPr>
+          <w:lang w:val="sr-Latn-RS"/>
+        </w:rPr>
+        <w:t xml:space="preserve"> koja čeka konekcije</w:t>
+      </w:r>
+      <w:r>
+        <w:rPr>
+          <w:lang w:val="sr-Latn-RS"/>
+        </w:rPr>
+        <w:t xml:space="preserve"> i na kraju </w:t>
+      </w:r>
+      <w:r>
+        <w:rPr>
+          <w:i/>
+          <w:lang w:val="sr-Latn-RS"/>
+        </w:rPr>
+        <w:t>int accept</w:t>
+      </w:r>
+      <w:r>
+        <w:rPr>
+          <w:i/>
+          <w:lang w:val="en-GB"/>
+        </w:rPr>
+        <w:t>(int socket, struct sockaddr* restrict address, sokclen_t* restrict address_len)</w:t>
+      </w:r>
+      <w:r>
+        <w:rPr>
+          <w:lang w:val="en-GB"/>
+        </w:rPr>
+        <w:t xml:space="preserve"> funkcije koja</w:t>
+      </w:r>
+      <w:r>
+        <w:rPr>
+          <w:lang w:val="sr-Latn-RS"/>
+        </w:rPr>
+        <w:t xml:space="preserve"> prihvata </w:t>
+      </w:r>
+      <w:r>
+        <w:rPr>
+          <w:lang w:val="sr-Latn-RS"/>
+        </w:rPr>
+        <w:t>komunikaciju sa ur</w:t>
+      </w:r>
+      <w:r>
+        <w:rPr>
+          <w:lang w:val="sr-Latn-RS"/>
+        </w:rPr>
+        <w:t xml:space="preserve">eđajem koji </w:t>
+      </w:r>
+      <w:r>
+        <w:rPr>
+          <w:lang w:val="sr-Latn-RS"/>
+        </w:rPr>
+        <w:lastRenderedPageBreak/>
+        <w:t xml:space="preserve">pokušava da </w:t>
+      </w:r>
+      <w:r>
+        <w:rPr>
+          <w:lang w:val="sr-Latn-RS"/>
+        </w:rPr>
+        <w:t>pristupi namenskoj platformi.</w:t>
+      </w:r>
+      <w:r>
+        <w:rPr>
+          <w:lang w:val="sr-Latn-RS"/>
+        </w:rPr>
+        <w:t xml:space="preserve"> Nakon što je komunikacija uspešno uspostavljena sledi utvrđivanje </w:t>
+      </w:r>
+      <w:r>
+        <w:rPr>
+          <w:lang w:val="sr-Latn-RS"/>
+        </w:rPr>
+        <w:t>identiteta onoga ko pokušava da pristupi namenskoj platformi.</w:t>
+      </w:r>
+      <w:r>
+        <w:rPr>
+          <w:lang w:val="sr-Latn-RS"/>
+        </w:rPr>
+        <w:t xml:space="preserve"> Kao što je već rečeno, klijentska strana će poslati unapred dogovorenu reč kojom će se utvrditi da je reč o pouzdanom uređaju koji pokušava da izvuče resurse sa platforme.</w:t>
+      </w:r>
+      <w:r>
+        <w:rPr>
+          <w:lang w:val="sr-Latn-RS"/>
+        </w:rPr>
+        <w:t xml:space="preserve"> Ukoliko su reči identične komunikacija se nastavlja, u suprotnom dolazi do prekida.</w:t>
+      </w:r>
+      <w:r>
+        <w:rPr>
+          <w:lang w:val="sr-Latn-RS"/>
+        </w:rPr>
+        <w:t xml:space="preserve"> Sledi primanje javnog ključa za enkripciju, prebrojavanje datoteka u direktorijumu i slanje prebrojanog stanja.</w:t>
+      </w:r>
+      <w:r>
+        <w:rPr>
+          <w:lang w:val="sr-Latn-RS"/>
+        </w:rPr>
+        <w:t xml:space="preserve"> Zatim se poziva funkcija </w:t>
+      </w:r>
+      <w:r>
+        <w:rPr>
+          <w:i/>
+          <w:lang w:val="sr-Latn-RS"/>
+        </w:rPr>
+        <w:t>static void sendFile(const char</w:t>
+      </w:r>
+      <w:r>
+        <w:rPr>
+          <w:i/>
+          <w:lang w:val="en-GB"/>
+        </w:rPr>
+        <w:t xml:space="preserve"> fs_name[]</w:t>
+      </w:r>
+      <w:r>
+        <w:rPr>
+          <w:i/>
+          <w:lang w:val="sr-Latn-RS"/>
+        </w:rPr>
+        <w:t>)</w:t>
+      </w:r>
+      <w:r>
+        <w:rPr>
+          <w:lang w:val="sr-Latn-RS"/>
+        </w:rPr>
+        <w:t xml:space="preserve"> za svaku prebrojanu datoteku</w:t>
+      </w:r>
+      <w:r>
+        <w:rPr>
+          <w:lang w:val="sr-Latn-RS"/>
+        </w:rPr>
+        <w:t xml:space="preserve"> u kojoj se ista i šalje. Poslednje što treba uraditi jeste </w:t>
+      </w:r>
+      <w:r>
+        <w:rPr>
+          <w:lang w:val="sr-Latn-RS"/>
+        </w:rPr>
+        <w:t>poslati poruku u red poruka kako se više ne bi ulazilo u ovaj deo koda.</w:t>
+      </w:r>
+    </w:p>
+    <w:p/>
+    <w:p>
+      <w:pPr>
         <w:pStyle w:val="Heading3"/>
+        <w:rPr>
+          <w:lang w:val="en-GB"/>
+        </w:rPr>
+      </w:pPr>
+      <w:r>
+        <w:rPr>
+          <w:lang w:val="en-GB"/>
+        </w:rPr>
+        <w:t>static</w:t>
+      </w:r>
+      <w:r>
+        <w:rPr>
+          <w:lang w:val="en-GB"/>
+        </w:rPr>
+        <w:t xml:space="preserve"> void receivePublicKeys(void)</w:t>
+      </w:r>
+    </w:p>
+    <w:p>
+      <w:pPr>
+        <w:rPr>
+          <w:lang w:val="en-GB"/>
+        </w:rPr>
+      </w:pPr>
+    </w:p>
+    <w:p>
+      <w:pPr>
+        <w:rPr>
+          <w:lang w:val="en-GB"/>
+        </w:rPr>
+      </w:pPr>
+      <w:r>
+        <w:rPr>
+          <w:lang w:val="en-GB"/>
+        </w:rPr>
+        <w:t>Ova funkcija služi za prijem javnog ključa koj</w:t>
+      </w:r>
+      <w:r>
+        <w:rPr>
+          <w:lang w:val="en-GB"/>
+        </w:rPr>
+        <w:t>i</w:t>
+      </w:r>
+      <w:r>
+        <w:rPr>
+          <w:lang w:val="en-GB"/>
+        </w:rPr>
+        <w:t xml:space="preserve"> se koristi za enkripciju željenih podataka.</w:t>
+      </w:r>
+      <w:r>
+        <w:rPr>
+          <w:lang w:val="en-GB"/>
+        </w:rPr>
+        <w:t xml:space="preserve"> Ključ se prima iz dva dela jer kao što je već rečeno, p</w:t>
+      </w:r>
+      <w:r>
+        <w:rPr>
+          <w:lang w:val="en-GB"/>
+        </w:rPr>
+        <w:t>ar</w:t>
+      </w:r>
+      <m:oMath>
+        <m:r>
+          <w:rPr>
+            <w:rFonts w:ascii="Cambria Math" w:hAnsi="Cambria Math"/>
+            <w:lang w:val="en-GB"/>
+          </w:rPr>
+          <m:t xml:space="preserve"> </m:t>
+        </m:r>
+        <m:r>
+          <m:rPr>
+            <m:sty m:val="bi"/>
+          </m:rPr>
+          <w:rPr>
+            <w:rFonts w:ascii="Cambria Math" w:hAnsi="Cambria Math"/>
+            <w:lang w:val="en-GB"/>
+          </w:rPr>
+          <m:t>e</m:t>
+        </m:r>
+      </m:oMath>
+      <w:r>
+        <w:rPr>
+          <w:lang w:val="en-GB"/>
+        </w:rPr>
+        <w:t xml:space="preserve"> i </w:t>
+      </w:r>
+      <m:oMath>
+        <m:r>
+          <m:rPr>
+            <m:sty m:val="bi"/>
+          </m:rPr>
+          <w:rPr>
+            <w:rFonts w:ascii="Cambria Math" w:hAnsi="Cambria Math"/>
+            <w:lang w:val="en-GB"/>
+          </w:rPr>
+          <m:t>n</m:t>
+        </m:r>
+      </m:oMath>
+      <w:r>
+        <w:rPr>
+          <w:lang w:val="en-GB"/>
+        </w:rPr>
+        <w:t xml:space="preserve"> predstavljaju javni ključ</w:t>
+      </w:r>
+      <w:r>
+        <w:rPr>
+          <w:lang w:val="en-GB"/>
+        </w:rPr>
+        <w:t>.</w:t>
+      </w:r>
+    </w:p>
+    <w:p>
+      <w:pPr>
+        <w:rPr>
+          <w:lang w:val="en-GB"/>
+        </w:rPr>
+      </w:pPr>
+    </w:p>
+    <w:p>
+      <w:pPr>
+        <w:pStyle w:val="Heading3"/>
+        <w:rPr>
+          <w:lang w:val="en-GB"/>
+        </w:rPr>
+      </w:pPr>
+      <w:r>
+        <w:rPr>
+          <w:lang w:val="en-GB"/>
+        </w:rPr>
+        <w:t>static void sendFile(const char fs_name[])</w:t>
+      </w:r>
+    </w:p>
+    <w:p>
+      <w:pPr>
+        <w:rPr>
+          <w:lang w:val="en-GB"/>
+        </w:rPr>
+      </w:pPr>
+    </w:p>
+    <w:p>
+      <w:pPr>
+        <w:rPr>
+          <w:lang w:val="sr-Latn-RS"/>
+        </w:rPr>
+      </w:pPr>
+      <w:r>
+        <w:rPr>
+          <w:lang w:val="en-GB"/>
+        </w:rPr>
+        <w:t>U</w:t>
+      </w:r>
+      <w:r>
+        <w:rPr>
+          <w:i/>
+          <w:lang w:val="en-GB"/>
+        </w:rPr>
+        <w:t xml:space="preserve"> s</w:t>
+      </w:r>
+      <w:r>
+        <w:rPr>
+          <w:i/>
+          <w:lang w:val="en-GB"/>
+        </w:rPr>
+        <w:t>tatic void sendFile(const char fs_name[]</w:t>
+      </w:r>
+      <w:r>
+        <w:rPr>
+          <w:i/>
+          <w:lang w:val="en-GB"/>
+        </w:rPr>
+        <w:t xml:space="preserve">) </w:t>
+      </w:r>
+      <w:r>
+        <w:rPr>
+          <w:lang w:val="en-GB"/>
+        </w:rPr>
+        <w:t>funkciji</w:t>
+      </w:r>
+      <w:r>
+        <w:rPr>
+          <w:lang w:val="sr-Latn-RS"/>
+        </w:rPr>
+        <w:t xml:space="preserve"> nalazi</w:t>
+      </w:r>
+      <w:r>
+        <w:rPr>
+          <w:lang w:val="sr-Latn-RS"/>
+        </w:rPr>
+        <w:t xml:space="preserve"> se</w:t>
+      </w:r>
+      <w:r>
+        <w:rPr>
+          <w:lang w:val="sr-Latn-RS"/>
+        </w:rPr>
+        <w:t xml:space="preserve"> glavna logika za enkripciju i slanje datoteka.</w:t>
+      </w:r>
+      <w:r>
+        <w:rPr>
+          <w:lang w:val="sr-Latn-RS"/>
+        </w:rPr>
+        <w:t xml:space="preserve"> Najpre se klijentu šalje ime i veličina</w:t>
+      </w:r>
+      <w:r>
+        <w:rPr>
+          <w:lang w:val="sr-Latn-RS"/>
+        </w:rPr>
+        <w:t xml:space="preserve"> imena</w:t>
+      </w:r>
+      <w:r>
+        <w:rPr>
+          <w:lang w:val="sr-Latn-RS"/>
+        </w:rPr>
+        <w:t xml:space="preserve"> datoteke koja će biti poslata.</w:t>
+      </w:r>
+      <w:r>
+        <w:rPr>
+          <w:lang w:val="sr-Latn-RS"/>
+        </w:rPr>
+        <w:t xml:space="preserve"> Zatim se na serverskoj strani čita datoteka radi utvrđivanja njene veličine, pa se i veli</w:t>
+      </w:r>
+      <w:r>
+        <w:rPr>
+          <w:lang w:val="sr-Latn-RS"/>
+        </w:rPr>
+        <w:t xml:space="preserve">čina šalje klijentu. Nakon toga se datoteka raspoređuje u pakete, vrši se enkripcija svakog paketa i tako enkriptovani </w:t>
+      </w:r>
+      <w:r>
+        <w:rPr>
+          <w:lang w:val="sr-Latn-RS"/>
+        </w:rPr>
+        <w:t xml:space="preserve">paketi </w:t>
+      </w:r>
+      <w:bookmarkStart w:id="40" w:name="_GoBack"/>
+      <w:bookmarkEnd w:id="40"/>
+      <w:r>
+        <w:rPr>
+          <w:lang w:val="sr-Latn-RS"/>
+        </w:rPr>
+        <w:t>se šalju klijentu.</w:t>
+      </w:r>
+      <w:r>
+        <w:rPr>
+          <w:lang w:val="sr-Latn-RS"/>
+        </w:rPr>
+        <w:t xml:space="preserve"> Veličina paketa je</w:t>
+      </w:r>
+      <w:r>
+        <w:rPr>
+          <w:lang w:val="sr-Latn-RS"/>
+        </w:rPr>
+        <w:t xml:space="preserve"> </w:t>
+      </w:r>
+      <w:r>
+        <w:rPr>
+          <w:i/>
+          <w:lang w:val="sr-Latn-RS"/>
+        </w:rPr>
+        <w:t>512</w:t>
+      </w:r>
+      <w:r>
+        <w:rPr>
+          <w:lang w:val="sr-Latn-RS"/>
+        </w:rPr>
+        <w:t xml:space="preserve">, </w:t>
+      </w:r>
+      <w:r>
+        <w:rPr>
+          <w:lang w:val="sr-Latn-RS"/>
+        </w:rPr>
+        <w:t>ali u suštini može biti bilo koja vrednost.</w:t>
+      </w:r>
+    </w:p>
+    <w:p>
+      <w:pPr>
+        <w:rPr>
+          <w:lang w:val="en-GB"/>
+        </w:rPr>
+      </w:pPr>
+    </w:p>
+    <w:p>
+      <w:pPr>
+        <w:pStyle w:val="Heading3"/>
+        <w:rPr>
+          <w:lang w:val="en-GB"/>
+        </w:rPr>
+      </w:pPr>
+      <w:r>
+        <w:rPr>
+          <w:lang w:val="en-GB"/>
+        </w:rPr>
+        <w:t>static int32_t numOfFiles()</w:t>
+      </w:r>
+    </w:p>
+    <w:p>
+      <w:pPr>
+        <w:rPr>
+          <w:lang w:val="en-GB"/>
+        </w:rPr>
+      </w:pPr>
+    </w:p>
+    <w:p>
+      <w:pPr>
+        <w:rPr>
+          <w:lang w:val="sr-Latn-RS"/>
+        </w:rPr>
+      </w:pPr>
+      <w:r>
+        <w:rPr>
+          <w:lang w:val="en-GB"/>
+        </w:rPr>
+        <w:t>U ovoj funkciji vr</w:t>
+      </w:r>
+      <w:r>
+        <w:rPr>
+          <w:lang w:val="sr-Latn-RS"/>
+        </w:rPr>
+        <w:t>ši se prebrojavanje datoteka u željenom direktorijumu. Povratna vrednost funkcije je broj datoteka koje će biti poslate klijentu.</w:t>
+      </w:r>
+    </w:p>
+    <w:p>
+      <w:pPr>
+        <w:rPr>
+          <w:lang w:val="en-GB"/>
+        </w:rPr>
+      </w:pPr>
+    </w:p>
+    <w:p>
+      <w:pPr>
+        <w:pStyle w:val="Heading3"/>
+        <w:rPr>
+          <w:lang w:val="en-GB"/>
+        </w:rPr>
+      </w:pPr>
+      <w:r>
+        <w:rPr>
+          <w:lang w:val="en-GB"/>
+        </w:rPr>
+        <w:t>static void encrypt(void)</w:t>
+      </w:r>
+    </w:p>
+    <w:p>
+      <w:pPr>
+        <w:rPr>
+          <w:lang w:val="en-GB"/>
+        </w:rPr>
+      </w:pPr>
+    </w:p>
+    <w:p>
+      <w:pPr>
+        <w:rPr>
+          <w:lang w:val="en-GB"/>
+        </w:rPr>
         <w:sectPr>
           <w:headerReference w:type="default" r:id="rId34"/>
           <w:pgSz w:w="11907" w:h="16840" w:code="9"/>
@@ -18159,11 +18916,38 @@
           <w:cols w:space="720"/>
         </w:sectPr>
       </w:pPr>
-      <w:bookmarkStart w:id="40" w:name="_Toc517776848"/>
-      <w:r>
-        <w:t>static void  backgroundTask(void)</w:t>
-      </w:r>
-      <w:bookmarkEnd w:id="40"/>
+      <w:r>
+        <w:rPr>
+          <w:lang w:val="en-GB"/>
+        </w:rPr>
+        <w:t xml:space="preserve">U funkciji </w:t>
+      </w:r>
+      <w:r>
+        <w:rPr>
+          <w:i/>
+          <w:lang w:val="en-GB"/>
+        </w:rPr>
+        <w:t>static void encrypt(void)</w:t>
+      </w:r>
+      <w:r>
+        <w:rPr>
+          <w:lang w:val="en-GB"/>
+        </w:rPr>
+        <w:t xml:space="preserve"> će biti izvršena enkripcija po algoritmu iz poglavlja  </w:t>
+      </w:r>
+      <w:r>
+        <w:rPr>
+          <w:i/>
+          <w:lang w:val="en-GB"/>
+        </w:rPr>
+        <w:t>2.5.3</w:t>
+      </w:r>
+      <w:r>
+        <w:rPr>
+          <w:lang w:val="en-GB"/>
+        </w:rPr>
+        <w:t>.</w:t>
+      </w:r>
     </w:p>
     <w:p>
       <w:pPr>
@@ -18427,7 +19211,7 @@
 </file>
 
 <file path=word/endnotes.xml><?xml version="1.0" encoding="utf-8"?>
-<w:endnotes xmlns:wpc="http://schemas.microsoft.com/office/word/2010/wordprocessingCanvas" xmlns:cx="http://schemas.microsoft.com/office/drawing/2014/chartex" xmlns:mc="http://schemas.openxmlformats.org/markup-compatibility/2006" xmlns:o="urn:schemas-microsoft-com:office:office" xmlns:r="http://schemas.openxmlformats.org/officeDocument/2006/relationships" xmlns:m="http://schemas.openxmlformats.org/officeDocument/2006/math" xmlns:v="urn:schemas-microsoft-com:vml" xmlns:wp14="http://schemas.microsoft.com/office/word/2010/wordprocessingDrawing" xmlns:wp="http://schemas.openxmlformats.org/drawingml/2006/wordprocessingDrawing" xmlns:w10="urn:schemas-microsoft-com:office:word" xmlns:w="http://schemas.openxmlformats.org/wordprocessingml/2006/main" xmlns:w14="http://schemas.microsoft.com/office/word/2010/wordml" xmlns:w15="http://schemas.microsoft.com/office/word/2012/wordml" xmlns:w16se="http://schemas.microsoft.com/office/word/2015/wordml/symex" xmlns:wpg="http://schemas.microsoft.com/office/word/2010/wordprocessingGroup" xmlns:wpi="http://schemas.microsoft.com/office/word/2010/wordprocessingInk" xmlns:wne="http://schemas.microsoft.com/office/word/2006/wordml" xmlns:wps="http://schemas.microsoft.com/office/word/2010/wordprocessingShape" mc:Ignorable="w14 w15 w16se wp14">
+<w:endnotes xmlns:wpc="http://schemas.microsoft.com/office/word/2010/wordprocessingCanvas" xmlns:mc="http://schemas.openxmlformats.org/markup-compatibility/2006" xmlns:o="urn:schemas-microsoft-com:office:office" xmlns:r="http://schemas.openxmlformats.org/officeDocument/2006/relationships" xmlns:m="http://schemas.openxmlformats.org/officeDocument/2006/math" xmlns:v="urn:schemas-microsoft-com:vml" xmlns:wp14="http://schemas.microsoft.com/office/word/2010/wordprocessingDrawing" xmlns:wp="http://schemas.openxmlformats.org/drawingml/2006/wordprocessingDrawing" xmlns:w10="urn:schemas-microsoft-com:office:word" xmlns:w="http://schemas.openxmlformats.org/wordprocessingml/2006/main" xmlns:w14="http://schemas.microsoft.com/office/word/2010/wordml" xmlns:w15="http://schemas.microsoft.com/office/word/2012/wordml" xmlns:wpg="http://schemas.microsoft.com/office/word/2010/wordprocessingGroup" xmlns:wpi="http://schemas.microsoft.com/office/word/2010/wordprocessingInk" xmlns:wne="http://schemas.microsoft.com/office/word/2006/wordml" xmlns:wps="http://schemas.microsoft.com/office/word/2010/wordprocessingShape" mc:Ignorable="w14 w15 wp14">
   <w:endnote w:type="separator" w:id="-1">
     <w:p>
       <w:r>
@@ -18446,7 +19230,7 @@
 </file>
 
 <file path=word/footer1.xml><?xml version="1.0" encoding="utf-8"?>
-<w:ftr xmlns:wpc="http://schemas.microsoft.com/office/word/2010/wordprocessingCanvas" xmlns:cx="http://schemas.microsoft.com/office/drawing/2014/chartex" xmlns:mc="http://schemas.openxmlformats.org/markup-compatibility/2006" xmlns:o="urn:schemas-microsoft-com:office:office" xmlns:r="http://schemas.openxmlformats.org/officeDocument/2006/relationships" xmlns:m="http://schemas.openxmlformats.org/officeDocument/2006/math" xmlns:v="urn:schemas-microsoft-com:vml" xmlns:wp14="http://schemas.microsoft.com/office/word/2010/wordprocessingDrawing" xmlns:wp="http://schemas.openxmlformats.org/drawingml/2006/wordprocessingDrawing" xmlns:w10="urn:schemas-microsoft-com:office:word" xmlns:w="http://schemas.openxmlformats.org/wordprocessingml/2006/main" xmlns:w14="http://schemas.microsoft.com/office/word/2010/wordml" xmlns:w15="http://schemas.microsoft.com/office/word/2012/wordml" xmlns:w16se="http://schemas.microsoft.com/office/word/2015/wordml/symex" xmlns:wpg="http://schemas.microsoft.com/office/word/2010/wordprocessingGroup" xmlns:wpi="http://schemas.microsoft.com/office/word/2010/wordprocessingInk" xmlns:wne="http://schemas.microsoft.com/office/word/2006/wordml" xmlns:wps="http://schemas.microsoft.com/office/word/2010/wordprocessingShape" mc:Ignorable="w14 w15 w16se wp14">
+<w:ftr xmlns:wpc="http://schemas.microsoft.com/office/word/2010/wordprocessingCanvas" xmlns:mc="http://schemas.openxmlformats.org/markup-compatibility/2006" xmlns:o="urn:schemas-microsoft-com:office:office" xmlns:r="http://schemas.openxmlformats.org/officeDocument/2006/relationships" xmlns:m="http://schemas.openxmlformats.org/officeDocument/2006/math" xmlns:v="urn:schemas-microsoft-com:vml" xmlns:wp14="http://schemas.microsoft.com/office/word/2010/wordprocessingDrawing" xmlns:wp="http://schemas.openxmlformats.org/drawingml/2006/wordprocessingDrawing" xmlns:w10="urn:schemas-microsoft-com:office:word" xmlns:w="http://schemas.openxmlformats.org/wordprocessingml/2006/main" xmlns:w14="http://schemas.microsoft.com/office/word/2010/wordml" xmlns:w15="http://schemas.microsoft.com/office/word/2012/wordml" xmlns:wpg="http://schemas.microsoft.com/office/word/2010/wordprocessingGroup" xmlns:wpi="http://schemas.microsoft.com/office/word/2010/wordprocessingInk" xmlns:wne="http://schemas.microsoft.com/office/word/2006/wordml" xmlns:wps="http://schemas.microsoft.com/office/word/2010/wordprocessingShape" mc:Ignorable="w14 w15 wp14">
   <w:p>
     <w:pPr>
       <w:pStyle w:val="Footer"/>
@@ -18488,7 +19272,7 @@
 </file>
 
 <file path=word/footer2.xml><?xml version="1.0" encoding="utf-8"?>
-<w:ftr xmlns:wpc="http://schemas.microsoft.com/office/word/2010/wordprocessingCanvas" xmlns:cx="http://schemas.microsoft.com/office/drawing/2014/chartex" xmlns:mc="http://schemas.openxmlformats.org/markup-compatibility/2006" xmlns:o="urn:schemas-microsoft-com:office:office" xmlns:r="http://schemas.openxmlformats.org/officeDocument/2006/relationships" xmlns:m="http://schemas.openxmlformats.org/officeDocument/2006/math" xmlns:v="urn:schemas-microsoft-com:vml" xmlns:wp14="http://schemas.microsoft.com/office/word/2010/wordprocessingDrawing" xmlns:wp="http://schemas.openxmlformats.org/drawingml/2006/wordprocessingDrawing" xmlns:w10="urn:schemas-microsoft-com:office:word" xmlns:w="http://schemas.openxmlformats.org/wordprocessingml/2006/main" xmlns:w14="http://schemas.microsoft.com/office/word/2010/wordml" xmlns:w15="http://schemas.microsoft.com/office/word/2012/wordml" xmlns:w16se="http://schemas.microsoft.com/office/word/2015/wordml/symex" xmlns:wpg="http://schemas.microsoft.com/office/word/2010/wordprocessingGroup" xmlns:wpi="http://schemas.microsoft.com/office/word/2010/wordprocessingInk" xmlns:wne="http://schemas.microsoft.com/office/word/2006/wordml" xmlns:wps="http://schemas.microsoft.com/office/word/2010/wordprocessingShape" mc:Ignorable="w14 w15 w16se wp14">
+<w:ftr xmlns:wpc="http://schemas.microsoft.com/office/word/2010/wordprocessingCanvas" xmlns:mc="http://schemas.openxmlformats.org/markup-compatibility/2006" xmlns:o="urn:schemas-microsoft-com:office:office" xmlns:r="http://schemas.openxmlformats.org/officeDocument/2006/relationships" xmlns:m="http://schemas.openxmlformats.org/officeDocument/2006/math" xmlns:v="urn:schemas-microsoft-com:vml" xmlns:wp14="http://schemas.microsoft.com/office/word/2010/wordprocessingDrawing" xmlns:wp="http://schemas.openxmlformats.org/drawingml/2006/wordprocessingDrawing" xmlns:w10="urn:schemas-microsoft-com:office:word" xmlns:w="http://schemas.openxmlformats.org/wordprocessingml/2006/main" xmlns:w14="http://schemas.microsoft.com/office/word/2010/wordml" xmlns:w15="http://schemas.microsoft.com/office/word/2012/wordml" xmlns:wpg="http://schemas.microsoft.com/office/word/2010/wordprocessingGroup" xmlns:wpi="http://schemas.microsoft.com/office/word/2010/wordprocessingInk" xmlns:wne="http://schemas.microsoft.com/office/word/2006/wordml" xmlns:wps="http://schemas.microsoft.com/office/word/2010/wordprocessingShape" mc:Ignorable="w14 w15 wp14">
   <w:p>
     <w:pPr>
       <w:pStyle w:val="Footer"/>
@@ -18530,7 +19314,7 @@
 </file>
 
 <file path=word/footer3.xml><?xml version="1.0" encoding="utf-8"?>
-<w:ftr xmlns:wpc="http://schemas.microsoft.com/office/word/2010/wordprocessingCanvas" xmlns:cx="http://schemas.microsoft.com/office/drawing/2014/chartex" xmlns:mc="http://schemas.openxmlformats.org/markup-compatibility/2006" xmlns:o="urn:schemas-microsoft-com:office:office" xmlns:r="http://schemas.openxmlformats.org/officeDocument/2006/relationships" xmlns:m="http://schemas.openxmlformats.org/officeDocument/2006/math" xmlns:v="urn:schemas-microsoft-com:vml" xmlns:wp14="http://schemas.microsoft.com/office/word/2010/wordprocessingDrawing" xmlns:wp="http://schemas.openxmlformats.org/drawingml/2006/wordprocessingDrawing" xmlns:w10="urn:schemas-microsoft-com:office:word" xmlns:w="http://schemas.openxmlformats.org/wordprocessingml/2006/main" xmlns:w14="http://schemas.microsoft.com/office/word/2010/wordml" xmlns:w15="http://schemas.microsoft.com/office/word/2012/wordml" xmlns:w16se="http://schemas.microsoft.com/office/word/2015/wordml/symex" xmlns:wpg="http://schemas.microsoft.com/office/word/2010/wordprocessingGroup" xmlns:wpi="http://schemas.microsoft.com/office/word/2010/wordprocessingInk" xmlns:wne="http://schemas.microsoft.com/office/word/2006/wordml" xmlns:wps="http://schemas.microsoft.com/office/word/2010/wordprocessingShape" mc:Ignorable="w14 w15 w16se wp14">
+<w:ftr xmlns:wpc="http://schemas.microsoft.com/office/word/2010/wordprocessingCanvas" xmlns:mc="http://schemas.openxmlformats.org/markup-compatibility/2006" xmlns:o="urn:schemas-microsoft-com:office:office" xmlns:r="http://schemas.openxmlformats.org/officeDocument/2006/relationships" xmlns:m="http://schemas.openxmlformats.org/officeDocument/2006/math" xmlns:v="urn:schemas-microsoft-com:vml" xmlns:wp14="http://schemas.microsoft.com/office/word/2010/wordprocessingDrawing" xmlns:wp="http://schemas.openxmlformats.org/drawingml/2006/wordprocessingDrawing" xmlns:w10="urn:schemas-microsoft-com:office:word" xmlns:w="http://schemas.openxmlformats.org/wordprocessingml/2006/main" xmlns:w14="http://schemas.microsoft.com/office/word/2010/wordml" xmlns:w15="http://schemas.microsoft.com/office/word/2012/wordml" xmlns:wpg="http://schemas.microsoft.com/office/word/2010/wordprocessingGroup" xmlns:wpi="http://schemas.microsoft.com/office/word/2010/wordprocessingInk" xmlns:wne="http://schemas.microsoft.com/office/word/2006/wordml" xmlns:wps="http://schemas.microsoft.com/office/word/2010/wordprocessingShape" mc:Ignorable="w14 w15 wp14">
   <w:p>
     <w:pPr>
       <w:pStyle w:val="Footer"/>
@@ -18581,7 +19365,7 @@
 </file>
 
 <file path=word/footnotes.xml><?xml version="1.0" encoding="utf-8"?>
-<w:footnotes xmlns:wpc="http://schemas.microsoft.com/office/word/2010/wordprocessingCanvas" xmlns:cx="http://schemas.microsoft.com/office/drawing/2014/chartex" xmlns:mc="http://schemas.openxmlformats.org/markup-compatibility/2006" xmlns:o="urn:schemas-microsoft-com:office:office" xmlns:r="http://schemas.openxmlformats.org/officeDocument/2006/relationships" xmlns:m="http://schemas.openxmlformats.org/officeDocument/2006/math" xmlns:v="urn:schemas-microsoft-com:vml" xmlns:wp14="http://schemas.microsoft.com/office/word/2010/wordprocessingDrawing" xmlns:wp="http://schemas.openxmlformats.org/drawingml/2006/wordprocessingDrawing" xmlns:w10="urn:schemas-microsoft-com:office:word" xmlns:w="http://schemas.openxmlformats.org/wordprocessingml/2006/main" xmlns:w14="http://schemas.microsoft.com/office/word/2010/wordml" xmlns:w15="http://schemas.microsoft.com/office/word/2012/wordml" xmlns:w16se="http://schemas.microsoft.com/office/word/2015/wordml/symex" xmlns:wpg="http://schemas.microsoft.com/office/word/2010/wordprocessingGroup" xmlns:wpi="http://schemas.microsoft.com/office/word/2010/wordprocessingInk" xmlns:wne="http://schemas.microsoft.com/office/word/2006/wordml" xmlns:wps="http://schemas.microsoft.com/office/word/2010/wordprocessingShape" mc:Ignorable="w14 w15 w16se wp14">
+<w:footnotes xmlns:wpc="http://schemas.microsoft.com/office/word/2010/wordprocessingCanvas" xmlns:mc="http://schemas.openxmlformats.org/markup-compatibility/2006" xmlns:o="urn:schemas-microsoft-com:office:office" xmlns:r="http://schemas.openxmlformats.org/officeDocument/2006/relationships" xmlns:m="http://schemas.openxmlformats.org/officeDocument/2006/math" xmlns:v="urn:schemas-microsoft-com:vml" xmlns:wp14="http://schemas.microsoft.com/office/word/2010/wordprocessingDrawing" xmlns:wp="http://schemas.openxmlformats.org/drawingml/2006/wordprocessingDrawing" xmlns:w10="urn:schemas-microsoft-com:office:word" xmlns:w="http://schemas.openxmlformats.org/wordprocessingml/2006/main" xmlns:w14="http://schemas.microsoft.com/office/word/2010/wordml" xmlns:w15="http://schemas.microsoft.com/office/word/2012/wordml" xmlns:wpg="http://schemas.microsoft.com/office/word/2010/wordprocessingGroup" xmlns:wpi="http://schemas.microsoft.com/office/word/2010/wordprocessingInk" xmlns:wne="http://schemas.microsoft.com/office/word/2006/wordml" xmlns:wps="http://schemas.microsoft.com/office/word/2010/wordprocessingShape" mc:Ignorable="w14 w15 wp14">
   <w:footnote w:type="separator" w:id="-1">
     <w:p>
       <w:r>
@@ -18600,7 +19384,7 @@
 </file>
 
 <file path=word/header1.xml><?xml version="1.0" encoding="utf-8"?>
-<w:hdr xmlns:wpc="http://schemas.microsoft.com/office/word/2010/wordprocessingCanvas" xmlns:cx="http://schemas.microsoft.com/office/drawing/2014/chartex" xmlns:mc="http://schemas.openxmlformats.org/markup-compatibility/2006" xmlns:o="urn:schemas-microsoft-com:office:office" xmlns:r="http://schemas.openxmlformats.org/officeDocument/2006/relationships" xmlns:m="http://schemas.openxmlformats.org/officeDocument/2006/math" xmlns:v="urn:schemas-microsoft-com:vml" xmlns:wp14="http://schemas.microsoft.com/office/word/2010/wordprocessingDrawing" xmlns:wp="http://schemas.openxmlformats.org/drawingml/2006/wordprocessingDrawing" xmlns:w10="urn:schemas-microsoft-com:office:word" xmlns:w="http://schemas.openxmlformats.org/wordprocessingml/2006/main" xmlns:w14="http://schemas.microsoft.com/office/word/2010/wordml" xmlns:w15="http://schemas.microsoft.com/office/word/2012/wordml" xmlns:w16se="http://schemas.microsoft.com/office/word/2015/wordml/symex" xmlns:wpg="http://schemas.microsoft.com/office/word/2010/wordprocessingGroup" xmlns:wpi="http://schemas.microsoft.com/office/word/2010/wordprocessingInk" xmlns:wne="http://schemas.microsoft.com/office/word/2006/wordml" xmlns:wps="http://schemas.microsoft.com/office/word/2010/wordprocessingShape" mc:Ignorable="w14 w15 w16se wp14">
+<w:hdr xmlns:wpc="http://schemas.microsoft.com/office/word/2010/wordprocessingCanvas" xmlns:mc="http://schemas.openxmlformats.org/markup-compatibility/2006" xmlns:o="urn:schemas-microsoft-com:office:office" xmlns:r="http://schemas.openxmlformats.org/officeDocument/2006/relationships" xmlns:m="http://schemas.openxmlformats.org/officeDocument/2006/math" xmlns:v="urn:schemas-microsoft-com:vml" xmlns:wp14="http://schemas.microsoft.com/office/word/2010/wordprocessingDrawing" xmlns:wp="http://schemas.openxmlformats.org/drawingml/2006/wordprocessingDrawing" xmlns:w10="urn:schemas-microsoft-com:office:word" xmlns:w="http://schemas.openxmlformats.org/wordprocessingml/2006/main" xmlns:w14="http://schemas.microsoft.com/office/word/2010/wordml" xmlns:w15="http://schemas.microsoft.com/office/word/2012/wordml" xmlns:wpg="http://schemas.microsoft.com/office/word/2010/wordprocessingGroup" xmlns:wpi="http://schemas.microsoft.com/office/word/2010/wordprocessingInk" xmlns:wne="http://schemas.microsoft.com/office/word/2006/wordml" xmlns:wps="http://schemas.microsoft.com/office/word/2010/wordprocessingShape" mc:Ignorable="w14 w15 wp14">
   <w:tbl>
     <w:tblPr>
       <w:tblW w:w="0" w:type="auto"/>
@@ -18654,6 +19438,7 @@
           <w:r>
             <w:rPr>
               <w:noProof/>
+              <w:lang w:val="en-GB" w:eastAsia="en-GB"/>
             </w:rPr>
             <w:drawing>
               <wp:inline distT="0" distB="0" distL="0" distR="0">
@@ -18929,7 +19714,7 @@
 </file>
 
 <file path=word/header10.xml><?xml version="1.0" encoding="utf-8"?>
-<w:hdr xmlns:wpc="http://schemas.microsoft.com/office/word/2010/wordprocessingCanvas" xmlns:cx="http://schemas.microsoft.com/office/drawing/2014/chartex" xmlns:mc="http://schemas.openxmlformats.org/markup-compatibility/2006" xmlns:o="urn:schemas-microsoft-com:office:office" xmlns:r="http://schemas.openxmlformats.org/officeDocument/2006/relationships" xmlns:m="http://schemas.openxmlformats.org/officeDocument/2006/math" xmlns:v="urn:schemas-microsoft-com:vml" xmlns:wp14="http://schemas.microsoft.com/office/word/2010/wordprocessingDrawing" xmlns:wp="http://schemas.openxmlformats.org/drawingml/2006/wordprocessingDrawing" xmlns:w10="urn:schemas-microsoft-com:office:word" xmlns:w="http://schemas.openxmlformats.org/wordprocessingml/2006/main" xmlns:w14="http://schemas.microsoft.com/office/word/2010/wordml" xmlns:w15="http://schemas.microsoft.com/office/word/2012/wordml" xmlns:w16se="http://schemas.microsoft.com/office/word/2015/wordml/symex" xmlns:wpg="http://schemas.microsoft.com/office/word/2010/wordprocessingGroup" xmlns:wpi="http://schemas.microsoft.com/office/word/2010/wordprocessingInk" xmlns:wne="http://schemas.microsoft.com/office/word/2006/wordml" xmlns:wps="http://schemas.microsoft.com/office/word/2010/wordprocessingShape" mc:Ignorable="w14 w15 w16se wp14">
+<w:hdr xmlns:wpc="http://schemas.microsoft.com/office/word/2010/wordprocessingCanvas" xmlns:mc="http://schemas.openxmlformats.org/markup-compatibility/2006" xmlns:o="urn:schemas-microsoft-com:office:office" xmlns:r="http://schemas.openxmlformats.org/officeDocument/2006/relationships" xmlns:m="http://schemas.openxmlformats.org/officeDocument/2006/math" xmlns:v="urn:schemas-microsoft-com:vml" xmlns:wp14="http://schemas.microsoft.com/office/word/2010/wordprocessingDrawing" xmlns:wp="http://schemas.openxmlformats.org/drawingml/2006/wordprocessingDrawing" xmlns:w10="urn:schemas-microsoft-com:office:word" xmlns:w="http://schemas.openxmlformats.org/wordprocessingml/2006/main" xmlns:w14="http://schemas.microsoft.com/office/word/2010/wordml" xmlns:w15="http://schemas.microsoft.com/office/word/2012/wordml" xmlns:wpg="http://schemas.microsoft.com/office/word/2010/wordprocessingGroup" xmlns:wpi="http://schemas.microsoft.com/office/word/2010/wordprocessingInk" xmlns:wne="http://schemas.microsoft.com/office/word/2006/wordml" xmlns:wps="http://schemas.microsoft.com/office/word/2010/wordprocessingShape" mc:Ignorable="w14 w15 wp14">
   <w:p>
     <w:pPr>
       <w:pStyle w:val="Header"/>
@@ -18987,7 +19772,7 @@
 </file>
 
 <file path=word/header11.xml><?xml version="1.0" encoding="utf-8"?>
-<w:hdr xmlns:wpc="http://schemas.microsoft.com/office/word/2010/wordprocessingCanvas" xmlns:cx="http://schemas.microsoft.com/office/drawing/2014/chartex" xmlns:mc="http://schemas.openxmlformats.org/markup-compatibility/2006" xmlns:o="urn:schemas-microsoft-com:office:office" xmlns:r="http://schemas.openxmlformats.org/officeDocument/2006/relationships" xmlns:m="http://schemas.openxmlformats.org/officeDocument/2006/math" xmlns:v="urn:schemas-microsoft-com:vml" xmlns:wp14="http://schemas.microsoft.com/office/word/2010/wordprocessingDrawing" xmlns:wp="http://schemas.openxmlformats.org/drawingml/2006/wordprocessingDrawing" xmlns:w10="urn:schemas-microsoft-com:office:word" xmlns:w="http://schemas.openxmlformats.org/wordprocessingml/2006/main" xmlns:w14="http://schemas.microsoft.com/office/word/2010/wordml" xmlns:w15="http://schemas.microsoft.com/office/word/2012/wordml" xmlns:w16se="http://schemas.microsoft.com/office/word/2015/wordml/symex" xmlns:wpg="http://schemas.microsoft.com/office/word/2010/wordprocessingGroup" xmlns:wpi="http://schemas.microsoft.com/office/word/2010/wordprocessingInk" xmlns:wne="http://schemas.microsoft.com/office/word/2006/wordml" xmlns:wps="http://schemas.microsoft.com/office/word/2010/wordprocessingShape" mc:Ignorable="w14 w15 w16se wp14">
+<w:hdr xmlns:wpc="http://schemas.microsoft.com/office/word/2010/wordprocessingCanvas" xmlns:mc="http://schemas.openxmlformats.org/markup-compatibility/2006" xmlns:o="urn:schemas-microsoft-com:office:office" xmlns:r="http://schemas.openxmlformats.org/officeDocument/2006/relationships" xmlns:m="http://schemas.openxmlformats.org/officeDocument/2006/math" xmlns:v="urn:schemas-microsoft-com:vml" xmlns:wp14="http://schemas.microsoft.com/office/word/2010/wordprocessingDrawing" xmlns:wp="http://schemas.openxmlformats.org/drawingml/2006/wordprocessingDrawing" xmlns:w10="urn:schemas-microsoft-com:office:word" xmlns:w="http://schemas.openxmlformats.org/wordprocessingml/2006/main" xmlns:w14="http://schemas.microsoft.com/office/word/2010/wordml" xmlns:w15="http://schemas.microsoft.com/office/word/2012/wordml" xmlns:wpg="http://schemas.microsoft.com/office/word/2010/wordprocessingGroup" xmlns:wpi="http://schemas.microsoft.com/office/word/2010/wordprocessingInk" xmlns:wne="http://schemas.microsoft.com/office/word/2006/wordml" xmlns:wps="http://schemas.microsoft.com/office/word/2010/wordprocessingShape" mc:Ignorable="w14 w15 wp14">
   <w:p>
     <w:pPr>
       <w:pStyle w:val="Header"/>
@@ -19045,7 +19830,7 @@
 </file>
 
 <file path=word/header12.xml><?xml version="1.0" encoding="utf-8"?>
-<w:hdr xmlns:wpc="http://schemas.microsoft.com/office/word/2010/wordprocessingCanvas" xmlns:cx="http://schemas.microsoft.com/office/drawing/2014/chartex" xmlns:mc="http://schemas.openxmlformats.org/markup-compatibility/2006" xmlns:o="urn:schemas-microsoft-com:office:office" xmlns:r="http://schemas.openxmlformats.org/officeDocument/2006/relationships" xmlns:m="http://schemas.openxmlformats.org/officeDocument/2006/math" xmlns:v="urn:schemas-microsoft-com:vml" xmlns:wp14="http://schemas.microsoft.com/office/word/2010/wordprocessingDrawing" xmlns:wp="http://schemas.openxmlformats.org/drawingml/2006/wordprocessingDrawing" xmlns:w10="urn:schemas-microsoft-com:office:word" xmlns:w="http://schemas.openxmlformats.org/wordprocessingml/2006/main" xmlns:w14="http://schemas.microsoft.com/office/word/2010/wordml" xmlns:w15="http://schemas.microsoft.com/office/word/2012/wordml" xmlns:w16se="http://schemas.microsoft.com/office/word/2015/wordml/symex" xmlns:wpg="http://schemas.microsoft.com/office/word/2010/wordprocessingGroup" xmlns:wpi="http://schemas.microsoft.com/office/word/2010/wordprocessingInk" xmlns:wne="http://schemas.microsoft.com/office/word/2006/wordml" xmlns:wps="http://schemas.microsoft.com/office/word/2010/wordprocessingShape" mc:Ignorable="w14 w15 w16se wp14">
+<w:hdr xmlns:wpc="http://schemas.microsoft.com/office/word/2010/wordprocessingCanvas" xmlns:mc="http://schemas.openxmlformats.org/markup-compatibility/2006" xmlns:o="urn:schemas-microsoft-com:office:office" xmlns:r="http://schemas.openxmlformats.org/officeDocument/2006/relationships" xmlns:m="http://schemas.openxmlformats.org/officeDocument/2006/math" xmlns:v="urn:schemas-microsoft-com:vml" xmlns:wp14="http://schemas.microsoft.com/office/word/2010/wordprocessingDrawing" xmlns:wp="http://schemas.openxmlformats.org/drawingml/2006/wordprocessingDrawing" xmlns:w10="urn:schemas-microsoft-com:office:word" xmlns:w="http://schemas.openxmlformats.org/wordprocessingml/2006/main" xmlns:w14="http://schemas.microsoft.com/office/word/2010/wordml" xmlns:w15="http://schemas.microsoft.com/office/word/2012/wordml" xmlns:wpg="http://schemas.microsoft.com/office/word/2010/wordprocessingGroup" xmlns:wpi="http://schemas.microsoft.com/office/word/2010/wordprocessingInk" xmlns:wne="http://schemas.microsoft.com/office/word/2006/wordml" xmlns:wps="http://schemas.microsoft.com/office/word/2010/wordprocessingShape" mc:Ignorable="w14 w15 wp14">
   <w:p>
     <w:pPr>
       <w:pStyle w:val="Header"/>
@@ -19100,7 +19885,7 @@
 </file>
 
 <file path=word/header2.xml><?xml version="1.0" encoding="utf-8"?>
-<w:hdr xmlns:wpc="http://schemas.microsoft.com/office/word/2010/wordprocessingCanvas" xmlns:cx="http://schemas.microsoft.com/office/drawing/2014/chartex" xmlns:mc="http://schemas.openxmlformats.org/markup-compatibility/2006" xmlns:o="urn:schemas-microsoft-com:office:office" xmlns:r="http://schemas.openxmlformats.org/officeDocument/2006/relationships" xmlns:m="http://schemas.openxmlformats.org/officeDocument/2006/math" xmlns:v="urn:schemas-microsoft-com:vml" xmlns:wp14="http://schemas.microsoft.com/office/word/2010/wordprocessingDrawing" xmlns:wp="http://schemas.openxmlformats.org/drawingml/2006/wordprocessingDrawing" xmlns:w10="urn:schemas-microsoft-com:office:word" xmlns:w="http://schemas.openxmlformats.org/wordprocessingml/2006/main" xmlns:w14="http://schemas.microsoft.com/office/word/2010/wordml" xmlns:w15="http://schemas.microsoft.com/office/word/2012/wordml" xmlns:w16se="http://schemas.microsoft.com/office/word/2015/wordml/symex" xmlns:wpg="http://schemas.microsoft.com/office/word/2010/wordprocessingGroup" xmlns:wpi="http://schemas.microsoft.com/office/word/2010/wordprocessingInk" xmlns:wne="http://schemas.microsoft.com/office/word/2006/wordml" xmlns:wps="http://schemas.microsoft.com/office/word/2010/wordprocessingShape" mc:Ignorable="w14 w15 w16se wp14">
+<w:hdr xmlns:wpc="http://schemas.microsoft.com/office/word/2010/wordprocessingCanvas" xmlns:mc="http://schemas.openxmlformats.org/markup-compatibility/2006" xmlns:o="urn:schemas-microsoft-com:office:office" xmlns:r="http://schemas.openxmlformats.org/officeDocument/2006/relationships" xmlns:m="http://schemas.openxmlformats.org/officeDocument/2006/math" xmlns:v="urn:schemas-microsoft-com:vml" xmlns:wp14="http://schemas.microsoft.com/office/word/2010/wordprocessingDrawing" xmlns:wp="http://schemas.openxmlformats.org/drawingml/2006/wordprocessingDrawing" xmlns:w10="urn:schemas-microsoft-com:office:word" xmlns:w="http://schemas.openxmlformats.org/wordprocessingml/2006/main" xmlns:w14="http://schemas.microsoft.com/office/word/2010/wordml" xmlns:w15="http://schemas.microsoft.com/office/word/2012/wordml" xmlns:wpg="http://schemas.microsoft.com/office/word/2010/wordprocessingGroup" xmlns:wpi="http://schemas.microsoft.com/office/word/2010/wordprocessingInk" xmlns:wne="http://schemas.microsoft.com/office/word/2006/wordml" xmlns:wps="http://schemas.microsoft.com/office/word/2010/wordprocessingShape" mc:Ignorable="w14 w15 wp14">
   <w:tbl>
     <w:tblPr>
       <w:tblW w:w="0" w:type="auto"/>
@@ -19154,6 +19939,7 @@
           <w:r>
             <w:rPr>
               <w:noProof/>
+              <w:lang w:val="en-GB" w:eastAsia="en-GB"/>
             </w:rPr>
             <w:drawing>
               <wp:inline distT="0" distB="0" distL="0" distR="0">
@@ -19386,7 +20172,7 @@
 </file>
 
 <file path=word/header3.xml><?xml version="1.0" encoding="utf-8"?>
-<w:hdr xmlns:wpc="http://schemas.microsoft.com/office/word/2010/wordprocessingCanvas" xmlns:cx="http://schemas.microsoft.com/office/drawing/2014/chartex" xmlns:mc="http://schemas.openxmlformats.org/markup-compatibility/2006" xmlns:o="urn:schemas-microsoft-com:office:office" xmlns:r="http://schemas.openxmlformats.org/officeDocument/2006/relationships" xmlns:m="http://schemas.openxmlformats.org/officeDocument/2006/math" xmlns:v="urn:schemas-microsoft-com:vml" xmlns:wp14="http://schemas.microsoft.com/office/word/2010/wordprocessingDrawing" xmlns:wp="http://schemas.openxmlformats.org/drawingml/2006/wordprocessingDrawing" xmlns:w10="urn:schemas-microsoft-com:office:word" xmlns:w="http://schemas.openxmlformats.org/wordprocessingml/2006/main" xmlns:w14="http://schemas.microsoft.com/office/word/2010/wordml" xmlns:w15="http://schemas.microsoft.com/office/word/2012/wordml" xmlns:w16se="http://schemas.microsoft.com/office/word/2015/wordml/symex" xmlns:wpg="http://schemas.microsoft.com/office/word/2010/wordprocessingGroup" xmlns:wpi="http://schemas.microsoft.com/office/word/2010/wordprocessingInk" xmlns:wne="http://schemas.microsoft.com/office/word/2006/wordml" xmlns:wps="http://schemas.microsoft.com/office/word/2010/wordprocessingShape" mc:Ignorable="w14 w15 w16se wp14">
+<w:hdr xmlns:wpc="http://schemas.microsoft.com/office/word/2010/wordprocessingCanvas" xmlns:mc="http://schemas.openxmlformats.org/markup-compatibility/2006" xmlns:o="urn:schemas-microsoft-com:office:office" xmlns:r="http://schemas.openxmlformats.org/officeDocument/2006/relationships" xmlns:m="http://schemas.openxmlformats.org/officeDocument/2006/math" xmlns:v="urn:schemas-microsoft-com:vml" xmlns:wp14="http://schemas.microsoft.com/office/word/2010/wordprocessingDrawing" xmlns:wp="http://schemas.openxmlformats.org/drawingml/2006/wordprocessingDrawing" xmlns:w10="urn:schemas-microsoft-com:office:word" xmlns:w="http://schemas.openxmlformats.org/wordprocessingml/2006/main" xmlns:w14="http://schemas.microsoft.com/office/word/2010/wordml" xmlns:w15="http://schemas.microsoft.com/office/word/2012/wordml" xmlns:wpg="http://schemas.microsoft.com/office/word/2010/wordprocessingGroup" xmlns:wpi="http://schemas.microsoft.com/office/word/2010/wordprocessingInk" xmlns:wne="http://schemas.microsoft.com/office/word/2006/wordml" xmlns:wps="http://schemas.microsoft.com/office/word/2010/wordprocessingShape" mc:Ignorable="w14 w15 wp14">
   <w:p>
     <w:pPr>
       <w:pStyle w:val="Header"/>
@@ -19409,7 +20195,7 @@
 </file>
 
 <file path=word/header4.xml><?xml version="1.0" encoding="utf-8"?>
-<w:hdr xmlns:wpc="http://schemas.microsoft.com/office/word/2010/wordprocessingCanvas" xmlns:cx="http://schemas.microsoft.com/office/drawing/2014/chartex" xmlns:mc="http://schemas.openxmlformats.org/markup-compatibility/2006" xmlns:o="urn:schemas-microsoft-com:office:office" xmlns:r="http://schemas.openxmlformats.org/officeDocument/2006/relationships" xmlns:m="http://schemas.openxmlformats.org/officeDocument/2006/math" xmlns:v="urn:schemas-microsoft-com:vml" xmlns:wp14="http://schemas.microsoft.com/office/word/2010/wordprocessingDrawing" xmlns:wp="http://schemas.openxmlformats.org/drawingml/2006/wordprocessingDrawing" xmlns:w10="urn:schemas-microsoft-com:office:word" xmlns:w="http://schemas.openxmlformats.org/wordprocessingml/2006/main" xmlns:w14="http://schemas.microsoft.com/office/word/2010/wordml" xmlns:w15="http://schemas.microsoft.com/office/word/2012/wordml" xmlns:w16se="http://schemas.microsoft.com/office/word/2015/wordml/symex" xmlns:wpg="http://schemas.microsoft.com/office/word/2010/wordprocessingGroup" xmlns:wpi="http://schemas.microsoft.com/office/word/2010/wordprocessingInk" xmlns:wne="http://schemas.microsoft.com/office/word/2006/wordml" xmlns:wps="http://schemas.microsoft.com/office/word/2010/wordprocessingShape" mc:Ignorable="w14 w15 w16se wp14">
+<w:hdr xmlns:wpc="http://schemas.microsoft.com/office/word/2010/wordprocessingCanvas" xmlns:mc="http://schemas.openxmlformats.org/markup-compatibility/2006" xmlns:o="urn:schemas-microsoft-com:office:office" xmlns:r="http://schemas.openxmlformats.org/officeDocument/2006/relationships" xmlns:m="http://schemas.openxmlformats.org/officeDocument/2006/math" xmlns:v="urn:schemas-microsoft-com:vml" xmlns:wp14="http://schemas.microsoft.com/office/word/2010/wordprocessingDrawing" xmlns:wp="http://schemas.openxmlformats.org/drawingml/2006/wordprocessingDrawing" xmlns:w10="urn:schemas-microsoft-com:office:word" xmlns:w="http://schemas.openxmlformats.org/wordprocessingml/2006/main" xmlns:w14="http://schemas.microsoft.com/office/word/2010/wordml" xmlns:w15="http://schemas.microsoft.com/office/word/2012/wordml" xmlns:wpg="http://schemas.microsoft.com/office/word/2010/wordprocessingGroup" xmlns:wpi="http://schemas.microsoft.com/office/word/2010/wordprocessingInk" xmlns:wne="http://schemas.microsoft.com/office/word/2006/wordml" xmlns:wps="http://schemas.microsoft.com/office/word/2010/wordprocessingShape" mc:Ignorable="w14 w15 wp14">
   <w:p>
     <w:pPr>
       <w:pStyle w:val="Header"/>
@@ -19432,7 +20218,7 @@
 </file>
 
 <file path=word/header5.xml><?xml version="1.0" encoding="utf-8"?>
-<w:hdr xmlns:wpc="http://schemas.microsoft.com/office/word/2010/wordprocessingCanvas" xmlns:cx="http://schemas.microsoft.com/office/drawing/2014/chartex" xmlns:mc="http://schemas.openxmlformats.org/markup-compatibility/2006" xmlns:o="urn:schemas-microsoft-com:office:office" xmlns:r="http://schemas.openxmlformats.org/officeDocument/2006/relationships" xmlns:m="http://schemas.openxmlformats.org/officeDocument/2006/math" xmlns:v="urn:schemas-microsoft-com:vml" xmlns:wp14="http://schemas.microsoft.com/office/word/2010/wordprocessingDrawing" xmlns:wp="http://schemas.openxmlformats.org/drawingml/2006/wordprocessingDrawing" xmlns:w10="urn:schemas-microsoft-com:office:word" xmlns:w="http://schemas.openxmlformats.org/wordprocessingml/2006/main" xmlns:w14="http://schemas.microsoft.com/office/word/2010/wordml" xmlns:w15="http://schemas.microsoft.com/office/word/2012/wordml" xmlns:w16se="http://schemas.microsoft.com/office/word/2015/wordml/symex" xmlns:wpg="http://schemas.microsoft.com/office/word/2010/wordprocessingGroup" xmlns:wpi="http://schemas.microsoft.com/office/word/2010/wordprocessingInk" xmlns:wne="http://schemas.microsoft.com/office/word/2006/wordml" xmlns:wps="http://schemas.microsoft.com/office/word/2010/wordprocessingShape" mc:Ignorable="w14 w15 w16se wp14">
+<w:hdr xmlns:wpc="http://schemas.microsoft.com/office/word/2010/wordprocessingCanvas" xmlns:mc="http://schemas.openxmlformats.org/markup-compatibility/2006" xmlns:o="urn:schemas-microsoft-com:office:office" xmlns:r="http://schemas.openxmlformats.org/officeDocument/2006/relationships" xmlns:m="http://schemas.openxmlformats.org/officeDocument/2006/math" xmlns:v="urn:schemas-microsoft-com:vml" xmlns:wp14="http://schemas.microsoft.com/office/word/2010/wordprocessingDrawing" xmlns:wp="http://schemas.openxmlformats.org/drawingml/2006/wordprocessingDrawing" xmlns:w10="urn:schemas-microsoft-com:office:word" xmlns:w="http://schemas.openxmlformats.org/wordprocessingml/2006/main" xmlns:w14="http://schemas.microsoft.com/office/word/2010/wordml" xmlns:w15="http://schemas.microsoft.com/office/word/2012/wordml" xmlns:wpg="http://schemas.microsoft.com/office/word/2010/wordprocessingGroup" xmlns:wpi="http://schemas.microsoft.com/office/word/2010/wordprocessingInk" xmlns:wne="http://schemas.microsoft.com/office/word/2006/wordml" xmlns:wps="http://schemas.microsoft.com/office/word/2010/wordprocessingShape" mc:Ignorable="w14 w15 wp14">
   <w:p>
     <w:pPr>
       <w:pStyle w:val="Header"/>
@@ -19452,7 +20238,7 @@
 </file>
 
 <file path=word/header6.xml><?xml version="1.0" encoding="utf-8"?>
-<w:hdr xmlns:wpc="http://schemas.microsoft.com/office/word/2010/wordprocessingCanvas" xmlns:cx="http://schemas.microsoft.com/office/drawing/2014/chartex" xmlns:mc="http://schemas.openxmlformats.org/markup-compatibility/2006" xmlns:o="urn:schemas-microsoft-com:office:office" xmlns:r="http://schemas.openxmlformats.org/officeDocument/2006/relationships" xmlns:m="http://schemas.openxmlformats.org/officeDocument/2006/math" xmlns:v="urn:schemas-microsoft-com:vml" xmlns:wp14="http://schemas.microsoft.com/office/word/2010/wordprocessingDrawing" xmlns:wp="http://schemas.openxmlformats.org/drawingml/2006/wordprocessingDrawing" xmlns:w10="urn:schemas-microsoft-com:office:word" xmlns:w="http://schemas.openxmlformats.org/wordprocessingml/2006/main" xmlns:w14="http://schemas.microsoft.com/office/word/2010/wordml" xmlns:w15="http://schemas.microsoft.com/office/word/2012/wordml" xmlns:w16se="http://schemas.microsoft.com/office/word/2015/wordml/symex" xmlns:wpg="http://schemas.microsoft.com/office/word/2010/wordprocessingGroup" xmlns:wpi="http://schemas.microsoft.com/office/word/2010/wordprocessingInk" xmlns:wne="http://schemas.microsoft.com/office/word/2006/wordml" xmlns:wps="http://schemas.microsoft.com/office/word/2010/wordprocessingShape" mc:Ignorable="w14 w15 w16se wp14">
+<w:hdr xmlns:wpc="http://schemas.microsoft.com/office/word/2010/wordprocessingCanvas" xmlns:mc="http://schemas.openxmlformats.org/markup-compatibility/2006" xmlns:o="urn:schemas-microsoft-com:office:office" xmlns:r="http://schemas.openxmlformats.org/officeDocument/2006/relationships" xmlns:m="http://schemas.openxmlformats.org/officeDocument/2006/math" xmlns:v="urn:schemas-microsoft-com:vml" xmlns:wp14="http://schemas.microsoft.com/office/word/2010/wordprocessingDrawing" xmlns:wp="http://schemas.openxmlformats.org/drawingml/2006/wordprocessingDrawing" xmlns:w10="urn:schemas-microsoft-com:office:word" xmlns:w="http://schemas.openxmlformats.org/wordprocessingml/2006/main" xmlns:w14="http://schemas.microsoft.com/office/word/2010/wordml" xmlns:w15="http://schemas.microsoft.com/office/word/2012/wordml" xmlns:wpg="http://schemas.microsoft.com/office/word/2010/wordprocessingGroup" xmlns:wpi="http://schemas.microsoft.com/office/word/2010/wordprocessingInk" xmlns:wne="http://schemas.microsoft.com/office/word/2006/wordml" xmlns:wps="http://schemas.microsoft.com/office/word/2010/wordprocessingShape" mc:Ignorable="w14 w15 wp14">
   <w:p>
     <w:pPr>
       <w:pStyle w:val="Header"/>
@@ -19475,7 +20261,7 @@
 </file>
 
 <file path=word/header7.xml><?xml version="1.0" encoding="utf-8"?>
-<w:hdr xmlns:wpc="http://schemas.microsoft.com/office/word/2010/wordprocessingCanvas" xmlns:cx="http://schemas.microsoft.com/office/drawing/2014/chartex" xmlns:mc="http://schemas.openxmlformats.org/markup-compatibility/2006" xmlns:o="urn:schemas-microsoft-com:office:office" xmlns:r="http://schemas.openxmlformats.org/officeDocument/2006/relationships" xmlns:m="http://schemas.openxmlformats.org/officeDocument/2006/math" xmlns:v="urn:schemas-microsoft-com:vml" xmlns:wp14="http://schemas.microsoft.com/office/word/2010/wordprocessingDrawing" xmlns:wp="http://schemas.openxmlformats.org/drawingml/2006/wordprocessingDrawing" xmlns:w10="urn:schemas-microsoft-com:office:word" xmlns:w="http://schemas.openxmlformats.org/wordprocessingml/2006/main" xmlns:w14="http://schemas.microsoft.com/office/word/2010/wordml" xmlns:w15="http://schemas.microsoft.com/office/word/2012/wordml" xmlns:w16se="http://schemas.microsoft.com/office/word/2015/wordml/symex" xmlns:wpg="http://schemas.microsoft.com/office/word/2010/wordprocessingGroup" xmlns:wpi="http://schemas.microsoft.com/office/word/2010/wordprocessingInk" xmlns:wne="http://schemas.microsoft.com/office/word/2006/wordml" xmlns:wps="http://schemas.microsoft.com/office/word/2010/wordprocessingShape" mc:Ignorable="w14 w15 w16se wp14">
+<w:hdr xmlns:wpc="http://schemas.microsoft.com/office/word/2010/wordprocessingCanvas" xmlns:mc="http://schemas.openxmlformats.org/markup-compatibility/2006" xmlns:o="urn:schemas-microsoft-com:office:office" xmlns:r="http://schemas.openxmlformats.org/officeDocument/2006/relationships" xmlns:m="http://schemas.openxmlformats.org/officeDocument/2006/math" xmlns:v="urn:schemas-microsoft-com:vml" xmlns:wp14="http://schemas.microsoft.com/office/word/2010/wordprocessingDrawing" xmlns:wp="http://schemas.openxmlformats.org/drawingml/2006/wordprocessingDrawing" xmlns:w10="urn:schemas-microsoft-com:office:word" xmlns:w="http://schemas.openxmlformats.org/wordprocessingml/2006/main" xmlns:w14="http://schemas.microsoft.com/office/word/2010/wordml" xmlns:w15="http://schemas.microsoft.com/office/word/2012/wordml" xmlns:wpg="http://schemas.microsoft.com/office/word/2010/wordprocessingGroup" xmlns:wpi="http://schemas.microsoft.com/office/word/2010/wordprocessingInk" xmlns:wne="http://schemas.microsoft.com/office/word/2006/wordml" xmlns:wps="http://schemas.microsoft.com/office/word/2010/wordprocessingShape" mc:Ignorable="w14 w15 wp14">
   <w:p>
     <w:pPr>
       <w:pStyle w:val="Header"/>
@@ -19498,7 +20284,7 @@
 </file>
 
 <file path=word/header8.xml><?xml version="1.0" encoding="utf-8"?>
-<w:hdr xmlns:wpc="http://schemas.microsoft.com/office/word/2010/wordprocessingCanvas" xmlns:cx="http://schemas.microsoft.com/office/drawing/2014/chartex" xmlns:mc="http://schemas.openxmlformats.org/markup-compatibility/2006" xmlns:o="urn:schemas-microsoft-com:office:office" xmlns:r="http://schemas.openxmlformats.org/officeDocument/2006/relationships" xmlns:m="http://schemas.openxmlformats.org/officeDocument/2006/math" xmlns:v="urn:schemas-microsoft-com:vml" xmlns:wp14="http://schemas.microsoft.com/office/word/2010/wordprocessingDrawing" xmlns:wp="http://schemas.openxmlformats.org/drawingml/2006/wordprocessingDrawing" xmlns:w10="urn:schemas-microsoft-com:office:word" xmlns:w="http://schemas.openxmlformats.org/wordprocessingml/2006/main" xmlns:w14="http://schemas.microsoft.com/office/word/2010/wordml" xmlns:w15="http://schemas.microsoft.com/office/word/2012/wordml" xmlns:w16se="http://schemas.microsoft.com/office/word/2015/wordml/symex" xmlns:wpg="http://schemas.microsoft.com/office/word/2010/wordprocessingGroup" xmlns:wpi="http://schemas.microsoft.com/office/word/2010/wordprocessingInk" xmlns:wne="http://schemas.microsoft.com/office/word/2006/wordml" xmlns:wps="http://schemas.microsoft.com/office/word/2010/wordprocessingShape" mc:Ignorable="w14 w15 w16se wp14">
+<w:hdr xmlns:wpc="http://schemas.microsoft.com/office/word/2010/wordprocessingCanvas" xmlns:mc="http://schemas.openxmlformats.org/markup-compatibility/2006" xmlns:o="urn:schemas-microsoft-com:office:office" xmlns:r="http://schemas.openxmlformats.org/officeDocument/2006/relationships" xmlns:m="http://schemas.openxmlformats.org/officeDocument/2006/math" xmlns:v="urn:schemas-microsoft-com:vml" xmlns:wp14="http://schemas.microsoft.com/office/word/2010/wordprocessingDrawing" xmlns:wp="http://schemas.openxmlformats.org/drawingml/2006/wordprocessingDrawing" xmlns:w10="urn:schemas-microsoft-com:office:word" xmlns:w="http://schemas.openxmlformats.org/wordprocessingml/2006/main" xmlns:w14="http://schemas.microsoft.com/office/word/2010/wordml" xmlns:w15="http://schemas.microsoft.com/office/word/2012/wordml" xmlns:wpg="http://schemas.microsoft.com/office/word/2010/wordprocessingGroup" xmlns:wpi="http://schemas.microsoft.com/office/word/2010/wordprocessingInk" xmlns:wne="http://schemas.microsoft.com/office/word/2006/wordml" xmlns:wps="http://schemas.microsoft.com/office/word/2010/wordprocessingShape" mc:Ignorable="w14 w15 wp14">
   <w:p>
     <w:pPr>
       <w:pStyle w:val="Header"/>
@@ -19550,7 +20336,7 @@
 </file>
 
 <file path=word/header9.xml><?xml version="1.0" encoding="utf-8"?>
-<w:hdr xmlns:wpc="http://schemas.microsoft.com/office/word/2010/wordprocessingCanvas" xmlns:cx="http://schemas.microsoft.com/office/drawing/2014/chartex" xmlns:mc="http://schemas.openxmlformats.org/markup-compatibility/2006" xmlns:o="urn:schemas-microsoft-com:office:office" xmlns:r="http://schemas.openxmlformats.org/officeDocument/2006/relationships" xmlns:m="http://schemas.openxmlformats.org/officeDocument/2006/math" xmlns:v="urn:schemas-microsoft-com:vml" xmlns:wp14="http://schemas.microsoft.com/office/word/2010/wordprocessingDrawing" xmlns:wp="http://schemas.openxmlformats.org/drawingml/2006/wordprocessingDrawing" xmlns:w10="urn:schemas-microsoft-com:office:word" xmlns:w="http://schemas.openxmlformats.org/wordprocessingml/2006/main" xmlns:w14="http://schemas.microsoft.com/office/word/2010/wordml" xmlns:w15="http://schemas.microsoft.com/office/word/2012/wordml" xmlns:w16se="http://schemas.microsoft.com/office/word/2015/wordml/symex" xmlns:wpg="http://schemas.microsoft.com/office/word/2010/wordprocessingGroup" xmlns:wpi="http://schemas.microsoft.com/office/word/2010/wordprocessingInk" xmlns:wne="http://schemas.microsoft.com/office/word/2006/wordml" xmlns:wps="http://schemas.microsoft.com/office/word/2010/wordprocessingShape" mc:Ignorable="w14 w15 w16se wp14">
+<w:hdr xmlns:wpc="http://schemas.microsoft.com/office/word/2010/wordprocessingCanvas" xmlns:mc="http://schemas.openxmlformats.org/markup-compatibility/2006" xmlns:o="urn:schemas-microsoft-com:office:office" xmlns:r="http://schemas.openxmlformats.org/officeDocument/2006/relationships" xmlns:m="http://schemas.openxmlformats.org/officeDocument/2006/math" xmlns:v="urn:schemas-microsoft-com:vml" xmlns:wp14="http://schemas.microsoft.com/office/word/2010/wordprocessingDrawing" xmlns:wp="http://schemas.openxmlformats.org/drawingml/2006/wordprocessingDrawing" xmlns:w10="urn:schemas-microsoft-com:office:word" xmlns:w="http://schemas.openxmlformats.org/wordprocessingml/2006/main" xmlns:w14="http://schemas.microsoft.com/office/word/2010/wordml" xmlns:w15="http://schemas.microsoft.com/office/word/2012/wordml" xmlns:wpg="http://schemas.microsoft.com/office/word/2010/wordprocessingGroup" xmlns:wpi="http://schemas.microsoft.com/office/word/2010/wordprocessingInk" xmlns:wne="http://schemas.microsoft.com/office/word/2006/wordml" xmlns:wps="http://schemas.microsoft.com/office/word/2010/wordprocessingShape" mc:Ignorable="w14 w15 wp14">
   <w:p>
     <w:pPr>
       <w:pStyle w:val="Header"/>
@@ -19602,7 +20388,7 @@
 </file>
 
 <file path=word/numbering.xml><?xml version="1.0" encoding="utf-8"?>
-<w:numbering xmlns:wpc="http://schemas.microsoft.com/office/word/2010/wordprocessingCanvas" xmlns:cx="http://schemas.microsoft.com/office/drawing/2014/chartex" xmlns:mc="http://schemas.openxmlformats.org/markup-compatibility/2006" xmlns:o="urn:schemas-microsoft-com:office:office" xmlns:r="http://schemas.openxmlformats.org/officeDocument/2006/relationships" xmlns:m="http://schemas.openxmlformats.org/officeDocument/2006/math" xmlns:v="urn:schemas-microsoft-com:vml" xmlns:wp14="http://schemas.microsoft.com/office/word/2010/wordprocessingDrawing" xmlns:wp="http://schemas.openxmlformats.org/drawingml/2006/wordprocessingDrawing" xmlns:w10="urn:schemas-microsoft-com:office:word" xmlns:w="http://schemas.openxmlformats.org/wordprocessingml/2006/main" xmlns:w14="http://schemas.microsoft.com/office/word/2010/wordml" xmlns:w15="http://schemas.microsoft.com/office/word/2012/wordml" xmlns:w16se="http://schemas.microsoft.com/office/word/2015/wordml/symex" xmlns:wpg="http://schemas.microsoft.com/office/word/2010/wordprocessingGroup" xmlns:wpi="http://schemas.microsoft.com/office/word/2010/wordprocessingInk" xmlns:wne="http://schemas.microsoft.com/office/word/2006/wordml" xmlns:wps="http://schemas.microsoft.com/office/word/2010/wordprocessingShape" mc:Ignorable="w14 w15 w16se wp14">
+<w:numbering xmlns:wpc="http://schemas.microsoft.com/office/word/2010/wordprocessingCanvas" xmlns:mc="http://schemas.openxmlformats.org/markup-compatibility/2006" xmlns:o="urn:schemas-microsoft-com:office:office" xmlns:r="http://schemas.openxmlformats.org/officeDocument/2006/relationships" xmlns:m="http://schemas.openxmlformats.org/officeDocument/2006/math" xmlns:v="urn:schemas-microsoft-com:vml" xmlns:wp14="http://schemas.microsoft.com/office/word/2010/wordprocessingDrawing" xmlns:wp="http://schemas.openxmlformats.org/drawingml/2006/wordprocessingDrawing" xmlns:w10="urn:schemas-microsoft-com:office:word" xmlns:w="http://schemas.openxmlformats.org/wordprocessingml/2006/main" xmlns:w14="http://schemas.microsoft.com/office/word/2010/wordml" xmlns:w15="http://schemas.microsoft.com/office/word/2012/wordml" xmlns:wpg="http://schemas.microsoft.com/office/word/2010/wordprocessingGroup" xmlns:wpi="http://schemas.microsoft.com/office/word/2010/wordprocessingInk" xmlns:wne="http://schemas.microsoft.com/office/word/2006/wordml" xmlns:wps="http://schemas.microsoft.com/office/word/2010/wordprocessingShape" mc:Ignorable="w14 w15 wp14">
   <w:abstractNum w:abstractNumId="0" w15:restartNumberingAfterBreak="0">
     <w:nsid w:val="18291A71"/>
     <w:multiLevelType w:val="multilevel"/>
@@ -20616,7 +21402,7 @@
 </file>
 
 <file path=word/styles.xml><?xml version="1.0" encoding="utf-8"?>
-<w:styles xmlns:mc="http://schemas.openxmlformats.org/markup-compatibility/2006" xmlns:r="http://schemas.openxmlformats.org/officeDocument/2006/relationships" xmlns:w="http://schemas.openxmlformats.org/wordprocessingml/2006/main" xmlns:w14="http://schemas.microsoft.com/office/word/2010/wordml" xmlns:w15="http://schemas.microsoft.com/office/word/2012/wordml" xmlns:w16se="http://schemas.microsoft.com/office/word/2015/wordml/symex" mc:Ignorable="w14 w15 w16se">
+<w:styles xmlns:mc="http://schemas.openxmlformats.org/markup-compatibility/2006" xmlns:r="http://schemas.openxmlformats.org/officeDocument/2006/relationships" xmlns:w="http://schemas.openxmlformats.org/wordprocessingml/2006/main" xmlns:w14="http://schemas.microsoft.com/office/word/2010/wordml" xmlns:w15="http://schemas.microsoft.com/office/word/2012/wordml" mc:Ignorable="w14 w15">
   <w:docDefaults>
     <w:rPrDefault>
       <w:rPr>

</xml_diff>

<commit_message>
dodao biranje zeljenog foldera (ipv4)
</commit_message>
<xml_diff>
--- a/dokumentacijaDiplomski.docx
+++ b/dokumentacijaDiplomski.docx
@@ -70,10 +70,10 @@
                   <v:path o:extrusionok="f" gradientshapeok="t" o:connecttype="rect"/>
                   <o:lock v:ext="edit" aspectratio="t"/>
                 </v:shapetype>
-                <v:shape id="_x0000_i1025" type="#_x0000_t75" style="width:64.55pt;height:64.55pt" o:ole="" fillcolor="window">
+                <v:shape id="_x0000_i1025" type="#_x0000_t75" style="width:64.5pt;height:64.5pt" o:ole="" fillcolor="window">
                   <v:imagedata r:id="rId7" o:title=""/>
                 </v:shape>
-                <o:OLEObject Type="Embed" ProgID="CorelDraw.Graphic.7" ShapeID="_x0000_i1025" DrawAspect="Content" ObjectID="_1591699233" r:id="rId8"/>
+                <o:OLEObject Type="Embed" ProgID="CorelDraw.Graphic.7" ShapeID="_x0000_i1025" DrawAspect="Content" ObjectID="_1591783620" r:id="rId8"/>
               </w:object>
             </w:r>
           </w:p>
@@ -10745,130 +10745,130 @@
         <w:rPr>
           <w:lang w:val="sr-Latn-RS"/>
         </w:rPr>
+        <w:t xml:space="preserve">U drugom poglavlju </w:t>
+      </w:r>
+      <w:r>
+        <w:rPr>
+          <w:lang w:val="sr-Latn-RS"/>
+        </w:rPr>
+        <w:t>se nalaze teorijske osnove koje su neophodne za shvatanje</w:t>
+      </w:r>
+      <w:r>
+        <w:rPr>
+          <w:lang w:val="sr-Latn-RS"/>
+        </w:rPr>
+        <w:t xml:space="preserve"> </w:t>
+      </w:r>
+      <w:r>
+        <w:rPr>
+          <w:lang w:val="sr-Latn-RS"/>
+        </w:rPr>
+        <w:t xml:space="preserve"> rada – opis </w:t>
+      </w:r>
+      <w:r>
+        <w:rPr>
+          <w:i/>
+          <w:lang w:val="sr-Latn-RS"/>
+        </w:rPr>
+        <w:t>zFAS</w:t>
+      </w:r>
+      <w:r>
+        <w:rPr>
+          <w:i/>
+          <w:lang w:val="sr-Latn-RS"/>
+        </w:rPr>
+        <w:t xml:space="preserve"> </w:t>
+      </w:r>
+      <w:r>
+        <w:rPr>
+          <w:lang w:val="sr-Latn-RS"/>
+        </w:rPr>
+        <w:t xml:space="preserve">razvojne ploče, pojašnjenje </w:t>
+      </w:r>
+      <w:r>
+        <w:rPr>
+          <w:i/>
+          <w:lang w:val="sr-Latn-RS"/>
+        </w:rPr>
+        <w:t>TCP</w:t>
+      </w:r>
+      <w:r>
+        <w:rPr>
+          <w:lang w:val="sr-Latn-RS"/>
+        </w:rPr>
+        <w:t xml:space="preserve"> i </w:t>
+      </w:r>
+      <w:r>
+        <w:rPr>
+          <w:i/>
+          <w:lang w:val="sr-Latn-RS"/>
+        </w:rPr>
+        <w:t>I</w:t>
+      </w:r>
+      <w:r>
+        <w:rPr>
+          <w:i/>
+          <w:lang w:val="sr-Latn-RS"/>
+        </w:rPr>
+        <w:t>P</w:t>
+      </w:r>
+      <w:r>
+        <w:rPr>
+          <w:i/>
+          <w:lang w:val="sr-Latn-RS"/>
+        </w:rPr>
+        <w:t>v6</w:t>
+      </w:r>
+      <w:r>
+        <w:rPr>
+          <w:lang w:val="sr-Latn-RS"/>
+        </w:rPr>
+        <w:t xml:space="preserve"> protokola kao i nekoliko reči o asimetričnoj </w:t>
+      </w:r>
+      <w:r>
+        <w:rPr>
+          <w:i/>
+          <w:lang w:val="sr-Latn-RS"/>
+        </w:rPr>
+        <w:t>RSA</w:t>
+      </w:r>
+      <w:r>
+        <w:rPr>
+          <w:lang w:val="sr-Latn-RS"/>
+        </w:rPr>
+        <w:t xml:space="preserve"> enkripciji.</w:t>
+      </w:r>
+    </w:p>
+    <w:p>
+      <w:pPr>
+        <w:rPr>
+          <w:lang w:val="sr-Latn-RS"/>
+        </w:rPr>
+      </w:pPr>
+      <w:r>
+        <w:rPr>
+          <w:lang w:val="sr-Latn-RS"/>
+        </w:rPr>
+        <w:t xml:space="preserve">Treće </w:t>
+      </w:r>
+      <w:r>
+        <w:rPr>
+          <w:lang w:val="sr-Latn-RS"/>
+        </w:rPr>
+        <w:t>poglavlje sadrži koncept rešenja.</w:t>
+      </w:r>
+    </w:p>
+    <w:p>
+      <w:pPr>
+        <w:rPr>
+          <w:lang w:val="sr-Latn-RS"/>
+        </w:rPr>
+      </w:pPr>
+      <w:r>
+        <w:rPr>
+          <w:lang w:val="sr-Latn-RS"/>
+        </w:rPr>
         <w:lastRenderedPageBreak/>
-        <w:t xml:space="preserve">U drugom poglavlju </w:t>
-      </w:r>
-      <w:r>
-        <w:rPr>
-          <w:lang w:val="sr-Latn-RS"/>
-        </w:rPr>
-        <w:t>se nalaze teorijske osnove koje su neophodne za shvatanje</w:t>
-      </w:r>
-      <w:r>
-        <w:rPr>
-          <w:lang w:val="sr-Latn-RS"/>
-        </w:rPr>
-        <w:t xml:space="preserve"> </w:t>
-      </w:r>
-      <w:r>
-        <w:rPr>
-          <w:lang w:val="sr-Latn-RS"/>
-        </w:rPr>
-        <w:t xml:space="preserve"> rada – opis </w:t>
-      </w:r>
-      <w:r>
-        <w:rPr>
-          <w:i/>
-          <w:lang w:val="sr-Latn-RS"/>
-        </w:rPr>
-        <w:t>zFAS</w:t>
-      </w:r>
-      <w:r>
-        <w:rPr>
-          <w:i/>
-          <w:lang w:val="sr-Latn-RS"/>
-        </w:rPr>
-        <w:t xml:space="preserve"> </w:t>
-      </w:r>
-      <w:r>
-        <w:rPr>
-          <w:lang w:val="sr-Latn-RS"/>
-        </w:rPr>
-        <w:t xml:space="preserve">razvojne ploče, pojašnjenje </w:t>
-      </w:r>
-      <w:r>
-        <w:rPr>
-          <w:i/>
-          <w:lang w:val="sr-Latn-RS"/>
-        </w:rPr>
-        <w:t>TCP</w:t>
-      </w:r>
-      <w:r>
-        <w:rPr>
-          <w:lang w:val="sr-Latn-RS"/>
-        </w:rPr>
-        <w:t xml:space="preserve"> i </w:t>
-      </w:r>
-      <w:r>
-        <w:rPr>
-          <w:i/>
-          <w:lang w:val="sr-Latn-RS"/>
-        </w:rPr>
-        <w:t>I</w:t>
-      </w:r>
-      <w:r>
-        <w:rPr>
-          <w:i/>
-          <w:lang w:val="sr-Latn-RS"/>
-        </w:rPr>
-        <w:t>P</w:t>
-      </w:r>
-      <w:r>
-        <w:rPr>
-          <w:i/>
-          <w:lang w:val="sr-Latn-RS"/>
-        </w:rPr>
-        <w:t>v6</w:t>
-      </w:r>
-      <w:r>
-        <w:rPr>
-          <w:lang w:val="sr-Latn-RS"/>
-        </w:rPr>
-        <w:t xml:space="preserve"> protokola kao i nekoliko reči o asimetričnoj </w:t>
-      </w:r>
-      <w:r>
-        <w:rPr>
-          <w:i/>
-          <w:lang w:val="sr-Latn-RS"/>
-        </w:rPr>
-        <w:t>RSA</w:t>
-      </w:r>
-      <w:r>
-        <w:rPr>
-          <w:lang w:val="sr-Latn-RS"/>
-        </w:rPr>
-        <w:t xml:space="preserve"> enkripciji.</w:t>
-      </w:r>
-    </w:p>
-    <w:p>
-      <w:pPr>
-        <w:rPr>
-          <w:lang w:val="sr-Latn-RS"/>
-        </w:rPr>
-      </w:pPr>
-      <w:r>
-        <w:rPr>
-          <w:lang w:val="sr-Latn-RS"/>
-        </w:rPr>
-        <w:t xml:space="preserve">Treće </w:t>
-      </w:r>
-      <w:r>
-        <w:rPr>
-          <w:lang w:val="sr-Latn-RS"/>
-        </w:rPr>
-        <w:t>poglavlje sadrži koncept rešenja.</w:t>
-      </w:r>
-    </w:p>
-    <w:p>
-      <w:pPr>
-        <w:rPr>
-          <w:lang w:val="sr-Latn-RS"/>
-        </w:rPr>
-      </w:pPr>
-      <w:r>
-        <w:rPr>
-          <w:lang w:val="sr-Latn-RS"/>
-        </w:rPr>
         <w:t xml:space="preserve">Četvrto poglavlje daje detaljan opis programskog rešenja sa dubljim analizama </w:t>
       </w:r>
       <w:r>
@@ -11093,7 +11093,6 @@
           <w:noProof/>
           <w:lang w:val="en-GB" w:eastAsia="en-GB"/>
         </w:rPr>
-        <w:lastRenderedPageBreak/>
         <w:drawing>
           <wp:inline distT="0" distB="0" distL="0" distR="0">
             <wp:extent cx="3829050" cy="2597150"/>
@@ -11396,139 +11395,139 @@
         <w:rPr>
           <w:lang w:val="sr-Latn-RS"/>
         </w:rPr>
+        <w:t>Jedna od najvećih prednosti</w:t>
+      </w:r>
+      <w:r>
+        <w:rPr>
+          <w:lang w:val="sr-Latn-RS"/>
+        </w:rPr>
+        <w:t xml:space="preserve"> koje</w:t>
+      </w:r>
+      <w:r>
+        <w:rPr>
+          <w:lang w:val="sr-Latn-RS"/>
+        </w:rPr>
+        <w:t xml:space="preserve"> proizvođačima</w:t>
+      </w:r>
+      <w:r>
+        <w:rPr>
+          <w:lang w:val="sr-Latn-RS"/>
+        </w:rPr>
+        <w:t xml:space="preserve"> pruža ova tehnologija</w:t>
+      </w:r>
+      <w:r>
+        <w:rPr>
+          <w:lang w:val="sr-Latn-RS"/>
+        </w:rPr>
+        <w:t xml:space="preserve"> je umnogome smanjena cena i težina kablova u vozilu.</w:t>
+      </w:r>
+    </w:p>
+    <w:p>
+      <w:pPr>
+        <w:rPr>
+          <w:lang w:val="en-GB"/>
+        </w:rPr>
+      </w:pPr>
+      <w:r>
+        <w:rPr>
+          <w:lang w:val="sr-Latn-RS"/>
+        </w:rPr>
+        <w:t xml:space="preserve">Korišćenje </w:t>
+      </w:r>
+      <w:r>
+        <w:rPr>
+          <w:i/>
+          <w:lang w:val="sr-Latn-RS"/>
+        </w:rPr>
+        <w:t>BroadR-Reach</w:t>
+      </w:r>
+      <w:r>
+        <w:rPr>
+          <w:lang w:val="sr-Latn-RS"/>
+        </w:rPr>
+        <w:t xml:space="preserve"> tehnologije omogućava prelazak sa više zatvorenih mreža u automobilu na jednu otvorenu mrežu koja je bazirana na Eternet (eng. </w:t>
+      </w:r>
+      <w:r>
+        <w:rPr>
+          <w:i/>
+          <w:lang w:val="sr-Latn-RS"/>
+        </w:rPr>
+        <w:t>Ethernet</w:t>
+      </w:r>
+      <w:r>
+        <w:rPr>
+          <w:lang w:val="sr-Latn-RS"/>
+        </w:rPr>
+        <w:t>) protokolu. Ovo dozvoljava proizvođačima da inkorporiraju veliki broj elektronskih sistema i uređaja u vozilo koji se tiču bezbednosti, udobnosti i razonode. Brzina prenosa podataka može da dostigne i 100Mbit/s, što prevazilazi standardnu Eternet konekciju.</w:t>
+      </w:r>
+      <w:r>
+        <w:rPr>
+          <w:lang w:val="sr-Latn-RS"/>
+        </w:rPr>
+        <w:t xml:space="preserve"> [1]</w:t>
+      </w:r>
+    </w:p>
+    <w:p>
+      <w:pPr>
+        <w:rPr>
+          <w:lang w:val="sr-Latn-RS"/>
+        </w:rPr>
+      </w:pPr>
+    </w:p>
+    <w:p>
+      <w:pPr>
+        <w:pStyle w:val="Heading2"/>
+        <w:rPr>
+          <w:lang w:val="sr-Latn-RS"/>
+        </w:rPr>
+      </w:pPr>
+      <w:bookmarkStart w:id="7" w:name="_Toc517776827"/>
+      <w:r>
+        <w:rPr>
+          <w:lang w:val="sr-Latn-RS"/>
+        </w:rPr>
+        <w:t>TCP protokol</w:t>
+      </w:r>
+      <w:bookmarkEnd w:id="7"/>
+    </w:p>
+    <w:p>
+      <w:pPr>
+        <w:rPr>
+          <w:lang w:val="sr-Latn-RS"/>
+        </w:rPr>
+      </w:pPr>
+    </w:p>
+    <w:p>
+      <w:r>
+        <w:rPr>
+          <w:i/>
+        </w:rPr>
+        <w:t>TCP</w:t>
+      </w:r>
+      <w:r>
+        <w:t xml:space="preserve"> predstavlja protokol transportnog nivoa. Ovaj protokol omogućava istovremeno dvosmernu pouzdanu komunikaciju između klijenta i servera. Komunikacija je realizovana u vidu konekcije koja se uspostavlja pomoću metode rukovanja (eng. </w:t>
+      </w:r>
+      <w:r>
+        <w:rPr>
+          <w:i/>
+        </w:rPr>
+        <w:t>Handshaking</w:t>
+      </w:r>
+      <w:r>
+        <w:t>). Iz tog razloga ne podržava multicast.</w:t>
+      </w:r>
+    </w:p>
+    <w:p/>
+    <w:p>
+      <w:pPr>
+        <w:keepNext/>
+      </w:pPr>
+      <w:r>
+        <w:rPr>
+          <w:noProof/>
+          <w:lang w:val="en-GB" w:eastAsia="en-GB"/>
+        </w:rPr>
         <w:lastRenderedPageBreak/>
-        <w:t>Jedna od najvećih prednosti</w:t>
-      </w:r>
-      <w:r>
-        <w:rPr>
-          <w:lang w:val="sr-Latn-RS"/>
-        </w:rPr>
-        <w:t xml:space="preserve"> koje</w:t>
-      </w:r>
-      <w:r>
-        <w:rPr>
-          <w:lang w:val="sr-Latn-RS"/>
-        </w:rPr>
-        <w:t xml:space="preserve"> proizvođačima</w:t>
-      </w:r>
-      <w:r>
-        <w:rPr>
-          <w:lang w:val="sr-Latn-RS"/>
-        </w:rPr>
-        <w:t xml:space="preserve"> pruža ova tehnologija</w:t>
-      </w:r>
-      <w:r>
-        <w:rPr>
-          <w:lang w:val="sr-Latn-RS"/>
-        </w:rPr>
-        <w:t xml:space="preserve"> je umnogome smanjena cena i težina kablova u vozilu.</w:t>
-      </w:r>
-    </w:p>
-    <w:p>
-      <w:pPr>
-        <w:rPr>
-          <w:lang w:val="en-GB"/>
-        </w:rPr>
-      </w:pPr>
-      <w:r>
-        <w:rPr>
-          <w:lang w:val="sr-Latn-RS"/>
-        </w:rPr>
-        <w:t xml:space="preserve">Korišćenje </w:t>
-      </w:r>
-      <w:r>
-        <w:rPr>
-          <w:i/>
-          <w:lang w:val="sr-Latn-RS"/>
-        </w:rPr>
-        <w:t>BroadR-Reach</w:t>
-      </w:r>
-      <w:r>
-        <w:rPr>
-          <w:lang w:val="sr-Latn-RS"/>
-        </w:rPr>
-        <w:t xml:space="preserve"> tehnologije omogućava prelazak sa više zatvorenih mreža u automobilu na jednu otvorenu mrežu koja je bazirana na Eternet (eng. </w:t>
-      </w:r>
-      <w:r>
-        <w:rPr>
-          <w:i/>
-          <w:lang w:val="sr-Latn-RS"/>
-        </w:rPr>
-        <w:t>Ethernet</w:t>
-      </w:r>
-      <w:r>
-        <w:rPr>
-          <w:lang w:val="sr-Latn-RS"/>
-        </w:rPr>
-        <w:t>) protokolu. Ovo dozvoljava proizvođačima da inkorporiraju veliki broj elektronskih sistema i uređaja u vozilo koji se tiču bezbednosti, udobnosti i razonode. Brzina prenosa podataka može da dostigne i 100Mbit/s, što prevazilazi standardnu Eternet konekciju.</w:t>
-      </w:r>
-      <w:r>
-        <w:rPr>
-          <w:lang w:val="sr-Latn-RS"/>
-        </w:rPr>
-        <w:t xml:space="preserve"> [1]</w:t>
-      </w:r>
-    </w:p>
-    <w:p>
-      <w:pPr>
-        <w:rPr>
-          <w:lang w:val="sr-Latn-RS"/>
-        </w:rPr>
-      </w:pPr>
-    </w:p>
-    <w:p>
-      <w:pPr>
-        <w:pStyle w:val="Heading2"/>
-        <w:rPr>
-          <w:lang w:val="sr-Latn-RS"/>
-        </w:rPr>
-      </w:pPr>
-      <w:bookmarkStart w:id="7" w:name="_Toc517776827"/>
-      <w:r>
-        <w:rPr>
-          <w:lang w:val="sr-Latn-RS"/>
-        </w:rPr>
-        <w:t>TCP protokol</w:t>
-      </w:r>
-      <w:bookmarkEnd w:id="7"/>
-    </w:p>
-    <w:p>
-      <w:pPr>
-        <w:rPr>
-          <w:lang w:val="sr-Latn-RS"/>
-        </w:rPr>
-      </w:pPr>
-    </w:p>
-    <w:p>
-      <w:r>
-        <w:rPr>
-          <w:i/>
-        </w:rPr>
-        <w:t>TCP</w:t>
-      </w:r>
-      <w:r>
-        <w:t xml:space="preserve"> predstavlja protokol transportnog nivoa. Ovaj protokol omogućava istovremeno dvosmernu pouzdanu komunikaciju između klijenta i servera. Komunikacija je realizovana u vidu konekcije koja se uspostavlja pomoću metode rukovanja (eng. </w:t>
-      </w:r>
-      <w:r>
-        <w:rPr>
-          <w:i/>
-        </w:rPr>
-        <w:t>Handshaking</w:t>
-      </w:r>
-      <w:r>
-        <w:t>). Iz tog razloga ne podržava multicast.</w:t>
-      </w:r>
-    </w:p>
-    <w:p/>
-    <w:p>
-      <w:pPr>
-        <w:keepNext/>
-      </w:pPr>
-      <w:r>
-        <w:rPr>
-          <w:noProof/>
-          <w:lang w:val="en-GB" w:eastAsia="en-GB"/>
-        </w:rPr>
         <w:drawing>
           <wp:inline distT="0" distB="0" distL="0" distR="0">
             <wp:extent cx="4896533" cy="1981477"/>
@@ -11719,7 +11718,6 @@
         <w:ind w:left="567" w:firstLine="0"/>
       </w:pPr>
       <w:r>
-        <w:lastRenderedPageBreak/>
         <w:t xml:space="preserve">• Osnovna jedinica prenosa </w:t>
       </w:r>
       <w:r>
@@ -11797,6 +11795,7 @@
           <w:noProof/>
           <w:lang w:val="en-GB" w:eastAsia="en-GB"/>
         </w:rPr>
+        <w:lastRenderedPageBreak/>
         <w:drawing>
           <wp:inline distT="0" distB="0" distL="0" distR="0">
             <wp:extent cx="4553585" cy="3515216"/>
@@ -12030,6 +12029,7 @@
         <w:ind w:left="567" w:firstLine="0"/>
       </w:pPr>
       <w:r>
+        <w:lastRenderedPageBreak/>
         <w:t xml:space="preserve">• Checksum - koristi se za za proveru da li se desila greška poruke nad zaglavljem i podacima prilikom prenosa. </w:t>
       </w:r>
     </w:p>
@@ -12278,6 +12278,7 @@
         <w:rPr>
           <w:lang w:val="sr-Latn-RS"/>
         </w:rPr>
+        <w:lastRenderedPageBreak/>
         <w:t>Prekid veze</w:t>
       </w:r>
       <w:bookmarkEnd w:id="12"/>
@@ -12735,7 +12736,14 @@
         <w:rPr>
           <w:color w:val="222222"/>
         </w:rPr>
-        <w:t>Adresa verzije 6 se piše kao osam četvorocifrenih heksadecimalnih brojeva (8 puta po 16 bitova) odvojenih dvotačkama. Jedan niz nula po adresi može da se izostavi, pa je 1080::800:0:417A isto što i 1080:0:0:0:0:800:0:417A.</w:t>
+        <w:t xml:space="preserve">Adresa verzije 6 se piše kao osam četvorocifrenih heksadecimalnih </w:t>
+      </w:r>
+      <w:r>
+        <w:rPr>
+          <w:color w:val="222222"/>
+        </w:rPr>
+        <w:lastRenderedPageBreak/>
+        <w:t>brojeva (8 puta po 16 bitova) odvojenih dvotačkama. Jedan niz nula po adresi može da se izostavi, pa je 1080::800:0:417A isto što i 1080:0:0:0:0:800:0:417A.</w:t>
       </w:r>
       <w:r>
         <w:rPr>
@@ -13252,6 +13260,7 @@
           <w:szCs w:val="24"/>
           <w:lang w:val="en-GB" w:eastAsia="en-GB"/>
         </w:rPr>
+        <w:lastRenderedPageBreak/>
         <w:drawing>
           <wp:inline distT="0" distB="0" distL="0" distR="0">
             <wp:extent cx="3324689" cy="2591162"/>
@@ -13812,6 +13821,7 @@
         </w:rPr>
       </w:pPr>
       <w:r>
+        <w:lastRenderedPageBreak/>
         <w:t xml:space="preserve">• </w:t>
       </w:r>
       <w:r>
@@ -14269,6 +14279,7 @@
           <w:noProof/>
           <w:color w:val="222222"/>
         </w:rPr>
+        <w:lastRenderedPageBreak/>
         <w:drawing>
           <wp:inline distT="0" distB="0" distL="0" distR="0">
             <wp:extent cx="4133850" cy="2828925"/>
@@ -15434,7 +15445,14 @@
         <w:rPr>
           <w:lang w:val="en-GB"/>
         </w:rPr>
-        <w:t>. Ona</w:t>
+        <w:t xml:space="preserve">. </w:t>
+      </w:r>
+      <w:r>
+        <w:rPr>
+          <w:lang w:val="en-GB"/>
+        </w:rPr>
+        <w:lastRenderedPageBreak/>
+        <w:t>Ona</w:t>
       </w:r>
       <w:r>
         <w:rPr>
@@ -15662,6 +15680,7 @@
       </w:pPr>
       <w:bookmarkStart w:id="24" w:name="_Toc517776837"/>
       <w:r>
+        <w:lastRenderedPageBreak/>
         <w:t xml:space="preserve">Koncept </w:t>
       </w:r>
       <w:r>
@@ -16025,7 +16044,14 @@
         <w:rPr>
           <w:lang w:val="sr-Latn-RS"/>
         </w:rPr>
-        <w:t xml:space="preserve">ada bi neko sa malicioznim tendencijama </w:t>
+        <w:t xml:space="preserve">ada bi neko sa </w:t>
+      </w:r>
+      <w:r>
+        <w:rPr>
+          <w:lang w:val="sr-Latn-RS"/>
+        </w:rPr>
+        <w:lastRenderedPageBreak/>
+        <w:t xml:space="preserve">malicioznim tendencijama </w:t>
       </w:r>
       <w:r>
         <w:rPr>
@@ -16402,7 +16428,11 @@
         <w:t>su prikazani ispisi u terminalu koji demonstriraju</w:t>
       </w:r>
       <w:r>
-        <w:t xml:space="preserve"> sve što je prethodno objašnjeno, uz dodatak da klijentska strana vodi računa o tome na koji način se prima svaka datoteka, koliko celih paketa tre</w:t>
+        <w:t xml:space="preserve"> sve što je prethodno objašnjeno, uz dodatak da klijentska strana vodi računa o tome na koji način se prima svaka </w:t>
+      </w:r>
+      <w:r>
+        <w:lastRenderedPageBreak/>
+        <w:t>datoteka, koliko celih paketa tre</w:t>
       </w:r>
       <w:r>
         <w:t xml:space="preserve">ba da dobije i koje je veličine </w:t>
@@ -16441,6 +16471,7 @@
       </w:pPr>
       <w:bookmarkStart w:id="27" w:name="_Toc517776838"/>
       <w:r>
+        <w:lastRenderedPageBreak/>
         <w:t>Programsko rešenje</w:t>
       </w:r>
       <w:bookmarkEnd w:id="27"/>
@@ -16782,6 +16813,7 @@
       </w:pPr>
       <w:bookmarkStart w:id="30" w:name="_Toc517776840"/>
       <w:r>
+        <w:lastRenderedPageBreak/>
         <w:t>int main(void)</w:t>
       </w:r>
       <w:bookmarkEnd w:id="30"/>
@@ -17297,6 +17329,7 @@
         <w:rPr>
           <w:lang w:val="en-GB"/>
         </w:rPr>
+        <w:lastRenderedPageBreak/>
         <w:t>void decrypt(void)</w:t>
       </w:r>
       <w:bookmarkEnd w:id="32"/>
@@ -17866,6 +17899,7 @@
                 <w:i/>
                 <w:lang w:val="sr-Latn-RS"/>
               </w:rPr>
+              <w:lastRenderedPageBreak/>
               <w:t>static void sendFile(const char fs_name[])</w:t>
             </w:r>
           </w:p>
@@ -18429,7 +18463,14 @@
         <w:rPr>
           <w:lang w:val="sr-Latn-RS"/>
         </w:rPr>
-        <w:t xml:space="preserve">eđajem koji pokušava da </w:t>
+        <w:t xml:space="preserve">eđajem koji </w:t>
+      </w:r>
+      <w:r>
+        <w:rPr>
+          <w:lang w:val="sr-Latn-RS"/>
+        </w:rPr>
+        <w:lastRenderedPageBreak/>
+        <w:t xml:space="preserve">pokušava da </w:t>
       </w:r>
       <w:r>
         <w:rPr>
@@ -18783,130 +18824,16 @@
         <w:rPr>
           <w:lang w:val="sr-Latn-RS"/>
         </w:rPr>
-        <w:t>ali u suštini može biti bilo koja vrednost.</w:t>
-      </w:r>
-    </w:p>
-    <w:p>
-      <w:pPr>
-        <w:rPr>
-          <w:lang w:val="en-GB"/>
-        </w:rPr>
-      </w:pPr>
-    </w:p>
-    <w:p>
-      <w:pPr>
-        <w:pStyle w:val="Heading3"/>
-        <w:rPr>
-          <w:lang w:val="en-GB"/>
-        </w:rPr>
-      </w:pPr>
-      <w:r>
-        <w:rPr>
-          <w:lang w:val="en-GB"/>
-        </w:rPr>
-        <w:t>static int32_t numOfFiles()</w:t>
-      </w:r>
-    </w:p>
-    <w:p>
-      <w:pPr>
-        <w:rPr>
-          <w:lang w:val="en-GB"/>
-        </w:rPr>
-      </w:pPr>
-    </w:p>
-    <w:p>
-      <w:pPr>
-        <w:rPr>
-          <w:lang w:val="sr-Latn-RS"/>
-        </w:rPr>
-      </w:pPr>
-      <w:r>
-        <w:rPr>
-          <w:lang w:val="en-GB"/>
-        </w:rPr>
-        <w:t>U ovoj funkciji vr</w:t>
-      </w:r>
-      <w:r>
-        <w:rPr>
-          <w:lang w:val="sr-Latn-RS"/>
-        </w:rPr>
-        <w:t>ši se prebrojavanje datoteka u željenom direktorijumu. Povratna vrednost funkcije je broj datoteka koje će biti poslate klijentu.</w:t>
-      </w:r>
-    </w:p>
-    <w:p>
-      <w:pPr>
-        <w:rPr>
-          <w:lang w:val="en-GB"/>
-        </w:rPr>
-      </w:pPr>
-    </w:p>
-    <w:p>
-      <w:pPr>
-        <w:pStyle w:val="Heading3"/>
-        <w:rPr>
-          <w:lang w:val="en-GB"/>
-        </w:rPr>
-      </w:pPr>
-      <w:r>
-        <w:rPr>
-          <w:lang w:val="en-GB"/>
-        </w:rPr>
-        <w:t>static void encrypt(void)</w:t>
-      </w:r>
-    </w:p>
-    <w:p>
-      <w:pPr>
-        <w:rPr>
-          <w:lang w:val="en-GB"/>
-        </w:rPr>
-      </w:pPr>
-    </w:p>
-    <w:p>
-      <w:pPr>
-        <w:rPr>
-          <w:lang w:val="en-GB"/>
-        </w:rPr>
-      </w:pPr>
-      <w:r>
-        <w:rPr>
-          <w:lang w:val="en-GB"/>
-        </w:rPr>
-        <w:t xml:space="preserve">U funkciji </w:t>
-      </w:r>
-      <w:r>
-        <w:rPr>
-          <w:i/>
-          <w:lang w:val="en-GB"/>
-        </w:rPr>
-        <w:t>static void encrypt(void)</w:t>
-      </w:r>
-      <w:r>
-        <w:rPr>
-          <w:lang w:val="en-GB"/>
-        </w:rPr>
-        <w:t xml:space="preserve"> će biti izvršena enkripcija po algoritmu iz poglavlja  </w:t>
-      </w:r>
-      <w:r>
-        <w:rPr>
-          <w:i/>
-          <w:lang w:val="en-GB"/>
-        </w:rPr>
-        <w:t>2.5.3</w:t>
-      </w:r>
-      <w:r>
-        <w:rPr>
-          <w:lang w:val="en-GB"/>
-        </w:rPr>
-        <w:t>.</w:t>
-      </w:r>
-      <w:r>
-        <w:rPr>
-          <w:lang w:val="en-GB"/>
-        </w:rPr>
-        <w:t xml:space="preserve"> </w:t>
+        <w:t>a</w:t>
       </w:r>
       <w:bookmarkStart w:id="40" w:name="_GoBack"/>
       <w:bookmarkEnd w:id="40"/>
+      <w:r>
+        <w:rPr>
+          <w:lang w:val="sr-Latn-RS"/>
+        </w:rPr>
+        <w:t>li u suštini može biti bilo koja vrednost.</w:t>
+      </w:r>
     </w:p>
     <w:p>
       <w:pPr>
@@ -18917,7 +18844,74 @@
     </w:p>
     <w:p>
       <w:pPr>
-        <w:pStyle w:val="Heading1"/>
+        <w:pStyle w:val="Heading3"/>
+        <w:rPr>
+          <w:lang w:val="en-GB"/>
+        </w:rPr>
+      </w:pPr>
+      <w:r>
+        <w:rPr>
+          <w:lang w:val="en-GB"/>
+        </w:rPr>
+        <w:t>static int32_t numOfFiles()</w:t>
+      </w:r>
+    </w:p>
+    <w:p>
+      <w:pPr>
+        <w:rPr>
+          <w:lang w:val="en-GB"/>
+        </w:rPr>
+      </w:pPr>
+    </w:p>
+    <w:p>
+      <w:pPr>
+        <w:rPr>
+          <w:lang w:val="sr-Latn-RS"/>
+        </w:rPr>
+      </w:pPr>
+      <w:r>
+        <w:rPr>
+          <w:lang w:val="en-GB"/>
+        </w:rPr>
+        <w:t>U ovoj funkciji vr</w:t>
+      </w:r>
+      <w:r>
+        <w:rPr>
+          <w:lang w:val="sr-Latn-RS"/>
+        </w:rPr>
+        <w:t>ši se prebrojavanje datoteka u željenom direktorijumu. Povratna vrednost funkcije je broj datoteka koje će biti poslate klijentu.</w:t>
+      </w:r>
+    </w:p>
+    <w:p>
+      <w:pPr>
+        <w:rPr>
+          <w:lang w:val="en-GB"/>
+        </w:rPr>
+      </w:pPr>
+    </w:p>
+    <w:p>
+      <w:pPr>
+        <w:pStyle w:val="Heading3"/>
+        <w:rPr>
+          <w:lang w:val="en-GB"/>
+        </w:rPr>
+      </w:pPr>
+      <w:r>
+        <w:rPr>
+          <w:lang w:val="en-GB"/>
+        </w:rPr>
+        <w:t>static void encrypt(void)</w:t>
+      </w:r>
+    </w:p>
+    <w:p>
+      <w:pPr>
+        <w:rPr>
+          <w:lang w:val="en-GB"/>
+        </w:rPr>
+      </w:pPr>
+    </w:p>
+    <w:p>
+      <w:pPr>
         <w:rPr>
           <w:lang w:val="en-GB"/>
         </w:rPr>
@@ -18928,6 +18922,50 @@
           <w:cols w:space="720"/>
         </w:sectPr>
       </w:pPr>
+      <w:r>
+        <w:rPr>
+          <w:lang w:val="en-GB"/>
+        </w:rPr>
+        <w:t xml:space="preserve">U funkciji </w:t>
+      </w:r>
+      <w:r>
+        <w:rPr>
+          <w:i/>
+          <w:lang w:val="en-GB"/>
+        </w:rPr>
+        <w:t>static void encrypt(void)</w:t>
+      </w:r>
+      <w:r>
+        <w:rPr>
+          <w:lang w:val="en-GB"/>
+        </w:rPr>
+        <w:t xml:space="preserve"> će biti izvršena enkripcija</w:t>
+      </w:r>
+      <w:r>
+        <w:rPr>
+          <w:lang w:val="en-GB"/>
+        </w:rPr>
+        <w:t xml:space="preserve"> paketa</w:t>
+      </w:r>
+      <w:r>
+        <w:rPr>
+          <w:lang w:val="en-GB"/>
+        </w:rPr>
+        <w:t xml:space="preserve"> po algoritmu iz poglavlja  </w:t>
+      </w:r>
+      <w:r>
+        <w:rPr>
+          <w:i/>
+          <w:lang w:val="en-GB"/>
+        </w:rPr>
+        <w:t>2.5.3</w:t>
+      </w:r>
+      <w:r>
+        <w:rPr>
+          <w:lang w:val="en-GB"/>
+        </w:rPr>
+        <w:t>.</w:t>
+      </w:r>
     </w:p>
     <w:p>
       <w:pPr>
@@ -18942,6 +18980,7 @@
         <w:rPr>
           <w:lang w:val="sl-SI"/>
         </w:rPr>
+        <w:lastRenderedPageBreak/>
         <w:t>Literatura</w:t>
       </w:r>
       <w:bookmarkEnd w:id="41"/>
@@ -22200,6 +22239,15 @@
       <w:bCs/>
     </w:rPr>
   </w:style>
+  <w:style w:type="character" w:styleId="FollowedHyperlink">
+    <w:name w:val="FollowedHyperlink"/>
+    <w:basedOn w:val="DefaultParagraphFont"/>
+    <w:rsid w:val="0006391A"/>
+    <w:rPr>
+      <w:color w:val="954F72" w:themeColor="followedHyperlink"/>
+      <w:u w:val="single"/>
+    </w:rPr>
+  </w:style>
 </w:styles>
 </file>
 

</xml_diff>

<commit_message>
rad je spreman za PRVO slanje glavnom mentoru
</commit_message>
<xml_diff>
--- a/dokumentacijaDiplomski.docx
+++ b/dokumentacijaDiplomski.docx
@@ -73,7 +73,7 @@
                 <v:shape id="_x0000_i1025" type="#_x0000_t75" style="width:64.45pt;height:64.45pt" o:ole="" fillcolor="window">
                   <v:imagedata r:id="rId7" o:title=""/>
                 </v:shape>
-                <o:OLEObject Type="Embed" ProgID="CorelDraw.Graphic.7" ShapeID="_x0000_i1025" DrawAspect="Content" ObjectID="_1592051424" r:id="rId8"/>
+                <o:OLEObject Type="Embed" ProgID="CorelDraw.Graphic.7" ShapeID="_x0000_i1025" DrawAspect="Content" ObjectID="_1592129575" r:id="rId8"/>
               </w:object>
             </w:r>
           </w:p>
@@ -6405,7 +6405,7 @@
         </w:rPr>
         <w:fldChar w:fldCharType="separate"/>
       </w:r>
-      <w:hyperlink w:anchor="_Toc518306107" w:history="1">
+      <w:hyperlink w:anchor="_Toc518384621" w:history="1">
         <w:r>
           <w:rPr>
             <w:rStyle w:val="Hyperlink"/>
@@ -6449,7 +6449,7 @@
             <w:noProof/>
             <w:webHidden/>
           </w:rPr>
-          <w:instrText xml:space="preserve"> PAGEREF _Toc518306107 \h </w:instrText>
+          <w:instrText xml:space="preserve"> PAGEREF _Toc518384621 \h </w:instrText>
         </w:r>
         <w:r>
           <w:rPr>
@@ -6491,7 +6491,7 @@
           <w:lang w:val="en-GB" w:eastAsia="en-GB"/>
         </w:rPr>
       </w:pPr>
-      <w:hyperlink w:anchor="_Toc518306108" w:history="1">
+      <w:hyperlink w:anchor="_Toc518384622" w:history="1">
         <w:r>
           <w:rPr>
             <w:rStyle w:val="Hyperlink"/>
@@ -6535,7 +6535,7 @@
             <w:noProof/>
             <w:webHidden/>
           </w:rPr>
-          <w:instrText xml:space="preserve"> PAGEREF _Toc518306108 \h </w:instrText>
+          <w:instrText xml:space="preserve"> PAGEREF _Toc518384622 \h </w:instrText>
         </w:r>
         <w:r>
           <w:rPr>
@@ -6581,7 +6581,7 @@
           <w:lang w:val="en-GB" w:eastAsia="en-GB"/>
         </w:rPr>
       </w:pPr>
-      <w:hyperlink w:anchor="_Toc518306109" w:history="1">
+      <w:hyperlink w:anchor="_Toc518384623" w:history="1">
         <w:r>
           <w:rPr>
             <w:rStyle w:val="Hyperlink"/>
@@ -6627,7 +6627,7 @@
             <w:noProof/>
             <w:webHidden/>
           </w:rPr>
-          <w:instrText xml:space="preserve"> PAGEREF _Toc518306109 \h </w:instrText>
+          <w:instrText xml:space="preserve"> PAGEREF _Toc518384623 \h </w:instrText>
         </w:r>
         <w:r>
           <w:rPr>
@@ -6673,7 +6673,7 @@
           <w:lang w:val="en-GB" w:eastAsia="en-GB"/>
         </w:rPr>
       </w:pPr>
-      <w:hyperlink w:anchor="_Toc518306110" w:history="1">
+      <w:hyperlink w:anchor="_Toc518384624" w:history="1">
         <w:r>
           <w:rPr>
             <w:rStyle w:val="Hyperlink"/>
@@ -6719,7 +6719,7 @@
             <w:noProof/>
             <w:webHidden/>
           </w:rPr>
-          <w:instrText xml:space="preserve"> PAGEREF _Toc518306110 \h </w:instrText>
+          <w:instrText xml:space="preserve"> PAGEREF _Toc518384624 \h </w:instrText>
         </w:r>
         <w:r>
           <w:rPr>
@@ -6765,7 +6765,7 @@
           <w:lang w:val="en-GB" w:eastAsia="en-GB"/>
         </w:rPr>
       </w:pPr>
-      <w:hyperlink w:anchor="_Toc518306111" w:history="1">
+      <w:hyperlink w:anchor="_Toc518384625" w:history="1">
         <w:r>
           <w:rPr>
             <w:rStyle w:val="Hyperlink"/>
@@ -6826,7 +6826,7 @@
             <w:noProof/>
             <w:webHidden/>
           </w:rPr>
-          <w:instrText xml:space="preserve"> PAGEREF _Toc518306111 \h </w:instrText>
+          <w:instrText xml:space="preserve"> PAGEREF _Toc518384625 \h </w:instrText>
         </w:r>
         <w:r>
           <w:rPr>
@@ -6872,7 +6872,7 @@
           <w:lang w:val="en-GB" w:eastAsia="en-GB"/>
         </w:rPr>
       </w:pPr>
-      <w:hyperlink w:anchor="_Toc518306112" w:history="1">
+      <w:hyperlink w:anchor="_Toc518384626" w:history="1">
         <w:r>
           <w:rPr>
             <w:rStyle w:val="Hyperlink"/>
@@ -6918,7 +6918,7 @@
             <w:noProof/>
             <w:webHidden/>
           </w:rPr>
-          <w:instrText xml:space="preserve"> PAGEREF _Toc518306112 \h </w:instrText>
+          <w:instrText xml:space="preserve"> PAGEREF _Toc518384626 \h </w:instrText>
         </w:r>
         <w:r>
           <w:rPr>
@@ -6964,7 +6964,7 @@
           <w:lang w:val="en-GB" w:eastAsia="en-GB"/>
         </w:rPr>
       </w:pPr>
-      <w:hyperlink w:anchor="_Toc518306113" w:history="1">
+      <w:hyperlink w:anchor="_Toc518384627" w:history="1">
         <w:r>
           <w:rPr>
             <w:rStyle w:val="Hyperlink"/>
@@ -7010,7 +7010,7 @@
             <w:noProof/>
             <w:webHidden/>
           </w:rPr>
-          <w:instrText xml:space="preserve"> PAGEREF _Toc518306113 \h </w:instrText>
+          <w:instrText xml:space="preserve"> PAGEREF _Toc518384627 \h </w:instrText>
         </w:r>
         <w:r>
           <w:rPr>
@@ -7030,7 +7030,7 @@
             <w:noProof/>
             <w:webHidden/>
           </w:rPr>
-          <w:t>8</w:t>
+          <w:t>9</w:t>
         </w:r>
         <w:r>
           <w:rPr>
@@ -7056,7 +7056,7 @@
           <w:lang w:val="en-GB" w:eastAsia="en-GB"/>
         </w:rPr>
       </w:pPr>
-      <w:hyperlink w:anchor="_Toc518306114" w:history="1">
+      <w:hyperlink w:anchor="_Toc518384628" w:history="1">
         <w:r>
           <w:rPr>
             <w:rStyle w:val="Hyperlink"/>
@@ -7102,7 +7102,7 @@
             <w:noProof/>
             <w:webHidden/>
           </w:rPr>
-          <w:instrText xml:space="preserve"> PAGEREF _Toc518306114 \h </w:instrText>
+          <w:instrText xml:space="preserve"> PAGEREF _Toc518384628 \h </w:instrText>
         </w:r>
         <w:r>
           <w:rPr>
@@ -7122,7 +7122,7 @@
             <w:noProof/>
             <w:webHidden/>
           </w:rPr>
-          <w:t>8</w:t>
+          <w:t>9</w:t>
         </w:r>
         <w:r>
           <w:rPr>
@@ -7148,7 +7148,7 @@
           <w:lang w:val="en-GB" w:eastAsia="en-GB"/>
         </w:rPr>
       </w:pPr>
-      <w:hyperlink w:anchor="_Toc518306115" w:history="1">
+      <w:hyperlink w:anchor="_Toc518384629" w:history="1">
         <w:r>
           <w:rPr>
             <w:rStyle w:val="Hyperlink"/>
@@ -7194,7 +7194,7 @@
             <w:noProof/>
             <w:webHidden/>
           </w:rPr>
-          <w:instrText xml:space="preserve"> PAGEREF _Toc518306115 \h </w:instrText>
+          <w:instrText xml:space="preserve"> PAGEREF _Toc518384629 \h </w:instrText>
         </w:r>
         <w:r>
           <w:rPr>
@@ -7240,7 +7240,7 @@
           <w:lang w:val="en-GB" w:eastAsia="en-GB"/>
         </w:rPr>
       </w:pPr>
-      <w:hyperlink w:anchor="_Toc518306116" w:history="1">
+      <w:hyperlink w:anchor="_Toc518384630" w:history="1">
         <w:r>
           <w:rPr>
             <w:rStyle w:val="Hyperlink"/>
@@ -7286,7 +7286,7 @@
             <w:noProof/>
             <w:webHidden/>
           </w:rPr>
-          <w:instrText xml:space="preserve"> PAGEREF _Toc518306116 \h </w:instrText>
+          <w:instrText xml:space="preserve"> PAGEREF _Toc518384630 \h </w:instrText>
         </w:r>
         <w:r>
           <w:rPr>
@@ -7332,7 +7332,7 @@
           <w:lang w:val="en-GB" w:eastAsia="en-GB"/>
         </w:rPr>
       </w:pPr>
-      <w:hyperlink w:anchor="_Toc518306117" w:history="1">
+      <w:hyperlink w:anchor="_Toc518384631" w:history="1">
         <w:r>
           <w:rPr>
             <w:rStyle w:val="Hyperlink"/>
@@ -7378,7 +7378,7 @@
             <w:noProof/>
             <w:webHidden/>
           </w:rPr>
-          <w:instrText xml:space="preserve"> PAGEREF _Toc518306117 \h </w:instrText>
+          <w:instrText xml:space="preserve"> PAGEREF _Toc518384631 \h </w:instrText>
         </w:r>
         <w:r>
           <w:rPr>
@@ -7398,7 +7398,7 @@
             <w:noProof/>
             <w:webHidden/>
           </w:rPr>
-          <w:t>10</w:t>
+          <w:t>11</w:t>
         </w:r>
         <w:r>
           <w:rPr>
@@ -7424,7 +7424,7 @@
           <w:lang w:val="en-GB" w:eastAsia="en-GB"/>
         </w:rPr>
       </w:pPr>
-      <w:hyperlink w:anchor="_Toc518306118" w:history="1">
+      <w:hyperlink w:anchor="_Toc518384632" w:history="1">
         <w:r>
           <w:rPr>
             <w:rStyle w:val="Hyperlink"/>
@@ -7470,7 +7470,7 @@
             <w:noProof/>
             <w:webHidden/>
           </w:rPr>
-          <w:instrText xml:space="preserve"> PAGEREF _Toc518306118 \h </w:instrText>
+          <w:instrText xml:space="preserve"> PAGEREF _Toc518384632 \h </w:instrText>
         </w:r>
         <w:r>
           <w:rPr>
@@ -7516,7 +7516,7 @@
           <w:lang w:val="en-GB" w:eastAsia="en-GB"/>
         </w:rPr>
       </w:pPr>
-      <w:hyperlink w:anchor="_Toc518306119" w:history="1">
+      <w:hyperlink w:anchor="_Toc518384633" w:history="1">
         <w:r>
           <w:rPr>
             <w:rStyle w:val="Hyperlink"/>
@@ -7562,7 +7562,7 @@
             <w:noProof/>
             <w:webHidden/>
           </w:rPr>
-          <w:instrText xml:space="preserve"> PAGEREF _Toc518306119 \h </w:instrText>
+          <w:instrText xml:space="preserve"> PAGEREF _Toc518384633 \h </w:instrText>
         </w:r>
         <w:r>
           <w:rPr>
@@ -7604,7 +7604,7 @@
           <w:lang w:val="en-GB" w:eastAsia="en-GB"/>
         </w:rPr>
       </w:pPr>
-      <w:hyperlink w:anchor="_Toc518306120" w:history="1">
+      <w:hyperlink w:anchor="_Toc518384634" w:history="1">
         <w:r>
           <w:rPr>
             <w:rStyle w:val="Hyperlink"/>
@@ -7657,7 +7657,7 @@
             <w:noProof/>
             <w:webHidden/>
           </w:rPr>
-          <w:instrText xml:space="preserve"> PAGEREF _Toc518306120 \h </w:instrText>
+          <w:instrText xml:space="preserve"> PAGEREF _Toc518384634 \h </w:instrText>
         </w:r>
         <w:r>
           <w:rPr>
@@ -7699,7 +7699,7 @@
           <w:lang w:val="en-GB" w:eastAsia="en-GB"/>
         </w:rPr>
       </w:pPr>
-      <w:hyperlink w:anchor="_Toc518306121" w:history="1">
+      <w:hyperlink w:anchor="_Toc518384635" w:history="1">
         <w:r>
           <w:rPr>
             <w:rStyle w:val="Hyperlink"/>
@@ -7743,7 +7743,7 @@
             <w:noProof/>
             <w:webHidden/>
           </w:rPr>
-          <w:instrText xml:space="preserve"> PAGEREF _Toc518306121 \h </w:instrText>
+          <w:instrText xml:space="preserve"> PAGEREF _Toc518384635 \h </w:instrText>
         </w:r>
         <w:r>
           <w:rPr>
@@ -7789,7 +7789,7 @@
           <w:lang w:val="en-GB" w:eastAsia="en-GB"/>
         </w:rPr>
       </w:pPr>
-      <w:hyperlink w:anchor="_Toc518306122" w:history="1">
+      <w:hyperlink w:anchor="_Toc518384636" w:history="1">
         <w:r>
           <w:rPr>
             <w:rStyle w:val="Hyperlink"/>
@@ -7833,7 +7833,7 @@
             <w:noProof/>
             <w:webHidden/>
           </w:rPr>
-          <w:instrText xml:space="preserve"> PAGEREF _Toc518306122 \h </w:instrText>
+          <w:instrText xml:space="preserve"> PAGEREF _Toc518384636 \h </w:instrText>
         </w:r>
         <w:r>
           <w:rPr>
@@ -7879,7 +7879,7 @@
           <w:lang w:val="en-GB" w:eastAsia="en-GB"/>
         </w:rPr>
       </w:pPr>
-      <w:hyperlink w:anchor="_Toc518306123" w:history="1">
+      <w:hyperlink w:anchor="_Toc518384637" w:history="1">
         <w:r>
           <w:rPr>
             <w:rStyle w:val="Hyperlink"/>
@@ -7923,7 +7923,7 @@
             <w:noProof/>
             <w:webHidden/>
           </w:rPr>
-          <w:instrText xml:space="preserve"> PAGEREF _Toc518306123 \h </w:instrText>
+          <w:instrText xml:space="preserve"> PAGEREF _Toc518384637 \h </w:instrText>
         </w:r>
         <w:r>
           <w:rPr>
@@ -7969,7 +7969,7 @@
           <w:lang w:val="en-GB" w:eastAsia="en-GB"/>
         </w:rPr>
       </w:pPr>
-      <w:hyperlink w:anchor="_Toc518306124" w:history="1">
+      <w:hyperlink w:anchor="_Toc518384638" w:history="1">
         <w:r>
           <w:rPr>
             <w:rStyle w:val="Hyperlink"/>
@@ -8015,7 +8015,7 @@
             <w:noProof/>
             <w:webHidden/>
           </w:rPr>
-          <w:instrText xml:space="preserve"> PAGEREF _Toc518306124 \h </w:instrText>
+          <w:instrText xml:space="preserve"> PAGEREF _Toc518384638 \h </w:instrText>
         </w:r>
         <w:r>
           <w:rPr>
@@ -8061,7 +8061,7 @@
           <w:lang w:val="en-GB" w:eastAsia="en-GB"/>
         </w:rPr>
       </w:pPr>
-      <w:hyperlink w:anchor="_Toc518306125" w:history="1">
+      <w:hyperlink w:anchor="_Toc518384639" w:history="1">
         <w:r>
           <w:rPr>
             <w:rStyle w:val="Hyperlink"/>
@@ -8107,7 +8107,7 @@
             <w:noProof/>
             <w:webHidden/>
           </w:rPr>
-          <w:instrText xml:space="preserve"> PAGEREF _Toc518306125 \h </w:instrText>
+          <w:instrText xml:space="preserve"> PAGEREF _Toc518384639 \h </w:instrText>
         </w:r>
         <w:r>
           <w:rPr>
@@ -8153,7 +8153,7 @@
           <w:lang w:val="en-GB" w:eastAsia="en-GB"/>
         </w:rPr>
       </w:pPr>
-      <w:hyperlink w:anchor="_Toc518306126" w:history="1">
+      <w:hyperlink w:anchor="_Toc518384640" w:history="1">
         <w:r>
           <w:rPr>
             <w:rStyle w:val="Hyperlink"/>
@@ -8199,7 +8199,7 @@
             <w:noProof/>
             <w:webHidden/>
           </w:rPr>
-          <w:instrText xml:space="preserve"> PAGEREF _Toc518306126 \h </w:instrText>
+          <w:instrText xml:space="preserve"> PAGEREF _Toc518384640 \h </w:instrText>
         </w:r>
         <w:r>
           <w:rPr>
@@ -8245,7 +8245,7 @@
           <w:lang w:val="en-GB" w:eastAsia="en-GB"/>
         </w:rPr>
       </w:pPr>
-      <w:hyperlink w:anchor="_Toc518306127" w:history="1">
+      <w:hyperlink w:anchor="_Toc518384641" w:history="1">
         <w:r>
           <w:rPr>
             <w:rStyle w:val="Hyperlink"/>
@@ -8291,7 +8291,7 @@
             <w:noProof/>
             <w:webHidden/>
           </w:rPr>
-          <w:instrText xml:space="preserve"> PAGEREF _Toc518306127 \h </w:instrText>
+          <w:instrText xml:space="preserve"> PAGEREF _Toc518384641 \h </w:instrText>
         </w:r>
         <w:r>
           <w:rPr>
@@ -8337,7 +8337,7 @@
           <w:lang w:val="en-GB" w:eastAsia="en-GB"/>
         </w:rPr>
       </w:pPr>
-      <w:hyperlink w:anchor="_Toc518306128" w:history="1">
+      <w:hyperlink w:anchor="_Toc518384642" w:history="1">
         <w:r>
           <w:rPr>
             <w:rStyle w:val="Hyperlink"/>
@@ -8383,7 +8383,7 @@
             <w:noProof/>
             <w:webHidden/>
           </w:rPr>
-          <w:instrText xml:space="preserve"> PAGEREF _Toc518306128 \h </w:instrText>
+          <w:instrText xml:space="preserve"> PAGEREF _Toc518384642 \h </w:instrText>
         </w:r>
         <w:r>
           <w:rPr>
@@ -8429,7 +8429,7 @@
           <w:lang w:val="en-GB" w:eastAsia="en-GB"/>
         </w:rPr>
       </w:pPr>
-      <w:hyperlink w:anchor="_Toc518306129" w:history="1">
+      <w:hyperlink w:anchor="_Toc518384643" w:history="1">
         <w:r>
           <w:rPr>
             <w:rStyle w:val="Hyperlink"/>
@@ -8481,7 +8481,7 @@
             <w:noProof/>
             <w:webHidden/>
           </w:rPr>
-          <w:instrText xml:space="preserve"> PAGEREF _Toc518306129 \h </w:instrText>
+          <w:instrText xml:space="preserve"> PAGEREF _Toc518384643 \h </w:instrText>
         </w:r>
         <w:r>
           <w:rPr>
@@ -8527,7 +8527,7 @@
           <w:lang w:val="en-GB" w:eastAsia="en-GB"/>
         </w:rPr>
       </w:pPr>
-      <w:hyperlink w:anchor="_Toc518306130" w:history="1">
+      <w:hyperlink w:anchor="_Toc518384644" w:history="1">
         <w:r>
           <w:rPr>
             <w:rStyle w:val="Hyperlink"/>
@@ -8571,7 +8571,7 @@
             <w:noProof/>
             <w:webHidden/>
           </w:rPr>
-          <w:instrText xml:space="preserve"> PAGEREF _Toc518306130 \h </w:instrText>
+          <w:instrText xml:space="preserve"> PAGEREF _Toc518384644 \h </w:instrText>
         </w:r>
         <w:r>
           <w:rPr>
@@ -8617,7 +8617,7 @@
           <w:lang w:val="en-GB" w:eastAsia="en-GB"/>
         </w:rPr>
       </w:pPr>
-      <w:hyperlink w:anchor="_Toc518306131" w:history="1">
+      <w:hyperlink w:anchor="_Toc518384645" w:history="1">
         <w:r>
           <w:rPr>
             <w:rStyle w:val="Hyperlink"/>
@@ -8661,7 +8661,7 @@
             <w:noProof/>
             <w:webHidden/>
           </w:rPr>
-          <w:instrText xml:space="preserve"> PAGEREF _Toc518306131 \h </w:instrText>
+          <w:instrText xml:space="preserve"> PAGEREF _Toc518384645 \h </w:instrText>
         </w:r>
         <w:r>
           <w:rPr>
@@ -8707,7 +8707,7 @@
           <w:lang w:val="en-GB" w:eastAsia="en-GB"/>
         </w:rPr>
       </w:pPr>
-      <w:hyperlink w:anchor="_Toc518306132" w:history="1">
+      <w:hyperlink w:anchor="_Toc518384646" w:history="1">
         <w:r>
           <w:rPr>
             <w:rStyle w:val="Hyperlink"/>
@@ -8753,7 +8753,7 @@
             <w:noProof/>
             <w:webHidden/>
           </w:rPr>
-          <w:instrText xml:space="preserve"> PAGEREF _Toc518306132 \h </w:instrText>
+          <w:instrText xml:space="preserve"> PAGEREF _Toc518384646 \h </w:instrText>
         </w:r>
         <w:r>
           <w:rPr>
@@ -8799,7 +8799,7 @@
           <w:lang w:val="en-GB" w:eastAsia="en-GB"/>
         </w:rPr>
       </w:pPr>
-      <w:hyperlink w:anchor="_Toc518306133" w:history="1">
+      <w:hyperlink w:anchor="_Toc518384647" w:history="1">
         <w:r>
           <w:rPr>
             <w:rStyle w:val="Hyperlink"/>
@@ -8845,7 +8845,7 @@
             <w:noProof/>
             <w:webHidden/>
           </w:rPr>
-          <w:instrText xml:space="preserve"> PAGEREF _Toc518306133 \h </w:instrText>
+          <w:instrText xml:space="preserve"> PAGEREF _Toc518384647 \h </w:instrText>
         </w:r>
         <w:r>
           <w:rPr>
@@ -8891,7 +8891,7 @@
           <w:lang w:val="en-GB" w:eastAsia="en-GB"/>
         </w:rPr>
       </w:pPr>
-      <w:hyperlink w:anchor="_Toc518306134" w:history="1">
+      <w:hyperlink w:anchor="_Toc518384648" w:history="1">
         <w:r>
           <w:rPr>
             <w:rStyle w:val="Hyperlink"/>
@@ -8937,7 +8937,7 @@
             <w:noProof/>
             <w:webHidden/>
           </w:rPr>
-          <w:instrText xml:space="preserve"> PAGEREF _Toc518306134 \h </w:instrText>
+          <w:instrText xml:space="preserve"> PAGEREF _Toc518384648 \h </w:instrText>
         </w:r>
         <w:r>
           <w:rPr>
@@ -8983,7 +8983,7 @@
           <w:lang w:val="en-GB" w:eastAsia="en-GB"/>
         </w:rPr>
       </w:pPr>
-      <w:hyperlink w:anchor="_Toc518306135" w:history="1">
+      <w:hyperlink w:anchor="_Toc518384649" w:history="1">
         <w:r>
           <w:rPr>
             <w:rStyle w:val="Hyperlink"/>
@@ -9029,7 +9029,7 @@
             <w:noProof/>
             <w:webHidden/>
           </w:rPr>
-          <w:instrText xml:space="preserve"> PAGEREF _Toc518306135 \h </w:instrText>
+          <w:instrText xml:space="preserve"> PAGEREF _Toc518384649 \h </w:instrText>
         </w:r>
         <w:r>
           <w:rPr>
@@ -9075,7 +9075,7 @@
           <w:lang w:val="en-GB" w:eastAsia="en-GB"/>
         </w:rPr>
       </w:pPr>
-      <w:hyperlink w:anchor="_Toc518306136" w:history="1">
+      <w:hyperlink w:anchor="_Toc518384650" w:history="1">
         <w:r>
           <w:rPr>
             <w:rStyle w:val="Hyperlink"/>
@@ -9129,7 +9129,7 @@
             <w:noProof/>
             <w:webHidden/>
           </w:rPr>
-          <w:instrText xml:space="preserve"> PAGEREF _Toc518306136 \h </w:instrText>
+          <w:instrText xml:space="preserve"> PAGEREF _Toc518384650 \h </w:instrText>
         </w:r>
         <w:r>
           <w:rPr>
@@ -9171,7 +9171,7 @@
           <w:lang w:val="en-GB" w:eastAsia="en-GB"/>
         </w:rPr>
       </w:pPr>
-      <w:hyperlink w:anchor="_Toc518306137" w:history="1">
+      <w:hyperlink w:anchor="_Toc518384651" w:history="1">
         <w:r>
           <w:rPr>
             <w:rStyle w:val="Hyperlink"/>
@@ -9217,7 +9217,7 @@
             <w:noProof/>
             <w:webHidden/>
           </w:rPr>
-          <w:instrText xml:space="preserve"> PAGEREF _Toc518306137 \h </w:instrText>
+          <w:instrText xml:space="preserve"> PAGEREF _Toc518384651 \h </w:instrText>
         </w:r>
         <w:r>
           <w:rPr>
@@ -9259,7 +9259,7 @@
           <w:lang w:val="en-GB" w:eastAsia="en-GB"/>
         </w:rPr>
       </w:pPr>
-      <w:hyperlink w:anchor="_Toc518306138" w:history="1">
+      <w:hyperlink w:anchor="_Toc518384652" w:history="1">
         <w:r>
           <w:rPr>
             <w:rStyle w:val="Hyperlink"/>
@@ -9321,7 +9321,7 @@
             <w:noProof/>
             <w:webHidden/>
           </w:rPr>
-          <w:instrText xml:space="preserve"> PAGEREF _Toc518306138 \h </w:instrText>
+          <w:instrText xml:space="preserve"> PAGEREF _Toc518384652 \h </w:instrText>
         </w:r>
         <w:r>
           <w:rPr>
@@ -9363,7 +9363,7 @@
           <w:lang w:val="en-GB" w:eastAsia="en-GB"/>
         </w:rPr>
       </w:pPr>
-      <w:hyperlink w:anchor="_Toc518306139" w:history="1">
+      <w:hyperlink w:anchor="_Toc518384653" w:history="1">
         <w:r>
           <w:rPr>
             <w:rStyle w:val="Hyperlink"/>
@@ -9407,7 +9407,7 @@
             <w:noProof/>
             <w:webHidden/>
           </w:rPr>
-          <w:instrText xml:space="preserve"> PAGEREF _Toc518306139 \h </w:instrText>
+          <w:instrText xml:space="preserve"> PAGEREF _Toc518384653 \h </w:instrText>
         </w:r>
         <w:r>
           <w:rPr>
@@ -9580,7 +9580,7 @@
         <w:rPr>
           <w:noProof/>
         </w:rPr>
-        <w:t xml:space="preserve"> interfejs</w:t>
+        <w:t xml:space="preserve"> interfejs [1]</w:t>
       </w:r>
       <w:r>
         <w:rPr>
@@ -9598,7 +9598,7 @@
         <w:rPr>
           <w:noProof/>
         </w:rPr>
-        <w:instrText xml:space="preserve"> PAGEREF _Toc518306140 \h </w:instrText>
+        <w:instrText xml:space="preserve"> PAGEREF _Toc518384654 \h </w:instrText>
       </w:r>
       <w:r>
         <w:rPr>
@@ -9642,7 +9642,7 @@
         <w:rPr>
           <w:noProof/>
         </w:rPr>
-        <w:t>Slika 2.2 Neobložene uprede parice</w:t>
+        <w:t>Slika 2.2 Neobložene uprede parice [2]</w:t>
       </w:r>
       <w:r>
         <w:rPr>
@@ -9660,7 +9660,7 @@
         <w:rPr>
           <w:noProof/>
         </w:rPr>
-        <w:instrText xml:space="preserve"> PAGEREF _Toc518306141 \h </w:instrText>
+        <w:instrText xml:space="preserve"> PAGEREF _Toc518384655 \h </w:instrText>
       </w:r>
       <w:r>
         <w:rPr>
@@ -9704,7 +9704,7 @@
         <w:rPr>
           <w:noProof/>
         </w:rPr>
-        <w:t>Slika 2.3 Segmentacija</w:t>
+        <w:t>Slika 2.3 Segmentacija [4]</w:t>
       </w:r>
       <w:r>
         <w:rPr>
@@ -9722,7 +9722,7 @@
         <w:rPr>
           <w:noProof/>
         </w:rPr>
-        <w:instrText xml:space="preserve"> PAGEREF _Toc518306142 \h </w:instrText>
+        <w:instrText xml:space="preserve"> PAGEREF _Toc518384656 \h </w:instrText>
       </w:r>
       <w:r>
         <w:rPr>
@@ -9779,7 +9779,7 @@
         <w:rPr>
           <w:noProof/>
         </w:rPr>
-        <w:t xml:space="preserve"> segmenta</w:t>
+        <w:t xml:space="preserve"> segmenta [5]</w:t>
       </w:r>
       <w:r>
         <w:rPr>
@@ -9797,7 +9797,7 @@
         <w:rPr>
           <w:noProof/>
         </w:rPr>
-        <w:instrText xml:space="preserve"> PAGEREF _Toc518306143 \h </w:instrText>
+        <w:instrText xml:space="preserve"> PAGEREF _Toc518384657 \h </w:instrText>
       </w:r>
       <w:r>
         <w:rPr>
@@ -9854,7 +9854,7 @@
         <w:rPr>
           <w:noProof/>
         </w:rPr>
-        <w:t xml:space="preserve"> uspostava veze</w:t>
+        <w:t xml:space="preserve"> uspostava veze [6]</w:t>
       </w:r>
       <w:r>
         <w:rPr>
@@ -9872,7 +9872,7 @@
         <w:rPr>
           <w:noProof/>
         </w:rPr>
-        <w:instrText xml:space="preserve"> PAGEREF _Toc518306144 \h </w:instrText>
+        <w:instrText xml:space="preserve"> PAGEREF _Toc518384658 \h </w:instrText>
       </w:r>
       <w:r>
         <w:rPr>
@@ -9889,7 +9889,7 @@
         <w:rPr>
           <w:noProof/>
         </w:rPr>
-        <w:t>7</w:t>
+        <w:t>8</w:t>
       </w:r>
       <w:r>
         <w:rPr>
@@ -9929,7 +9929,7 @@
         <w:rPr>
           <w:noProof/>
         </w:rPr>
-        <w:t xml:space="preserve"> prekid veze</w:t>
+        <w:t xml:space="preserve"> prekid veze [8]</w:t>
       </w:r>
       <w:r>
         <w:rPr>
@@ -9947,7 +9947,7 @@
         <w:rPr>
           <w:noProof/>
         </w:rPr>
-        <w:instrText xml:space="preserve"> PAGEREF _Toc518306145 \h </w:instrText>
+        <w:instrText xml:space="preserve"> PAGEREF _Toc518384659 \h </w:instrText>
       </w:r>
       <w:r>
         <w:rPr>
@@ -10011,7 +10011,7 @@
         <w:rPr>
           <w:noProof/>
         </w:rPr>
-        <w:t xml:space="preserve"> paketa</w:t>
+        <w:t xml:space="preserve"> paketa [9]</w:t>
       </w:r>
       <w:r>
         <w:rPr>
@@ -10029,7 +10029,7 @@
         <w:rPr>
           <w:noProof/>
         </w:rPr>
-        <w:instrText xml:space="preserve"> PAGEREF _Toc518306146 \h </w:instrText>
+        <w:instrText xml:space="preserve"> PAGEREF _Toc518384660 \h </w:instrText>
       </w:r>
       <w:r>
         <w:rPr>
@@ -10086,7 +10086,7 @@
         <w:rPr>
           <w:noProof/>
         </w:rPr>
-        <w:t xml:space="preserve"> paketa sa uključenim zaglavljima</w:t>
+        <w:t xml:space="preserve"> paketa sa uključenim zaglavljima [10]</w:t>
       </w:r>
       <w:r>
         <w:rPr>
@@ -10104,7 +10104,7 @@
         <w:rPr>
           <w:noProof/>
         </w:rPr>
-        <w:instrText xml:space="preserve"> PAGEREF _Toc518306147 \h </w:instrText>
+        <w:instrText xml:space="preserve"> PAGEREF _Toc518384661 \h </w:instrText>
       </w:r>
       <w:r>
         <w:rPr>
@@ -10161,7 +10161,7 @@
         <w:rPr>
           <w:noProof/>
         </w:rPr>
-        <w:t xml:space="preserve"> enkripcije i dekripcije</w:t>
+        <w:t xml:space="preserve"> enkripcije i dekripcije [13]</w:t>
       </w:r>
       <w:r>
         <w:rPr>
@@ -10179,7 +10179,7 @@
         <w:rPr>
           <w:noProof/>
         </w:rPr>
-        <w:instrText xml:space="preserve"> PAGEREF _Toc518306148 \h </w:instrText>
+        <w:instrText xml:space="preserve"> PAGEREF _Toc518384662 \h </w:instrText>
       </w:r>
       <w:r>
         <w:rPr>
@@ -10236,7 +10236,7 @@
         <w:rPr>
           <w:noProof/>
         </w:rPr>
-        <w:t xml:space="preserve"> pete generacije</w:t>
+        <w:t xml:space="preserve"> pete generacije [15]</w:t>
       </w:r>
       <w:r>
         <w:rPr>
@@ -10254,7 +10254,7 @@
         <w:rPr>
           <w:noProof/>
         </w:rPr>
-        <w:instrText xml:space="preserve"> PAGEREF _Toc518306149 \h </w:instrText>
+        <w:instrText xml:space="preserve"> PAGEREF _Toc518384663 \h </w:instrText>
       </w:r>
       <w:r>
         <w:rPr>
@@ -10316,7 +10316,7 @@
         <w:rPr>
           <w:noProof/>
         </w:rPr>
-        <w:instrText xml:space="preserve"> PAGEREF _Toc518306150 \h </w:instrText>
+        <w:instrText xml:space="preserve"> PAGEREF _Toc518384664 \h </w:instrText>
       </w:r>
       <w:r>
         <w:rPr>
@@ -10404,7 +10404,7 @@
         <w:rPr>
           <w:noProof/>
         </w:rPr>
-        <w:instrText xml:space="preserve"> PAGEREF _Toc518306151 \h </w:instrText>
+        <w:instrText xml:space="preserve"> PAGEREF _Toc518384665 \h </w:instrText>
       </w:r>
       <w:r>
         <w:rPr>
@@ -10466,7 +10466,7 @@
         <w:rPr>
           <w:noProof/>
         </w:rPr>
-        <w:instrText xml:space="preserve"> PAGEREF _Toc518306152 \h </w:instrText>
+        <w:instrText xml:space="preserve"> PAGEREF _Toc518384666 \h </w:instrText>
       </w:r>
       <w:r>
         <w:rPr>
@@ -10528,7 +10528,7 @@
         <w:rPr>
           <w:noProof/>
         </w:rPr>
-        <w:instrText xml:space="preserve"> PAGEREF _Toc518306153 \h </w:instrText>
+        <w:instrText xml:space="preserve"> PAGEREF _Toc518384667 \h </w:instrText>
       </w:r>
       <w:r>
         <w:rPr>
@@ -10590,7 +10590,7 @@
         <w:rPr>
           <w:noProof/>
         </w:rPr>
-        <w:instrText xml:space="preserve"> PAGEREF _Toc518306154 \h </w:instrText>
+        <w:instrText xml:space="preserve"> PAGEREF _Toc518384668 \h </w:instrText>
       </w:r>
       <w:r>
         <w:rPr>
@@ -11510,7 +11510,7 @@
         <w:pStyle w:val="Heading1"/>
       </w:pPr>
       <w:bookmarkStart w:id="0" w:name="_Ref471876195"/>
-      <w:bookmarkStart w:id="1" w:name="_Toc518306107"/>
+      <w:bookmarkStart w:id="1" w:name="_Toc518384621"/>
       <w:r>
         <w:lastRenderedPageBreak/>
         <w:t>Uvod</w:t>
@@ -11652,7 +11652,19 @@
         <w:rPr>
           <w:lang w:val="sr-Latn-RS"/>
         </w:rPr>
-        <w:t xml:space="preserve">sa namenske ploče na računar, njihova enkripcija pre slanja i dekripcija po primanju, </w:t>
+        <w:t>sa namenske ploče na računar, njihova enkri</w:t>
+      </w:r>
+      <w:r>
+        <w:rPr>
+          <w:lang w:val="sr-Latn-RS"/>
+        </w:rPr>
+        <w:t>pcija pre slanja i dekripcija pri</w:t>
+      </w:r>
+      <w:r>
+        <w:rPr>
+          <w:lang w:val="sr-Latn-RS"/>
+        </w:rPr>
+        <w:t xml:space="preserve"> primanju, </w:t>
       </w:r>
       <w:r>
         <w:rPr>
@@ -11721,7 +11733,19 @@
         <w:rPr>
           <w:lang w:val="sr-Latn-RS"/>
         </w:rPr>
-        <w:t>ži kraći uvod u rad, motivaciju  i opis samog rada.</w:t>
+        <w:t xml:space="preserve">ži kraći uvod u rad, motivaciju  i opis samog </w:t>
+      </w:r>
+      <w:r>
+        <w:rPr>
+          <w:lang w:val="sr-Latn-RS"/>
+        </w:rPr>
+        <w:t>zadatka</w:t>
+      </w:r>
+      <w:r>
+        <w:rPr>
+          <w:lang w:val="sr-Latn-RS"/>
+        </w:rPr>
+        <w:t>.</w:t>
       </w:r>
     </w:p>
     <w:p>
@@ -11752,7 +11776,13 @@
         <w:rPr>
           <w:lang w:val="sr-Latn-RS"/>
         </w:rPr>
-        <w:t xml:space="preserve"> rada – opis </w:t>
+        <w:t xml:space="preserve"> rada -</w:t>
+      </w:r>
+      <w:r>
+        <w:rPr>
+          <w:lang w:val="sr-Latn-RS"/>
+        </w:rPr>
+        <w:t xml:space="preserve"> opis </w:t>
       </w:r>
       <w:r>
         <w:rPr>
@@ -11972,7 +12002,7 @@
         <w:pStyle w:val="Heading1"/>
       </w:pPr>
       <w:bookmarkStart w:id="2" w:name="_Ref518072622"/>
-      <w:bookmarkStart w:id="3" w:name="_Toc518306108"/>
+      <w:bookmarkStart w:id="3" w:name="_Toc518384622"/>
       <w:r>
         <w:lastRenderedPageBreak/>
         <w:t>Teorijske osnove</w:t>
@@ -11989,7 +12019,7 @@
           <w:lang w:val="sr-Latn-RS"/>
         </w:rPr>
       </w:pPr>
-      <w:bookmarkStart w:id="4" w:name="_Toc518306109"/>
+      <w:bookmarkStart w:id="4" w:name="_Toc518384623"/>
       <w:r>
         <w:rPr>
           <w:lang w:val="sr-Latn-RS"/>
@@ -12066,7 +12096,7 @@
           <w:lang w:val="sr-Latn-RS"/>
         </w:rPr>
       </w:pPr>
-      <w:bookmarkStart w:id="5" w:name="_Toc518306140"/>
+      <w:bookmarkStart w:id="5" w:name="_Toc518384654"/>
       <w:r>
         <w:t xml:space="preserve">Slika </w:t>
       </w:r>
@@ -12125,13 +12155,13 @@
         </w:rPr>
         <w:t xml:space="preserve"> interfejs</w:t>
       </w:r>
+      <w:r>
+        <w:rPr>
+          <w:noProof/>
+        </w:rPr>
+        <w:t xml:space="preserve"> [1]</w:t>
+      </w:r>
       <w:bookmarkEnd w:id="5"/>
-      <w:r>
-        <w:rPr>
-          <w:noProof/>
-        </w:rPr>
-        <w:t xml:space="preserve"> [1]</w:t>
-      </w:r>
     </w:p>
     <w:p>
       <w:pPr>
@@ -12260,7 +12290,7 @@
           <w:noProof/>
         </w:rPr>
       </w:pPr>
-      <w:bookmarkStart w:id="6" w:name="_Toc518306141"/>
+      <w:bookmarkStart w:id="6" w:name="_Toc518384655"/>
       <w:r>
         <w:t xml:space="preserve">Slika </w:t>
       </w:r>
@@ -12312,14 +12342,15 @@
         </w:rPr>
         <w:t>Neobložene uprede parice</w:t>
       </w:r>
+      <w:r>
+        <w:rPr>
+          <w:noProof/>
+        </w:rPr>
+        <w:t xml:space="preserve"> [2]</w:t>
+      </w:r>
       <w:bookmarkEnd w:id="6"/>
-      <w:r>
-        <w:rPr>
-          <w:noProof/>
-        </w:rPr>
-        <w:t xml:space="preserve"> [2]</w:t>
-      </w:r>
-    </w:p>
+    </w:p>
+    <w:p/>
     <w:p>
       <w:pPr>
         <w:rPr>
@@ -12380,7 +12411,19 @@
         <w:rPr>
           <w:lang w:val="sr-Latn-RS"/>
         </w:rPr>
-        <w:t xml:space="preserve"> tehnologije omogućava prelazak sa više zatvorenih mreža u automobilu na jednu otvorenu mrežu koja je bazirana na Eternet (eng. </w:t>
+        <w:t xml:space="preserve"> tehnologije omogućava prelazak sa više zatvorenih mreža u automobilu na jednu otvorenu mrežu koja je bazirana na Eternet (eng</w:t>
+      </w:r>
+      <w:r>
+        <w:rPr>
+          <w:lang w:val="sr-Latn-RS"/>
+        </w:rPr>
+        <w:t>l</w:t>
+      </w:r>
+      <w:r>
+        <w:rPr>
+          <w:lang w:val="sr-Latn-RS"/>
+        </w:rPr>
+        <w:t xml:space="preserve">. </w:t>
       </w:r>
       <w:r>
         <w:rPr>
@@ -12422,7 +12465,7 @@
           <w:lang w:val="sr-Latn-RS"/>
         </w:rPr>
       </w:pPr>
-      <w:bookmarkStart w:id="7" w:name="_Toc518306110"/>
+      <w:bookmarkStart w:id="7" w:name="_Toc518384624"/>
       <w:r>
         <w:rPr>
           <w:lang w:val="sr-Latn-RS"/>
@@ -12446,7 +12489,13 @@
         <w:t>TCP</w:t>
       </w:r>
       <w:r>
-        <w:t xml:space="preserve"> predstavlja protokol transportnog nivoa. Ovaj protokol omogućava istovremeno dvosmernu pouzdanu komunikaciju između klijenta i servera. Komunikacija je realizovana u vidu konekcije koja se uspostavlja pomoću metode rukovanja (eng. </w:t>
+        <w:t xml:space="preserve"> predstavlja protokol transportnog nivoa. Ovaj protokol omogućava istovremeno dvosmernu pouzdanu komunikaciju između klijenta i servera. Komunikacija je realizovana u vidu konekcije koja se uspostavlja pomoću metode rukovanja (eng</w:t>
+      </w:r>
+      <w:r>
+        <w:t>l</w:t>
+      </w:r>
+      <w:r>
+        <w:t xml:space="preserve">. </w:t>
       </w:r>
       <w:r>
         <w:rPr>
@@ -12455,7 +12504,16 @@
         <w:t>Handshaking</w:t>
       </w:r>
       <w:r>
-        <w:t>). Iz tog razloga ne podržava multicast.</w:t>
+        <w:t xml:space="preserve">). Iz tog razloga ne podržava </w:t>
+      </w:r>
+      <w:r>
+        <w:rPr>
+          <w:i/>
+        </w:rPr>
+        <w:t>multicast</w:t>
+      </w:r>
+      <w:r>
+        <w:t>.</w:t>
       </w:r>
     </w:p>
     <w:p/>
@@ -12519,7 +12577,7 @@
           <w:noProof/>
         </w:rPr>
       </w:pPr>
-      <w:bookmarkStart w:id="8" w:name="_Toc518306142"/>
+      <w:bookmarkStart w:id="8" w:name="_Toc518384656"/>
       <w:r>
         <w:t xml:space="preserve">Slika </w:t>
       </w:r>
@@ -12571,20 +12629,21 @@
         </w:rPr>
         <w:t>Segmentacija</w:t>
       </w:r>
+      <w:r>
+        <w:rPr>
+          <w:noProof/>
+        </w:rPr>
+        <w:t xml:space="preserve"> [4</w:t>
+      </w:r>
+      <w:r>
+        <w:rPr>
+          <w:noProof/>
+        </w:rPr>
+        <w:t>]</w:t>
+      </w:r>
       <w:bookmarkEnd w:id="8"/>
-      <w:r>
-        <w:rPr>
-          <w:noProof/>
-        </w:rPr>
-        <w:t xml:space="preserve"> [4</w:t>
-      </w:r>
-      <w:r>
-        <w:rPr>
-          <w:noProof/>
-        </w:rPr>
-        <w:t>]</w:t>
-      </w:r>
-    </w:p>
+    </w:p>
+    <w:p/>
     <w:p>
       <w:r>
         <w:rPr>
@@ -12799,7 +12858,7 @@
           <w:noProof/>
         </w:rPr>
       </w:pPr>
-      <w:bookmarkStart w:id="9" w:name="_Toc518306143"/>
+      <w:bookmarkStart w:id="9" w:name="_Toc518384657"/>
       <w:r>
         <w:t xml:space="preserve">Slika </w:t>
       </w:r>
@@ -12864,23 +12923,27 @@
         </w:rPr>
         <w:t xml:space="preserve"> segmenta</w:t>
       </w:r>
+      <w:r>
+        <w:rPr>
+          <w:noProof/>
+        </w:rPr>
+        <w:t xml:space="preserve"> [5</w:t>
+      </w:r>
+      <w:r>
+        <w:rPr>
+          <w:noProof/>
+        </w:rPr>
+        <w:t>]</w:t>
+      </w:r>
       <w:bookmarkEnd w:id="9"/>
-      <w:r>
-        <w:rPr>
-          <w:noProof/>
-        </w:rPr>
-        <w:t xml:space="preserve"> [5</w:t>
-      </w:r>
-      <w:r>
-        <w:rPr>
-          <w:noProof/>
-        </w:rPr>
-        <w:t>]</w:t>
-      </w:r>
-    </w:p>
-    <w:p>
-      <w:r>
-        <w:t xml:space="preserve">Na slici 2.2 je dat prikaz </w:t>
+    </w:p>
+    <w:p/>
+    <w:p>
+      <w:r>
+        <w:t>Na slici 2.4</w:t>
+      </w:r>
+      <w:r>
+        <w:t xml:space="preserve"> je dat prikaz </w:t>
       </w:r>
       <w:r>
         <w:rPr>
@@ -12894,12 +12957,30 @@
     </w:p>
     <w:p>
       <w:r>
-        <w:t xml:space="preserve">• Source port - izvorišni port (port pošiljaoca). Port ima ulogu u identifikaciji aplikacije. </w:t>
-      </w:r>
-    </w:p>
-    <w:p>
-      <w:r>
-        <w:t xml:space="preserve">• Destination port - odredišni port (port primaoca). </w:t>
+        <w:t xml:space="preserve">• </w:t>
+      </w:r>
+      <w:r>
+        <w:rPr>
+          <w:i/>
+        </w:rPr>
+        <w:t>Source port</w:t>
+      </w:r>
+      <w:r>
+        <w:t xml:space="preserve"> - izvorišni port (port pošiljaoca). Port ima ulogu u identifikaciji aplikacije. </w:t>
+      </w:r>
+    </w:p>
+    <w:p>
+      <w:r>
+        <w:t xml:space="preserve">• </w:t>
+      </w:r>
+      <w:r>
+        <w:rPr>
+          <w:i/>
+        </w:rPr>
+        <w:t>Destination port</w:t>
+      </w:r>
+      <w:r>
+        <w:t xml:space="preserve"> - odredišni port (port primaoca). </w:t>
       </w:r>
     </w:p>
     <w:p>
@@ -12907,7 +12988,16 @@
         <w:ind w:left="567" w:firstLine="0"/>
       </w:pPr>
       <w:r>
-        <w:t xml:space="preserve">• Sequence number - broj prvog bajta segmenta u okviru toka podataka. Broj sekvence omogućava praćenje toka podataka. Inicijalni broj sekvence se bira nasumično, kako bi se otklonila mogućnost interferencije između različitih konekcija. </w:t>
+        <w:t xml:space="preserve">• </w:t>
+      </w:r>
+      <w:r>
+        <w:rPr>
+          <w:i/>
+        </w:rPr>
+        <w:t>Sequence number</w:t>
+      </w:r>
+      <w:r>
+        <w:t xml:space="preserve"> - broj prvog bajta segmenta u okviru toka podataka. Broj sekvence omogućava praćenje toka podataka. Inicijalni broj sekvence se bira nasumično, kako bi se otklonila mogućnost interferencije između različitih konekcija. </w:t>
       </w:r>
     </w:p>
     <w:p>
@@ -12915,7 +13005,25 @@
         <w:ind w:left="720" w:firstLine="720"/>
       </w:pPr>
       <w:r>
-        <w:t>o syn = 1 - Inicijalni broj sekvence.</w:t>
+        <w:t xml:space="preserve">o </w:t>
+      </w:r>
+      <w:r>
+        <w:rPr>
+          <w:i/>
+        </w:rPr>
+        <w:t>syn</w:t>
+      </w:r>
+      <w:r>
+        <w:t xml:space="preserve"> </w:t>
+      </w:r>
+      <w:r>
+        <w:rPr>
+          <w:i/>
+        </w:rPr>
+        <w:t>= 1</w:t>
+      </w:r>
+      <w:r>
+        <w:t xml:space="preserve"> - Inicijalni broj sekvence.</w:t>
       </w:r>
     </w:p>
     <w:p>
@@ -12923,7 +13031,25 @@
         <w:ind w:left="720" w:firstLine="720"/>
       </w:pPr>
       <w:r>
-        <w:t xml:space="preserve">o syn = 0 - Akumulirani broj sekvence. </w:t>
+        <w:t xml:space="preserve">o </w:t>
+      </w:r>
+      <w:r>
+        <w:rPr>
+          <w:i/>
+        </w:rPr>
+        <w:t>syn</w:t>
+      </w:r>
+      <w:r>
+        <w:t xml:space="preserve"> </w:t>
+      </w:r>
+      <w:r>
+        <w:rPr>
+          <w:i/>
+        </w:rPr>
+        <w:t>= 0</w:t>
+      </w:r>
+      <w:r>
+        <w:t xml:space="preserve"> - Akumulirani broj sekvence. </w:t>
       </w:r>
     </w:p>
     <w:p>
@@ -12931,22 +13057,61 @@
         <w:ind w:left="567" w:firstLine="0"/>
       </w:pPr>
       <w:r>
-        <w:t xml:space="preserve">• Acknowledgement number - broj sekvence narednog segmenta koji se očekuje. Segmenti koji pristignu van redosleda, u zavisnosti od implementacije, mogu se odbaciti ili čuvati. </w:t>
-      </w:r>
-    </w:p>
-    <w:p>
-      <w:r>
-        <w:t xml:space="preserve">• Header Length - dužina zaglavlja. 3 </w:t>
-      </w:r>
-    </w:p>
-    <w:p>
-      <w:r>
-        <w:t xml:space="preserve">• Reserved - rezervisano za buduću upotrebu. </w:t>
-      </w:r>
-    </w:p>
-    <w:p>
-      <w:r>
-        <w:t xml:space="preserve">• Control bits - ukazuje na funkciju i namenu segmenta. </w:t>
+        <w:t xml:space="preserve">• </w:t>
+      </w:r>
+      <w:r>
+        <w:rPr>
+          <w:i/>
+        </w:rPr>
+        <w:t>Acknowledgement number</w:t>
+      </w:r>
+      <w:r>
+        <w:t xml:space="preserve"> - broj sekvence narednog segmenta koji se očekuje. Segmenti koji pristignu van redosleda, u zavisnosti od implementacije, mogu se odbaciti ili čuvati. </w:t>
+      </w:r>
+    </w:p>
+    <w:p>
+      <w:r>
+        <w:t xml:space="preserve">• </w:t>
+      </w:r>
+      <w:r>
+        <w:rPr>
+          <w:i/>
+        </w:rPr>
+        <w:t>Header Length</w:t>
+      </w:r>
+      <w:r>
+        <w:t xml:space="preserve"> - dužina zaglavlja. </w:t>
+      </w:r>
+      <w:r>
+        <w:t xml:space="preserve"> </w:t>
+      </w:r>
+    </w:p>
+    <w:p>
+      <w:r>
+        <w:t xml:space="preserve">• </w:t>
+      </w:r>
+      <w:r>
+        <w:rPr>
+          <w:i/>
+        </w:rPr>
+        <w:t>Reserved</w:t>
+      </w:r>
+      <w:r>
+        <w:t xml:space="preserve"> - rezervisano za buduću upotrebu. </w:t>
+      </w:r>
+    </w:p>
+    <w:p>
+      <w:r>
+        <w:t xml:space="preserve">• </w:t>
+      </w:r>
+      <w:r>
+        <w:rPr>
+          <w:i/>
+        </w:rPr>
+        <w:t>Control bits</w:t>
+      </w:r>
+      <w:r>
+        <w:t xml:space="preserve"> - ukazuje na funkciju i namenu segmenta. </w:t>
       </w:r>
     </w:p>
     <w:p>
@@ -12954,7 +13119,25 @@
         <w:ind w:left="720" w:firstLine="720"/>
       </w:pPr>
       <w:r>
-        <w:t xml:space="preserve">o ack - ukazuje na validnost vrednosti potvrde (acknowledgment-a). </w:t>
+        <w:t xml:space="preserve">o </w:t>
+      </w:r>
+      <w:r>
+        <w:rPr>
+          <w:i/>
+        </w:rPr>
+        <w:t>ack</w:t>
+      </w:r>
+      <w:r>
+        <w:t xml:space="preserve"> - ukazuje na validnost vrednosti potvrde (</w:t>
+      </w:r>
+      <w:r>
+        <w:rPr>
+          <w:i/>
+        </w:rPr>
+        <w:t>acknowledgment</w:t>
+      </w:r>
+      <w:r>
+        <w:t xml:space="preserve">-a). </w:t>
       </w:r>
     </w:p>
     <w:p>
@@ -12962,7 +13145,34 @@
         <w:ind w:left="720" w:firstLine="720"/>
       </w:pPr>
       <w:r>
-        <w:t xml:space="preserve">o syn, rst i fin - omogućavaju uspostavljanje i prekid konekcije. </w:t>
+        <w:t xml:space="preserve">o </w:t>
+      </w:r>
+      <w:r>
+        <w:rPr>
+          <w:i/>
+        </w:rPr>
+        <w:t>syn</w:t>
+      </w:r>
+      <w:r>
+        <w:t xml:space="preserve">, </w:t>
+      </w:r>
+      <w:r>
+        <w:rPr>
+          <w:i/>
+        </w:rPr>
+        <w:t>rst</w:t>
+      </w:r>
+      <w:r>
+        <w:t xml:space="preserve"> i </w:t>
+      </w:r>
+      <w:r>
+        <w:rPr>
+          <w:i/>
+        </w:rPr>
+        <w:t>fin</w:t>
+      </w:r>
+      <w:r>
+        <w:t xml:space="preserve"> - omogućavaju uspostavljanje i prekid konekcije. </w:t>
       </w:r>
     </w:p>
     <w:p>
@@ -12970,7 +13180,16 @@
         <w:ind w:left="720" w:firstLine="720"/>
       </w:pPr>
       <w:r>
-        <w:t xml:space="preserve">o psh - ukazuje prijemnoj strani da se momentalno pošalju podaci višem sloju. </w:t>
+        <w:t xml:space="preserve">o </w:t>
+      </w:r>
+      <w:r>
+        <w:rPr>
+          <w:i/>
+        </w:rPr>
+        <w:t>psh</w:t>
+      </w:r>
+      <w:r>
+        <w:t xml:space="preserve"> - ukazuje prijemnoj strani da se momentalno pošalju podaci višem sloju. </w:t>
       </w:r>
     </w:p>
     <w:p>
@@ -12978,7 +13197,16 @@
         <w:ind w:left="720" w:firstLine="720"/>
       </w:pPr>
       <w:r>
-        <w:t xml:space="preserve">o urg - ukazuje na postojanje urgentnih podataka u segmentu. </w:t>
+        <w:t xml:space="preserve">o </w:t>
+      </w:r>
+      <w:r>
+        <w:rPr>
+          <w:i/>
+        </w:rPr>
+        <w:t>urg</w:t>
+      </w:r>
+      <w:r>
+        <w:t xml:space="preserve"> - ukazuje na postojanje urgentnih podataka u segmentu. </w:t>
       </w:r>
     </w:p>
     <w:p>
@@ -12986,7 +13214,17 @@
         <w:ind w:left="567" w:firstLine="0"/>
       </w:pPr>
       <w:r>
-        <w:t xml:space="preserve">• Window - maksimalan broj bajtova koje je moguće poslati, a da prethodno nije potvrđen njihov prijem. </w:t>
+        <w:lastRenderedPageBreak/>
+        <w:t xml:space="preserve">• </w:t>
+      </w:r>
+      <w:r>
+        <w:rPr>
+          <w:i/>
+        </w:rPr>
+        <w:t>Window</w:t>
+      </w:r>
+      <w:r>
+        <w:t xml:space="preserve"> - maksimalan broj bajtova koje je moguće poslati, a da prethodno nije potvrđen njihov prijem. </w:t>
       </w:r>
     </w:p>
     <w:p>
@@ -12994,23 +13232,58 @@
         <w:ind w:left="567" w:firstLine="0"/>
       </w:pPr>
       <w:r>
-        <w:lastRenderedPageBreak/>
-        <w:t xml:space="preserve">• Checksum - koristi se za za proveru da li se desila greška poruke nad zaglavljem i podacima prilikom prenosa. </w:t>
-      </w:r>
-    </w:p>
-    <w:p>
-      <w:r>
-        <w:t xml:space="preserve">• Urgent - lokacija poslednjeg bajta koji je markiran kao urgentan. </w:t>
-      </w:r>
-    </w:p>
-    <w:p>
-      <w:r>
-        <w:t xml:space="preserve">• Options - dodatne opcije. </w:t>
-      </w:r>
-    </w:p>
-    <w:p>
-      <w:r>
-        <w:t>• Application data - podaci viših slojeva.</w:t>
+        <w:t xml:space="preserve">• </w:t>
+      </w:r>
+      <w:r>
+        <w:rPr>
+          <w:i/>
+        </w:rPr>
+        <w:t>Checksum</w:t>
+      </w:r>
+      <w:r>
+        <w:t xml:space="preserve"> - koristi se za za proveru da li se desila greška poruke nad zaglavljem i podacima prilikom prenosa. </w:t>
+      </w:r>
+    </w:p>
+    <w:p>
+      <w:r>
+        <w:t xml:space="preserve">• </w:t>
+      </w:r>
+      <w:r>
+        <w:rPr>
+          <w:i/>
+        </w:rPr>
+        <w:t>Urgent</w:t>
+      </w:r>
+      <w:r>
+        <w:t xml:space="preserve"> - lokacija poslednjeg bajta koji je markiran kao urgentan. </w:t>
+      </w:r>
+    </w:p>
+    <w:p>
+      <w:r>
+        <w:t xml:space="preserve">• </w:t>
+      </w:r>
+      <w:r>
+        <w:rPr>
+          <w:i/>
+        </w:rPr>
+        <w:t>Options</w:t>
+      </w:r>
+      <w:r>
+        <w:t xml:space="preserve"> - dodatne opcije. </w:t>
+      </w:r>
+    </w:p>
+    <w:p>
+      <w:r>
+        <w:t xml:space="preserve">• </w:t>
+      </w:r>
+      <w:r>
+        <w:rPr>
+          <w:i/>
+        </w:rPr>
+        <w:t>Application data</w:t>
+      </w:r>
+      <w:r>
+        <w:t xml:space="preserve"> - podaci viših slojeva.</w:t>
       </w:r>
     </w:p>
     <w:p/>
@@ -13021,7 +13294,7 @@
           <w:lang w:val="sr-Latn-RS"/>
         </w:rPr>
       </w:pPr>
-      <w:bookmarkStart w:id="10" w:name="_Toc518306111"/>
+      <w:bookmarkStart w:id="10" w:name="_Toc518384625"/>
       <w:r>
         <w:t>Uspostavljanje</w:t>
       </w:r>
@@ -13083,7 +13356,40 @@
         <w:ind w:left="567" w:firstLine="0"/>
       </w:pPr>
       <w:r>
-        <w:t xml:space="preserve">• Predajna strana A šalje poruku sa podešenim kontrolnim bitom SYN = 1, ostali su podešeni na 0, pri čemu nasumično odabere redni broj segmenta (SEQa). </w:t>
+        <w:t xml:space="preserve">• Predajna strana </w:t>
+      </w:r>
+      <w:r>
+        <w:rPr>
+          <w:i/>
+        </w:rPr>
+        <w:t>A</w:t>
+      </w:r>
+      <w:r>
+        <w:t xml:space="preserve"> šalje poruku sa podešenim kontrolnim bitom </w:t>
+      </w:r>
+      <w:r>
+        <w:rPr>
+          <w:i/>
+        </w:rPr>
+        <w:t>SYN = 1</w:t>
+      </w:r>
+      <w:r>
+        <w:t xml:space="preserve">, ostali su podešeni na </w:t>
+      </w:r>
+      <w:r>
+        <w:t>0</w:t>
+      </w:r>
+      <w:r>
+        <w:t>, pri čemu nasumično odabere redni broj segmenta (</w:t>
+      </w:r>
+      <w:r>
+        <w:rPr>
+          <w:i/>
+        </w:rPr>
+        <w:t>SEQa</w:t>
+      </w:r>
+      <w:r>
+        <w:t xml:space="preserve">). </w:t>
       </w:r>
     </w:p>
     <w:p>
@@ -13091,7 +13397,61 @@
         <w:ind w:left="567" w:firstLine="0"/>
       </w:pPr>
       <w:r>
-        <w:t xml:space="preserve">• Prijemna strana B odgovara porukom sa kontrolnim bitima SYN i ACK = 1, takođe nasumično bira broj segmenta (SEQb), a za ACK uzima broj ACK = (SEQa) + 1. Na ovaj način je uspostavljena veza na liniji od predajne ka prijemnoj strain. </w:t>
+        <w:t xml:space="preserve">• Prijemna strana </w:t>
+      </w:r>
+      <w:r>
+        <w:rPr>
+          <w:i/>
+        </w:rPr>
+        <w:t>B</w:t>
+      </w:r>
+      <w:r>
+        <w:t xml:space="preserve"> odgovara porukom sa kontrolnim bitima </w:t>
+      </w:r>
+      <w:r>
+        <w:rPr>
+          <w:i/>
+        </w:rPr>
+        <w:t>SYN</w:t>
+      </w:r>
+      <w:r>
+        <w:t xml:space="preserve"> i </w:t>
+      </w:r>
+      <w:r>
+        <w:rPr>
+          <w:i/>
+        </w:rPr>
+        <w:t>ACK = 1</w:t>
+      </w:r>
+      <w:r>
+        <w:t>, takođe nasumično bira broj segmenta (</w:t>
+      </w:r>
+      <w:r>
+        <w:rPr>
+          <w:i/>
+        </w:rPr>
+        <w:t>SEQb</w:t>
+      </w:r>
+      <w:r>
+        <w:t xml:space="preserve">), a za </w:t>
+      </w:r>
+      <w:r>
+        <w:rPr>
+          <w:i/>
+        </w:rPr>
+        <w:t>ACK</w:t>
+      </w:r>
+      <w:r>
+        <w:t xml:space="preserve"> uzima broj </w:t>
+      </w:r>
+      <w:r>
+        <w:rPr>
+          <w:i/>
+        </w:rPr>
+        <w:t>ACK = (SEQa) + 1</w:t>
+      </w:r>
+      <w:r>
+        <w:t xml:space="preserve">. Na ovaj način je uspostavljena veza na liniji od predajne ka prijemnoj strain. </w:t>
       </w:r>
     </w:p>
     <w:p>
@@ -13099,7 +13459,49 @@
         <w:ind w:left="567" w:firstLine="0"/>
       </w:pPr>
       <w:r>
-        <w:t>• Slanjem poruke sa podešenim kontrolnim bitom SYN = 1 od prijemne strane, ona zahteva da predajna strana potvrdi uspostavljanje veze od prijemne ka predajnoj strani. Predajna strana to čini slanjem poruke sa podešenim kontrolnim bitom ACK = 1 i 4 uzima vrednost ACK broja ACK = (SEQb) + 1. Na ovaj način je uspostavljena konekcija između klijenta i servera.</w:t>
+        <w:t xml:space="preserve">• Slanjem poruke sa podešenim kontrolnim bitom </w:t>
+      </w:r>
+      <w:r>
+        <w:rPr>
+          <w:i/>
+        </w:rPr>
+        <w:t>SYN = 1</w:t>
+      </w:r>
+      <w:r>
+        <w:t xml:space="preserve"> od prijemne strane, ona zahteva da predajna strana potvrdi uspostavljanje veze od prijemne ka predajnoj strani. Predajna strana to čini slanjem poruke sa podeše</w:t>
+      </w:r>
+      <w:r>
+        <w:t xml:space="preserve">nim kontrolnim bitom </w:t>
+      </w:r>
+      <w:r>
+        <w:rPr>
+          <w:i/>
+        </w:rPr>
+        <w:t>ACK = 1</w:t>
+      </w:r>
+      <w:r>
+        <w:t xml:space="preserve"> i</w:t>
+      </w:r>
+      <w:r>
+        <w:t xml:space="preserve"> uzima vrednost </w:t>
+      </w:r>
+      <w:r>
+        <w:rPr>
+          <w:i/>
+        </w:rPr>
+        <w:t>ACK</w:t>
+      </w:r>
+      <w:r>
+        <w:t xml:space="preserve"> broja </w:t>
+      </w:r>
+      <w:r>
+        <w:rPr>
+          <w:i/>
+        </w:rPr>
+        <w:t>ACK = (SEQb) + 1</w:t>
+      </w:r>
+      <w:r>
+        <w:t>. Na ovaj način je uspostavljena konekcija između klijenta i servera.</w:t>
       </w:r>
     </w:p>
     <w:p/>
@@ -13113,6 +13515,7 @@
           <w:noProof/>
           <w:lang w:val="en-GB" w:eastAsia="en-GB"/>
         </w:rPr>
+        <w:lastRenderedPageBreak/>
         <w:drawing>
           <wp:inline distT="0" distB="0" distL="0" distR="0">
             <wp:extent cx="5255657" cy="2438400"/>
@@ -13163,7 +13566,7 @@
           <w:noProof/>
         </w:rPr>
       </w:pPr>
-      <w:bookmarkStart w:id="11" w:name="_Toc518306144"/>
+      <w:bookmarkStart w:id="11" w:name="_Toc518384658"/>
       <w:r>
         <w:t xml:space="preserve">Slika </w:t>
       </w:r>
@@ -13222,19 +13625,19 @@
         </w:rPr>
         <w:t xml:space="preserve"> uspostava veze</w:t>
       </w:r>
+      <w:r>
+        <w:rPr>
+          <w:noProof/>
+        </w:rPr>
+        <w:t xml:space="preserve"> [6</w:t>
+      </w:r>
+      <w:r>
+        <w:rPr>
+          <w:noProof/>
+        </w:rPr>
+        <w:t>]</w:t>
+      </w:r>
       <w:bookmarkEnd w:id="11"/>
-      <w:r>
-        <w:rPr>
-          <w:noProof/>
-        </w:rPr>
-        <w:t xml:space="preserve"> [6</w:t>
-      </w:r>
-      <w:r>
-        <w:rPr>
-          <w:noProof/>
-        </w:rPr>
-        <w:t>]</w:t>
-      </w:r>
     </w:p>
     <w:p>
       <w:pPr>
@@ -13250,12 +13653,11 @@
           <w:lang w:val="sr-Latn-RS"/>
         </w:rPr>
       </w:pPr>
-      <w:bookmarkStart w:id="12" w:name="_Toc518306112"/>
-      <w:r>
-        <w:rPr>
-          <w:lang w:val="sr-Latn-RS"/>
-        </w:rPr>
-        <w:lastRenderedPageBreak/>
+      <w:bookmarkStart w:id="12" w:name="_Toc518384626"/>
+      <w:r>
+        <w:rPr>
+          <w:lang w:val="sr-Latn-RS"/>
+        </w:rPr>
         <w:t>Prekid veze</w:t>
       </w:r>
       <w:bookmarkEnd w:id="12"/>
@@ -13281,42 +13683,33 @@
       </w:r>
     </w:p>
     <w:p>
-      <w:pPr>
-        <w:ind w:left="567"/>
-      </w:pPr>
       <w:r>
         <w:t>1. Klijent inicira prekid klijent-server konekcije</w:t>
       </w:r>
       <w:r>
-        <w:t>,</w:t>
+        <w:t>.</w:t>
       </w:r>
       <w:r>
         <w:t xml:space="preserve">  </w:t>
       </w:r>
     </w:p>
     <w:p>
-      <w:pPr>
-        <w:ind w:left="567"/>
-      </w:pPr>
       <w:r>
         <w:t>2. Server potvrđuje zahtev za prekid klijent-server konekcije</w:t>
       </w:r>
       <w:r>
-        <w:t>,</w:t>
+        <w:t>.</w:t>
       </w:r>
       <w:r>
         <w:t xml:space="preserve"> </w:t>
       </w:r>
     </w:p>
     <w:p>
-      <w:pPr>
-        <w:ind w:left="567"/>
-      </w:pPr>
       <w:r>
         <w:t>3. Server šalje zahtev za prekid server-klijent konekcije</w:t>
       </w:r>
       <w:r>
-        <w:t>,</w:t>
+        <w:t>.</w:t>
       </w:r>
       <w:r>
         <w:t xml:space="preserve"> </w:t>
@@ -13324,7 +13717,6 @@
     </w:p>
     <w:p>
       <w:pPr>
-        <w:ind w:left="567"/>
         <w:rPr>
           <w:lang w:val="en-GB"/>
         </w:rPr>
@@ -13418,7 +13810,7 @@
           <w:noProof/>
         </w:rPr>
       </w:pPr>
-      <w:bookmarkStart w:id="13" w:name="_Toc518306145"/>
+      <w:bookmarkStart w:id="13" w:name="_Toc518384659"/>
       <w:r>
         <w:t xml:space="preserve">Slika </w:t>
       </w:r>
@@ -13477,19 +13869,19 @@
         </w:rPr>
         <w:t xml:space="preserve"> prekid veze</w:t>
       </w:r>
+      <w:r>
+        <w:rPr>
+          <w:noProof/>
+        </w:rPr>
+        <w:t xml:space="preserve"> [8</w:t>
+      </w:r>
+      <w:r>
+        <w:rPr>
+          <w:noProof/>
+        </w:rPr>
+        <w:t>]</w:t>
+      </w:r>
       <w:bookmarkEnd w:id="13"/>
-      <w:r>
-        <w:rPr>
-          <w:noProof/>
-        </w:rPr>
-        <w:t xml:space="preserve"> [8</w:t>
-      </w:r>
-      <w:r>
-        <w:rPr>
-          <w:noProof/>
-        </w:rPr>
-        <w:t>]</w:t>
-      </w:r>
     </w:p>
     <w:p>
       <w:pPr>
@@ -13505,11 +13897,12 @@
           <w:lang w:val="sr-Latn-RS"/>
         </w:rPr>
       </w:pPr>
-      <w:bookmarkStart w:id="14" w:name="_Toc518306113"/>
-      <w:r>
-        <w:rPr>
-          <w:lang w:val="sr-Latn-RS"/>
-        </w:rPr>
+      <w:bookmarkStart w:id="14" w:name="_Toc518384627"/>
+      <w:r>
+        <w:rPr>
+          <w:lang w:val="sr-Latn-RS"/>
+        </w:rPr>
+        <w:lastRenderedPageBreak/>
         <w:t>IPv6 protokol</w:t>
       </w:r>
       <w:bookmarkEnd w:id="14"/>
@@ -13578,7 +13971,23 @@
           <w:szCs w:val="24"/>
           <w:shd w:val="clear" w:color="auto" w:fill="FFFFFF"/>
         </w:rPr>
-        <w:t>, naslednik internet protokola vrezije 4 (</w:t>
+        <w:t>, naslednik internet protokola ve</w:t>
+      </w:r>
+      <w:r>
+        <w:rPr>
+          <w:color w:val="222222"/>
+          <w:szCs w:val="24"/>
+          <w:shd w:val="clear" w:color="auto" w:fill="FFFFFF"/>
+        </w:rPr>
+        <w:t>r</w:t>
+      </w:r>
+      <w:r>
+        <w:rPr>
+          <w:color w:val="222222"/>
+          <w:szCs w:val="24"/>
+          <w:shd w:val="clear" w:color="auto" w:fill="FFFFFF"/>
+        </w:rPr>
+        <w:t>zije 4 (</w:t>
       </w:r>
       <w:r>
         <w:rPr>
@@ -13648,7 +14057,7 @@
           <w:lang w:val="sr-Latn-RS"/>
         </w:rPr>
       </w:pPr>
-      <w:bookmarkStart w:id="15" w:name="_Toc518306114"/>
+      <w:bookmarkStart w:id="15" w:name="_Toc518384628"/>
       <w:r>
         <w:rPr>
           <w:lang w:val="sr-Latn-RS"/>
@@ -13725,25 +14134,18 @@
         <w:rPr>
           <w:color w:val="222222"/>
         </w:rPr>
-        <w:t xml:space="preserve">Adresa verzije 6 se piše kao osam četvorocifrenih heksadecimalnih </w:t>
+        <w:t>Adresa verzije 6 se piše kao osam četvorocifrenih heksadecimalnih brojeva (8 puta po 16 bitova) odvojenih dvotačkama. Jedan niz nula po adresi može da se izostavi, pa je 1080::800:0:417A isto što i 1080:0:0:0:0:800:0:417A.</w:t>
       </w:r>
       <w:r>
         <w:rPr>
           <w:color w:val="222222"/>
         </w:rPr>
-        <w:lastRenderedPageBreak/>
-        <w:t>brojeva (8 puta po 16 bitova) odvojenih dvotačkama. Jedan niz nula po adresi može da se izostavi, pa je 1080::800:0:417A isto što i 1080:0:0:0:0:800:0:417A.</w:t>
+        <w:t xml:space="preserve"> </w:t>
       </w:r>
       <w:r>
         <w:rPr>
           <w:color w:val="222222"/>
         </w:rPr>
-        <w:t xml:space="preserve"> </w:t>
-      </w:r>
-      <w:r>
-        <w:rPr>
-          <w:color w:val="222222"/>
-        </w:rPr>
         <w:t>Globalne adrese koje se šalju ka jednom odredištu se sastoje iz dva dela: 64-bitni deo za rutiranje i 64-bitni identifikator domaćina.</w:t>
       </w:r>
     </w:p>
@@ -13762,7 +14164,7 @@
           <w:lang w:val="sr-Latn-RS"/>
         </w:rPr>
       </w:pPr>
-      <w:bookmarkStart w:id="16" w:name="_Toc518306115"/>
+      <w:bookmarkStart w:id="16" w:name="_Toc518384629"/>
       <w:r>
         <w:rPr>
           <w:lang w:val="sr-Latn-RS"/>
@@ -13877,7 +14279,7 @@
           <w:noProof/>
         </w:rPr>
       </w:pPr>
-      <w:bookmarkStart w:id="17" w:name="_Toc518306146"/>
+      <w:bookmarkStart w:id="17" w:name="_Toc518384660"/>
       <w:r>
         <w:t xml:space="preserve">Slika </w:t>
       </w:r>
@@ -13949,13 +14351,13 @@
         </w:rPr>
         <w:t xml:space="preserve"> paketa</w:t>
       </w:r>
+      <w:r>
+        <w:rPr>
+          <w:noProof/>
+        </w:rPr>
+        <w:t xml:space="preserve"> [9]</w:t>
+      </w:r>
       <w:bookmarkEnd w:id="17"/>
-      <w:r>
-        <w:rPr>
-          <w:noProof/>
-        </w:rPr>
-        <w:t xml:space="preserve"> [9]</w:t>
-      </w:r>
     </w:p>
     <w:p>
       <w:pPr>
@@ -14046,6 +14448,7 @@
         </w:rPr>
       </w:pPr>
       <w:r>
+        <w:lastRenderedPageBreak/>
         <w:t xml:space="preserve">• </w:t>
       </w:r>
       <w:r>
@@ -14071,30 +14474,15 @@
           <w:szCs w:val="24"/>
           <w:lang w:val="en-GB" w:eastAsia="en-GB"/>
         </w:rPr>
-        <w:t xml:space="preserve"> opcija: Definišu specijalne opcije koje zahtevaju hop-by-hop procesiranje.</w:t>
-      </w:r>
-    </w:p>
-    <w:p>
-      <w:pPr>
-        <w:shd w:val="clear" w:color="auto" w:fill="FFFFFF"/>
-        <w:spacing w:before="100" w:beforeAutospacing="1" w:after="24"/>
-        <w:ind w:left="24" w:firstLine="0"/>
+        <w:t xml:space="preserve"> opcija: d</w:t>
+      </w:r>
+      <w:r>
         <w:rPr>
           <w:color w:val="222222"/>
           <w:szCs w:val="24"/>
           <w:lang w:val="en-GB" w:eastAsia="en-GB"/>
         </w:rPr>
-      </w:pPr>
-      <w:r>
-        <w:t xml:space="preserve">         • </w:t>
-      </w:r>
-      <w:r>
-        <w:rPr>
-          <w:color w:val="222222"/>
-          <w:szCs w:val="24"/>
-          <w:lang w:val="en-GB" w:eastAsia="en-GB"/>
-        </w:rPr>
-        <w:t xml:space="preserve">Zaglavlje rutiranja: Obezbeđuje prošireno rutiranje, slično izvorišnom rutiranju u </w:t>
+        <w:t xml:space="preserve">efinišu specijalne opcije koje zahtevaju </w:t>
       </w:r>
       <w:r>
         <w:rPr>
@@ -14103,7 +14491,7 @@
           <w:szCs w:val="24"/>
           <w:lang w:val="en-GB" w:eastAsia="en-GB"/>
         </w:rPr>
-        <w:t>IPv4</w:t>
+        <w:t>hop-by-hop</w:t>
       </w:r>
       <w:r>
         <w:rPr>
@@ -14111,7 +14499,7 @@
           <w:szCs w:val="24"/>
           <w:lang w:val="en-GB" w:eastAsia="en-GB"/>
         </w:rPr>
-        <w:t>.</w:t>
+        <w:t xml:space="preserve"> procesiranje.</w:t>
       </w:r>
     </w:p>
     <w:p>
@@ -14134,7 +14522,32 @@
           <w:szCs w:val="24"/>
           <w:lang w:val="en-GB" w:eastAsia="en-GB"/>
         </w:rPr>
-        <w:t>Zaglavlje fragmenata: Sadrži informacije o fragmentaciji i ponovnom sklapanju.</w:t>
+        <w:t>Zaglavlje rutiranja: o</w:t>
+      </w:r>
+      <w:r>
+        <w:rPr>
+          <w:color w:val="222222"/>
+          <w:szCs w:val="24"/>
+          <w:lang w:val="en-GB" w:eastAsia="en-GB"/>
+        </w:rPr>
+        <w:t xml:space="preserve">bezbeđuje prošireno rutiranje, slično izvorišnom rutiranju u </w:t>
+      </w:r>
+      <w:r>
+        <w:rPr>
+          <w:i/>
+          <w:color w:val="222222"/>
+          <w:szCs w:val="24"/>
+          <w:lang w:val="en-GB" w:eastAsia="en-GB"/>
+        </w:rPr>
+        <w:t>IPv4</w:t>
+      </w:r>
+      <w:r>
+        <w:rPr>
+          <w:color w:val="222222"/>
+          <w:szCs w:val="24"/>
+          <w:lang w:val="en-GB" w:eastAsia="en-GB"/>
+        </w:rPr>
+        <w:t>.</w:t>
       </w:r>
     </w:p>
     <w:p>
@@ -14149,7 +14562,7 @@
         </w:rPr>
       </w:pPr>
       <w:r>
-        <w:t xml:space="preserve">        </w:t>
+        <w:t xml:space="preserve">         • </w:t>
       </w:r>
       <w:r>
         <w:rPr>
@@ -14157,10 +14570,7 @@
           <w:szCs w:val="24"/>
           <w:lang w:val="en-GB" w:eastAsia="en-GB"/>
         </w:rPr>
-        <w:t xml:space="preserve"> </w:t>
-      </w:r>
-      <w:r>
-        <w:t xml:space="preserve">• </w:t>
+        <w:t xml:space="preserve">Zaglavlje </w:t>
       </w:r>
       <w:r>
         <w:rPr>
@@ -14168,7 +14578,15 @@
           <w:szCs w:val="24"/>
           <w:lang w:val="en-GB" w:eastAsia="en-GB"/>
         </w:rPr>
-        <w:t>Zaglavlje autentičnosti: Ovezbeđuje integritet i autentičnost svakog paketa.</w:t>
+        <w:t>fragmenata: s</w:t>
+      </w:r>
+      <w:r>
+        <w:rPr>
+          <w:color w:val="222222"/>
+          <w:szCs w:val="24"/>
+          <w:lang w:val="en-GB" w:eastAsia="en-GB"/>
+        </w:rPr>
+        <w:t>adrži informacije o fragmentaciji i ponovnom sklapanju.</w:t>
       </w:r>
     </w:p>
     <w:p>
@@ -14183,10 +14601,7 @@
         </w:rPr>
       </w:pPr>
       <w:r>
-        <w:t xml:space="preserve">         </w:t>
-      </w:r>
-      <w:r>
-        <w:t xml:space="preserve">• </w:t>
+        <w:t xml:space="preserve">        </w:t>
       </w:r>
       <w:r>
         <w:rPr>
@@ -14194,7 +14609,68 @@
           <w:szCs w:val="24"/>
           <w:lang w:val="en-GB" w:eastAsia="en-GB"/>
         </w:rPr>
-        <w:t xml:space="preserve">Zaglavlje enkapsulacije sigurnosti podatka: Obezbeđuje privatnost. </w:t>
+        <w:t xml:space="preserve"> </w:t>
+      </w:r>
+      <w:r>
+        <w:t xml:space="preserve">• </w:t>
+      </w:r>
+      <w:r>
+        <w:rPr>
+          <w:color w:val="222222"/>
+          <w:szCs w:val="24"/>
+          <w:lang w:val="en-GB" w:eastAsia="en-GB"/>
+        </w:rPr>
+        <w:t>Zaglavlje autentičnosti: ob</w:t>
+      </w:r>
+      <w:r>
+        <w:rPr>
+          <w:color w:val="222222"/>
+          <w:szCs w:val="24"/>
+          <w:lang w:val="en-GB" w:eastAsia="en-GB"/>
+        </w:rPr>
+        <w:t>ezbeđuje integritet i autentičnost svakog paketa.</w:t>
+      </w:r>
+    </w:p>
+    <w:p>
+      <w:pPr>
+        <w:shd w:val="clear" w:color="auto" w:fill="FFFFFF"/>
+        <w:spacing w:before="100" w:beforeAutospacing="1" w:after="24"/>
+        <w:ind w:left="24" w:firstLine="0"/>
+        <w:rPr>
+          <w:color w:val="222222"/>
+          <w:szCs w:val="24"/>
+          <w:lang w:val="en-GB" w:eastAsia="en-GB"/>
+        </w:rPr>
+      </w:pPr>
+      <w:r>
+        <w:t xml:space="preserve">         </w:t>
+      </w:r>
+      <w:r>
+        <w:t xml:space="preserve">• </w:t>
+      </w:r>
+      <w:r>
+        <w:rPr>
+          <w:color w:val="222222"/>
+          <w:szCs w:val="24"/>
+          <w:lang w:val="en-GB" w:eastAsia="en-GB"/>
+        </w:rPr>
+        <w:t>Zaglavlje enk</w:t>
+      </w:r>
+      <w:r>
+        <w:rPr>
+          <w:color w:val="222222"/>
+          <w:szCs w:val="24"/>
+          <w:lang w:val="en-GB" w:eastAsia="en-GB"/>
+        </w:rPr>
+        <w:t>apsulacije sigurnosti podatka: o</w:t>
+      </w:r>
+      <w:r>
+        <w:rPr>
+          <w:color w:val="222222"/>
+          <w:szCs w:val="24"/>
+          <w:lang w:val="en-GB" w:eastAsia="en-GB"/>
+        </w:rPr>
+        <w:t xml:space="preserve">bezbeđuje privatnost. </w:t>
       </w:r>
     </w:p>
     <w:p>
@@ -14233,7 +14709,23 @@
           <w:szCs w:val="24"/>
           <w:lang w:val="en-GB" w:eastAsia="en-GB"/>
         </w:rPr>
-        <w:t>Zaglavlje odredišnih opcija: Sadrži fakultativne informacije koje će ispitati odredišni čvor.</w:t>
+        <w:t>Zaglavlje</w:t>
+      </w:r>
+      <w:r>
+        <w:rPr>
+          <w:color w:val="222222"/>
+          <w:szCs w:val="24"/>
+          <w:lang w:val="en-GB" w:eastAsia="en-GB"/>
+        </w:rPr>
+        <w:t xml:space="preserve"> odredišnih opcija: s</w:t>
+      </w:r>
+      <w:r>
+        <w:rPr>
+          <w:color w:val="222222"/>
+          <w:szCs w:val="24"/>
+          <w:lang w:val="en-GB" w:eastAsia="en-GB"/>
+        </w:rPr>
+        <w:t>adrži fakultativne informacije koje će ispitati odredišni čvor.</w:t>
       </w:r>
     </w:p>
     <w:p>
@@ -14255,11 +14747,10 @@
           <w:szCs w:val="24"/>
           <w:lang w:val="en-GB" w:eastAsia="en-GB"/>
         </w:rPr>
-        <w:lastRenderedPageBreak/>
         <w:drawing>
           <wp:inline distT="0" distB="0" distL="0" distR="0">
-            <wp:extent cx="3324689" cy="2591162"/>
-            <wp:effectExtent l="0" t="0" r="9525" b="0"/>
+            <wp:extent cx="3938060" cy="3069204"/>
+            <wp:effectExtent l="0" t="0" r="5715" b="0"/>
             <wp:docPr id="12" name="Picture 12"/>
             <wp:cNvGraphicFramePr>
               <a:graphicFrameLocks xmlns:a="http://schemas.openxmlformats.org/drawingml/2006/main" noChangeAspect="1"/>
@@ -14286,7 +14777,7 @@
                   <pic:spPr>
                     <a:xfrm>
                       <a:off x="0" y="0"/>
-                      <a:ext cx="3324689" cy="2591162"/>
+                      <a:ext cx="3959506" cy="3085919"/>
                     </a:xfrm>
                     <a:prstGeom prst="rect">
                       <a:avLst/>
@@ -14306,7 +14797,7 @@
           <w:noProof/>
         </w:rPr>
       </w:pPr>
-      <w:bookmarkStart w:id="18" w:name="_Toc518306147"/>
+      <w:bookmarkStart w:id="18" w:name="_Toc518384661"/>
       <w:r>
         <w:t xml:space="preserve">Slika </w:t>
       </w:r>
@@ -14371,13 +14862,13 @@
         </w:rPr>
         <w:t xml:space="preserve"> paketa sa uključenim zaglavljima</w:t>
       </w:r>
+      <w:r>
+        <w:rPr>
+          <w:noProof/>
+        </w:rPr>
+        <w:t xml:space="preserve"> [10]</w:t>
+      </w:r>
       <w:bookmarkEnd w:id="18"/>
-      <w:r>
-        <w:rPr>
-          <w:noProof/>
-        </w:rPr>
-        <w:t xml:space="preserve"> [10]</w:t>
-      </w:r>
     </w:p>
     <w:p>
       <w:pPr>
@@ -14558,11 +15049,12 @@
           <w:lang w:val="en-GB"/>
         </w:rPr>
       </w:pPr>
-      <w:bookmarkStart w:id="19" w:name="_Toc518306116"/>
+      <w:bookmarkStart w:id="19" w:name="_Toc518384630"/>
       <w:r>
         <w:rPr>
           <w:lang w:val="en-GB"/>
         </w:rPr>
+        <w:lastRenderedPageBreak/>
         <w:t>Asimetrična RSA enkripcija</w:t>
       </w:r>
       <w:r>
@@ -14772,7 +15264,7 @@
           <w:lang w:val="en-GB"/>
         </w:rPr>
       </w:pPr>
-      <w:bookmarkStart w:id="20" w:name="_Toc518306117"/>
+      <w:bookmarkStart w:id="20" w:name="_Toc518384631"/>
       <w:r>
         <w:rPr>
           <w:lang w:val="en-GB"/>
@@ -14822,11 +15314,11 @@
         </w:rPr>
       </w:pPr>
       <w:r>
-        <w:lastRenderedPageBreak/>
         <w:t xml:space="preserve">• </w:t>
       </w:r>
       <w:r>
         <w:rPr>
+          <w:i/>
           <w:iCs/>
           <w:color w:val="222222"/>
         </w:rPr>
@@ -14836,7 +15328,19 @@
         <w:rPr>
           <w:color w:val="222222"/>
         </w:rPr>
-        <w:t>: Funkcija, obično sa jakom matematičkom osnovom, koja obavlja zadatak enkripcije podataka;</w:t>
+        <w:t>: f</w:t>
+      </w:r>
+      <w:r>
+        <w:rPr>
+          <w:color w:val="222222"/>
+        </w:rPr>
+        <w:t>unkcija, obično sa jakom matematičkom osnovom, koja obav</w:t>
+      </w:r>
+      <w:r>
+        <w:rPr>
+          <w:color w:val="222222"/>
+        </w:rPr>
+        <w:t>lja zadatak enkripcije podataka.</w:t>
       </w:r>
     </w:p>
     <w:p>
@@ -14851,43 +15355,6 @@
       </w:pPr>
       <w:r>
         <w:t xml:space="preserve">• </w:t>
-      </w:r>
-      <w:r>
-        <w:rPr>
-          <w:iCs/>
-          <w:color w:val="222222"/>
-          <w:szCs w:val="24"/>
-        </w:rPr>
-        <w:t>Ključevi</w:t>
-      </w:r>
-      <w:r>
-        <w:rPr>
-          <w:color w:val="222222"/>
-          <w:szCs w:val="24"/>
-        </w:rPr>
-        <w:t>: Koriste se zajedno sa algoritmima enkripcije i određuju način na koji su podaci šifrovani;</w:t>
-      </w:r>
-    </w:p>
-    <w:p>
-      <w:pPr>
-        <w:shd w:val="clear" w:color="auto" w:fill="FFFFFF"/>
-        <w:spacing w:before="100" w:beforeAutospacing="1" w:after="24"/>
-        <w:ind w:left="567" w:firstLine="0"/>
-        <w:rPr>
-          <w:color w:val="222222"/>
-          <w:szCs w:val="24"/>
-        </w:rPr>
-      </w:pPr>
-      <w:r>
-        <w:t xml:space="preserve">• </w:t>
-      </w:r>
-      <w:r>
-        <w:rPr>
-          <w:iCs/>
-          <w:color w:val="222222"/>
-          <w:szCs w:val="24"/>
-        </w:rPr>
-        <w:t>Dužina</w:t>
       </w:r>
       <w:r>
         <w:rPr>
@@ -14896,22 +15363,100 @@
           <w:color w:val="222222"/>
           <w:szCs w:val="24"/>
         </w:rPr>
-        <w:t xml:space="preserve"> </w:t>
-      </w:r>
-      <w:r>
-        <w:rPr>
+        <w:t>Ključevi</w:t>
+      </w:r>
+      <w:r>
+        <w:rPr>
+          <w:color w:val="222222"/>
+          <w:szCs w:val="24"/>
+        </w:rPr>
+        <w:t>: k</w:t>
+      </w:r>
+      <w:r>
+        <w:rPr>
+          <w:color w:val="222222"/>
+          <w:szCs w:val="24"/>
+        </w:rPr>
+        <w:t>oriste se zajedno sa algoritmima enkripcije i određuju način na koji</w:t>
+      </w:r>
+      <w:r>
+        <w:rPr>
+          <w:color w:val="222222"/>
+          <w:szCs w:val="24"/>
+        </w:rPr>
+        <w:t xml:space="preserve"> su podaci šifrovani.</w:t>
+      </w:r>
+    </w:p>
+    <w:p>
+      <w:pPr>
+        <w:shd w:val="clear" w:color="auto" w:fill="FFFFFF"/>
+        <w:spacing w:before="100" w:beforeAutospacing="1" w:after="24"/>
+        <w:ind w:left="567" w:firstLine="0"/>
+        <w:rPr>
+          <w:color w:val="222222"/>
+          <w:szCs w:val="24"/>
+        </w:rPr>
+      </w:pPr>
+      <w:r>
+        <w:t xml:space="preserve">• </w:t>
+      </w:r>
+      <w:r>
+        <w:rPr>
+          <w:i/>
           <w:iCs/>
           <w:color w:val="222222"/>
           <w:szCs w:val="24"/>
         </w:rPr>
-        <w:t>ključa</w:t>
+        <w:t>Dužina ključa</w:t>
       </w:r>
       <w:r>
         <w:rPr>
           <w:color w:val="222222"/>
           <w:szCs w:val="24"/>
         </w:rPr>
-        <w:t>: Enkripcioni ključevi imaju određenu dužinu u zavisnosti od toga koji enkripcioni sistemi se koriste. Dužina se meri brojem bitova ,a što su duži ključevi, teži su za oštećenje sistema enkripcije;</w:t>
+        <w:t>: e</w:t>
+      </w:r>
+      <w:r>
+        <w:rPr>
+          <w:color w:val="222222"/>
+          <w:szCs w:val="24"/>
+        </w:rPr>
+        <w:t>nkripcioni ključevi imaju određenu dužinu u zavisnosti od toga koji enkripcioni sistemi se korist</w:t>
+      </w:r>
+      <w:r>
+        <w:rPr>
+          <w:color w:val="222222"/>
+          <w:szCs w:val="24"/>
+        </w:rPr>
+        <w:t>e. Dužina se meri brojem bitova</w:t>
+      </w:r>
+      <w:r>
+        <w:rPr>
+          <w:color w:val="222222"/>
+          <w:szCs w:val="24"/>
+        </w:rPr>
+        <w:t>,</w:t>
+      </w:r>
+      <w:r>
+        <w:rPr>
+          <w:color w:val="222222"/>
+          <w:szCs w:val="24"/>
+        </w:rPr>
+        <w:t xml:space="preserve"> </w:t>
+      </w:r>
+      <w:r>
+        <w:rPr>
+          <w:color w:val="222222"/>
+          <w:szCs w:val="24"/>
+        </w:rPr>
+        <w:t xml:space="preserve">a što su duži ključevi, teži su </w:t>
+      </w:r>
+      <w:r>
+        <w:rPr>
+          <w:color w:val="222222"/>
+          <w:szCs w:val="24"/>
+        </w:rPr>
+        <w:t>za oštećenje sistema enkripcije.</w:t>
       </w:r>
     </w:p>
     <w:p>
@@ -14928,6 +15473,7 @@
       </w:r>
       <w:r>
         <w:rPr>
+          <w:i/>
           <w:iCs/>
           <w:color w:val="222222"/>
           <w:szCs w:val="24"/>
@@ -14949,43 +15495,7 @@
           <w:szCs w:val="24"/>
           <w:lang w:val="en"/>
         </w:rPr>
-        <w:t>Plaintext</w:t>
-      </w:r>
-      <w:r>
-        <w:rPr>
-          <w:color w:val="222222"/>
-          <w:szCs w:val="24"/>
-        </w:rPr>
-        <w:t>): Informacije koje želimo da šifrujemo;</w:t>
-      </w:r>
-    </w:p>
-    <w:p>
-      <w:pPr>
-        <w:shd w:val="clear" w:color="auto" w:fill="FFFFFF"/>
-        <w:spacing w:before="100" w:beforeAutospacing="1" w:after="24"/>
-        <w:rPr>
-          <w:color w:val="222222"/>
-          <w:szCs w:val="24"/>
-          <w:lang w:val="sr-Latn-RS"/>
-        </w:rPr>
-      </w:pPr>
-      <w:r>
-        <w:t xml:space="preserve">• </w:t>
-      </w:r>
-      <w:r>
-        <w:rPr>
-          <w:iCs/>
-          <w:color w:val="222222"/>
-          <w:szCs w:val="24"/>
-        </w:rPr>
-        <w:t>Šifrovan tekst</w:t>
-      </w:r>
-      <w:r>
-        <w:rPr>
-          <w:color w:val="222222"/>
-          <w:szCs w:val="24"/>
-        </w:rPr>
-        <w:t> (engl. </w:t>
+        <w:t>p</w:t>
       </w:r>
       <w:r>
         <w:rPr>
@@ -14995,14 +15505,92 @@
           <w:szCs w:val="24"/>
           <w:lang w:val="en"/>
         </w:rPr>
-        <w:t>Ciphertext</w:t>
+        <w:t>laintext</w:t>
       </w:r>
       <w:r>
         <w:rPr>
           <w:color w:val="222222"/>
           <w:szCs w:val="24"/>
         </w:rPr>
-        <w:t>): Informacije nakon šifrovanja.</w:t>
+        <w:t>): i</w:t>
+      </w:r>
+      <w:r>
+        <w:rPr>
+          <w:color w:val="222222"/>
+          <w:szCs w:val="24"/>
+        </w:rPr>
+        <w:t>nfor</w:t>
+      </w:r>
+      <w:r>
+        <w:rPr>
+          <w:color w:val="222222"/>
+          <w:szCs w:val="24"/>
+        </w:rPr>
+        <w:t>macije koje želimo da šifrujemo.</w:t>
+      </w:r>
+    </w:p>
+    <w:p>
+      <w:pPr>
+        <w:shd w:val="clear" w:color="auto" w:fill="FFFFFF"/>
+        <w:spacing w:before="100" w:beforeAutospacing="1" w:after="24"/>
+        <w:rPr>
+          <w:color w:val="222222"/>
+          <w:szCs w:val="24"/>
+          <w:lang w:val="sr-Latn-RS"/>
+        </w:rPr>
+      </w:pPr>
+      <w:r>
+        <w:t xml:space="preserve">• </w:t>
+      </w:r>
+      <w:r>
+        <w:rPr>
+          <w:i/>
+          <w:iCs/>
+          <w:color w:val="222222"/>
+          <w:szCs w:val="24"/>
+        </w:rPr>
+        <w:t>Šifrovan tekst</w:t>
+      </w:r>
+      <w:r>
+        <w:rPr>
+          <w:color w:val="222222"/>
+          <w:szCs w:val="24"/>
+        </w:rPr>
+        <w:t> (engl. </w:t>
+      </w:r>
+      <w:r>
+        <w:rPr>
+          <w:i/>
+          <w:iCs/>
+          <w:color w:val="222222"/>
+          <w:szCs w:val="24"/>
+          <w:lang w:val="en"/>
+        </w:rPr>
+        <w:t>c</w:t>
+      </w:r>
+      <w:r>
+        <w:rPr>
+          <w:i/>
+          <w:iCs/>
+          <w:color w:val="222222"/>
+          <w:szCs w:val="24"/>
+          <w:lang w:val="en"/>
+        </w:rPr>
+        <w:t>iphertext</w:t>
+      </w:r>
+      <w:r>
+        <w:rPr>
+          <w:color w:val="222222"/>
+          <w:szCs w:val="24"/>
+        </w:rPr>
+        <w:t>): i</w:t>
+      </w:r>
+      <w:r>
+        <w:rPr>
+          <w:color w:val="222222"/>
+          <w:szCs w:val="24"/>
+        </w:rPr>
+        <w:t>nformacije nakon šifrovanja.</w:t>
       </w:r>
       <w:r>
         <w:rPr>
@@ -15051,7 +15639,7 @@
           <w:lang w:val="en-GB"/>
         </w:rPr>
       </w:pPr>
-      <w:bookmarkStart w:id="21" w:name="_Toc518306118"/>
+      <w:bookmarkStart w:id="21" w:name="_Toc518384632"/>
       <w:r>
         <w:rPr>
           <w:lang w:val="en-GB"/>
@@ -15158,32 +15746,48 @@
       </w:r>
       <w:r>
         <w:rPr>
+          <w:b/>
+          <w:iCs/>
+          <w:color w:val="222222"/>
+        </w:rPr>
+        <w:t>tajni</w:t>
+      </w:r>
+      <w:r>
+        <w:rPr>
+          <w:iCs/>
+          <w:color w:val="222222"/>
+        </w:rPr>
+        <w:t xml:space="preserve"> i </w:t>
+      </w:r>
+      <w:r>
+        <w:rPr>
+          <w:b/>
+          <w:iCs/>
+          <w:color w:val="222222"/>
+        </w:rPr>
+        <w:t>javni</w:t>
+      </w:r>
+      <w:r>
+        <w:rPr>
           <w:i/>
           <w:iCs/>
           <w:color w:val="222222"/>
         </w:rPr>
-        <w:t>javni</w:t>
-      </w:r>
-      <w:r>
-        <w:rPr>
-          <w:color w:val="222222"/>
-        </w:rPr>
-        <w:t> i </w:t>
-      </w:r>
-      <w:r>
-        <w:rPr>
-          <w:i/>
+        <w:t xml:space="preserve"> </w:t>
+      </w:r>
+      <w:r>
+        <w:rPr>
           <w:iCs/>
           <w:color w:val="222222"/>
         </w:rPr>
-        <w:t xml:space="preserve">tajni </w:t>
+        <w:t>ključ</w:t>
       </w:r>
       <w:r>
         <w:rPr>
           <w:iCs/>
           <w:color w:val="222222"/>
         </w:rPr>
-        <w:t>ključ</w:t>
+        <w:t>evi</w:t>
       </w:r>
       <w:r>
         <w:rPr>
@@ -15207,7 +15811,14 @@
         <w:rPr>
           <w:color w:val="222222"/>
         </w:rPr>
-        <w:t>a pročita podatke.</w:t>
+        <w:t xml:space="preserve">a pročita </w:t>
+      </w:r>
+      <w:r>
+        <w:rPr>
+          <w:color w:val="222222"/>
+        </w:rPr>
+        <w:lastRenderedPageBreak/>
+        <w:t>podatke.</w:t>
       </w:r>
       <w:r>
         <w:rPr>
@@ -15219,10 +15830,34 @@
         <w:rPr>
           <w:i/>
         </w:rPr>
-        <w:t xml:space="preserve">RSA  </w:t>
-      </w:r>
-      <w:r>
-        <w:t>(akronim od Rivest – Shamir – Adleman)</w:t>
+        <w:t>RSA</w:t>
+      </w:r>
+      <w:r>
+        <w:rPr>
+          <w:i/>
+        </w:rPr>
+        <w:t xml:space="preserve"> </w:t>
+      </w:r>
+      <w:r>
+        <w:t>enkripcija</w:t>
+      </w:r>
+      <w:r>
+        <w:rPr>
+          <w:i/>
+        </w:rPr>
+        <w:t xml:space="preserve"> </w:t>
+      </w:r>
+      <w:r>
+        <w:t>(akronim od Rivest -</w:t>
+      </w:r>
+      <w:r>
+        <w:t xml:space="preserve"> Shami</w:t>
+      </w:r>
+      <w:r>
+        <w:t>r -</w:t>
+      </w:r>
+      <w:r>
+        <w:t xml:space="preserve"> Adleman)</w:t>
       </w:r>
       <w:r>
         <w:t xml:space="preserve"> predstavlja jedan od najčešće korištenih algoritama za asimetričnu enkripciju, razvijen od strane trojice stručnjaka sa </w:t>
@@ -15261,15 +15896,6 @@
     <w:p>
       <w:pPr>
         <w:pStyle w:val="NormalWeb"/>
-        <w:shd w:val="clear" w:color="auto" w:fill="FFFFFF"/>
-        <w:spacing w:before="120" w:beforeAutospacing="0" w:after="120" w:afterAutospacing="0" w:line="360" w:lineRule="auto"/>
-        <w:ind w:firstLine="567"/>
-        <w:jc w:val="both"/>
-      </w:pPr>
-    </w:p>
-    <w:p>
-      <w:pPr>
-        <w:pStyle w:val="NormalWeb"/>
         <w:keepNext/>
         <w:shd w:val="clear" w:color="auto" w:fill="FFFFFF"/>
         <w:spacing w:before="120" w:beforeAutospacing="0" w:after="120" w:afterAutospacing="0" w:line="360" w:lineRule="auto"/>
@@ -15280,7 +15906,6 @@
           <w:noProof/>
           <w:color w:val="222222"/>
         </w:rPr>
-        <w:lastRenderedPageBreak/>
         <w:drawing>
           <wp:inline distT="0" distB="0" distL="0" distR="0">
             <wp:extent cx="4133850" cy="2828925"/>
@@ -15331,7 +15956,7 @@
           <w:noProof/>
         </w:rPr>
       </w:pPr>
-      <w:bookmarkStart w:id="22" w:name="_Toc518306148"/>
+      <w:bookmarkStart w:id="22" w:name="_Toc518384662"/>
       <w:r>
         <w:t xml:space="preserve">Slika </w:t>
       </w:r>
@@ -15396,25 +16021,25 @@
         </w:rPr>
         <w:t xml:space="preserve"> enkripcije i dekripcije</w:t>
       </w:r>
+      <w:r>
+        <w:rPr>
+          <w:noProof/>
+        </w:rPr>
+        <w:t xml:space="preserve"> [</w:t>
+      </w:r>
+      <w:r>
+        <w:rPr>
+          <w:noProof/>
+        </w:rPr>
+        <w:t>13</w:t>
+      </w:r>
+      <w:r>
+        <w:rPr>
+          <w:noProof/>
+        </w:rPr>
+        <w:t>]</w:t>
+      </w:r>
       <w:bookmarkEnd w:id="22"/>
-      <w:r>
-        <w:rPr>
-          <w:noProof/>
-        </w:rPr>
-        <w:t xml:space="preserve"> [</w:t>
-      </w:r>
-      <w:r>
-        <w:rPr>
-          <w:noProof/>
-        </w:rPr>
-        <w:t>13</w:t>
-      </w:r>
-      <w:r>
-        <w:rPr>
-          <w:noProof/>
-        </w:rPr>
-        <w:t>]</w:t>
-      </w:r>
     </w:p>
     <w:p>
       <w:pPr>
@@ -15430,7 +16055,7 @@
           <w:lang w:val="en-GB"/>
         </w:rPr>
       </w:pPr>
-      <w:bookmarkStart w:id="23" w:name="_Toc518306119"/>
+      <w:bookmarkStart w:id="23" w:name="_Toc518384633"/>
       <w:r>
         <w:rPr>
           <w:lang w:val="en-GB"/>
@@ -15475,7 +16100,19 @@
         <w:rPr>
           <w:lang w:val="en-GB"/>
         </w:rPr>
-        <w:t xml:space="preserve"> enkripcije se koriste dva ključa, javni i tajni. Javni ključ je dostupan svima i on se koristi za enkriptovanje poruka. Poruke koje su enkriptovane javnim ključem mogu se dekriptovati jedino tajnim ključem. Ovaj par ključeva se generiše na sledeći način:</w:t>
+        <w:t xml:space="preserve"> enkripcije se koriste dva ključa, </w:t>
+      </w:r>
+      <w:r>
+        <w:rPr>
+          <w:lang w:val="en-GB"/>
+        </w:rPr>
+        <w:t>tajni i javni</w:t>
+      </w:r>
+      <w:r>
+        <w:rPr>
+          <w:lang w:val="en-GB"/>
+        </w:rPr>
+        <w:t>. Javni ključ je dostupan svima i on se koristi za enkriptovanje poruka. Poruke koje su enkriptovane javnim ključem mogu se dekriptovati jedino tajnim ključem. Ovaj par ključeva se generiše na sledeći način:</w:t>
       </w:r>
     </w:p>
     <w:p>
@@ -15547,7 +16184,19 @@
         <w:rPr>
           <w:lang w:val="en-GB"/>
         </w:rPr>
-        <w:t xml:space="preserve">Računa se </w:t>
+        <w:t>Računa se</w:t>
+      </w:r>
+      <w:r>
+        <w:rPr>
+          <w:lang w:val="en-GB"/>
+        </w:rPr>
+        <w:t xml:space="preserve"> njihov proizvod</w:t>
+      </w:r>
+      <w:r>
+        <w:rPr>
+          <w:lang w:val="en-GB"/>
+        </w:rPr>
+        <w:t xml:space="preserve"> </w:t>
       </w:r>
       <m:oMath>
         <m:r>
@@ -15584,13 +16233,39 @@
         <w:rPr>
           <w:lang w:val="en-GB"/>
         </w:rPr>
-        <w:t>Ra</w:t>
-      </w:r>
-      <w:r>
-        <w:rPr>
-          <w:lang w:val="sr-Latn-RS"/>
-        </w:rPr>
-        <w:t xml:space="preserve">čuna se vrednost Ojlerove fi funkcije </w:t>
+        <w:t>Nakon toga se računa</w:t>
+      </w:r>
+      <w:r>
+        <w:rPr>
+          <w:lang w:val="sr-Latn-RS"/>
+        </w:rPr>
+        <w:t xml:space="preserve"> vrednost </w:t>
+      </w:r>
+      <w:r>
+        <w:rPr>
+          <w:i/>
+          <w:lang w:val="sr-Latn-RS"/>
+        </w:rPr>
+        <w:t>Ojlerove fi</w:t>
+      </w:r>
+      <w:r>
+        <w:rPr>
+          <w:lang w:val="sr-Latn-RS"/>
+        </w:rPr>
+        <w:t xml:space="preserve"> </w:t>
+      </w:r>
+      <w:r>
+        <w:rPr>
+          <w:i/>
+          <w:lang w:val="sr-Latn-RS"/>
+        </w:rPr>
+        <w:t>funkcije</w:t>
+      </w:r>
+      <w:r>
+        <w:rPr>
+          <w:lang w:val="sr-Latn-RS"/>
+        </w:rPr>
+        <w:t xml:space="preserve"> </w:t>
       </w:r>
       <m:oMath>
         <m:r>
@@ -16040,6 +16715,7 @@
         <w:rPr>
           <w:lang w:val="en-GB"/>
         </w:rPr>
+        <w:lastRenderedPageBreak/>
         <w:t xml:space="preserve">Formula koja se koristi </w:t>
       </w:r>
       <w:r>
@@ -16464,26 +17140,31 @@
         <w:rPr>
           <w:lang w:val="en-GB"/>
         </w:rPr>
-        <w:t xml:space="preserve">. </w:t>
+        <w:t>. Ona</w:t>
       </w:r>
       <w:r>
         <w:rPr>
           <w:lang w:val="en-GB"/>
         </w:rPr>
-        <w:lastRenderedPageBreak/>
-        <w:t>Ona</w:t>
+        <w:t xml:space="preserve"> kaže da se svaki složeni broj, koji je veći od 1, može napisati na tačno jedan način kao proizvod</w:t>
       </w:r>
       <w:r>
         <w:rPr>
           <w:lang w:val="en-GB"/>
         </w:rPr>
-        <w:t xml:space="preserve"> kaže da se svaki složeni broj, koji je veći od 1, može napisati na tačno jedan način kao proizvod</w:t>
+        <w:t xml:space="preserve"> prostih brojeva. Sa malim brojevima</w:t>
       </w:r>
       <w:r>
         <w:rPr>
           <w:lang w:val="en-GB"/>
         </w:rPr>
-        <w:t xml:space="preserve"> prostih brojeva. Sa malim brojevima je lako, npr. </w:t>
+        <w:t xml:space="preserve"> to</w:t>
+      </w:r>
+      <w:r>
+        <w:rPr>
+          <w:lang w:val="en-GB"/>
+        </w:rPr>
+        <w:t xml:space="preserve"> je lako, npr. </w:t>
       </w:r>
       <m:oMath>
         <m:r>
@@ -16543,7 +17224,13 @@
         <w:rPr>
           <w:lang w:val="sr-Latn-RS"/>
         </w:rPr>
-        <w:t xml:space="preserve">ško zaključiti da je </w:t>
+        <w:t>ško zaključiti da je</w:t>
+      </w:r>
+      <w:r>
+        <w:rPr>
+          <w:lang w:val="sr-Latn-RS"/>
+        </w:rPr>
+        <w:t xml:space="preserve"> </w:t>
       </w:r>
       <m:oMath>
         <m:r>
@@ -16698,7 +17385,7 @@
         </w:rPr>
       </w:pPr>
       <w:bookmarkStart w:id="24" w:name="_Ref518072610"/>
-      <w:bookmarkStart w:id="25" w:name="_Toc518306120"/>
+      <w:bookmarkStart w:id="25" w:name="_Toc518384634"/>
       <w:r>
         <w:lastRenderedPageBreak/>
         <w:t xml:space="preserve">Koncept </w:t>
@@ -17007,7 +17694,7 @@
           <w:noProof/>
         </w:rPr>
       </w:pPr>
-      <w:bookmarkStart w:id="26" w:name="_Toc518306149"/>
+      <w:bookmarkStart w:id="26" w:name="_Toc518384663"/>
       <w:r>
         <w:t xml:space="preserve">Slika </w:t>
       </w:r>
@@ -17066,13 +17753,13 @@
         </w:rPr>
         <w:t xml:space="preserve"> pete generacije</w:t>
       </w:r>
+      <w:r>
+        <w:rPr>
+          <w:noProof/>
+        </w:rPr>
+        <w:t xml:space="preserve"> [15]</w:t>
+      </w:r>
       <w:bookmarkEnd w:id="26"/>
-      <w:r>
-        <w:rPr>
-          <w:noProof/>
-        </w:rPr>
-        <w:t xml:space="preserve"> [15]</w:t>
-      </w:r>
     </w:p>
     <w:p>
       <w:pPr>
@@ -17427,7 +18114,7 @@
           <w:noProof/>
         </w:rPr>
       </w:pPr>
-      <w:bookmarkStart w:id="27" w:name="_Toc518306150"/>
+      <w:bookmarkStart w:id="27" w:name="_Toc518384664"/>
       <w:r>
         <w:t xml:space="preserve">Slika </w:t>
       </w:r>
@@ -17492,7 +18179,13 @@
         <w:t xml:space="preserve">Na slici 3.2 </w:t>
       </w:r>
       <w:r>
-        <w:t>su prikazani ispisi u terminalu koji demonstriraju</w:t>
+        <w:t>su prikazani ispisi u terminalu</w:t>
+      </w:r>
+      <w:r>
+        <w:t xml:space="preserve"> na klijentskoj strani</w:t>
+      </w:r>
+      <w:r>
+        <w:t xml:space="preserve"> koji demonstriraju</w:t>
       </w:r>
       <w:r>
         <w:t xml:space="preserve"> sve što je prethodno objašnjeno, uz dodatak da klijentska strana vodi računa o tome na koji način se prima svaka datoteka, koliko celih paketa tre</w:t>
@@ -17504,7 +18197,16 @@
         <w:t>poslednji paket</w:t>
       </w:r>
       <w:r>
-        <w:t xml:space="preserve"> o čemu će biti reči u narednom poglavlju</w:t>
+        <w:t>,</w:t>
+      </w:r>
+      <w:r>
+        <w:t xml:space="preserve"> o čemu će biti reči u </w:t>
+      </w:r>
+      <w:r>
+        <w:t>idućem</w:t>
+      </w:r>
+      <w:r>
+        <w:t xml:space="preserve"> poglavlju</w:t>
       </w:r>
       <w:r>
         <w:t>.</w:t>
@@ -17533,7 +18235,7 @@
         <w:pStyle w:val="Heading1"/>
       </w:pPr>
       <w:bookmarkStart w:id="28" w:name="_Ref518072599"/>
-      <w:bookmarkStart w:id="29" w:name="_Toc518306121"/>
+      <w:bookmarkStart w:id="29" w:name="_Toc518384635"/>
       <w:r>
         <w:lastRenderedPageBreak/>
         <w:t>Programsko rešenje</w:t>
@@ -17544,7 +18246,13 @@
     <w:p/>
     <w:p>
       <w:r>
-        <w:t>Kao što je naglašeno ranije, programsko rešenje je podeljeno u dva modula – na serversku stranu koja se nalazi na namenskoj platformi i na klijentsku stranu koja se nalazi na računaru. U ovom poglavlju biće opisana oba modula detaljno, ali sa akcentom na funkcionisanje jednog modula kao celine, nezavisno od drugog (iako svakako zavise jedan od drugog, međutim ovaj pristup omogućuje dublji uvid u ideju i realizaciju iste zarad uspešnijeg rešenja problema).</w:t>
+        <w:t>Kao što je naglašeno ranije, programsko rešenje je podeljeno u dva modu</w:t>
+      </w:r>
+      <w:r>
+        <w:t>la -</w:t>
+      </w:r>
+      <w:r>
+        <w:t xml:space="preserve"> na serversku stranu koja se nalazi na namenskoj platformi i na klijentsku stranu koja se nalazi na računaru. U ovom poglavlju biće opisana oba modula detaljno, ali sa akcentom na funkcionisanje jednog modula kao celine, nezavisno od drugog (iako svakako zavise jedan od drugog, međutim ovaj pristup omogućuje dublji uvid u ideju i realizaciju iste zarad uspešnijeg rešenja problema).</w:t>
       </w:r>
     </w:p>
     <w:p/>
@@ -17552,7 +18260,7 @@
       <w:pPr>
         <w:pStyle w:val="Heading2"/>
       </w:pPr>
-      <w:bookmarkStart w:id="30" w:name="_Toc518306122"/>
+      <w:bookmarkStart w:id="30" w:name="_Toc518384636"/>
       <w:r>
         <w:t>Klijentska strana</w:t>
       </w:r>
@@ -17601,7 +18309,13 @@
               <w:rPr>
                 <w:i/>
               </w:rPr>
-              <w:t>Main</w:t>
+              <w:t>m</w:t>
+            </w:r>
+            <w:r>
+              <w:rPr>
+                <w:i/>
+              </w:rPr>
+              <w:t>ain</w:t>
             </w:r>
             <w:r>
               <w:t xml:space="preserve"> funkcija</w:t>
@@ -17638,7 +18352,7 @@
               <w:ind w:firstLine="0"/>
             </w:pPr>
             <w:r>
-              <w:t>P</w:t>
+              <w:t>p</w:t>
             </w:r>
             <w:r>
               <w:t>rimanje datoteke</w:t>
@@ -17678,7 +18392,10 @@
               <w:ind w:firstLine="0"/>
             </w:pPr>
             <w:r>
-              <w:t>Dekripcija</w:t>
+              <w:t>d</w:t>
+            </w:r>
+            <w:r>
+              <w:t>ekripcija</w:t>
             </w:r>
             <w:r>
               <w:tab/>
@@ -17715,7 +18432,10 @@
               <w:ind w:firstLine="0"/>
             </w:pPr>
             <w:r>
-              <w:t>Provera da li je broj prost</w:t>
+              <w:t>funkcija u kojoj se proverava</w:t>
+            </w:r>
+            <w:r>
+              <w:t xml:space="preserve"> da li je broj prost</w:t>
             </w:r>
           </w:p>
         </w:tc>
@@ -17752,7 +18472,10 @@
               </w:rPr>
             </w:pPr>
             <w:r>
-              <w:t>Funkcija u kojoj se računaju tajni i javni klju</w:t>
+              <w:t>f</w:t>
+            </w:r>
+            <w:r>
+              <w:t>unkcija u kojoj se računaju tajni i javni klju</w:t>
             </w:r>
             <w:r>
               <w:rPr>
@@ -17793,7 +18516,10 @@
               <w:ind w:firstLine="0"/>
             </w:pPr>
             <w:r>
-              <w:t>Pomoćna funkcija za računanje tajnih ključeva</w:t>
+              <w:t>p</w:t>
+            </w:r>
+            <w:r>
+              <w:t>omoćna funkcija za računanje tajnih ključeva</w:t>
             </w:r>
           </w:p>
         </w:tc>
@@ -17868,7 +18594,13 @@
         </w:rPr>
       </w:pPr>
       <w:r>
-        <w:t>U narednim glavama biće detaljno pojašnjena svaka napisana funkcija na klijentskoj strani rešenja.</w:t>
+        <w:t xml:space="preserve">U narednim </w:t>
+      </w:r>
+      <w:r>
+        <w:t>poglavljima</w:t>
+      </w:r>
+      <w:r>
+        <w:t xml:space="preserve"> biće detaljno pojašnjena svaka napisana funkcija na klijentskoj strani rešenja.</w:t>
       </w:r>
     </w:p>
     <w:p/>
@@ -17876,7 +18608,7 @@
       <w:pPr>
         <w:pStyle w:val="Heading3"/>
       </w:pPr>
-      <w:bookmarkStart w:id="32" w:name="_Toc518306123"/>
+      <w:bookmarkStart w:id="32" w:name="_Toc518384637"/>
       <w:r>
         <w:lastRenderedPageBreak/>
         <w:t>int main(void)</w:t>
@@ -18006,12 +18738,21 @@
         <w:t>RSA</w:t>
       </w:r>
       <w:r>
-        <w:t xml:space="preserve"> algoritma (poglavlje 2.5.3). Kada su ključevi izračunati sledeći korak je pravljenje </w:t>
+        <w:t xml:space="preserve"> algoritma (poglavlje </w:t>
       </w:r>
       <w:r>
         <w:rPr>
           <w:i/>
         </w:rPr>
+        <w:t>2.5.3</w:t>
+      </w:r>
+      <w:r>
+        <w:t xml:space="preserve">). Kada su ključevi izračunati sledeći korak je pravljenje </w:t>
+      </w:r>
+      <w:r>
+        <w:rPr>
+          <w:i/>
+        </w:rPr>
         <w:t>socket-a</w:t>
       </w:r>
       <w:r>
@@ -18141,7 +18882,7 @@
           <w:lang w:val="sr-Latn-RS"/>
         </w:rPr>
       </w:pPr>
-      <w:bookmarkStart w:id="33" w:name="_Toc518306124"/>
+      <w:bookmarkStart w:id="33" w:name="_Toc518384638"/>
       <w:r>
         <w:rPr>
           <w:lang w:val="sr-Latn-RS"/>
@@ -18203,137 +18944,163 @@
       </w:r>
       <w:r>
         <w:rPr>
-          <w:lang w:val="en-GB"/>
-        </w:rPr>
-        <w:t xml:space="preserve"> (kao što je definisano u pretprocesorskoj direktivi) i računa se koliki će biti poslednji paket</w:t>
-      </w:r>
-      <w:r>
-        <w:rPr>
-          <w:lang w:val="en-GB"/>
-        </w:rPr>
-        <w:t xml:space="preserve"> (najčešće je manji od </w:t>
-      </w:r>
-      <w:r>
-        <w:rPr>
           <w:i/>
           <w:lang w:val="en-GB"/>
         </w:rPr>
-        <w:t>512</w:t>
+        <w:t xml:space="preserve"> </w:t>
       </w:r>
       <w:r>
         <w:rPr>
           <w:lang w:val="en-GB"/>
         </w:rPr>
-        <w:t>)</w:t>
+        <w:t>bajta</w:t>
       </w:r>
       <w:r>
         <w:rPr>
           <w:lang w:val="en-GB"/>
         </w:rPr>
-        <w:t>.</w:t>
+        <w:t xml:space="preserve"> (kao što je definisano u pretprocesorskoj direktivi) i računa se koliki će biti poslednji paket</w:t>
       </w:r>
       <w:r>
         <w:rPr>
           <w:lang w:val="en-GB"/>
         </w:rPr>
-        <w:t xml:space="preserve"> Sledi </w:t>
+        <w:t xml:space="preserve"> (najčešće je manji od </w:t>
       </w:r>
       <w:r>
         <w:rPr>
           <w:i/>
           <w:lang w:val="en-GB"/>
         </w:rPr>
-        <w:t>while</w:t>
-      </w:r>
-      <w:r>
-        <w:rPr>
-          <w:lang w:val="en-GB"/>
-        </w:rPr>
-        <w:t xml:space="preserve"> petlja u kojoj se vrši primanje paketa pomoću funkcije  </w:t>
+        <w:t>512</w:t>
       </w:r>
       <w:r>
         <w:rPr>
           <w:i/>
           <w:lang w:val="en-GB"/>
         </w:rPr>
-        <w:t>ssize_t</w:t>
+        <w:t xml:space="preserve"> </w:t>
+      </w:r>
+      <w:r>
+        <w:rPr>
+          <w:lang w:val="en-GB"/>
+        </w:rPr>
+        <w:t>bajta</w:t>
+      </w:r>
+      <w:r>
+        <w:rPr>
+          <w:lang w:val="en-GB"/>
+        </w:rPr>
+        <w:t>)</w:t>
+      </w:r>
+      <w:r>
+        <w:rPr>
+          <w:lang w:val="en-GB"/>
+        </w:rPr>
+        <w:t>.</w:t>
+      </w:r>
+      <w:r>
+        <w:rPr>
+          <w:lang w:val="en-GB"/>
+        </w:rPr>
+        <w:t xml:space="preserve"> Sledi </w:t>
       </w:r>
       <w:r>
         <w:rPr>
           <w:i/>
           <w:lang w:val="en-GB"/>
         </w:rPr>
-        <w:t xml:space="preserve"> recv (int s, void* buf, </w:t>
+        <w:t>while</w:t>
+      </w:r>
+      <w:r>
+        <w:rPr>
+          <w:lang w:val="en-GB"/>
+        </w:rPr>
+        <w:t xml:space="preserve"> petlja u kojoj se vrši primanje paketa pomoću funkcije  </w:t>
       </w:r>
       <w:r>
         <w:rPr>
           <w:i/>
           <w:lang w:val="en-GB"/>
         </w:rPr>
-        <w:t>size_t</w:t>
+        <w:t>ssize_t</w:t>
       </w:r>
       <w:r>
         <w:rPr>
           <w:i/>
           <w:lang w:val="en-GB"/>
         </w:rPr>
-        <w:t xml:space="preserve"> len, int flags)</w:t>
-      </w:r>
-      <w:r>
-        <w:rPr>
-          <w:lang w:val="en-GB"/>
-        </w:rPr>
-        <w:t xml:space="preserve">. </w:t>
-      </w:r>
-      <w:r>
-        <w:rPr>
-          <w:lang w:val="en-GB"/>
-        </w:rPr>
-        <w:t xml:space="preserve"> Nakon primljenog paketa po</w:t>
-      </w:r>
-      <w:r>
-        <w:rPr>
-          <w:lang w:val="sr-Latn-RS"/>
-        </w:rPr>
-        <w:t xml:space="preserve">ziva se funkcija </w:t>
-      </w:r>
-      <w:r>
-        <w:rPr>
-          <w:i/>
-          <w:lang w:val="sr-Latn-RS"/>
-        </w:rPr>
-        <w:t>void decrypt(void</w:t>
-      </w:r>
-      <w:r>
-        <w:rPr>
-          <w:i/>
-          <w:lang w:val="sr-Latn-RS"/>
-        </w:rPr>
-        <w:t xml:space="preserve">) </w:t>
-      </w:r>
-      <w:r>
-        <w:rPr>
-          <w:lang w:val="sr-Latn-RS"/>
-        </w:rPr>
-        <w:t>u kojoj se primljeni paket dekriptuje i odmah nakon toga upisuje u otvorenu datoteku pom</w:t>
-      </w:r>
-      <w:r>
-        <w:rPr>
-          <w:lang w:val="sr-Cyrl-RS"/>
-        </w:rPr>
-        <w:t>о</w:t>
-      </w:r>
-      <w:r>
-        <w:rPr>
-          <w:lang w:val="sr-Latn-RS"/>
-        </w:rPr>
-        <w:t xml:space="preserve">ću funkcije </w:t>
+        <w:t xml:space="preserve"> recv (int s, void* buf, </w:t>
       </w:r>
       <w:r>
         <w:rPr>
           <w:i/>
           <w:lang w:val="en-GB"/>
         </w:rPr>
+        <w:t>size_t</w:t>
+      </w:r>
+      <w:r>
+        <w:rPr>
+          <w:i/>
+          <w:lang w:val="en-GB"/>
+        </w:rPr>
+        <w:t xml:space="preserve"> len, int flags)</w:t>
+      </w:r>
+      <w:r>
+        <w:rPr>
+          <w:lang w:val="en-GB"/>
+        </w:rPr>
+        <w:t xml:space="preserve">. </w:t>
+      </w:r>
+      <w:r>
+        <w:rPr>
+          <w:lang w:val="en-GB"/>
+        </w:rPr>
+        <w:t xml:space="preserve"> Nakon primljenog paketa po</w:t>
+      </w:r>
+      <w:r>
+        <w:rPr>
+          <w:lang w:val="sr-Latn-RS"/>
+        </w:rPr>
+        <w:t xml:space="preserve">ziva se funkcija </w:t>
+      </w:r>
+      <w:r>
+        <w:rPr>
+          <w:i/>
+          <w:lang w:val="sr-Latn-RS"/>
+        </w:rPr>
+        <w:t>void decrypt(void</w:t>
+      </w:r>
+      <w:r>
+        <w:rPr>
+          <w:i/>
+          <w:lang w:val="sr-Latn-RS"/>
+        </w:rPr>
+        <w:t xml:space="preserve">) </w:t>
+      </w:r>
+      <w:r>
+        <w:rPr>
+          <w:lang w:val="sr-Latn-RS"/>
+        </w:rPr>
+        <w:t>u kojoj se primljeni paket dekriptuje i odmah nakon toga upisuje u otvorenu datoteku pom</w:t>
+      </w:r>
+      <w:r>
+        <w:rPr>
+          <w:lang w:val="sr-Cyrl-RS"/>
+        </w:rPr>
+        <w:t>о</w:t>
+      </w:r>
+      <w:r>
+        <w:rPr>
+          <w:lang w:val="sr-Latn-RS"/>
+        </w:rPr>
+        <w:t xml:space="preserve">ću funkcije </w:t>
+      </w:r>
+      <w:r>
+        <w:rPr>
+          <w:i/>
+          <w:lang w:val="en-GB"/>
+        </w:rPr>
         <w:t>size_t fwrite(const void* ptr, size_t size, size_t nmemb, FILE* stream)</w:t>
       </w:r>
       <w:r>
@@ -18389,7 +19156,7 @@
           <w:lang w:val="en-GB"/>
         </w:rPr>
       </w:pPr>
-      <w:bookmarkStart w:id="34" w:name="_Toc518306125"/>
+      <w:bookmarkStart w:id="34" w:name="_Toc518384639"/>
       <w:r>
         <w:rPr>
           <w:lang w:val="en-GB"/>
@@ -18472,7 +19239,7 @@
           <w:lang w:val="sr-Latn-RS"/>
         </w:rPr>
       </w:pPr>
-      <w:bookmarkStart w:id="35" w:name="_Toc518306126"/>
+      <w:bookmarkStart w:id="35" w:name="_Toc518384640"/>
       <w:r>
         <w:rPr>
           <w:lang w:val="sr-Latn-RS"/>
@@ -18518,7 +19285,25 @@
         <w:rPr>
           <w:lang w:val="en-GB"/>
         </w:rPr>
-        <w:t xml:space="preserve"> je da proveri da li je broj koji je prosleđen kao argument funkcije prost ili ne. Iako jednostavna po svojoj kompleksnosti, ima ključnu ulogu, jer kao što je već rečeno prosti brojevi su od suštinskog značaja </w:t>
+        <w:t xml:space="preserve"> je da proveri da li je broj koji je prosleđen kao argument funkcije prost ili ne. Iako jednostavna po svojoj kompleksnosti, ima ključnu ulogu, jer kao što je već rečeno prosti brojevi su od suštinskog značaja</w:t>
+      </w:r>
+      <w:r>
+        <w:rPr>
+          <w:lang w:val="en-GB"/>
+        </w:rPr>
+        <w:t xml:space="preserve"> </w:t>
+      </w:r>
+      <w:r>
+        <w:rPr>
+          <w:lang w:val="sr-Latn-RS"/>
+        </w:rPr>
+        <w:t>za</w:t>
+      </w:r>
+      <w:r>
+        <w:rPr>
+          <w:lang w:val="en-GB"/>
+        </w:rPr>
+        <w:t xml:space="preserve"> </w:t>
       </w:r>
       <w:r>
         <w:rPr>
@@ -18531,14 +19316,20 @@
         <w:rPr>
           <w:lang w:val="en-GB"/>
         </w:rPr>
-        <w:t xml:space="preserve"> algoritma. </w:t>
-      </w:r>
-    </w:p>
-    <w:p>
-      <w:pPr>
+        <w:t xml:space="preserve"> algoritam</w:t>
+      </w:r>
+      <w:r>
         <w:rPr>
           <w:lang w:val="en-GB"/>
         </w:rPr>
+        <w:t xml:space="preserve">. </w:t>
+      </w:r>
+    </w:p>
+    <w:p>
+      <w:pPr>
+        <w:rPr>
+          <w:lang w:val="en-GB"/>
+        </w:rPr>
       </w:pPr>
     </w:p>
     <w:p>
@@ -18548,7 +19339,7 @@
           <w:lang w:val="sr-Latn-RS"/>
         </w:rPr>
       </w:pPr>
-      <w:bookmarkStart w:id="36" w:name="_Toc518306127"/>
+      <w:bookmarkStart w:id="36" w:name="_Toc518384641"/>
       <w:r>
         <w:rPr>
           <w:lang w:val="sr-Latn-RS"/>
@@ -18748,7 +19539,7 @@
           <w:lang w:val="sr-Latn-RS"/>
         </w:rPr>
       </w:pPr>
-      <w:bookmarkStart w:id="37" w:name="_Toc518306128"/>
+      <w:bookmarkStart w:id="37" w:name="_Toc518384642"/>
       <w:r>
         <w:rPr>
           <w:lang w:val="sr-Latn-RS"/>
@@ -18809,7 +19600,13 @@
               <w:rPr>
                 <w:lang w:val="sr-Latn-RS"/>
               </w:rPr>
-              <w:t>Funkcija koja će se pozvati samo jednom pri pokretanju serverske strane</w:t>
+              <w:t>f</w:t>
+            </w:r>
+            <w:r>
+              <w:rPr>
+                <w:lang w:val="sr-Latn-RS"/>
+              </w:rPr>
+              <w:t>unkcija koja će se pozvati samo jednom pri pokretanju serverske strane</w:t>
             </w:r>
           </w:p>
         </w:tc>
@@ -18850,7 +19647,13 @@
               <w:rPr>
                 <w:lang w:val="sr-Latn-RS"/>
               </w:rPr>
-              <w:t>Funkcija koja će se pozivati u pozadini nakon određenog vremena</w:t>
+              <w:t>f</w:t>
+            </w:r>
+            <w:r>
+              <w:rPr>
+                <w:lang w:val="sr-Latn-RS"/>
+              </w:rPr>
+              <w:t>unkcija koja će se pozivati u pozadini nakon određenog vremena</w:t>
             </w:r>
           </w:p>
         </w:tc>
@@ -18893,7 +19696,14 @@
                 <w:i/>
                 <w:lang w:val="sr-Latn-RS"/>
               </w:rPr>
-              <w:t>Callback</w:t>
+              <w:t>c</w:t>
+            </w:r>
+            <w:r>
+              <w:rPr>
+                <w:i/>
+                <w:lang w:val="sr-Latn-RS"/>
+              </w:rPr>
+              <w:t>allback</w:t>
             </w:r>
             <w:r>
               <w:rPr>
@@ -18941,7 +19751,13 @@
               <w:rPr>
                 <w:lang w:val="sr-Latn-RS"/>
               </w:rPr>
-              <w:t>Primanje ključeva za enkripciju</w:t>
+              <w:t>p</w:t>
+            </w:r>
+            <w:r>
+              <w:rPr>
+                <w:lang w:val="sr-Latn-RS"/>
+              </w:rPr>
+              <w:t>rimanje ključeva za enkripciju</w:t>
             </w:r>
           </w:p>
         </w:tc>
@@ -18984,7 +19800,13 @@
               <w:rPr>
                 <w:lang w:val="sr-Latn-RS"/>
               </w:rPr>
-              <w:t>Slanje datoteke</w:t>
+              <w:t>s</w:t>
+            </w:r>
+            <w:r>
+              <w:rPr>
+                <w:lang w:val="sr-Latn-RS"/>
+              </w:rPr>
+              <w:t>lanje datoteke</w:t>
             </w:r>
           </w:p>
         </w:tc>
@@ -19026,7 +19848,13 @@
               <w:rPr>
                 <w:lang w:val="sr-Latn-RS"/>
               </w:rPr>
-              <w:t>Broj datoteka u direktorijumu</w:t>
+              <w:t>b</w:t>
+            </w:r>
+            <w:r>
+              <w:rPr>
+                <w:lang w:val="sr-Latn-RS"/>
+              </w:rPr>
+              <w:t>roj datoteka u direktorijumu</w:t>
             </w:r>
           </w:p>
         </w:tc>
@@ -19069,7 +19897,13 @@
               <w:rPr>
                 <w:lang w:val="sr-Latn-RS"/>
               </w:rPr>
-              <w:t>Enkripcija</w:t>
+              <w:t>e</w:t>
+            </w:r>
+            <w:r>
+              <w:rPr>
+                <w:lang w:val="sr-Latn-RS"/>
+              </w:rPr>
+              <w:t>nkripcija</w:t>
             </w:r>
           </w:p>
         </w:tc>
@@ -19180,7 +20014,7 @@
       <w:pPr>
         <w:pStyle w:val="Heading3"/>
       </w:pPr>
-      <w:bookmarkStart w:id="39" w:name="_Toc518306129"/>
+      <w:bookmarkStart w:id="39" w:name="_Toc518384643"/>
       <w:r>
         <w:rPr>
           <w:lang w:val="sr-Latn-RS"/>
@@ -19311,7 +20145,7 @@
       <w:pPr>
         <w:pStyle w:val="Heading3"/>
       </w:pPr>
-      <w:bookmarkStart w:id="40" w:name="_Toc518306130"/>
+      <w:bookmarkStart w:id="40" w:name="_Toc518384644"/>
       <w:r>
         <w:t>FUNC(void, RTE_CTCDETHCOM_APPL_CODE) REthComCyclic(void)</w:t>
       </w:r>
@@ -19366,7 +20200,7 @@
       <w:pPr>
         <w:pStyle w:val="Heading3"/>
       </w:pPr>
-      <w:bookmarkStart w:id="41" w:name="_Toc518306131"/>
+      <w:bookmarkStart w:id="41" w:name="_Toc518384645"/>
       <w:r>
         <w:t>static void  backgroundTask(void)</w:t>
       </w:r>
@@ -19616,7 +20450,19 @@
         <w:rPr>
           <w:lang w:val="sr-Latn-RS"/>
         </w:rPr>
-        <w:t>poslati poruku u red poruka kako se više ne bi ulazilo u ovaj deo koda.</w:t>
+        <w:t>poslati poruku u red poruka kako se više ne bi ulazilo u ovaj deo koda</w:t>
+      </w:r>
+      <w:r>
+        <w:rPr>
+          <w:lang w:val="sr-Latn-RS"/>
+        </w:rPr>
+        <w:t>, odnosno kako bi došlo do promene stanja</w:t>
+      </w:r>
+      <w:r>
+        <w:rPr>
+          <w:lang w:val="sr-Latn-RS"/>
+        </w:rPr>
+        <w:t>.</w:t>
       </w:r>
     </w:p>
     <w:p/>
@@ -19627,7 +20473,7 @@
           <w:lang w:val="en-GB"/>
         </w:rPr>
       </w:pPr>
-      <w:bookmarkStart w:id="42" w:name="_Toc518306132"/>
+      <w:bookmarkStart w:id="42" w:name="_Toc518384646"/>
       <w:r>
         <w:rPr>
           <w:lang w:val="en-GB"/>
@@ -19749,7 +20595,7 @@
           <w:lang w:val="en-GB"/>
         </w:rPr>
       </w:pPr>
-      <w:bookmarkStart w:id="43" w:name="_Toc518306133"/>
+      <w:bookmarkStart w:id="43" w:name="_Toc518384647"/>
       <w:r>
         <w:rPr>
           <w:lang w:val="en-GB"/>
@@ -19885,6 +20731,19 @@
       </w:r>
       <w:r>
         <w:rPr>
+          <w:i/>
+          <w:lang w:val="sr-Latn-RS"/>
+        </w:rPr>
+        <w:t xml:space="preserve"> </w:t>
+      </w:r>
+      <w:r>
+        <w:rPr>
+          <w:lang w:val="sr-Latn-RS"/>
+        </w:rPr>
+        <w:t>bajta</w:t>
+      </w:r>
+      <w:r>
+        <w:rPr>
           <w:lang w:val="sr-Latn-RS"/>
         </w:rPr>
         <w:t xml:space="preserve">, </w:t>
@@ -19910,7 +20769,7 @@
           <w:lang w:val="en-GB"/>
         </w:rPr>
       </w:pPr>
-      <w:bookmarkStart w:id="44" w:name="_Toc518306134"/>
+      <w:bookmarkStart w:id="44" w:name="_Toc518384648"/>
       <w:r>
         <w:rPr>
           <w:lang w:val="en-GB"/>
@@ -19936,20 +20795,38 @@
         <w:rPr>
           <w:lang w:val="en-GB"/>
         </w:rPr>
-        <w:t>U ovoj funkciji vr</w:t>
-      </w:r>
-      <w:r>
-        <w:rPr>
-          <w:lang w:val="sr-Latn-RS"/>
-        </w:rPr>
-        <w:t>ši se prebrojavanje datoteka u željenom direktorijumu. Povratna vrednost funkcije je broj datoteka koje će biti poslate klijentu.</w:t>
-      </w:r>
-    </w:p>
-    <w:p>
-      <w:pPr>
+        <w:t>U ovoj funkciji</w:t>
+      </w:r>
+      <w:r>
         <w:rPr>
           <w:lang w:val="en-GB"/>
         </w:rPr>
+        <w:t xml:space="preserve"> se</w:t>
+      </w:r>
+      <w:r>
+        <w:rPr>
+          <w:lang w:val="en-GB"/>
+        </w:rPr>
+        <w:t xml:space="preserve"> vr</w:t>
+      </w:r>
+      <w:r>
+        <w:rPr>
+          <w:lang w:val="sr-Latn-RS"/>
+        </w:rPr>
+        <w:t>ši</w:t>
+      </w:r>
+      <w:r>
+        <w:rPr>
+          <w:lang w:val="sr-Latn-RS"/>
+        </w:rPr>
+        <w:t xml:space="preserve"> prebrojavanje datoteka u željenom direktorijumu. Povratna vrednost funkcije je broj datoteka koje će biti poslate klijentu.</w:t>
+      </w:r>
+    </w:p>
+    <w:p>
+      <w:pPr>
+        <w:rPr>
+          <w:lang w:val="en-GB"/>
+        </w:rPr>
       </w:pPr>
     </w:p>
     <w:p>
@@ -19959,7 +20836,7 @@
           <w:lang w:val="en-GB"/>
         </w:rPr>
       </w:pPr>
-      <w:bookmarkStart w:id="45" w:name="_Toc518306135"/>
+      <w:bookmarkStart w:id="45" w:name="_Toc518384649"/>
       <w:r>
         <w:rPr>
           <w:lang w:val="en-GB"/>
@@ -20046,12 +20923,11 @@
           <w:lang w:val="sr-Latn-RS"/>
         </w:rPr>
       </w:pPr>
-      <w:bookmarkStart w:id="46" w:name="_Toc518306136"/>
+      <w:bookmarkStart w:id="46" w:name="_Toc518384650"/>
       <w:r>
         <w:rPr>
           <w:lang w:val="en-GB"/>
         </w:rPr>
-        <w:lastRenderedPageBreak/>
         <w:t>Graf</w:t>
       </w:r>
       <w:r>
@@ -20207,7 +21083,7 @@
           <w:cols w:space="720"/>
         </w:sectPr>
       </w:pPr>
-      <w:bookmarkStart w:id="47" w:name="_Toc518306151"/>
+      <w:bookmarkStart w:id="47" w:name="_Toc518384665"/>
       <w:r>
         <w:t xml:space="preserve">Slika </w:t>
       </w:r>
@@ -20289,7 +21165,7 @@
         </w:rPr>
       </w:pPr>
       <w:bookmarkStart w:id="48" w:name="_Ref518072582"/>
-      <w:bookmarkStart w:id="49" w:name="_Toc518306137"/>
+      <w:bookmarkStart w:id="49" w:name="_Toc518384651"/>
       <w:r>
         <w:rPr>
           <w:lang w:val="en-GB"/>
@@ -20441,7 +21317,37 @@
         <w:rPr>
           <w:lang w:val="sr-Latn-RS"/>
         </w:rPr>
-        <w:t>Pri testiranju rešenja je isceniran slučaj presretanja komunikacije, gde  ona strana koja presreće može samo da vidi enkriptovane podatke.</w:t>
+        <w:t>Pri testiranju rešenja</w:t>
+      </w:r>
+      <w:r>
+        <w:rPr>
+          <w:lang w:val="sr-Latn-RS"/>
+        </w:rPr>
+        <w:t xml:space="preserve"> isceniran</w:t>
+      </w:r>
+      <w:r>
+        <w:rPr>
+          <w:lang w:val="sr-Latn-RS"/>
+        </w:rPr>
+        <w:t xml:space="preserve"> je</w:t>
+      </w:r>
+      <w:r>
+        <w:rPr>
+          <w:lang w:val="sr-Latn-RS"/>
+        </w:rPr>
+        <w:t xml:space="preserve"> slučaj</w:t>
+      </w:r>
+      <w:r>
+        <w:rPr>
+          <w:lang w:val="sr-Latn-RS"/>
+        </w:rPr>
+        <w:t xml:space="preserve"> presretanja komunikacije, gde </w:t>
+      </w:r>
+      <w:r>
+        <w:rPr>
+          <w:lang w:val="sr-Latn-RS"/>
+        </w:rPr>
+        <w:t>ona strana koja presreće može samo da vidi enkriptovane podatke.</w:t>
       </w:r>
     </w:p>
     <w:p>
@@ -20511,7 +21417,7 @@
           <w:lang w:val="sr-Latn-RS"/>
         </w:rPr>
       </w:pPr>
-      <w:bookmarkStart w:id="50" w:name="_Toc518306152"/>
+      <w:bookmarkStart w:id="50" w:name="_Toc518384666"/>
       <w:r>
         <w:t xml:space="preserve">Slika </w:t>
       </w:r>
@@ -20626,7 +21532,7 @@
           <w:noProof/>
         </w:rPr>
       </w:pPr>
-      <w:bookmarkStart w:id="51" w:name="_Toc518306153"/>
+      <w:bookmarkStart w:id="51" w:name="_Toc518384667"/>
       <w:r>
         <w:t xml:space="preserve">Slika </w:t>
       </w:r>
@@ -20823,7 +21729,7 @@
           <w:lang w:val="sr-Latn-RS"/>
         </w:rPr>
       </w:pPr>
-      <w:bookmarkStart w:id="52" w:name="_Toc518306154"/>
+      <w:bookmarkStart w:id="52" w:name="_Toc518384668"/>
       <w:r>
         <w:t xml:space="preserve">Slika </w:t>
       </w:r>
@@ -20919,13 +21825,13 @@
         <w:rPr>
           <w:lang w:val="sr-Latn-RS"/>
         </w:rPr>
+        <w:t>it</w:t>
+      </w:r>
+      <w:r>
+        <w:rPr>
+          <w:lang w:val="sr-Latn-RS"/>
+        </w:rPr>
         <w:t>/min</w:t>
-      </w:r>
-      <w:r>
-        <w:rPr>
-          <w:lang w:val="sr-Latn-RS"/>
-        </w:rPr>
-        <w:t xml:space="preserve"> ili 3.75Mb/s</w:t>
       </w:r>
       <w:r>
         <w:rPr>
@@ -20962,7 +21868,7 @@
         </w:rPr>
       </w:pPr>
       <w:bookmarkStart w:id="53" w:name="_Ref518072561"/>
-      <w:bookmarkStart w:id="54" w:name="_Toc518306138"/>
+      <w:bookmarkStart w:id="54" w:name="_Toc518384652"/>
       <w:r>
         <w:rPr>
           <w:lang w:val="en-GB"/>
@@ -21208,13 +22114,31 @@
         <w:rPr>
           <w:lang w:val="en-GB"/>
         </w:rPr>
-        <w:t xml:space="preserve">kog se biraju ključevi </w:t>
+        <w:t>kog se biraju</w:t>
       </w:r>
       <w:r>
         <w:rPr>
           <w:lang w:val="en-GB"/>
         </w:rPr>
-        <w:t>će dovesti do veće sigurnosti.</w:t>
+        <w:t xml:space="preserve"> ti</w:t>
+      </w:r>
+      <w:r>
+        <w:rPr>
+          <w:lang w:val="en-GB"/>
+        </w:rPr>
+        <w:t xml:space="preserve"> ključevi </w:t>
+      </w:r>
+      <w:r>
+        <w:rPr>
+          <w:lang w:val="en-GB"/>
+        </w:rPr>
+        <w:t>može</w:t>
+      </w:r>
+      <w:r>
+        <w:rPr>
+          <w:lang w:val="en-GB"/>
+        </w:rPr>
+        <w:t xml:space="preserve"> dovesti do veće sigurnosti.</w:t>
       </w:r>
       <w:r>
         <w:rPr>
@@ -21293,13 +22217,61 @@
         <w:rPr>
           <w:lang w:val="en-GB"/>
         </w:rPr>
-        <w:t>toga da se u modernom automobilu svake sekunde stvara i obra</w:t>
-      </w:r>
-      <w:r>
-        <w:rPr>
-          <w:lang w:val="sr-Latn-RS"/>
-        </w:rPr>
-        <w:t>đuje velika količina podataka, pa je neminovno da je potreba za čuvanjem podataka jedna od primarnih zadataka inženjera.</w:t>
+        <w:t xml:space="preserve">toga da se u modernom </w:t>
+      </w:r>
+      <w:r>
+        <w:rPr>
+          <w:lang w:val="en-GB"/>
+        </w:rPr>
+        <w:t>vozilu</w:t>
+      </w:r>
+      <w:r>
+        <w:rPr>
+          <w:lang w:val="en-GB"/>
+        </w:rPr>
+        <w:t xml:space="preserve"> svake sekunde stvara i obra</w:t>
+      </w:r>
+      <w:r>
+        <w:rPr>
+          <w:lang w:val="sr-Latn-RS"/>
+        </w:rPr>
+        <w:t>đuje velika količina podataka, pa je neminovno da je potreba za čuvanjem</w:t>
+      </w:r>
+      <w:r>
+        <w:rPr>
+          <w:lang w:val="sr-Latn-RS"/>
+        </w:rPr>
+        <w:t xml:space="preserve"> i obezbeđivanjem</w:t>
+      </w:r>
+      <w:r>
+        <w:rPr>
+          <w:lang w:val="sr-Latn-RS"/>
+        </w:rPr>
+        <w:t xml:space="preserve"> podataka jedna od primarnih zadataka inženjera</w:t>
+      </w:r>
+      <w:r>
+        <w:rPr>
+          <w:lang w:val="sr-Latn-RS"/>
+        </w:rPr>
+        <w:t>,</w:t>
+      </w:r>
+      <w:r>
+        <w:rPr>
+          <w:lang w:val="sr-Latn-RS"/>
+        </w:rPr>
+        <w:t xml:space="preserve"> kao</w:t>
+      </w:r>
+      <w:r>
+        <w:rPr>
+          <w:lang w:val="sr-Latn-RS"/>
+        </w:rPr>
+        <w:t xml:space="preserve"> što je i demonstrirano u ovom rešenju</w:t>
+      </w:r>
+      <w:r>
+        <w:rPr>
+          <w:lang w:val="sr-Latn-RS"/>
+        </w:rPr>
+        <w:t>.</w:t>
       </w:r>
       <w:bookmarkStart w:id="55" w:name="_GoBack"/>
       <w:bookmarkEnd w:id="55"/>
@@ -21312,7 +22284,7 @@
         </w:rPr>
       </w:pPr>
       <w:bookmarkStart w:id="56" w:name="_Ref471876445"/>
-      <w:bookmarkStart w:id="57" w:name="_Toc518306139"/>
+      <w:bookmarkStart w:id="57" w:name="_Toc518384653"/>
       <w:r>
         <w:rPr>
           <w:lang w:val="sl-SI"/>

</xml_diff>